<commit_message>
Actualizada memoria con secciones principales y optativas
</commit_message>
<xml_diff>
--- a/documentacion/Genlab.docx
+++ b/documentacion/Genlab.docx
@@ -4,87 +4,49 @@
   <w:body>
     <w:p>
       <w:pPr>
-        <w:pStyle w:val="Title"/>
-      </w:pPr>
-    </w:p>
-    <w:p>
-      <w:pPr>
-        <w:pStyle w:val="Title"/>
-        <w:rPr>
-          <w:sz w:val="80"/>
+        <w:pStyle w:val="Ttulo"/>
+        <w:jc w:val="center"/>
+        <w:rPr>
+          <w:sz w:val="144"/>
           <w:szCs w:val="80"/>
           <w:lang w:val="es-ES"/>
         </w:rPr>
       </w:pPr>
       <w:r>
         <w:rPr>
-          <w:sz w:val="80"/>
+          <w:sz w:val="144"/>
           <w:szCs w:val="80"/>
+          <w:lang w:val="es-ES"/>
         </w:rPr>
         <w:t>GenL</w:t>
       </w:r>
       <w:r>
         <w:rPr>
-          <w:sz w:val="80"/>
+          <w:sz w:val="144"/>
           <w:szCs w:val="80"/>
+          <w:lang w:val="es-ES"/>
         </w:rPr>
         <w:t>ab</w:t>
       </w:r>
     </w:p>
     <w:p>
       <w:pPr>
-        <w:pStyle w:val="Author"/>
-        <w:rPr>
-          <w:lang w:val="es-ES"/>
-        </w:rPr>
-      </w:pPr>
-      <w:r>
-        <w:rPr>
-          <w:lang w:val="es-ES"/>
-        </w:rPr>
-        <w:t>Pablo Arranz Ropero, Juan Alberto Camino S</w:t>
-      </w:r>
-      <w:r>
-        <w:rPr>
-          <w:lang w:val="es-ES"/>
-        </w:rPr>
-        <w:t>áez, Carlos López</w:t>
-      </w:r>
-      <w:r>
-        <w:rPr>
-          <w:lang w:val="es-ES"/>
-        </w:rPr>
-        <w:t xml:space="preserve"> Martínez</w:t>
-      </w:r>
-    </w:p>
-    <w:p>
-      <w:pPr>
-        <w:rPr>
-          <w:lang w:val="es-ES"/>
-        </w:rPr>
-      </w:pPr>
-    </w:p>
-    <w:p>
-      <w:pPr>
-        <w:rPr>
-          <w:lang w:val="es-ES"/>
-        </w:rPr>
-      </w:pPr>
-    </w:p>
-    <w:p>
-      <w:pPr>
-        <w:pStyle w:val="Heading1"/>
+        <w:pStyle w:val="Ttulo1"/>
         <w:jc w:val="center"/>
+        <w:rPr>
+          <w:lang w:val="es-ES"/>
+        </w:rPr>
       </w:pPr>
       <w:r>
         <w:rPr>
           <w:noProof/>
+          <w:lang w:val="es-ES"/>
         </w:rPr>
         <w:drawing>
-          <wp:inline distT="0" distB="0" distL="0" distR="0">
-            <wp:extent cx="4522573" cy="4522573"/>
-            <wp:effectExtent l="0" t="0" r="0" b="0"/>
-            <wp:docPr id="1" name="Picture 1"/>
+          <wp:inline distT="0" distB="0" distL="0" distR="0" wp14:anchorId="219406CF" wp14:editId="46D60206">
+            <wp:extent cx="3312848" cy="3048000"/>
+            <wp:effectExtent l="0" t="0" r="1905" b="0"/>
+            <wp:docPr id="2" name="Imagen 2" descr="Resultado de imagen de ucm logo"/>
             <wp:cNvGraphicFramePr>
               <a:graphicFrameLocks xmlns:a="http://schemas.openxmlformats.org/drawingml/2006/main" noChangeAspect="1"/>
             </wp:cNvGraphicFramePr>
@@ -92,29 +54,36 @@
               <a:graphicData uri="http://schemas.openxmlformats.org/drawingml/2006/picture">
                 <pic:pic xmlns:pic="http://schemas.openxmlformats.org/drawingml/2006/picture">
                   <pic:nvPicPr>
-                    <pic:cNvPr id="1" name="logo-to-convert.png"/>
-                    <pic:cNvPicPr/>
+                    <pic:cNvPr id="0" name="Picture 1" descr="Resultado de imagen de ucm logo"/>
+                    <pic:cNvPicPr>
+                      <a:picLocks noChangeAspect="1" noChangeArrowheads="1"/>
+                    </pic:cNvPicPr>
                   </pic:nvPicPr>
                   <pic:blipFill>
-                    <a:blip r:embed="rId7">
+                    <a:blip r:embed="rId8" cstate="print">
                       <a:extLst>
                         <a:ext uri="{28A0092B-C50C-407E-A947-70E740481C1C}">
                           <a14:useLocalDpi xmlns:a14="http://schemas.microsoft.com/office/drawing/2010/main" val="0"/>
                         </a:ext>
                       </a:extLst>
                     </a:blip>
+                    <a:srcRect/>
                     <a:stretch>
                       <a:fillRect/>
                     </a:stretch>
                   </pic:blipFill>
-                  <pic:spPr>
+                  <pic:spPr bwMode="auto">
                     <a:xfrm>
                       <a:off x="0" y="0"/>
-                      <a:ext cx="4530836" cy="4530836"/>
+                      <a:ext cx="3322109" cy="3056521"/>
                     </a:xfrm>
                     <a:prstGeom prst="rect">
                       <a:avLst/>
                     </a:prstGeom>
+                    <a:noFill/>
+                    <a:ln>
+                      <a:noFill/>
+                    </a:ln>
                   </pic:spPr>
                 </pic:pic>
               </a:graphicData>
@@ -123,29 +92,1884 @@
         </w:drawing>
       </w:r>
     </w:p>
-    <w:p/>
-    <w:p/>
-    <w:p>
-      <w:pPr>
-        <w:pStyle w:val="Heading2"/>
-      </w:pPr>
-      <w:r>
+    <w:p>
+      <w:pPr>
+        <w:jc w:val="center"/>
+        <w:rPr>
+          <w:b/>
+          <w:sz w:val="36"/>
+          <w:lang w:val="es-ES"/>
+        </w:rPr>
+      </w:pPr>
+      <w:r>
+        <w:rPr>
+          <w:b/>
+          <w:sz w:val="36"/>
+          <w:lang w:val="es-ES"/>
+        </w:rPr>
+        <w:t>Facultad de Informática</w:t>
+      </w:r>
+    </w:p>
+    <w:p>
+      <w:pPr>
+        <w:jc w:val="center"/>
+        <w:rPr>
+          <w:b/>
+          <w:sz w:val="32"/>
+          <w:lang w:val="es-ES"/>
+        </w:rPr>
+      </w:pPr>
+      <w:r>
+        <w:rPr>
+          <w:b/>
+          <w:sz w:val="32"/>
+          <w:lang w:val="es-ES"/>
+        </w:rPr>
+        <w:t>Trabajo Fin de Grado 2017/2018</w:t>
+      </w:r>
+    </w:p>
+    <w:p>
+      <w:pPr>
+        <w:jc w:val="center"/>
+        <w:rPr>
+          <w:sz w:val="28"/>
+          <w:lang w:val="es-ES"/>
+        </w:rPr>
+      </w:pPr>
+      <w:r>
+        <w:rPr>
+          <w:b/>
+          <w:sz w:val="28"/>
+          <w:lang w:val="es-ES"/>
+        </w:rPr>
+        <w:t>Tutor:</w:t>
+      </w:r>
+      <w:r>
+        <w:rPr>
+          <w:sz w:val="28"/>
+          <w:lang w:val="es-ES"/>
+        </w:rPr>
+        <w:t xml:space="preserve"> Rubén Fuentes F</w:t>
+      </w:r>
+      <w:r>
+        <w:rPr>
+          <w:sz w:val="28"/>
+          <w:lang w:val="es-ES"/>
+        </w:rPr>
+        <w:t>ernández</w:t>
+      </w:r>
+      <w:r>
+        <w:rPr>
+          <w:sz w:val="28"/>
+          <w:lang w:val="es-ES"/>
+        </w:rPr>
+        <w:t xml:space="preserve"> (</w:t>
+      </w:r>
+      <w:r>
+        <w:rPr>
+          <w:sz w:val="28"/>
+          <w:lang w:val="es-ES"/>
+        </w:rPr>
+        <w:t>D</w:t>
+      </w:r>
+      <w:r>
+        <w:rPr>
+          <w:sz w:val="28"/>
+          <w:lang w:val="es-ES"/>
+        </w:rPr>
+        <w:t>pto.</w:t>
+      </w:r>
+      <w:r>
+        <w:rPr>
+          <w:sz w:val="28"/>
+          <w:lang w:val="es-ES"/>
+        </w:rPr>
+        <w:t xml:space="preserve"> de Ingeniería del</w:t>
+      </w:r>
+    </w:p>
+    <w:p>
+      <w:pPr>
+        <w:jc w:val="center"/>
+        <w:rPr>
+          <w:sz w:val="28"/>
+          <w:lang w:val="es-ES"/>
+        </w:rPr>
+      </w:pPr>
+      <w:r>
+        <w:rPr>
+          <w:sz w:val="28"/>
+          <w:lang w:val="es-ES"/>
+        </w:rPr>
+        <w:t>Software e Inteligencia Artificial de la Facultad de Informática</w:t>
+      </w:r>
+      <w:r>
+        <w:rPr>
+          <w:sz w:val="28"/>
+          <w:lang w:val="es-ES"/>
+        </w:rPr>
+        <w:t>)</w:t>
+      </w:r>
+    </w:p>
+    <w:p>
+      <w:pPr>
+        <w:rPr>
+          <w:sz w:val="28"/>
+          <w:lang w:val="es-ES"/>
+        </w:rPr>
+      </w:pPr>
+    </w:p>
+    <w:p>
+      <w:pPr>
+        <w:jc w:val="right"/>
+        <w:rPr>
+          <w:b/>
+          <w:u w:val="single"/>
+          <w:lang w:val="es-ES"/>
+        </w:rPr>
+      </w:pPr>
+      <w:r>
+        <w:rPr>
+          <w:b/>
+          <w:u w:val="single"/>
+          <w:lang w:val="es-ES"/>
+        </w:rPr>
+        <w:t>Autores</w:t>
+      </w:r>
+      <w:r>
+        <w:rPr>
+          <w:b/>
+          <w:u w:val="single"/>
+          <w:lang w:val="es-ES"/>
+        </w:rPr>
+        <w:tab/>
+      </w:r>
+      <w:r>
+        <w:rPr>
+          <w:b/>
+          <w:u w:val="single"/>
+          <w:lang w:val="es-ES"/>
+        </w:rPr>
+        <w:tab/>
+      </w:r>
+      <w:r>
+        <w:rPr>
+          <w:b/>
+          <w:u w:val="single"/>
+          <w:lang w:val="es-ES"/>
+        </w:rPr>
+        <w:tab/>
+      </w:r>
+      <w:r>
+        <w:rPr>
+          <w:b/>
+          <w:u w:val="single"/>
+          <w:lang w:val="es-ES"/>
+        </w:rPr>
+        <w:tab/>
+        <w:t xml:space="preserve">                                      </w:t>
+      </w:r>
+    </w:p>
+    <w:p>
+      <w:pPr>
+        <w:jc w:val="right"/>
+        <w:rPr>
+          <w:lang w:val="es-ES"/>
+        </w:rPr>
+      </w:pPr>
+      <w:r>
+        <w:rPr>
+          <w:lang w:val="es-ES"/>
+        </w:rPr>
+        <w:t>Pablo Arranz Ropero (G</w:t>
+      </w:r>
+      <w:r>
+        <w:rPr>
+          <w:lang w:val="es-ES"/>
+        </w:rPr>
+        <w:t>I</w:t>
+      </w:r>
+      <w:r>
+        <w:rPr>
+          <w:lang w:val="es-ES"/>
+        </w:rPr>
+        <w:t>S)</w:t>
+      </w:r>
+    </w:p>
+    <w:p>
+      <w:pPr>
+        <w:jc w:val="right"/>
+        <w:rPr>
+          <w:lang w:val="es-ES"/>
+        </w:rPr>
+      </w:pPr>
+      <w:r>
+        <w:rPr>
+          <w:lang w:val="es-ES"/>
+        </w:rPr>
+        <w:t>Juan Alberto Camino Sáez (G</w:t>
+      </w:r>
+      <w:r>
+        <w:rPr>
+          <w:lang w:val="es-ES"/>
+        </w:rPr>
+        <w:t>IS</w:t>
+      </w:r>
+      <w:r>
+        <w:rPr>
+          <w:lang w:val="es-ES"/>
+        </w:rPr>
+        <w:t>)</w:t>
+      </w:r>
+    </w:p>
+    <w:p>
+      <w:pPr>
+        <w:jc w:val="right"/>
+        <w:rPr>
+          <w:lang w:val="es-ES"/>
+        </w:rPr>
+      </w:pPr>
+      <w:r>
+        <w:rPr>
+          <w:lang w:val="es-ES"/>
+        </w:rPr>
+        <w:t>Carlos López Martínez (G</w:t>
+      </w:r>
+      <w:r>
+        <w:rPr>
+          <w:lang w:val="es-ES"/>
+        </w:rPr>
+        <w:t>II</w:t>
+      </w:r>
+      <w:r>
+        <w:rPr>
+          <w:lang w:val="es-ES"/>
+        </w:rPr>
+        <w:t>)</w:t>
+      </w:r>
+    </w:p>
+    <w:p>
+      <w:pPr>
+        <w:rPr>
+          <w:sz w:val="44"/>
+          <w:lang w:val="es-ES"/>
+        </w:rPr>
+      </w:pPr>
+      <w:r>
+        <w:rPr>
+          <w:sz w:val="44"/>
+          <w:lang w:val="es-ES"/>
+        </w:rPr>
         <w:lastRenderedPageBreak/>
-        <w:t xml:space="preserve">Manual de </w:t>
-      </w:r>
-      <w:proofErr w:type="spellStart"/>
-      <w:r>
-        <w:t>usuario</w:t>
-      </w:r>
-      <w:proofErr w:type="spellEnd"/>
-    </w:p>
-    <w:p>
-      <w:r>
+        <w:t>Autorización de difusión y utilización</w:t>
+      </w:r>
+    </w:p>
+    <w:p>
+      <w:pPr>
+        <w:rPr>
+          <w:sz w:val="44"/>
+          <w:lang w:val="es-ES"/>
+        </w:rPr>
+      </w:pPr>
+    </w:p>
+    <w:p>
+      <w:pPr>
+        <w:rPr>
+          <w:sz w:val="44"/>
+          <w:lang w:val="es-ES"/>
+        </w:rPr>
+      </w:pPr>
+    </w:p>
+    <w:p>
+      <w:pPr>
+        <w:rPr>
+          <w:sz w:val="44"/>
+          <w:lang w:val="es-ES"/>
+        </w:rPr>
+      </w:pPr>
+    </w:p>
+    <w:p>
+      <w:pPr>
+        <w:rPr>
+          <w:sz w:val="44"/>
+          <w:lang w:val="es-ES"/>
+        </w:rPr>
+      </w:pPr>
+    </w:p>
+    <w:p>
+      <w:pPr>
+        <w:rPr>
+          <w:sz w:val="44"/>
+          <w:lang w:val="es-ES"/>
+        </w:rPr>
+      </w:pPr>
+    </w:p>
+    <w:p>
+      <w:pPr>
+        <w:rPr>
+          <w:sz w:val="44"/>
+          <w:lang w:val="es-ES"/>
+        </w:rPr>
+      </w:pPr>
+    </w:p>
+    <w:p>
+      <w:pPr>
+        <w:rPr>
+          <w:sz w:val="44"/>
+          <w:lang w:val="es-ES"/>
+        </w:rPr>
+      </w:pPr>
+    </w:p>
+    <w:p>
+      <w:pPr>
+        <w:rPr>
+          <w:sz w:val="44"/>
+          <w:lang w:val="es-ES"/>
+        </w:rPr>
+      </w:pPr>
+    </w:p>
+    <w:p>
+      <w:pPr>
+        <w:rPr>
+          <w:sz w:val="44"/>
+          <w:lang w:val="es-ES"/>
+        </w:rPr>
+      </w:pPr>
+    </w:p>
+    <w:p>
+      <w:pPr>
+        <w:rPr>
+          <w:sz w:val="44"/>
+          <w:lang w:val="es-ES"/>
+        </w:rPr>
+      </w:pPr>
+    </w:p>
+    <w:p>
+      <w:pPr>
+        <w:rPr>
+          <w:sz w:val="44"/>
+          <w:lang w:val="es-ES"/>
+        </w:rPr>
+      </w:pPr>
+    </w:p>
+    <w:p>
+      <w:pPr>
+        <w:rPr>
+          <w:sz w:val="44"/>
+          <w:lang w:val="es-ES"/>
+        </w:rPr>
+      </w:pPr>
+    </w:p>
+    <w:p>
+      <w:pPr>
+        <w:rPr>
+          <w:sz w:val="44"/>
+          <w:lang w:val="es-ES"/>
+        </w:rPr>
+      </w:pPr>
+    </w:p>
+    <w:p>
+      <w:pPr>
+        <w:rPr>
+          <w:sz w:val="44"/>
+          <w:lang w:val="es-ES"/>
+        </w:rPr>
+      </w:pPr>
+    </w:p>
+    <w:p>
+      <w:pPr>
+        <w:rPr>
+          <w:sz w:val="44"/>
+          <w:lang w:val="es-ES"/>
+        </w:rPr>
+      </w:pPr>
+      <w:r>
+        <w:rPr>
+          <w:sz w:val="44"/>
+          <w:lang w:val="es-ES"/>
+        </w:rPr>
+        <w:lastRenderedPageBreak/>
+        <w:t>Dedicatorias</w:t>
+      </w:r>
+    </w:p>
+    <w:p>
+      <w:pPr>
+        <w:rPr>
+          <w:sz w:val="44"/>
+          <w:lang w:val="es-ES"/>
+        </w:rPr>
+      </w:pPr>
+    </w:p>
+    <w:p>
+      <w:pPr>
+        <w:rPr>
+          <w:sz w:val="44"/>
+          <w:lang w:val="es-ES"/>
+        </w:rPr>
+      </w:pPr>
+    </w:p>
+    <w:p>
+      <w:pPr>
+        <w:rPr>
+          <w:sz w:val="44"/>
+          <w:lang w:val="es-ES"/>
+        </w:rPr>
+      </w:pPr>
+    </w:p>
+    <w:p>
+      <w:pPr>
+        <w:rPr>
+          <w:sz w:val="44"/>
+          <w:lang w:val="es-ES"/>
+        </w:rPr>
+      </w:pPr>
+    </w:p>
+    <w:p>
+      <w:pPr>
+        <w:rPr>
+          <w:sz w:val="44"/>
+          <w:lang w:val="es-ES"/>
+        </w:rPr>
+      </w:pPr>
+    </w:p>
+    <w:p>
+      <w:pPr>
+        <w:rPr>
+          <w:sz w:val="44"/>
+          <w:lang w:val="es-ES"/>
+        </w:rPr>
+      </w:pPr>
+    </w:p>
+    <w:p>
+      <w:pPr>
+        <w:rPr>
+          <w:sz w:val="44"/>
+          <w:lang w:val="es-ES"/>
+        </w:rPr>
+      </w:pPr>
+    </w:p>
+    <w:p>
+      <w:pPr>
+        <w:rPr>
+          <w:sz w:val="44"/>
+          <w:lang w:val="es-ES"/>
+        </w:rPr>
+      </w:pPr>
+    </w:p>
+    <w:p>
+      <w:pPr>
+        <w:rPr>
+          <w:sz w:val="44"/>
+          <w:lang w:val="es-ES"/>
+        </w:rPr>
+      </w:pPr>
+    </w:p>
+    <w:p>
+      <w:pPr>
+        <w:rPr>
+          <w:sz w:val="44"/>
+          <w:lang w:val="es-ES"/>
+        </w:rPr>
+      </w:pPr>
+    </w:p>
+    <w:p>
+      <w:pPr>
+        <w:rPr>
+          <w:sz w:val="44"/>
+          <w:lang w:val="es-ES"/>
+        </w:rPr>
+      </w:pPr>
+    </w:p>
+    <w:p>
+      <w:pPr>
+        <w:rPr>
+          <w:sz w:val="44"/>
+          <w:lang w:val="es-ES"/>
+        </w:rPr>
+      </w:pPr>
+    </w:p>
+    <w:p>
+      <w:pPr>
+        <w:rPr>
+          <w:sz w:val="44"/>
+          <w:lang w:val="es-ES"/>
+        </w:rPr>
+      </w:pPr>
+    </w:p>
+    <w:p>
+      <w:pPr>
+        <w:rPr>
+          <w:sz w:val="44"/>
+          <w:lang w:val="es-ES"/>
+        </w:rPr>
+      </w:pPr>
+    </w:p>
+    <w:p>
+      <w:pPr>
+        <w:rPr>
+          <w:sz w:val="44"/>
+          <w:lang w:val="es-ES"/>
+        </w:rPr>
+      </w:pPr>
+      <w:r>
+        <w:rPr>
+          <w:sz w:val="44"/>
+          <w:lang w:val="es-ES"/>
+        </w:rPr>
+        <w:lastRenderedPageBreak/>
+        <w:t>Agradecimientos</w:t>
+      </w:r>
+    </w:p>
+    <w:p>
+      <w:pPr>
+        <w:rPr>
+          <w:sz w:val="44"/>
+          <w:lang w:val="es-ES"/>
+        </w:rPr>
+      </w:pPr>
+    </w:p>
+    <w:p>
+      <w:pPr>
+        <w:rPr>
+          <w:lang w:val="es-ES"/>
+        </w:rPr>
+      </w:pPr>
+    </w:p>
+    <w:p>
+      <w:pPr>
+        <w:rPr>
+          <w:lang w:val="es-ES"/>
+        </w:rPr>
+      </w:pPr>
+    </w:p>
+    <w:p>
+      <w:pPr>
+        <w:rPr>
+          <w:lang w:val="es-ES"/>
+        </w:rPr>
+      </w:pPr>
+    </w:p>
+    <w:p>
+      <w:pPr>
+        <w:rPr>
+          <w:lang w:val="es-ES"/>
+        </w:rPr>
+      </w:pPr>
+    </w:p>
+    <w:p>
+      <w:pPr>
+        <w:rPr>
+          <w:lang w:val="es-ES"/>
+        </w:rPr>
+      </w:pPr>
+    </w:p>
+    <w:p>
+      <w:pPr>
+        <w:rPr>
+          <w:lang w:val="es-ES"/>
+        </w:rPr>
+      </w:pPr>
+    </w:p>
+    <w:p>
+      <w:pPr>
+        <w:rPr>
+          <w:lang w:val="es-ES"/>
+        </w:rPr>
+      </w:pPr>
+    </w:p>
+    <w:p>
+      <w:pPr>
+        <w:rPr>
+          <w:lang w:val="es-ES"/>
+        </w:rPr>
+      </w:pPr>
+    </w:p>
+    <w:p>
+      <w:pPr>
+        <w:rPr>
+          <w:lang w:val="es-ES"/>
+        </w:rPr>
+      </w:pPr>
+    </w:p>
+    <w:p>
+      <w:pPr>
+        <w:rPr>
+          <w:lang w:val="es-ES"/>
+        </w:rPr>
+      </w:pPr>
+    </w:p>
+    <w:p>
+      <w:pPr>
+        <w:rPr>
+          <w:lang w:val="es-ES"/>
+        </w:rPr>
+      </w:pPr>
+    </w:p>
+    <w:p>
+      <w:pPr>
+        <w:rPr>
+          <w:lang w:val="es-ES"/>
+        </w:rPr>
+      </w:pPr>
+    </w:p>
+    <w:p>
+      <w:pPr>
+        <w:rPr>
+          <w:lang w:val="es-ES"/>
+        </w:rPr>
+      </w:pPr>
+    </w:p>
+    <w:p>
+      <w:pPr>
+        <w:rPr>
+          <w:lang w:val="es-ES"/>
+        </w:rPr>
+      </w:pPr>
+    </w:p>
+    <w:p>
+      <w:pPr>
+        <w:rPr>
+          <w:lang w:val="es-ES"/>
+        </w:rPr>
+      </w:pPr>
+    </w:p>
+    <w:p>
+      <w:pPr>
+        <w:rPr>
+          <w:lang w:val="es-ES"/>
+        </w:rPr>
+      </w:pPr>
+    </w:p>
+    <w:p>
+      <w:pPr>
+        <w:rPr>
+          <w:lang w:val="es-ES"/>
+        </w:rPr>
+      </w:pPr>
+    </w:p>
+    <w:p>
+      <w:pPr>
+        <w:rPr>
+          <w:lang w:val="es-ES"/>
+        </w:rPr>
+      </w:pPr>
+    </w:p>
+    <w:p>
+      <w:pPr>
+        <w:rPr>
+          <w:lang w:val="es-ES"/>
+        </w:rPr>
+      </w:pPr>
+    </w:p>
+    <w:p>
+      <w:pPr>
+        <w:rPr>
+          <w:sz w:val="44"/>
+          <w:lang w:val="es-ES"/>
+        </w:rPr>
+      </w:pPr>
+      <w:r>
+        <w:rPr>
+          <w:sz w:val="44"/>
+          <w:lang w:val="es-ES"/>
+        </w:rPr>
+        <w:lastRenderedPageBreak/>
+        <w:t>Índice</w:t>
+      </w:r>
+    </w:p>
+    <w:p>
+      <w:pPr>
+        <w:pStyle w:val="Prrafodelista"/>
+        <w:numPr>
+          <w:ilvl w:val="0"/>
+          <w:numId w:val="18"/>
+        </w:numPr>
+        <w:rPr>
+          <w:sz w:val="36"/>
+          <w:szCs w:val="44"/>
+          <w:lang w:val="es-ES"/>
+        </w:rPr>
+      </w:pPr>
+      <w:r>
+        <w:rPr>
+          <w:sz w:val="36"/>
+          <w:szCs w:val="44"/>
+          <w:lang w:val="es-ES"/>
+        </w:rPr>
+        <w:t xml:space="preserve">    </w:t>
+      </w:r>
+      <w:r>
+        <w:rPr>
+          <w:sz w:val="36"/>
+          <w:szCs w:val="44"/>
+          <w:lang w:val="es-ES"/>
+        </w:rPr>
+        <w:t>Índice de imágenes</w:t>
+      </w:r>
+    </w:p>
+    <w:p>
+      <w:pPr>
+        <w:pStyle w:val="Prrafodelista"/>
+        <w:numPr>
+          <w:ilvl w:val="0"/>
+          <w:numId w:val="18"/>
+        </w:numPr>
+        <w:rPr>
+          <w:sz w:val="36"/>
+          <w:szCs w:val="44"/>
+          <w:lang w:val="es-ES"/>
+        </w:rPr>
+      </w:pPr>
+      <w:r>
+        <w:rPr>
+          <w:sz w:val="36"/>
+          <w:szCs w:val="44"/>
+          <w:lang w:val="es-ES"/>
+        </w:rPr>
+        <w:t xml:space="preserve">    </w:t>
+      </w:r>
+      <w:r>
+        <w:rPr>
+          <w:sz w:val="36"/>
+          <w:szCs w:val="44"/>
+          <w:lang w:val="es-ES"/>
+        </w:rPr>
+        <w:t>Índice de diagramas</w:t>
+      </w:r>
+    </w:p>
+    <w:p>
+      <w:pPr>
+        <w:pStyle w:val="Prrafodelista"/>
+        <w:numPr>
+          <w:ilvl w:val="0"/>
+          <w:numId w:val="18"/>
+        </w:numPr>
+        <w:rPr>
+          <w:sz w:val="36"/>
+          <w:szCs w:val="44"/>
+          <w:lang w:val="es-ES"/>
+        </w:rPr>
+      </w:pPr>
+      <w:r>
+        <w:rPr>
+          <w:sz w:val="36"/>
+          <w:szCs w:val="44"/>
+          <w:lang w:val="es-ES"/>
+        </w:rPr>
+        <w:t xml:space="preserve">    </w:t>
+      </w:r>
+      <w:r>
+        <w:rPr>
+          <w:sz w:val="36"/>
+          <w:szCs w:val="44"/>
+          <w:lang w:val="es-ES"/>
+        </w:rPr>
+        <w:t>Resumen</w:t>
+      </w:r>
+    </w:p>
+    <w:p>
+      <w:pPr>
+        <w:pStyle w:val="Prrafodelista"/>
+        <w:numPr>
+          <w:ilvl w:val="0"/>
+          <w:numId w:val="18"/>
+        </w:numPr>
+        <w:rPr>
+          <w:sz w:val="36"/>
+          <w:szCs w:val="44"/>
+          <w:lang w:val="es-ES"/>
+        </w:rPr>
+      </w:pPr>
+      <w:r>
+        <w:rPr>
+          <w:sz w:val="36"/>
+          <w:szCs w:val="44"/>
+          <w:lang w:val="es-ES"/>
+        </w:rPr>
+        <w:t xml:space="preserve">    </w:t>
+      </w:r>
+      <w:r>
+        <w:rPr>
+          <w:sz w:val="36"/>
+          <w:szCs w:val="44"/>
+          <w:lang w:val="es-ES"/>
+        </w:rPr>
+        <w:t>Abstract</w:t>
+      </w:r>
+    </w:p>
+    <w:p>
+      <w:pPr>
+        <w:pStyle w:val="Prrafodelista"/>
+        <w:numPr>
+          <w:ilvl w:val="0"/>
+          <w:numId w:val="18"/>
+        </w:numPr>
+        <w:rPr>
+          <w:sz w:val="36"/>
+          <w:szCs w:val="44"/>
+          <w:lang w:val="es-ES"/>
+        </w:rPr>
+      </w:pPr>
+      <w:r>
+        <w:rPr>
+          <w:sz w:val="36"/>
+          <w:szCs w:val="44"/>
+          <w:lang w:val="es-ES"/>
+        </w:rPr>
+        <w:t xml:space="preserve">    </w:t>
+      </w:r>
+      <w:r>
+        <w:rPr>
+          <w:sz w:val="36"/>
+          <w:szCs w:val="44"/>
+          <w:lang w:val="es-ES"/>
+        </w:rPr>
+        <w:t>Introducción</w:t>
+      </w:r>
+    </w:p>
+    <w:p>
+      <w:pPr>
+        <w:pStyle w:val="Prrafodelista"/>
+        <w:numPr>
+          <w:ilvl w:val="0"/>
+          <w:numId w:val="18"/>
+        </w:numPr>
+        <w:rPr>
+          <w:sz w:val="36"/>
+          <w:szCs w:val="44"/>
+          <w:lang w:val="es-ES"/>
+        </w:rPr>
+      </w:pPr>
+      <w:r>
+        <w:rPr>
+          <w:sz w:val="36"/>
+          <w:szCs w:val="44"/>
+          <w:lang w:val="es-ES"/>
+        </w:rPr>
+        <w:t xml:space="preserve">    </w:t>
+      </w:r>
+      <w:commentRangeStart w:id="0"/>
+      <w:r>
+        <w:rPr>
+          <w:sz w:val="36"/>
+          <w:szCs w:val="44"/>
+          <w:lang w:val="es-ES"/>
+        </w:rPr>
+        <w:t>Manuales</w:t>
+      </w:r>
+      <w:commentRangeEnd w:id="0"/>
+      <w:r>
+        <w:rPr>
+          <w:rStyle w:val="Refdecomentario"/>
+        </w:rPr>
+        <w:commentReference w:id="0"/>
+      </w:r>
+    </w:p>
+    <w:p>
+      <w:pPr>
+        <w:pStyle w:val="Prrafodelista"/>
+        <w:numPr>
+          <w:ilvl w:val="1"/>
+          <w:numId w:val="18"/>
+        </w:numPr>
+        <w:rPr>
+          <w:sz w:val="28"/>
+          <w:szCs w:val="44"/>
+          <w:lang w:val="es-ES"/>
+        </w:rPr>
+      </w:pPr>
+      <w:r>
+        <w:rPr>
+          <w:sz w:val="28"/>
+          <w:szCs w:val="44"/>
+          <w:lang w:val="es-ES"/>
+        </w:rPr>
+        <w:t xml:space="preserve">    </w:t>
+      </w:r>
+      <w:r>
+        <w:rPr>
+          <w:sz w:val="28"/>
+          <w:szCs w:val="44"/>
+          <w:lang w:val="es-ES"/>
+        </w:rPr>
+        <w:t>Manual de usuario</w:t>
+      </w:r>
+    </w:p>
+    <w:p>
+      <w:pPr>
+        <w:pStyle w:val="Prrafodelista"/>
+        <w:numPr>
+          <w:ilvl w:val="1"/>
+          <w:numId w:val="18"/>
+        </w:numPr>
+        <w:rPr>
+          <w:sz w:val="28"/>
+          <w:szCs w:val="44"/>
+          <w:lang w:val="es-ES"/>
+        </w:rPr>
+      </w:pPr>
+      <w:r>
+        <w:rPr>
+          <w:sz w:val="28"/>
+          <w:szCs w:val="44"/>
+          <w:lang w:val="es-ES"/>
+        </w:rPr>
+        <w:t xml:space="preserve">    </w:t>
+      </w:r>
+      <w:r>
+        <w:rPr>
+          <w:sz w:val="28"/>
+          <w:szCs w:val="44"/>
+          <w:lang w:val="es-ES"/>
+        </w:rPr>
+        <w:t>Manual</w:t>
+      </w:r>
+      <w:r>
+        <w:rPr>
+          <w:sz w:val="28"/>
+          <w:szCs w:val="44"/>
+          <w:lang w:val="es-ES"/>
+        </w:rPr>
+        <w:t>es</w:t>
+      </w:r>
+      <w:r>
+        <w:rPr>
+          <w:sz w:val="28"/>
+          <w:szCs w:val="44"/>
+          <w:lang w:val="es-ES"/>
+        </w:rPr>
+        <w:t xml:space="preserve"> del programador</w:t>
+      </w:r>
+    </w:p>
+    <w:p>
+      <w:pPr>
+        <w:pStyle w:val="Prrafodelista"/>
+        <w:numPr>
+          <w:ilvl w:val="2"/>
+          <w:numId w:val="18"/>
+        </w:numPr>
+        <w:rPr>
+          <w:szCs w:val="44"/>
+          <w:lang w:val="es-ES"/>
+        </w:rPr>
+      </w:pPr>
+      <w:r>
+        <w:rPr>
+          <w:szCs w:val="44"/>
+          <w:lang w:val="es-ES"/>
+        </w:rPr>
+        <w:t>Manual de extensión de la aplicación móvil</w:t>
+      </w:r>
+    </w:p>
+    <w:p>
+      <w:pPr>
+        <w:pStyle w:val="Prrafodelista"/>
+        <w:numPr>
+          <w:ilvl w:val="2"/>
+          <w:numId w:val="18"/>
+        </w:numPr>
+        <w:rPr>
+          <w:szCs w:val="44"/>
+          <w:lang w:val="es-ES"/>
+        </w:rPr>
+      </w:pPr>
+      <w:r>
+        <w:rPr>
+          <w:szCs w:val="44"/>
+          <w:lang w:val="es-ES"/>
+        </w:rPr>
+        <w:t>Manual de extensión de la aplicación de administración</w:t>
+      </w:r>
+    </w:p>
+    <w:p>
+      <w:pPr>
+        <w:pStyle w:val="Prrafodelista"/>
+        <w:numPr>
+          <w:ilvl w:val="0"/>
+          <w:numId w:val="18"/>
+        </w:numPr>
+        <w:rPr>
+          <w:sz w:val="36"/>
+          <w:szCs w:val="44"/>
+          <w:lang w:val="es-ES"/>
+        </w:rPr>
+      </w:pPr>
+      <w:r>
+        <w:rPr>
+          <w:sz w:val="36"/>
+          <w:szCs w:val="44"/>
+          <w:lang w:val="es-ES"/>
+        </w:rPr>
+        <w:t xml:space="preserve">    </w:t>
+      </w:r>
+      <w:r>
+        <w:rPr>
+          <w:sz w:val="36"/>
+          <w:szCs w:val="44"/>
+          <w:lang w:val="es-ES"/>
+        </w:rPr>
+        <w:t>Apéndices</w:t>
+      </w:r>
+    </w:p>
+    <w:p>
+      <w:pPr>
+        <w:pStyle w:val="Prrafodelista"/>
+        <w:numPr>
+          <w:ilvl w:val="0"/>
+          <w:numId w:val="18"/>
+        </w:numPr>
+        <w:rPr>
+          <w:sz w:val="36"/>
+          <w:szCs w:val="44"/>
+          <w:lang w:val="es-ES"/>
+        </w:rPr>
+      </w:pPr>
+      <w:r>
+        <w:rPr>
+          <w:sz w:val="36"/>
+          <w:szCs w:val="44"/>
+          <w:lang w:val="es-ES"/>
+        </w:rPr>
+        <w:t xml:space="preserve">    </w:t>
+      </w:r>
+      <w:r>
+        <w:rPr>
+          <w:sz w:val="36"/>
+          <w:szCs w:val="44"/>
+          <w:lang w:val="es-ES"/>
+        </w:rPr>
+        <w:t>Resultados</w:t>
+      </w:r>
+    </w:p>
+    <w:p>
+      <w:pPr>
+        <w:pStyle w:val="Prrafodelista"/>
+        <w:numPr>
+          <w:ilvl w:val="0"/>
+          <w:numId w:val="18"/>
+        </w:numPr>
+        <w:rPr>
+          <w:sz w:val="36"/>
+          <w:szCs w:val="44"/>
+          <w:lang w:val="es-ES"/>
+        </w:rPr>
+      </w:pPr>
+      <w:r>
+        <w:rPr>
+          <w:sz w:val="36"/>
+          <w:szCs w:val="44"/>
+          <w:lang w:val="es-ES"/>
+        </w:rPr>
+        <w:t xml:space="preserve">    </w:t>
+      </w:r>
+      <w:r>
+        <w:rPr>
+          <w:sz w:val="36"/>
+          <w:szCs w:val="44"/>
+          <w:lang w:val="es-ES"/>
+        </w:rPr>
+        <w:t>Conclusiones</w:t>
+      </w:r>
+    </w:p>
+    <w:p>
+      <w:pPr>
+        <w:pStyle w:val="Prrafodelista"/>
+        <w:numPr>
+          <w:ilvl w:val="0"/>
+          <w:numId w:val="18"/>
+        </w:numPr>
+        <w:ind w:left="284"/>
+        <w:rPr>
+          <w:sz w:val="36"/>
+          <w:szCs w:val="44"/>
+          <w:lang w:val="es-ES"/>
+        </w:rPr>
+      </w:pPr>
+      <w:r>
+        <w:rPr>
+          <w:sz w:val="36"/>
+          <w:szCs w:val="44"/>
+          <w:lang w:val="es-ES"/>
+        </w:rPr>
+        <w:t>Bibliografía</w:t>
+      </w:r>
+    </w:p>
+    <w:p>
+      <w:pPr>
+        <w:pStyle w:val="Prrafodelista"/>
+        <w:numPr>
+          <w:ilvl w:val="0"/>
+          <w:numId w:val="18"/>
+        </w:numPr>
+        <w:ind w:left="284"/>
+        <w:rPr>
+          <w:sz w:val="36"/>
+          <w:szCs w:val="44"/>
+          <w:lang w:val="es-ES"/>
+        </w:rPr>
+      </w:pPr>
+      <w:r>
+        <w:rPr>
+          <w:sz w:val="36"/>
+          <w:szCs w:val="44"/>
+          <w:lang w:val="es-ES"/>
+        </w:rPr>
+        <w:t>Anexos</w:t>
+      </w:r>
+    </w:p>
+    <w:p>
+      <w:pPr>
+        <w:pStyle w:val="Prrafodelista"/>
+        <w:numPr>
+          <w:ilvl w:val="0"/>
+          <w:numId w:val="18"/>
+        </w:numPr>
+        <w:ind w:left="284"/>
+        <w:rPr>
+          <w:sz w:val="36"/>
+          <w:szCs w:val="44"/>
+          <w:lang w:val="es-ES"/>
+        </w:rPr>
+      </w:pPr>
+      <w:r>
+        <w:rPr>
+          <w:sz w:val="36"/>
+          <w:szCs w:val="44"/>
+          <w:lang w:val="es-ES"/>
+        </w:rPr>
+        <w:t>Glosario</w:t>
+      </w:r>
+    </w:p>
+    <w:p>
+      <w:pPr>
+        <w:pStyle w:val="Ttulo2"/>
+        <w:rPr>
+          <w:lang w:val="es-ES"/>
+        </w:rPr>
+      </w:pPr>
+    </w:p>
+    <w:p>
+      <w:pPr>
+        <w:rPr>
+          <w:lang w:val="es-ES"/>
+        </w:rPr>
+      </w:pPr>
+    </w:p>
+    <w:p>
+      <w:pPr>
+        <w:rPr>
+          <w:lang w:val="es-ES"/>
+        </w:rPr>
+      </w:pPr>
+    </w:p>
+    <w:p>
+      <w:pPr>
+        <w:rPr>
+          <w:lang w:val="es-ES"/>
+        </w:rPr>
+      </w:pPr>
+    </w:p>
+    <w:p>
+      <w:pPr>
+        <w:rPr>
+          <w:lang w:val="es-ES"/>
+        </w:rPr>
+      </w:pPr>
+    </w:p>
+    <w:p>
+      <w:pPr>
+        <w:rPr>
+          <w:lang w:val="es-ES"/>
+        </w:rPr>
+      </w:pPr>
+    </w:p>
+    <w:p>
+      <w:pPr>
+        <w:rPr>
+          <w:sz w:val="44"/>
+          <w:lang w:val="es-ES"/>
+        </w:rPr>
+      </w:pPr>
+      <w:r>
+        <w:rPr>
+          <w:sz w:val="44"/>
+          <w:lang w:val="es-ES"/>
+        </w:rPr>
+        <w:lastRenderedPageBreak/>
+        <w:t>Índice de imágenes</w:t>
+      </w:r>
+    </w:p>
+    <w:p>
+      <w:pPr>
+        <w:rPr>
+          <w:sz w:val="44"/>
+          <w:lang w:val="es-ES"/>
+        </w:rPr>
+      </w:pPr>
+    </w:p>
+    <w:p>
+      <w:pPr>
+        <w:rPr>
+          <w:sz w:val="44"/>
+          <w:lang w:val="es-ES"/>
+        </w:rPr>
+      </w:pPr>
+    </w:p>
+    <w:p>
+      <w:pPr>
+        <w:rPr>
+          <w:sz w:val="44"/>
+          <w:lang w:val="es-ES"/>
+        </w:rPr>
+      </w:pPr>
+    </w:p>
+    <w:p>
+      <w:pPr>
+        <w:rPr>
+          <w:sz w:val="44"/>
+          <w:lang w:val="es-ES"/>
+        </w:rPr>
+      </w:pPr>
+    </w:p>
+    <w:p>
+      <w:pPr>
+        <w:rPr>
+          <w:sz w:val="44"/>
+          <w:lang w:val="es-ES"/>
+        </w:rPr>
+      </w:pPr>
+    </w:p>
+    <w:p>
+      <w:pPr>
+        <w:rPr>
+          <w:sz w:val="44"/>
+          <w:lang w:val="es-ES"/>
+        </w:rPr>
+      </w:pPr>
+    </w:p>
+    <w:p>
+      <w:pPr>
+        <w:rPr>
+          <w:sz w:val="44"/>
+          <w:lang w:val="es-ES"/>
+        </w:rPr>
+      </w:pPr>
+    </w:p>
+    <w:p>
+      <w:pPr>
+        <w:rPr>
+          <w:sz w:val="44"/>
+          <w:lang w:val="es-ES"/>
+        </w:rPr>
+      </w:pPr>
+    </w:p>
+    <w:p>
+      <w:pPr>
+        <w:rPr>
+          <w:sz w:val="44"/>
+          <w:lang w:val="es-ES"/>
+        </w:rPr>
+      </w:pPr>
+    </w:p>
+    <w:p>
+      <w:pPr>
+        <w:rPr>
+          <w:sz w:val="44"/>
+          <w:lang w:val="es-ES"/>
+        </w:rPr>
+      </w:pPr>
+    </w:p>
+    <w:p>
+      <w:pPr>
+        <w:rPr>
+          <w:sz w:val="44"/>
+          <w:lang w:val="es-ES"/>
+        </w:rPr>
+      </w:pPr>
+    </w:p>
+    <w:p>
+      <w:pPr>
+        <w:rPr>
+          <w:sz w:val="44"/>
+          <w:lang w:val="es-ES"/>
+        </w:rPr>
+      </w:pPr>
+    </w:p>
+    <w:p>
+      <w:pPr>
+        <w:rPr>
+          <w:sz w:val="44"/>
+          <w:lang w:val="es-ES"/>
+        </w:rPr>
+      </w:pPr>
+    </w:p>
+    <w:p>
+      <w:pPr>
+        <w:rPr>
+          <w:sz w:val="44"/>
+          <w:lang w:val="es-ES"/>
+        </w:rPr>
+      </w:pPr>
+    </w:p>
+    <w:p>
+      <w:pPr>
+        <w:rPr>
+          <w:sz w:val="44"/>
+          <w:lang w:val="es-ES"/>
+        </w:rPr>
+      </w:pPr>
+      <w:r>
+        <w:rPr>
+          <w:sz w:val="44"/>
+          <w:lang w:val="es-ES"/>
+        </w:rPr>
+        <w:lastRenderedPageBreak/>
+        <w:t>Índice de diagramas</w:t>
+      </w:r>
+    </w:p>
+    <w:p>
+      <w:pPr>
+        <w:rPr>
+          <w:sz w:val="44"/>
+          <w:lang w:val="es-ES"/>
+        </w:rPr>
+      </w:pPr>
+    </w:p>
+    <w:p>
+      <w:pPr>
+        <w:rPr>
+          <w:sz w:val="44"/>
+          <w:lang w:val="es-ES"/>
+        </w:rPr>
+      </w:pPr>
+    </w:p>
+    <w:p>
+      <w:pPr>
+        <w:rPr>
+          <w:sz w:val="44"/>
+          <w:lang w:val="es-ES"/>
+        </w:rPr>
+      </w:pPr>
+    </w:p>
+    <w:p>
+      <w:pPr>
+        <w:rPr>
+          <w:sz w:val="44"/>
+          <w:lang w:val="es-ES"/>
+        </w:rPr>
+      </w:pPr>
+    </w:p>
+    <w:p>
+      <w:pPr>
+        <w:rPr>
+          <w:sz w:val="44"/>
+          <w:lang w:val="es-ES"/>
+        </w:rPr>
+      </w:pPr>
+    </w:p>
+    <w:p>
+      <w:pPr>
+        <w:rPr>
+          <w:sz w:val="44"/>
+          <w:lang w:val="es-ES"/>
+        </w:rPr>
+      </w:pPr>
+    </w:p>
+    <w:p>
+      <w:pPr>
+        <w:rPr>
+          <w:sz w:val="44"/>
+          <w:lang w:val="es-ES"/>
+        </w:rPr>
+      </w:pPr>
+    </w:p>
+    <w:p>
+      <w:pPr>
+        <w:rPr>
+          <w:sz w:val="44"/>
+          <w:lang w:val="es-ES"/>
+        </w:rPr>
+      </w:pPr>
+    </w:p>
+    <w:p>
+      <w:pPr>
+        <w:rPr>
+          <w:sz w:val="44"/>
+          <w:lang w:val="es-ES"/>
+        </w:rPr>
+      </w:pPr>
+    </w:p>
+    <w:p>
+      <w:pPr>
+        <w:rPr>
+          <w:sz w:val="44"/>
+          <w:lang w:val="es-ES"/>
+        </w:rPr>
+      </w:pPr>
+    </w:p>
+    <w:p>
+      <w:pPr>
+        <w:rPr>
+          <w:sz w:val="44"/>
+          <w:lang w:val="es-ES"/>
+        </w:rPr>
+      </w:pPr>
+    </w:p>
+    <w:p>
+      <w:pPr>
+        <w:rPr>
+          <w:sz w:val="44"/>
+          <w:lang w:val="es-ES"/>
+        </w:rPr>
+      </w:pPr>
+    </w:p>
+    <w:p>
+      <w:pPr>
+        <w:rPr>
+          <w:sz w:val="44"/>
+          <w:lang w:val="es-ES"/>
+        </w:rPr>
+      </w:pPr>
+    </w:p>
+    <w:p>
+      <w:pPr>
+        <w:rPr>
+          <w:sz w:val="44"/>
+          <w:lang w:val="es-ES"/>
+        </w:rPr>
+      </w:pPr>
+    </w:p>
+    <w:p>
+      <w:pPr>
+        <w:rPr>
+          <w:sz w:val="44"/>
+          <w:lang w:val="es-ES"/>
+        </w:rPr>
+      </w:pPr>
+      <w:r>
+        <w:rPr>
+          <w:sz w:val="44"/>
+          <w:lang w:val="es-ES"/>
+        </w:rPr>
+        <w:lastRenderedPageBreak/>
+        <w:t>Resumen</w:t>
+      </w:r>
+    </w:p>
+    <w:p>
+      <w:pPr>
+        <w:rPr>
+          <w:sz w:val="44"/>
+          <w:lang w:val="es-ES"/>
+        </w:rPr>
+      </w:pPr>
+    </w:p>
+    <w:p>
+      <w:pPr>
+        <w:rPr>
+          <w:sz w:val="44"/>
+          <w:lang w:val="es-ES"/>
+        </w:rPr>
+      </w:pPr>
+    </w:p>
+    <w:p>
+      <w:pPr>
+        <w:rPr>
+          <w:sz w:val="44"/>
+          <w:lang w:val="es-ES"/>
+        </w:rPr>
+      </w:pPr>
+    </w:p>
+    <w:p>
+      <w:pPr>
+        <w:rPr>
+          <w:sz w:val="44"/>
+          <w:lang w:val="es-ES"/>
+        </w:rPr>
+      </w:pPr>
+    </w:p>
+    <w:p>
+      <w:pPr>
+        <w:rPr>
+          <w:sz w:val="44"/>
+          <w:lang w:val="es-ES"/>
+        </w:rPr>
+      </w:pPr>
+    </w:p>
+    <w:p>
+      <w:pPr>
+        <w:rPr>
+          <w:sz w:val="44"/>
+          <w:lang w:val="es-ES"/>
+        </w:rPr>
+      </w:pPr>
+    </w:p>
+    <w:p>
+      <w:pPr>
+        <w:rPr>
+          <w:sz w:val="44"/>
+          <w:lang w:val="es-ES"/>
+        </w:rPr>
+      </w:pPr>
+    </w:p>
+    <w:p>
+      <w:pPr>
+        <w:rPr>
+          <w:sz w:val="44"/>
+          <w:lang w:val="es-ES"/>
+        </w:rPr>
+      </w:pPr>
+    </w:p>
+    <w:p>
+      <w:pPr>
+        <w:rPr>
+          <w:sz w:val="44"/>
+          <w:lang w:val="es-ES"/>
+        </w:rPr>
+      </w:pPr>
+    </w:p>
+    <w:p>
+      <w:pPr>
+        <w:rPr>
+          <w:sz w:val="44"/>
+          <w:lang w:val="es-ES"/>
+        </w:rPr>
+      </w:pPr>
+    </w:p>
+    <w:p>
+      <w:pPr>
+        <w:rPr>
+          <w:sz w:val="44"/>
+          <w:lang w:val="es-ES"/>
+        </w:rPr>
+      </w:pPr>
+    </w:p>
+    <w:p>
+      <w:pPr>
+        <w:rPr>
+          <w:sz w:val="44"/>
+          <w:lang w:val="es-ES"/>
+        </w:rPr>
+      </w:pPr>
+    </w:p>
+    <w:p>
+      <w:pPr>
+        <w:rPr>
+          <w:sz w:val="44"/>
+          <w:lang w:val="es-ES"/>
+        </w:rPr>
+      </w:pPr>
+    </w:p>
+    <w:p>
+      <w:pPr>
+        <w:rPr>
+          <w:sz w:val="44"/>
+          <w:lang w:val="es-ES"/>
+        </w:rPr>
+      </w:pPr>
+    </w:p>
+    <w:p>
+      <w:pPr>
+        <w:rPr>
+          <w:sz w:val="44"/>
+          <w:lang w:val="es-ES"/>
+        </w:rPr>
+      </w:pPr>
+      <w:r>
+        <w:rPr>
+          <w:sz w:val="44"/>
+          <w:lang w:val="es-ES"/>
+        </w:rPr>
+        <w:lastRenderedPageBreak/>
+        <w:t>Abstract</w:t>
+      </w:r>
+    </w:p>
+    <w:p>
+      <w:pPr>
+        <w:rPr>
+          <w:sz w:val="44"/>
+          <w:lang w:val="es-ES"/>
+        </w:rPr>
+      </w:pPr>
+    </w:p>
+    <w:p>
+      <w:pPr>
+        <w:rPr>
+          <w:sz w:val="44"/>
+          <w:lang w:val="es-ES"/>
+        </w:rPr>
+      </w:pPr>
+    </w:p>
+    <w:p>
+      <w:pPr>
+        <w:rPr>
+          <w:sz w:val="44"/>
+          <w:lang w:val="es-ES"/>
+        </w:rPr>
+      </w:pPr>
+    </w:p>
+    <w:p>
+      <w:pPr>
+        <w:rPr>
+          <w:sz w:val="44"/>
+          <w:lang w:val="es-ES"/>
+        </w:rPr>
+      </w:pPr>
+    </w:p>
+    <w:p>
+      <w:pPr>
+        <w:rPr>
+          <w:sz w:val="44"/>
+          <w:lang w:val="es-ES"/>
+        </w:rPr>
+      </w:pPr>
+    </w:p>
+    <w:p>
+      <w:pPr>
+        <w:rPr>
+          <w:sz w:val="44"/>
+          <w:lang w:val="es-ES"/>
+        </w:rPr>
+      </w:pPr>
+    </w:p>
+    <w:p>
+      <w:pPr>
+        <w:rPr>
+          <w:sz w:val="44"/>
+          <w:lang w:val="es-ES"/>
+        </w:rPr>
+      </w:pPr>
+    </w:p>
+    <w:p>
+      <w:pPr>
+        <w:rPr>
+          <w:sz w:val="44"/>
+          <w:lang w:val="es-ES"/>
+        </w:rPr>
+      </w:pPr>
+    </w:p>
+    <w:p>
+      <w:pPr>
+        <w:rPr>
+          <w:sz w:val="44"/>
+          <w:lang w:val="es-ES"/>
+        </w:rPr>
+      </w:pPr>
+    </w:p>
+    <w:p>
+      <w:pPr>
+        <w:rPr>
+          <w:sz w:val="44"/>
+          <w:lang w:val="es-ES"/>
+        </w:rPr>
+      </w:pPr>
+    </w:p>
+    <w:p>
+      <w:pPr>
+        <w:rPr>
+          <w:sz w:val="44"/>
+          <w:lang w:val="es-ES"/>
+        </w:rPr>
+      </w:pPr>
+    </w:p>
+    <w:p>
+      <w:pPr>
+        <w:rPr>
+          <w:sz w:val="44"/>
+          <w:lang w:val="es-ES"/>
+        </w:rPr>
+      </w:pPr>
+    </w:p>
+    <w:p>
+      <w:pPr>
+        <w:rPr>
+          <w:sz w:val="44"/>
+          <w:lang w:val="es-ES"/>
+        </w:rPr>
+      </w:pPr>
+    </w:p>
+    <w:p>
+      <w:pPr>
+        <w:rPr>
+          <w:sz w:val="44"/>
+          <w:lang w:val="es-ES"/>
+        </w:rPr>
+      </w:pPr>
+    </w:p>
+    <w:p>
+      <w:pPr>
+        <w:rPr>
+          <w:sz w:val="44"/>
+          <w:lang w:val="es-ES"/>
+        </w:rPr>
+      </w:pPr>
+      <w:r>
+        <w:rPr>
+          <w:sz w:val="44"/>
+          <w:lang w:val="es-ES"/>
+        </w:rPr>
+        <w:lastRenderedPageBreak/>
+        <w:t>Introducción</w:t>
+      </w:r>
+    </w:p>
+    <w:p>
+      <w:pPr>
+        <w:rPr>
+          <w:sz w:val="44"/>
+          <w:lang w:val="es-ES"/>
+        </w:rPr>
+      </w:pPr>
+    </w:p>
+    <w:p>
+      <w:pPr>
+        <w:rPr>
+          <w:sz w:val="44"/>
+          <w:lang w:val="es-ES"/>
+        </w:rPr>
+      </w:pPr>
+    </w:p>
+    <w:p>
+      <w:pPr>
+        <w:rPr>
+          <w:sz w:val="44"/>
+          <w:lang w:val="es-ES"/>
+        </w:rPr>
+      </w:pPr>
+    </w:p>
+    <w:p>
+      <w:pPr>
+        <w:rPr>
+          <w:sz w:val="44"/>
+          <w:lang w:val="es-ES"/>
+        </w:rPr>
+      </w:pPr>
+    </w:p>
+    <w:p>
+      <w:pPr>
+        <w:rPr>
+          <w:sz w:val="44"/>
+          <w:lang w:val="es-ES"/>
+        </w:rPr>
+      </w:pPr>
+    </w:p>
+    <w:p>
+      <w:pPr>
+        <w:rPr>
+          <w:sz w:val="44"/>
+          <w:lang w:val="es-ES"/>
+        </w:rPr>
+      </w:pPr>
+    </w:p>
+    <w:p>
+      <w:pPr>
+        <w:rPr>
+          <w:sz w:val="44"/>
+          <w:lang w:val="es-ES"/>
+        </w:rPr>
+      </w:pPr>
+    </w:p>
+    <w:p>
+      <w:pPr>
+        <w:rPr>
+          <w:sz w:val="44"/>
+          <w:lang w:val="es-ES"/>
+        </w:rPr>
+      </w:pPr>
+    </w:p>
+    <w:p>
+      <w:pPr>
+        <w:rPr>
+          <w:sz w:val="44"/>
+          <w:lang w:val="es-ES"/>
+        </w:rPr>
+      </w:pPr>
+    </w:p>
+    <w:p>
+      <w:pPr>
+        <w:rPr>
+          <w:sz w:val="44"/>
+          <w:lang w:val="es-ES"/>
+        </w:rPr>
+      </w:pPr>
+    </w:p>
+    <w:p>
+      <w:pPr>
+        <w:rPr>
+          <w:sz w:val="44"/>
+          <w:lang w:val="es-ES"/>
+        </w:rPr>
+      </w:pPr>
+    </w:p>
+    <w:p>
+      <w:pPr>
+        <w:rPr>
+          <w:sz w:val="44"/>
+          <w:lang w:val="es-ES"/>
+        </w:rPr>
+      </w:pPr>
+    </w:p>
+    <w:p>
+      <w:pPr>
+        <w:rPr>
+          <w:sz w:val="44"/>
+          <w:lang w:val="es-ES"/>
+        </w:rPr>
+      </w:pPr>
+    </w:p>
+    <w:p>
+      <w:pPr>
+        <w:rPr>
+          <w:sz w:val="44"/>
+          <w:lang w:val="es-ES"/>
+        </w:rPr>
+      </w:pPr>
+    </w:p>
+    <w:p>
+      <w:pPr>
+        <w:rPr>
+          <w:sz w:val="44"/>
+          <w:lang w:val="es-ES"/>
+        </w:rPr>
+      </w:pPr>
+      <w:r>
+        <w:rPr>
+          <w:sz w:val="44"/>
+          <w:lang w:val="es-ES"/>
+        </w:rPr>
+        <w:lastRenderedPageBreak/>
+        <w:t>Manuales</w:t>
+      </w:r>
+    </w:p>
+    <w:p>
+      <w:pPr>
+        <w:pStyle w:val="Ttulo2"/>
+        <w:rPr>
+          <w:lang w:val="es-ES"/>
+        </w:rPr>
+      </w:pPr>
+      <w:r>
+        <w:rPr>
+          <w:lang w:val="es-ES"/>
+        </w:rPr>
+        <w:t>Manual de usuario</w:t>
+      </w:r>
+    </w:p>
+    <w:p>
+      <w:pPr>
+        <w:rPr>
+          <w:lang w:val="es-ES"/>
+        </w:rPr>
+      </w:pPr>
+      <w:r>
+        <w:rPr>
+          <w:lang w:val="es-ES"/>
+        </w:rPr>
         <w:t>M</w:t>
       </w:r>
     </w:p>
     <w:sdt>
       <w:sdtPr>
+        <w:rPr>
+          <w:lang w:val="es-ES"/>
+        </w:rPr>
         <w:id w:val="-731776231"/>
         <w:placeholder>
           <w:docPart w:val="6D1EFEEB984B274982AF8927B9F158ED"/>
@@ -157,7 +1981,15 @@
       <w:sdtEndPr/>
       <w:sdtContent>
         <w:p>
+          <w:pPr>
+            <w:rPr>
+              <w:lang w:val="es-ES"/>
+            </w:rPr>
+          </w:pPr>
           <w:r>
+            <w:rPr>
+              <w:lang w:val="es-ES"/>
+            </w:rPr>
             <w:t>To get started right away, just tap any placeholder text (such as this) and start typing.</w:t>
           </w:r>
         </w:p>
@@ -165,6 +1997,9 @@
     </w:sdt>
     <w:sdt>
       <w:sdtPr>
+        <w:rPr>
+          <w:lang w:val="es-ES"/>
+        </w:rPr>
         <w:id w:val="1253233553"/>
         <w:placeholder>
           <w:docPart w:val="B723A65FE1EBC047A7A9606C5AED24FA"/>
@@ -177,20 +2012,29 @@
       <w:sdtContent>
         <w:p>
           <w:pPr>
-            <w:pStyle w:val="ListBullet"/>
+            <w:pStyle w:val="Listaconvietas"/>
+            <w:rPr>
+              <w:lang w:val="es-ES"/>
+            </w:rPr>
           </w:pPr>
           <w:r>
-            <w:t xml:space="preserve">View and edit this document in Word on your </w:t>
-          </w:r>
-          <w:r>
-            <w:t>computer, tablet, or phone.</w:t>
+            <w:rPr>
+              <w:lang w:val="es-ES"/>
+            </w:rPr>
+            <w:t>View and edit this document in Word on your computer, tablet, or phone.</w:t>
           </w:r>
         </w:p>
         <w:p>
           <w:pPr>
-            <w:pStyle w:val="ListBullet"/>
+            <w:pStyle w:val="Listaconvietas"/>
+            <w:rPr>
+              <w:lang w:val="es-ES"/>
+            </w:rPr>
           </w:pPr>
           <w:r>
+            <w:rPr>
+              <w:lang w:val="es-ES"/>
+            </w:rPr>
             <w:t>You can edit text; easily insert content such as pictures, shapes, and tables; and seamlessly save the document to the cloud from Word on your Windows, Mac, Android, or iOS device.</w:t>
           </w:r>
         </w:p>
@@ -198,7 +2042,7 @@
     </w:sdt>
     <w:p>
       <w:pPr>
-        <w:pStyle w:val="Heading2"/>
+        <w:pStyle w:val="Ttulo2"/>
         <w:rPr>
           <w:lang w:val="es-ES"/>
         </w:rPr>
@@ -212,7 +2056,7 @@
     </w:p>
     <w:p>
       <w:pPr>
-        <w:pStyle w:val="Subtitle"/>
+        <w:pStyle w:val="Subttulo"/>
         <w:rPr>
           <w:lang w:val="es-ES"/>
         </w:rPr>
@@ -226,36 +2070,31 @@
     </w:p>
     <w:p>
       <w:pPr>
-        <w:pStyle w:val="Subtitle"/>
-        <w:rPr>
-          <w:lang w:val="es-ES"/>
-        </w:rPr>
-      </w:pPr>
-    </w:p>
-    <w:p>
-      <w:pPr>
-        <w:pStyle w:val="Subtitle"/>
-        <w:rPr>
-          <w:lang w:val="es-ES"/>
-        </w:rPr>
-      </w:pPr>
-      <w:r>
-        <w:rPr>
-          <w:lang w:val="es-ES"/>
-        </w:rPr>
-        <w:t>Manual de extensión de la ap</w:t>
-      </w:r>
-      <w:bookmarkStart w:id="0" w:name="_GoBack"/>
-      <w:bookmarkEnd w:id="0"/>
-      <w:r>
-        <w:rPr>
-          <w:lang w:val="es-ES"/>
-        </w:rPr>
-        <w:t>licación de administración</w:t>
+        <w:pStyle w:val="Subttulo"/>
+        <w:rPr>
+          <w:lang w:val="es-ES"/>
+        </w:rPr>
+      </w:pPr>
+    </w:p>
+    <w:p>
+      <w:pPr>
+        <w:pStyle w:val="Subttulo"/>
+        <w:rPr>
+          <w:lang w:val="es-ES"/>
+        </w:rPr>
+      </w:pPr>
+      <w:r>
+        <w:rPr>
+          <w:lang w:val="es-ES"/>
+        </w:rPr>
+        <w:t>Manual de extensión de la aplicación de administración</w:t>
       </w:r>
     </w:p>
     <w:sdt>
       <w:sdtPr>
+        <w:rPr>
+          <w:lang w:val="es-ES"/>
+        </w:rPr>
         <w:id w:val="-1605723219"/>
         <w:placeholder>
           <w:docPart w:val="9184F1AD1C8419439D39343008956997"/>
@@ -267,17 +2106,25 @@
       <w:sdtEndPr/>
       <w:sdtContent>
         <w:p>
+          <w:pPr>
+            <w:rPr>
+              <w:lang w:val="es-ES"/>
+            </w:rPr>
+          </w:pPr>
           <w:r>
-            <w:t>Want to insert a picture from you</w:t>
-          </w:r>
-          <w:r>
-            <w:t>r files or add a shape, text box, or table? You got it! On the Insert tab of the ribbon, just tap the option you need.</w:t>
+            <w:rPr>
+              <w:lang w:val="es-ES"/>
+            </w:rPr>
+            <w:t>Want to insert a picture from your files or add a shape, text box, or table? You got it! On the Insert tab of the ribbon, just tap the option you need.</w:t>
           </w:r>
         </w:p>
       </w:sdtContent>
     </w:sdt>
     <w:sdt>
       <w:sdtPr>
+        <w:rPr>
+          <w:lang w:val="es-ES"/>
+        </w:rPr>
         <w:id w:val="-1534882458"/>
         <w:placeholder>
           <w:docPart w:val="C8EAC2AE50D483458E56A61D9FEC15C6"/>
@@ -290,9 +2137,15 @@
       <w:sdtContent>
         <w:p>
           <w:pPr>
-            <w:pStyle w:val="Quote"/>
+            <w:pStyle w:val="Cita"/>
+            <w:rPr>
+              <w:lang w:val="es-ES"/>
+            </w:rPr>
           </w:pPr>
           <w:r>
+            <w:rPr>
+              <w:lang w:val="es-ES"/>
+            </w:rPr>
             <w:t>“Quote”</w:t>
           </w:r>
         </w:p>
@@ -300,6 +2153,9 @@
     </w:sdt>
     <w:sdt>
       <w:sdtPr>
+        <w:rPr>
+          <w:lang w:val="es-ES"/>
+        </w:rPr>
         <w:id w:val="-287817642"/>
         <w:placeholder>
           <w:docPart w:val="3A87A122C3B65E41B3A0B2AF37E3058F"/>
@@ -311,7 +2167,15 @@
       <w:sdtEndPr/>
       <w:sdtContent>
         <w:p>
+          <w:pPr>
+            <w:rPr>
+              <w:lang w:val="es-ES"/>
+            </w:rPr>
+          </w:pPr>
           <w:r>
+            <w:rPr>
+              <w:lang w:val="es-ES"/>
+            </w:rPr>
             <w:t>To apply any text formatting you see on this page with just a tap, on the Home tab of the ribbon, check out Styles.</w:t>
           </w:r>
         </w:p>
@@ -326,8 +2190,8 @@
       </w:tblPr>
       <w:tblGrid>
         <w:gridCol w:w="3187"/>
-        <w:gridCol w:w="3187"/>
         <w:gridCol w:w="3188"/>
+        <w:gridCol w:w="3189"/>
       </w:tblGrid>
       <w:tr>
         <w:trPr>
@@ -338,10 +2202,19 @@
             <w:cnfStyle w:val="001000000000" w:firstRow="0" w:lastRow="0" w:firstColumn="1" w:lastColumn="0" w:oddVBand="0" w:evenVBand="0" w:oddHBand="0" w:evenHBand="0" w:firstRowFirstColumn="0" w:firstRowLastColumn="0" w:lastRowFirstColumn="0" w:lastRowLastColumn="0"/>
             <w:tcW w:w="3187" w:type="dxa"/>
           </w:tcPr>
-          <w:p/>
+          <w:p>
+            <w:pPr>
+              <w:rPr>
+                <w:lang w:val="es-ES"/>
+              </w:rPr>
+            </w:pPr>
+          </w:p>
         </w:tc>
         <w:sdt>
           <w:sdtPr>
+            <w:rPr>
+              <w:lang w:val="es-ES"/>
+            </w:rPr>
             <w:id w:val="-1622375482"/>
             <w:placeholder>
               <w:docPart w:val="7D424E8F9EFB3649BA39C9C2EF3ECA70"/>
@@ -359,12 +2232,15 @@
               <w:p>
                 <w:pPr>
                   <w:cnfStyle w:val="100000000000" w:firstRow="1" w:lastRow="0" w:firstColumn="0" w:lastColumn="0" w:oddVBand="0" w:evenVBand="0" w:oddHBand="0" w:evenHBand="0" w:firstRowFirstColumn="0" w:firstRowLastColumn="0" w:lastRowFirstColumn="0" w:lastRowLastColumn="0"/>
+                  <w:rPr>
+                    <w:lang w:val="es-ES"/>
+                  </w:rPr>
                 </w:pPr>
                 <w:r>
-                  <w:t>Column</w:t>
-                </w:r>
-                <w:r>
-                  <w:t xml:space="preserve"> Heading</w:t>
+                  <w:rPr>
+                    <w:lang w:val="es-ES"/>
+                  </w:rPr>
+                  <w:t>Column Heading</w:t>
                 </w:r>
               </w:p>
             </w:tc>
@@ -372,6 +2248,9 @@
         </w:sdt>
         <w:sdt>
           <w:sdtPr>
+            <w:rPr>
+              <w:lang w:val="es-ES"/>
+            </w:rPr>
             <w:id w:val="-1698220457"/>
             <w:placeholder>
               <w:docPart w:val="467382D984C8A547A35A0D0073E801DD"/>
@@ -389,8 +2268,14 @@
               <w:p>
                 <w:pPr>
                   <w:cnfStyle w:val="100000000000" w:firstRow="1" w:lastRow="0" w:firstColumn="0" w:lastColumn="0" w:oddVBand="0" w:evenVBand="0" w:oddHBand="0" w:evenHBand="0" w:firstRowFirstColumn="0" w:firstRowLastColumn="0" w:lastRowFirstColumn="0" w:lastRowLastColumn="0"/>
+                  <w:rPr>
+                    <w:lang w:val="es-ES"/>
+                  </w:rPr>
                 </w:pPr>
                 <w:r>
+                  <w:rPr>
+                    <w:lang w:val="es-ES"/>
+                  </w:rPr>
                   <w:t>Column Heading</w:t>
                 </w:r>
               </w:p>
@@ -401,6 +2286,9 @@
       <w:tr>
         <w:sdt>
           <w:sdtPr>
+            <w:rPr>
+              <w:lang w:val="es-ES"/>
+            </w:rPr>
             <w:id w:val="-426806486"/>
             <w:placeholder>
               <w:docPart w:val="D2B969A91F17824F9B6962FAA2E84EC5"/>
@@ -417,7 +2305,15 @@
                 <w:tcW w:w="3187" w:type="dxa"/>
               </w:tcPr>
               <w:p>
+                <w:pPr>
+                  <w:rPr>
+                    <w:lang w:val="es-ES"/>
+                  </w:rPr>
+                </w:pPr>
                 <w:r>
+                  <w:rPr>
+                    <w:lang w:val="es-ES"/>
+                  </w:rPr>
                   <w:t>Row Heading</w:t>
                 </w:r>
               </w:p>
@@ -426,6 +2322,9 @@
         </w:sdt>
         <w:sdt>
           <w:sdtPr>
+            <w:rPr>
+              <w:lang w:val="es-ES"/>
+            </w:rPr>
             <w:id w:val="-91939099"/>
             <w:placeholder>
               <w:docPart w:val="4BC0BFE6C9AB094F9635E2812FCD3E5C"/>
@@ -443,8 +2342,14 @@
               <w:p>
                 <w:pPr>
                   <w:cnfStyle w:val="000000000000" w:firstRow="0" w:lastRow="0" w:firstColumn="0" w:lastColumn="0" w:oddVBand="0" w:evenVBand="0" w:oddHBand="0" w:evenHBand="0" w:firstRowFirstColumn="0" w:firstRowLastColumn="0" w:lastRowFirstColumn="0" w:lastRowLastColumn="0"/>
+                  <w:rPr>
+                    <w:lang w:val="es-ES"/>
+                  </w:rPr>
                 </w:pPr>
                 <w:r>
+                  <w:rPr>
+                    <w:lang w:val="es-ES"/>
+                  </w:rPr>
                   <w:t>Text</w:t>
                 </w:r>
               </w:p>
@@ -453,6 +2358,9 @@
         </w:sdt>
         <w:sdt>
           <w:sdtPr>
+            <w:rPr>
+              <w:lang w:val="es-ES"/>
+            </w:rPr>
             <w:id w:val="1315679772"/>
             <w:placeholder>
               <w:docPart w:val="63936A6F3A731F49A560DF64B8470A61"/>
@@ -470,8 +2378,14 @@
               <w:p>
                 <w:pPr>
                   <w:cnfStyle w:val="000000000000" w:firstRow="0" w:lastRow="0" w:firstColumn="0" w:lastColumn="0" w:oddVBand="0" w:evenVBand="0" w:oddHBand="0" w:evenHBand="0" w:firstRowFirstColumn="0" w:firstRowLastColumn="0" w:lastRowFirstColumn="0" w:lastRowLastColumn="0"/>
+                  <w:rPr>
+                    <w:lang w:val="es-ES"/>
+                  </w:rPr>
                 </w:pPr>
                 <w:r>
+                  <w:rPr>
+                    <w:lang w:val="es-ES"/>
+                  </w:rPr>
                   <w:t>123.45</w:t>
                 </w:r>
               </w:p>
@@ -482,6 +2396,9 @@
       <w:tr>
         <w:sdt>
           <w:sdtPr>
+            <w:rPr>
+              <w:lang w:val="es-ES"/>
+            </w:rPr>
             <w:id w:val="1675531066"/>
             <w:placeholder>
               <w:docPart w:val="0B5D93B0760E9E43AEFC14CAF661B6CC"/>
@@ -498,7 +2415,15 @@
                 <w:tcW w:w="3187" w:type="dxa"/>
               </w:tcPr>
               <w:p>
+                <w:pPr>
+                  <w:rPr>
+                    <w:lang w:val="es-ES"/>
+                  </w:rPr>
+                </w:pPr>
                 <w:r>
+                  <w:rPr>
+                    <w:lang w:val="es-ES"/>
+                  </w:rPr>
                   <w:t>Row Heading</w:t>
                 </w:r>
               </w:p>
@@ -507,6 +2432,9 @@
         </w:sdt>
         <w:sdt>
           <w:sdtPr>
+            <w:rPr>
+              <w:lang w:val="es-ES"/>
+            </w:rPr>
             <w:id w:val="-1841530532"/>
             <w:placeholder>
               <w:docPart w:val="77D2867147B7534ABEAFD7204F489448"/>
@@ -524,8 +2452,14 @@
               <w:p>
                 <w:pPr>
                   <w:cnfStyle w:val="000000000000" w:firstRow="0" w:lastRow="0" w:firstColumn="0" w:lastColumn="0" w:oddVBand="0" w:evenVBand="0" w:oddHBand="0" w:evenHBand="0" w:firstRowFirstColumn="0" w:firstRowLastColumn="0" w:lastRowFirstColumn="0" w:lastRowLastColumn="0"/>
+                  <w:rPr>
+                    <w:lang w:val="es-ES"/>
+                  </w:rPr>
                 </w:pPr>
                 <w:r>
+                  <w:rPr>
+                    <w:lang w:val="es-ES"/>
+                  </w:rPr>
                   <w:t>Text</w:t>
                 </w:r>
               </w:p>
@@ -534,6 +2468,9 @@
         </w:sdt>
         <w:sdt>
           <w:sdtPr>
+            <w:rPr>
+              <w:lang w:val="es-ES"/>
+            </w:rPr>
             <w:id w:val="-800923244"/>
             <w:placeholder>
               <w:docPart w:val="8FA30091906CF14BA6E7D28DD08B5C40"/>
@@ -551,8 +2488,14 @@
               <w:p>
                 <w:pPr>
                   <w:cnfStyle w:val="000000000000" w:firstRow="0" w:lastRow="0" w:firstColumn="0" w:lastColumn="0" w:oddVBand="0" w:evenVBand="0" w:oddHBand="0" w:evenHBand="0" w:firstRowFirstColumn="0" w:firstRowLastColumn="0" w:lastRowFirstColumn="0" w:lastRowLastColumn="0"/>
+                  <w:rPr>
+                    <w:lang w:val="es-ES"/>
+                  </w:rPr>
                 </w:pPr>
                 <w:r>
+                  <w:rPr>
+                    <w:lang w:val="es-ES"/>
+                  </w:rPr>
                   <w:t>123.45</w:t>
                 </w:r>
               </w:p>
@@ -566,7 +2509,13 @@
             <w:cnfStyle w:val="001000000000" w:firstRow="0" w:lastRow="0" w:firstColumn="1" w:lastColumn="0" w:oddVBand="0" w:evenVBand="0" w:oddHBand="0" w:evenHBand="0" w:firstRowFirstColumn="0" w:firstRowLastColumn="0" w:lastRowFirstColumn="0" w:lastRowLastColumn="0"/>
             <w:tcW w:w="3187" w:type="dxa"/>
           </w:tcPr>
-          <w:p/>
+          <w:p>
+            <w:pPr>
+              <w:rPr>
+                <w:lang w:val="es-ES"/>
+              </w:rPr>
+            </w:pPr>
+          </w:p>
         </w:tc>
         <w:tc>
           <w:tcPr>
@@ -575,6 +2524,9 @@
           <w:p>
             <w:pPr>
               <w:cnfStyle w:val="000000000000" w:firstRow="0" w:lastRow="0" w:firstColumn="0" w:lastColumn="0" w:oddVBand="0" w:evenVBand="0" w:oddHBand="0" w:evenHBand="0" w:firstRowFirstColumn="0" w:firstRowLastColumn="0" w:lastRowFirstColumn="0" w:lastRowLastColumn="0"/>
+              <w:rPr>
+                <w:lang w:val="es-ES"/>
+              </w:rPr>
             </w:pPr>
           </w:p>
         </w:tc>
@@ -585,22 +2537,813 @@
           <w:p>
             <w:pPr>
               <w:cnfStyle w:val="000000000000" w:firstRow="0" w:lastRow="0" w:firstColumn="0" w:lastColumn="0" w:oddVBand="0" w:evenVBand="0" w:oddHBand="0" w:evenHBand="0" w:firstRowFirstColumn="0" w:firstRowLastColumn="0" w:lastRowFirstColumn="0" w:lastRowLastColumn="0"/>
+              <w:rPr>
+                <w:lang w:val="es-ES"/>
+              </w:rPr>
             </w:pPr>
           </w:p>
         </w:tc>
       </w:tr>
     </w:tbl>
-    <w:p/>
+    <w:p>
+      <w:pPr>
+        <w:rPr>
+          <w:lang w:val="es-ES"/>
+        </w:rPr>
+      </w:pPr>
+    </w:p>
+    <w:p>
+      <w:pPr>
+        <w:rPr>
+          <w:sz w:val="44"/>
+          <w:szCs w:val="44"/>
+          <w:lang w:val="es-ES"/>
+        </w:rPr>
+      </w:pPr>
+      <w:r>
+        <w:rPr>
+          <w:sz w:val="44"/>
+          <w:szCs w:val="44"/>
+          <w:lang w:val="es-ES"/>
+        </w:rPr>
+        <w:lastRenderedPageBreak/>
+        <w:t>Apéndices</w:t>
+      </w:r>
+    </w:p>
+    <w:p>
+      <w:pPr>
+        <w:rPr>
+          <w:sz w:val="44"/>
+          <w:szCs w:val="44"/>
+          <w:lang w:val="es-ES"/>
+        </w:rPr>
+      </w:pPr>
+    </w:p>
+    <w:p>
+      <w:pPr>
+        <w:rPr>
+          <w:sz w:val="44"/>
+          <w:szCs w:val="44"/>
+          <w:lang w:val="es-ES"/>
+        </w:rPr>
+      </w:pPr>
+    </w:p>
+    <w:p>
+      <w:pPr>
+        <w:rPr>
+          <w:sz w:val="44"/>
+          <w:szCs w:val="44"/>
+          <w:lang w:val="es-ES"/>
+        </w:rPr>
+      </w:pPr>
+    </w:p>
+    <w:p>
+      <w:pPr>
+        <w:rPr>
+          <w:sz w:val="44"/>
+          <w:szCs w:val="44"/>
+          <w:lang w:val="es-ES"/>
+        </w:rPr>
+      </w:pPr>
+    </w:p>
+    <w:p>
+      <w:pPr>
+        <w:rPr>
+          <w:sz w:val="44"/>
+          <w:szCs w:val="44"/>
+          <w:lang w:val="es-ES"/>
+        </w:rPr>
+      </w:pPr>
+    </w:p>
+    <w:p>
+      <w:pPr>
+        <w:rPr>
+          <w:sz w:val="44"/>
+          <w:szCs w:val="44"/>
+          <w:lang w:val="es-ES"/>
+        </w:rPr>
+      </w:pPr>
+    </w:p>
+    <w:p>
+      <w:pPr>
+        <w:rPr>
+          <w:sz w:val="44"/>
+          <w:szCs w:val="44"/>
+          <w:lang w:val="es-ES"/>
+        </w:rPr>
+      </w:pPr>
+    </w:p>
+    <w:p>
+      <w:pPr>
+        <w:rPr>
+          <w:sz w:val="44"/>
+          <w:szCs w:val="44"/>
+          <w:lang w:val="es-ES"/>
+        </w:rPr>
+      </w:pPr>
+    </w:p>
+    <w:p>
+      <w:pPr>
+        <w:rPr>
+          <w:sz w:val="44"/>
+          <w:szCs w:val="44"/>
+          <w:lang w:val="es-ES"/>
+        </w:rPr>
+      </w:pPr>
+    </w:p>
+    <w:p>
+      <w:pPr>
+        <w:rPr>
+          <w:sz w:val="44"/>
+          <w:szCs w:val="44"/>
+          <w:lang w:val="es-ES"/>
+        </w:rPr>
+      </w:pPr>
+    </w:p>
+    <w:p>
+      <w:pPr>
+        <w:rPr>
+          <w:sz w:val="44"/>
+          <w:szCs w:val="44"/>
+          <w:lang w:val="es-ES"/>
+        </w:rPr>
+      </w:pPr>
+    </w:p>
+    <w:p>
+      <w:pPr>
+        <w:rPr>
+          <w:sz w:val="44"/>
+          <w:szCs w:val="44"/>
+          <w:lang w:val="es-ES"/>
+        </w:rPr>
+      </w:pPr>
+    </w:p>
+    <w:p>
+      <w:pPr>
+        <w:rPr>
+          <w:sz w:val="44"/>
+          <w:szCs w:val="44"/>
+          <w:lang w:val="es-ES"/>
+        </w:rPr>
+      </w:pPr>
+    </w:p>
+    <w:p>
+      <w:pPr>
+        <w:rPr>
+          <w:sz w:val="44"/>
+          <w:szCs w:val="44"/>
+          <w:lang w:val="es-ES"/>
+        </w:rPr>
+      </w:pPr>
+    </w:p>
+    <w:p>
+      <w:pPr>
+        <w:rPr>
+          <w:sz w:val="44"/>
+          <w:szCs w:val="44"/>
+          <w:lang w:val="es-ES"/>
+        </w:rPr>
+      </w:pPr>
+      <w:r>
+        <w:rPr>
+          <w:sz w:val="44"/>
+          <w:szCs w:val="44"/>
+          <w:lang w:val="es-ES"/>
+        </w:rPr>
+        <w:lastRenderedPageBreak/>
+        <w:t>Resultados</w:t>
+      </w:r>
+    </w:p>
+    <w:p>
+      <w:pPr>
+        <w:rPr>
+          <w:sz w:val="44"/>
+          <w:szCs w:val="44"/>
+          <w:lang w:val="es-ES"/>
+        </w:rPr>
+      </w:pPr>
+    </w:p>
+    <w:p>
+      <w:pPr>
+        <w:rPr>
+          <w:sz w:val="44"/>
+          <w:szCs w:val="44"/>
+          <w:lang w:val="es-ES"/>
+        </w:rPr>
+      </w:pPr>
+    </w:p>
+    <w:p>
+      <w:pPr>
+        <w:rPr>
+          <w:sz w:val="44"/>
+          <w:szCs w:val="44"/>
+          <w:lang w:val="es-ES"/>
+        </w:rPr>
+      </w:pPr>
+    </w:p>
+    <w:p>
+      <w:pPr>
+        <w:rPr>
+          <w:sz w:val="44"/>
+          <w:szCs w:val="44"/>
+          <w:lang w:val="es-ES"/>
+        </w:rPr>
+      </w:pPr>
+    </w:p>
+    <w:p>
+      <w:pPr>
+        <w:rPr>
+          <w:sz w:val="44"/>
+          <w:szCs w:val="44"/>
+          <w:lang w:val="es-ES"/>
+        </w:rPr>
+      </w:pPr>
+    </w:p>
+    <w:p>
+      <w:pPr>
+        <w:rPr>
+          <w:sz w:val="44"/>
+          <w:szCs w:val="44"/>
+          <w:lang w:val="es-ES"/>
+        </w:rPr>
+      </w:pPr>
+    </w:p>
+    <w:p>
+      <w:pPr>
+        <w:rPr>
+          <w:sz w:val="44"/>
+          <w:szCs w:val="44"/>
+          <w:lang w:val="es-ES"/>
+        </w:rPr>
+      </w:pPr>
+    </w:p>
+    <w:p>
+      <w:pPr>
+        <w:rPr>
+          <w:sz w:val="44"/>
+          <w:szCs w:val="44"/>
+          <w:lang w:val="es-ES"/>
+        </w:rPr>
+      </w:pPr>
+    </w:p>
+    <w:p>
+      <w:pPr>
+        <w:rPr>
+          <w:sz w:val="44"/>
+          <w:szCs w:val="44"/>
+          <w:lang w:val="es-ES"/>
+        </w:rPr>
+      </w:pPr>
+    </w:p>
+    <w:p>
+      <w:pPr>
+        <w:rPr>
+          <w:sz w:val="44"/>
+          <w:szCs w:val="44"/>
+          <w:lang w:val="es-ES"/>
+        </w:rPr>
+      </w:pPr>
+    </w:p>
+    <w:p>
+      <w:pPr>
+        <w:rPr>
+          <w:sz w:val="44"/>
+          <w:szCs w:val="44"/>
+          <w:lang w:val="es-ES"/>
+        </w:rPr>
+      </w:pPr>
+    </w:p>
+    <w:p>
+      <w:pPr>
+        <w:rPr>
+          <w:sz w:val="44"/>
+          <w:szCs w:val="44"/>
+          <w:lang w:val="es-ES"/>
+        </w:rPr>
+      </w:pPr>
+    </w:p>
+    <w:p>
+      <w:pPr>
+        <w:rPr>
+          <w:sz w:val="44"/>
+          <w:szCs w:val="44"/>
+          <w:lang w:val="es-ES"/>
+        </w:rPr>
+      </w:pPr>
+    </w:p>
+    <w:p>
+      <w:pPr>
+        <w:rPr>
+          <w:sz w:val="44"/>
+          <w:szCs w:val="44"/>
+          <w:lang w:val="es-ES"/>
+        </w:rPr>
+      </w:pPr>
+    </w:p>
+    <w:p>
+      <w:pPr>
+        <w:rPr>
+          <w:sz w:val="44"/>
+          <w:szCs w:val="44"/>
+          <w:lang w:val="es-ES"/>
+        </w:rPr>
+      </w:pPr>
+      <w:r>
+        <w:rPr>
+          <w:sz w:val="44"/>
+          <w:szCs w:val="44"/>
+          <w:lang w:val="es-ES"/>
+        </w:rPr>
+        <w:lastRenderedPageBreak/>
+        <w:t>Conclusiones</w:t>
+      </w:r>
+    </w:p>
+    <w:p>
+      <w:pPr>
+        <w:rPr>
+          <w:sz w:val="44"/>
+          <w:szCs w:val="44"/>
+          <w:lang w:val="es-ES"/>
+        </w:rPr>
+      </w:pPr>
+    </w:p>
+    <w:p>
+      <w:pPr>
+        <w:rPr>
+          <w:sz w:val="44"/>
+          <w:szCs w:val="44"/>
+          <w:lang w:val="es-ES"/>
+        </w:rPr>
+      </w:pPr>
+    </w:p>
+    <w:p>
+      <w:pPr>
+        <w:rPr>
+          <w:sz w:val="44"/>
+          <w:szCs w:val="44"/>
+          <w:lang w:val="es-ES"/>
+        </w:rPr>
+      </w:pPr>
+    </w:p>
+    <w:p>
+      <w:pPr>
+        <w:rPr>
+          <w:sz w:val="44"/>
+          <w:szCs w:val="44"/>
+          <w:lang w:val="es-ES"/>
+        </w:rPr>
+      </w:pPr>
+    </w:p>
+    <w:p>
+      <w:pPr>
+        <w:rPr>
+          <w:sz w:val="44"/>
+          <w:szCs w:val="44"/>
+          <w:lang w:val="es-ES"/>
+        </w:rPr>
+      </w:pPr>
+    </w:p>
+    <w:p>
+      <w:pPr>
+        <w:rPr>
+          <w:sz w:val="44"/>
+          <w:szCs w:val="44"/>
+          <w:lang w:val="es-ES"/>
+        </w:rPr>
+      </w:pPr>
+    </w:p>
+    <w:p>
+      <w:pPr>
+        <w:rPr>
+          <w:sz w:val="44"/>
+          <w:szCs w:val="44"/>
+          <w:lang w:val="es-ES"/>
+        </w:rPr>
+      </w:pPr>
+    </w:p>
+    <w:p>
+      <w:pPr>
+        <w:rPr>
+          <w:sz w:val="44"/>
+          <w:szCs w:val="44"/>
+          <w:lang w:val="es-ES"/>
+        </w:rPr>
+      </w:pPr>
+    </w:p>
+    <w:p>
+      <w:pPr>
+        <w:rPr>
+          <w:sz w:val="44"/>
+          <w:szCs w:val="44"/>
+          <w:lang w:val="es-ES"/>
+        </w:rPr>
+      </w:pPr>
+    </w:p>
+    <w:p>
+      <w:pPr>
+        <w:rPr>
+          <w:sz w:val="44"/>
+          <w:szCs w:val="44"/>
+          <w:lang w:val="es-ES"/>
+        </w:rPr>
+      </w:pPr>
+    </w:p>
+    <w:p>
+      <w:pPr>
+        <w:rPr>
+          <w:sz w:val="44"/>
+          <w:szCs w:val="44"/>
+          <w:lang w:val="es-ES"/>
+        </w:rPr>
+      </w:pPr>
+    </w:p>
+    <w:p>
+      <w:pPr>
+        <w:rPr>
+          <w:sz w:val="44"/>
+          <w:szCs w:val="44"/>
+          <w:lang w:val="es-ES"/>
+        </w:rPr>
+      </w:pPr>
+    </w:p>
+    <w:p>
+      <w:pPr>
+        <w:rPr>
+          <w:sz w:val="44"/>
+          <w:szCs w:val="44"/>
+          <w:lang w:val="es-ES"/>
+        </w:rPr>
+      </w:pPr>
+    </w:p>
+    <w:p>
+      <w:pPr>
+        <w:rPr>
+          <w:sz w:val="44"/>
+          <w:szCs w:val="44"/>
+          <w:lang w:val="es-ES"/>
+        </w:rPr>
+      </w:pPr>
+    </w:p>
+    <w:p>
+      <w:pPr>
+        <w:rPr>
+          <w:sz w:val="44"/>
+          <w:szCs w:val="44"/>
+          <w:lang w:val="es-ES"/>
+        </w:rPr>
+      </w:pPr>
+      <w:r>
+        <w:rPr>
+          <w:sz w:val="44"/>
+          <w:szCs w:val="44"/>
+          <w:lang w:val="es-ES"/>
+        </w:rPr>
+        <w:lastRenderedPageBreak/>
+        <w:t>Bibliografía</w:t>
+      </w:r>
+    </w:p>
+    <w:p>
+      <w:pPr>
+        <w:rPr>
+          <w:sz w:val="44"/>
+          <w:szCs w:val="44"/>
+          <w:lang w:val="es-ES"/>
+        </w:rPr>
+      </w:pPr>
+    </w:p>
+    <w:p>
+      <w:pPr>
+        <w:rPr>
+          <w:sz w:val="44"/>
+          <w:szCs w:val="44"/>
+          <w:lang w:val="es-ES"/>
+        </w:rPr>
+      </w:pPr>
+    </w:p>
+    <w:p>
+      <w:pPr>
+        <w:rPr>
+          <w:sz w:val="44"/>
+          <w:szCs w:val="44"/>
+          <w:lang w:val="es-ES"/>
+        </w:rPr>
+      </w:pPr>
+    </w:p>
+    <w:p>
+      <w:pPr>
+        <w:rPr>
+          <w:sz w:val="44"/>
+          <w:szCs w:val="44"/>
+          <w:lang w:val="es-ES"/>
+        </w:rPr>
+      </w:pPr>
+    </w:p>
+    <w:p>
+      <w:pPr>
+        <w:rPr>
+          <w:sz w:val="44"/>
+          <w:szCs w:val="44"/>
+          <w:lang w:val="es-ES"/>
+        </w:rPr>
+      </w:pPr>
+    </w:p>
+    <w:p>
+      <w:pPr>
+        <w:rPr>
+          <w:sz w:val="44"/>
+          <w:szCs w:val="44"/>
+          <w:lang w:val="es-ES"/>
+        </w:rPr>
+      </w:pPr>
+    </w:p>
+    <w:p>
+      <w:pPr>
+        <w:rPr>
+          <w:sz w:val="44"/>
+          <w:szCs w:val="44"/>
+          <w:lang w:val="es-ES"/>
+        </w:rPr>
+      </w:pPr>
+    </w:p>
+    <w:p>
+      <w:pPr>
+        <w:rPr>
+          <w:sz w:val="44"/>
+          <w:szCs w:val="44"/>
+          <w:lang w:val="es-ES"/>
+        </w:rPr>
+      </w:pPr>
+    </w:p>
+    <w:p>
+      <w:pPr>
+        <w:rPr>
+          <w:sz w:val="44"/>
+          <w:szCs w:val="44"/>
+          <w:lang w:val="es-ES"/>
+        </w:rPr>
+      </w:pPr>
+    </w:p>
+    <w:p>
+      <w:pPr>
+        <w:rPr>
+          <w:sz w:val="44"/>
+          <w:szCs w:val="44"/>
+          <w:lang w:val="es-ES"/>
+        </w:rPr>
+      </w:pPr>
+    </w:p>
+    <w:p>
+      <w:pPr>
+        <w:rPr>
+          <w:sz w:val="44"/>
+          <w:szCs w:val="44"/>
+          <w:lang w:val="es-ES"/>
+        </w:rPr>
+      </w:pPr>
+    </w:p>
+    <w:p>
+      <w:pPr>
+        <w:rPr>
+          <w:sz w:val="44"/>
+          <w:szCs w:val="44"/>
+          <w:lang w:val="es-ES"/>
+        </w:rPr>
+      </w:pPr>
+    </w:p>
+    <w:p>
+      <w:pPr>
+        <w:rPr>
+          <w:sz w:val="44"/>
+          <w:szCs w:val="44"/>
+          <w:lang w:val="es-ES"/>
+        </w:rPr>
+      </w:pPr>
+    </w:p>
+    <w:p>
+      <w:pPr>
+        <w:rPr>
+          <w:sz w:val="44"/>
+          <w:szCs w:val="44"/>
+          <w:lang w:val="es-ES"/>
+        </w:rPr>
+      </w:pPr>
+    </w:p>
+    <w:p>
+      <w:pPr>
+        <w:rPr>
+          <w:sz w:val="44"/>
+          <w:szCs w:val="44"/>
+          <w:lang w:val="es-ES"/>
+        </w:rPr>
+      </w:pPr>
+      <w:r>
+        <w:rPr>
+          <w:sz w:val="44"/>
+          <w:szCs w:val="44"/>
+          <w:lang w:val="es-ES"/>
+        </w:rPr>
+        <w:lastRenderedPageBreak/>
+        <w:t>Anexos</w:t>
+      </w:r>
+    </w:p>
+    <w:p>
+      <w:pPr>
+        <w:rPr>
+          <w:sz w:val="44"/>
+          <w:szCs w:val="44"/>
+          <w:lang w:val="es-ES"/>
+        </w:rPr>
+      </w:pPr>
+    </w:p>
+    <w:p>
+      <w:pPr>
+        <w:rPr>
+          <w:sz w:val="44"/>
+          <w:szCs w:val="44"/>
+          <w:lang w:val="es-ES"/>
+        </w:rPr>
+      </w:pPr>
+    </w:p>
+    <w:p>
+      <w:pPr>
+        <w:rPr>
+          <w:sz w:val="44"/>
+          <w:szCs w:val="44"/>
+          <w:lang w:val="es-ES"/>
+        </w:rPr>
+      </w:pPr>
+    </w:p>
+    <w:p>
+      <w:pPr>
+        <w:rPr>
+          <w:sz w:val="44"/>
+          <w:szCs w:val="44"/>
+          <w:lang w:val="es-ES"/>
+        </w:rPr>
+      </w:pPr>
+    </w:p>
+    <w:p>
+      <w:pPr>
+        <w:rPr>
+          <w:sz w:val="44"/>
+          <w:szCs w:val="44"/>
+          <w:lang w:val="es-ES"/>
+        </w:rPr>
+      </w:pPr>
+    </w:p>
+    <w:p>
+      <w:pPr>
+        <w:rPr>
+          <w:sz w:val="44"/>
+          <w:szCs w:val="44"/>
+          <w:lang w:val="es-ES"/>
+        </w:rPr>
+      </w:pPr>
+    </w:p>
+    <w:p>
+      <w:pPr>
+        <w:rPr>
+          <w:sz w:val="44"/>
+          <w:szCs w:val="44"/>
+          <w:lang w:val="es-ES"/>
+        </w:rPr>
+      </w:pPr>
+    </w:p>
+    <w:p>
+      <w:pPr>
+        <w:rPr>
+          <w:sz w:val="44"/>
+          <w:szCs w:val="44"/>
+          <w:lang w:val="es-ES"/>
+        </w:rPr>
+      </w:pPr>
+    </w:p>
+    <w:p>
+      <w:pPr>
+        <w:rPr>
+          <w:sz w:val="44"/>
+          <w:szCs w:val="44"/>
+          <w:lang w:val="es-ES"/>
+        </w:rPr>
+      </w:pPr>
+    </w:p>
+    <w:p>
+      <w:pPr>
+        <w:rPr>
+          <w:sz w:val="44"/>
+          <w:szCs w:val="44"/>
+          <w:lang w:val="es-ES"/>
+        </w:rPr>
+      </w:pPr>
+    </w:p>
+    <w:p>
+      <w:pPr>
+        <w:rPr>
+          <w:sz w:val="44"/>
+          <w:szCs w:val="44"/>
+          <w:lang w:val="es-ES"/>
+        </w:rPr>
+      </w:pPr>
+    </w:p>
+    <w:p>
+      <w:pPr>
+        <w:rPr>
+          <w:sz w:val="44"/>
+          <w:szCs w:val="44"/>
+          <w:lang w:val="es-ES"/>
+        </w:rPr>
+      </w:pPr>
+    </w:p>
+    <w:p>
+      <w:pPr>
+        <w:rPr>
+          <w:sz w:val="44"/>
+          <w:szCs w:val="44"/>
+          <w:lang w:val="es-ES"/>
+        </w:rPr>
+      </w:pPr>
+    </w:p>
+    <w:p>
+      <w:pPr>
+        <w:rPr>
+          <w:sz w:val="44"/>
+          <w:szCs w:val="44"/>
+          <w:lang w:val="es-ES"/>
+        </w:rPr>
+      </w:pPr>
+    </w:p>
+    <w:p>
+      <w:pPr>
+        <w:rPr>
+          <w:sz w:val="44"/>
+          <w:szCs w:val="44"/>
+          <w:lang w:val="es-ES"/>
+        </w:rPr>
+      </w:pPr>
+      <w:r>
+        <w:rPr>
+          <w:sz w:val="44"/>
+          <w:szCs w:val="44"/>
+          <w:lang w:val="es-ES"/>
+        </w:rPr>
+        <w:lastRenderedPageBreak/>
+        <w:t>Glosario</w:t>
+      </w:r>
+      <w:bookmarkStart w:id="1" w:name="_GoBack"/>
+      <w:bookmarkEnd w:id="1"/>
+    </w:p>
     <w:sectPr>
-      <w:footerReference w:type="default" r:id="rId8"/>
+      <w:headerReference w:type="even" r:id="rId12"/>
+      <w:headerReference w:type="default" r:id="rId13"/>
+      <w:footerReference w:type="even" r:id="rId14"/>
+      <w:footerReference w:type="default" r:id="rId15"/>
       <w:pgSz w:w="12240" w:h="15840"/>
-      <w:pgMar w:top="1267" w:right="1339" w:bottom="1339" w:left="1339" w:header="720" w:footer="720" w:gutter="0"/>
+      <w:pgMar w:top="1264" w:right="1338" w:bottom="1338" w:left="1338" w:header="720" w:footer="720" w:gutter="0"/>
       <w:cols w:space="720"/>
       <w:titlePg/>
       <w:docGrid w:linePitch="360"/>
     </w:sectPr>
   </w:body>
 </w:document>
+</file>
+
+<file path=word/comments.xml><?xml version="1.0" encoding="utf-8"?>
+<w:comments xmlns:wpc="http://schemas.microsoft.com/office/word/2010/wordprocessingCanvas" xmlns:cx="http://schemas.microsoft.com/office/drawing/2014/chartex" xmlns:cx1="http://schemas.microsoft.com/office/drawing/2015/9/8/chartex" xmlns:cx2="http://schemas.microsoft.com/office/drawing/2015/10/21/chartex" xmlns:cx3="http://schemas.microsoft.com/office/drawing/2016/5/9/chartex" xmlns:cx4="http://schemas.microsoft.com/office/drawing/2016/5/10/chartex" xmlns:cx5="http://schemas.microsoft.com/office/drawing/2016/5/11/chartex" xmlns:cx6="http://schemas.microsoft.com/office/drawing/2016/5/12/chartex" xmlns:cx7="http://schemas.microsoft.com/office/drawing/2016/5/13/chartex" xmlns:cx8="http://schemas.microsoft.com/office/drawing/2016/5/14/chartex" xmlns:mc="http://schemas.openxmlformats.org/markup-compatibility/2006" xmlns:aink="http://schemas.microsoft.com/office/drawing/2016/ink" xmlns:am3d="http://schemas.microsoft.com/office/drawing/2017/model3d" xmlns:o="urn:schemas-microsoft-com:office:office" xmlns:r="http://schemas.openxmlformats.org/officeDocument/2006/relationships" xmlns:m="http://schemas.openxmlformats.org/officeDocument/2006/math" xmlns:v="urn:schemas-microsoft-com:vml" xmlns:wp14="http://schemas.microsoft.com/office/word/2010/wordprocessingDrawing" xmlns:wp="http://schemas.openxmlformats.org/drawingml/2006/wordprocessingDrawing" xmlns:w10="urn:schemas-microsoft-com:office:word" xmlns:w="http://schemas.openxmlformats.org/wordprocessingml/2006/main" xmlns:w14="http://schemas.microsoft.com/office/word/2010/wordml" xmlns:w15="http://schemas.microsoft.com/office/word/2012/wordml" xmlns:w16cid="http://schemas.microsoft.com/office/word/2016/wordml/cid" xmlns:w16se="http://schemas.microsoft.com/office/word/2015/wordml/symex" xmlns:wpg="http://schemas.microsoft.com/office/word/2010/wordprocessingGroup" xmlns:wpi="http://schemas.microsoft.com/office/word/2010/wordprocessingInk" xmlns:wne="http://schemas.microsoft.com/office/word/2006/wordml" xmlns:wps="http://schemas.microsoft.com/office/word/2010/wordprocessingShape" mc:Ignorable="w14 w15 w16se w16cid wp14">
+  <w:comment w:id="0" w:author="carlos lopez martinez" w:date="2018-03-17T13:38:00Z" w:initials="clm">
+    <w:p>
+      <w:pPr>
+        <w:pStyle w:val="Textocomentario"/>
+        <w:rPr>
+          <w:lang w:val="es-ES"/>
+        </w:rPr>
+      </w:pPr>
+      <w:r>
+        <w:rPr>
+          <w:rStyle w:val="Refdecomentario"/>
+        </w:rPr>
+        <w:annotationRef/>
+      </w:r>
+      <w:r>
+        <w:rPr>
+          <w:lang w:val="es-ES"/>
+        </w:rPr>
+        <w:t>De momento dejo esta sección que es la que sabemos que va a estar, las demás secciones a explicar (plan de proceso, solución de problemas, arquitectura elegida y porqué, …) irán antes de esta o después.</w:t>
+      </w:r>
+    </w:p>
+  </w:comment>
+</w:comments>
+</file>
+
+<file path=word/commentsExtended.xml><?xml version="1.0" encoding="utf-8"?>
+<w15:commentsEx xmlns:wpc="http://schemas.microsoft.com/office/word/2010/wordprocessingCanvas" xmlns:cx="http://schemas.microsoft.com/office/drawing/2014/chartex" xmlns:cx1="http://schemas.microsoft.com/office/drawing/2015/9/8/chartex" xmlns:cx2="http://schemas.microsoft.com/office/drawing/2015/10/21/chartex" xmlns:cx3="http://schemas.microsoft.com/office/drawing/2016/5/9/chartex" xmlns:cx4="http://schemas.microsoft.com/office/drawing/2016/5/10/chartex" xmlns:cx5="http://schemas.microsoft.com/office/drawing/2016/5/11/chartex" xmlns:cx6="http://schemas.microsoft.com/office/drawing/2016/5/12/chartex" xmlns:cx7="http://schemas.microsoft.com/office/drawing/2016/5/13/chartex" xmlns:cx8="http://schemas.microsoft.com/office/drawing/2016/5/14/chartex" xmlns:mc="http://schemas.openxmlformats.org/markup-compatibility/2006" xmlns:aink="http://schemas.microsoft.com/office/drawing/2016/ink" xmlns:am3d="http://schemas.microsoft.com/office/drawing/2017/model3d" xmlns:o="urn:schemas-microsoft-com:office:office" xmlns:r="http://schemas.openxmlformats.org/officeDocument/2006/relationships" xmlns:m="http://schemas.openxmlformats.org/officeDocument/2006/math" xmlns:v="urn:schemas-microsoft-com:vml" xmlns:wp14="http://schemas.microsoft.com/office/word/2010/wordprocessingDrawing" xmlns:wp="http://schemas.openxmlformats.org/drawingml/2006/wordprocessingDrawing" xmlns:w10="urn:schemas-microsoft-com:office:word" xmlns:w="http://schemas.openxmlformats.org/wordprocessingml/2006/main" xmlns:w14="http://schemas.microsoft.com/office/word/2010/wordml" xmlns:w15="http://schemas.microsoft.com/office/word/2012/wordml" xmlns:w16cid="http://schemas.microsoft.com/office/word/2016/wordml/cid" xmlns:w16se="http://schemas.microsoft.com/office/word/2015/wordml/symex" xmlns:wpg="http://schemas.microsoft.com/office/word/2010/wordprocessingGroup" xmlns:wpi="http://schemas.microsoft.com/office/word/2010/wordprocessingInk" xmlns:wne="http://schemas.microsoft.com/office/word/2006/wordml" xmlns:wps="http://schemas.microsoft.com/office/word/2010/wordprocessingShape" mc:Ignorable="w14 w15 w16se w16cid wp14">
+  <w15:commentEx w15:paraId="1B187D51" w15:done="0"/>
+</w15:commentsEx>
+</file>
+
+<file path=word/commentsIds.xml><?xml version="1.0" encoding="utf-8"?>
+<w16cid:commentsIds xmlns:wpc="http://schemas.microsoft.com/office/word/2010/wordprocessingCanvas" xmlns:cx="http://schemas.microsoft.com/office/drawing/2014/chartex" xmlns:cx1="http://schemas.microsoft.com/office/drawing/2015/9/8/chartex" xmlns:cx2="http://schemas.microsoft.com/office/drawing/2015/10/21/chartex" xmlns:cx3="http://schemas.microsoft.com/office/drawing/2016/5/9/chartex" xmlns:cx4="http://schemas.microsoft.com/office/drawing/2016/5/10/chartex" xmlns:cx5="http://schemas.microsoft.com/office/drawing/2016/5/11/chartex" xmlns:cx6="http://schemas.microsoft.com/office/drawing/2016/5/12/chartex" xmlns:cx7="http://schemas.microsoft.com/office/drawing/2016/5/13/chartex" xmlns:cx8="http://schemas.microsoft.com/office/drawing/2016/5/14/chartex" xmlns:mc="http://schemas.openxmlformats.org/markup-compatibility/2006" xmlns:aink="http://schemas.microsoft.com/office/drawing/2016/ink" xmlns:am3d="http://schemas.microsoft.com/office/drawing/2017/model3d" xmlns:o="urn:schemas-microsoft-com:office:office" xmlns:r="http://schemas.openxmlformats.org/officeDocument/2006/relationships" xmlns:m="http://schemas.openxmlformats.org/officeDocument/2006/math" xmlns:v="urn:schemas-microsoft-com:vml" xmlns:wp14="http://schemas.microsoft.com/office/word/2010/wordprocessingDrawing" xmlns:wp="http://schemas.openxmlformats.org/drawingml/2006/wordprocessingDrawing" xmlns:w10="urn:schemas-microsoft-com:office:word" xmlns:w="http://schemas.openxmlformats.org/wordprocessingml/2006/main" xmlns:w14="http://schemas.microsoft.com/office/word/2010/wordml" xmlns:w15="http://schemas.microsoft.com/office/word/2012/wordml" xmlns:w16cid="http://schemas.microsoft.com/office/word/2016/wordml/cid" xmlns:w16se="http://schemas.microsoft.com/office/word/2015/wordml/symex" xmlns:wpg="http://schemas.microsoft.com/office/word/2010/wordprocessingGroup" xmlns:wpi="http://schemas.microsoft.com/office/word/2010/wordprocessingInk" xmlns:wne="http://schemas.microsoft.com/office/word/2006/wordml" xmlns:wps="http://schemas.microsoft.com/office/word/2010/wordprocessingShape" mc:Ignorable="w14 w15 w16se w16cid wp14">
+  <w16cid:commentId w16cid:paraId="1B187D51" w16cid:durableId="1E5798D5"/>
+</w16cid:commentsIds>
 </file>
 
 <file path=word/endnotes.xml><?xml version="1.0" encoding="utf-8"?>
@@ -636,6 +3379,52 @@
 <w:ftr xmlns:wpc="http://schemas.microsoft.com/office/word/2010/wordprocessingCanvas" xmlns:cx="http://schemas.microsoft.com/office/drawing/2014/chartex" xmlns:cx1="http://schemas.microsoft.com/office/drawing/2015/9/8/chartex" xmlns:cx2="http://schemas.microsoft.com/office/drawing/2015/10/21/chartex" xmlns:cx3="http://schemas.microsoft.com/office/drawing/2016/5/9/chartex" xmlns:cx4="http://schemas.microsoft.com/office/drawing/2016/5/10/chartex" xmlns:cx5="http://schemas.microsoft.com/office/drawing/2016/5/11/chartex" xmlns:cx6="http://schemas.microsoft.com/office/drawing/2016/5/12/chartex" xmlns:cx7="http://schemas.microsoft.com/office/drawing/2016/5/13/chartex" xmlns:cx8="http://schemas.microsoft.com/office/drawing/2016/5/14/chartex" xmlns:mc="http://schemas.openxmlformats.org/markup-compatibility/2006" xmlns:aink="http://schemas.microsoft.com/office/drawing/2016/ink" xmlns:am3d="http://schemas.microsoft.com/office/drawing/2017/model3d" xmlns:o="urn:schemas-microsoft-com:office:office" xmlns:r="http://schemas.openxmlformats.org/officeDocument/2006/relationships" xmlns:m="http://schemas.openxmlformats.org/officeDocument/2006/math" xmlns:v="urn:schemas-microsoft-com:vml" xmlns:wp14="http://schemas.microsoft.com/office/word/2010/wordprocessingDrawing" xmlns:wp="http://schemas.openxmlformats.org/drawingml/2006/wordprocessingDrawing" xmlns:w10="urn:schemas-microsoft-com:office:word" xmlns:w="http://schemas.openxmlformats.org/wordprocessingml/2006/main" xmlns:w14="http://schemas.microsoft.com/office/word/2010/wordml" xmlns:w15="http://schemas.microsoft.com/office/word/2012/wordml" xmlns:w16cid="http://schemas.microsoft.com/office/word/2016/wordml/cid" xmlns:w16se="http://schemas.microsoft.com/office/word/2015/wordml/symex" xmlns:wpg="http://schemas.microsoft.com/office/word/2010/wordprocessingGroup" xmlns:wpi="http://schemas.microsoft.com/office/word/2010/wordprocessingInk" xmlns:wne="http://schemas.microsoft.com/office/word/2006/wordml" xmlns:wps="http://schemas.microsoft.com/office/word/2010/wordprocessingShape" mc:Ignorable="w14 w15 w16se w16cid wp14">
   <w:sdt>
     <w:sdtPr>
+      <w:id w:val="1303809882"/>
+      <w:docPartObj>
+        <w:docPartGallery w:val="Page Numbers (Bottom of Page)"/>
+        <w:docPartUnique/>
+      </w:docPartObj>
+    </w:sdtPr>
+    <w:sdtContent>
+      <w:p>
+        <w:pPr>
+          <w:pStyle w:val="Piedepgina"/>
+          <w:jc w:val="right"/>
+        </w:pPr>
+        <w:r>
+          <w:fldChar w:fldCharType="begin"/>
+        </w:r>
+        <w:r>
+          <w:instrText>PAGE   \* MERGEFORMAT</w:instrText>
+        </w:r>
+        <w:r>
+          <w:fldChar w:fldCharType="separate"/>
+        </w:r>
+        <w:r>
+          <w:rPr>
+            <w:noProof/>
+            <w:lang w:val="es-ES"/>
+          </w:rPr>
+          <w:t>16</w:t>
+        </w:r>
+        <w:r>
+          <w:fldChar w:fldCharType="end"/>
+        </w:r>
+      </w:p>
+    </w:sdtContent>
+  </w:sdt>
+  <w:p>
+    <w:pPr>
+      <w:pStyle w:val="Piedepgina"/>
+    </w:pPr>
+  </w:p>
+</w:ftr>
+</file>
+
+<file path=word/footer2.xml><?xml version="1.0" encoding="utf-8"?>
+<w:ftr xmlns:wpc="http://schemas.microsoft.com/office/word/2010/wordprocessingCanvas" xmlns:cx="http://schemas.microsoft.com/office/drawing/2014/chartex" xmlns:cx1="http://schemas.microsoft.com/office/drawing/2015/9/8/chartex" xmlns:cx2="http://schemas.microsoft.com/office/drawing/2015/10/21/chartex" xmlns:cx3="http://schemas.microsoft.com/office/drawing/2016/5/9/chartex" xmlns:cx4="http://schemas.microsoft.com/office/drawing/2016/5/10/chartex" xmlns:cx5="http://schemas.microsoft.com/office/drawing/2016/5/11/chartex" xmlns:cx6="http://schemas.microsoft.com/office/drawing/2016/5/12/chartex" xmlns:cx7="http://schemas.microsoft.com/office/drawing/2016/5/13/chartex" xmlns:cx8="http://schemas.microsoft.com/office/drawing/2016/5/14/chartex" xmlns:mc="http://schemas.openxmlformats.org/markup-compatibility/2006" xmlns:aink="http://schemas.microsoft.com/office/drawing/2016/ink" xmlns:am3d="http://schemas.microsoft.com/office/drawing/2017/model3d" xmlns:o="urn:schemas-microsoft-com:office:office" xmlns:r="http://schemas.openxmlformats.org/officeDocument/2006/relationships" xmlns:m="http://schemas.openxmlformats.org/officeDocument/2006/math" xmlns:v="urn:schemas-microsoft-com:vml" xmlns:wp14="http://schemas.microsoft.com/office/word/2010/wordprocessingDrawing" xmlns:wp="http://schemas.openxmlformats.org/drawingml/2006/wordprocessingDrawing" xmlns:w10="urn:schemas-microsoft-com:office:word" xmlns:w="http://schemas.openxmlformats.org/wordprocessingml/2006/main" xmlns:w14="http://schemas.microsoft.com/office/word/2010/wordml" xmlns:w15="http://schemas.microsoft.com/office/word/2012/wordml" xmlns:w16cid="http://schemas.microsoft.com/office/word/2016/wordml/cid" xmlns:w16se="http://schemas.microsoft.com/office/word/2015/wordml/symex" xmlns:wpg="http://schemas.microsoft.com/office/word/2010/wordprocessingGroup" xmlns:wpi="http://schemas.microsoft.com/office/word/2010/wordprocessingInk" xmlns:wne="http://schemas.microsoft.com/office/word/2006/wordml" xmlns:wps="http://schemas.microsoft.com/office/word/2010/wordprocessingShape" mc:Ignorable="w14 w15 w16se w16cid wp14">
+  <w:sdt>
+    <w:sdtPr>
       <w:id w:val="-595635894"/>
       <w:docPartObj>
         <w:docPartGallery w:val="Page Numbers (Bottom of Page)"/>
@@ -650,7 +3439,8 @@
     <w:sdtContent>
       <w:p>
         <w:pPr>
-          <w:pStyle w:val="Footer"/>
+          <w:pStyle w:val="Piedepgina"/>
+          <w:jc w:val="right"/>
         </w:pPr>
         <w:r>
           <w:fldChar w:fldCharType="begin"/>
@@ -665,7 +3455,7 @@
           <w:rPr>
             <w:noProof/>
           </w:rPr>
-          <w:t>2</w:t>
+          <w:t>17</w:t>
         </w:r>
         <w:r>
           <w:rPr>
@@ -708,6 +3498,50 @@
 </w:footnotes>
 </file>
 
+<file path=word/header1.xml><?xml version="1.0" encoding="utf-8"?>
+<w:hdr xmlns:wpc="http://schemas.microsoft.com/office/word/2010/wordprocessingCanvas" xmlns:cx="http://schemas.microsoft.com/office/drawing/2014/chartex" xmlns:cx1="http://schemas.microsoft.com/office/drawing/2015/9/8/chartex" xmlns:cx2="http://schemas.microsoft.com/office/drawing/2015/10/21/chartex" xmlns:cx3="http://schemas.microsoft.com/office/drawing/2016/5/9/chartex" xmlns:cx4="http://schemas.microsoft.com/office/drawing/2016/5/10/chartex" xmlns:cx5="http://schemas.microsoft.com/office/drawing/2016/5/11/chartex" xmlns:cx6="http://schemas.microsoft.com/office/drawing/2016/5/12/chartex" xmlns:cx7="http://schemas.microsoft.com/office/drawing/2016/5/13/chartex" xmlns:cx8="http://schemas.microsoft.com/office/drawing/2016/5/14/chartex" xmlns:mc="http://schemas.openxmlformats.org/markup-compatibility/2006" xmlns:aink="http://schemas.microsoft.com/office/drawing/2016/ink" xmlns:am3d="http://schemas.microsoft.com/office/drawing/2017/model3d" xmlns:o="urn:schemas-microsoft-com:office:office" xmlns:r="http://schemas.openxmlformats.org/officeDocument/2006/relationships" xmlns:m="http://schemas.openxmlformats.org/officeDocument/2006/math" xmlns:v="urn:schemas-microsoft-com:vml" xmlns:wp14="http://schemas.microsoft.com/office/word/2010/wordprocessingDrawing" xmlns:wp="http://schemas.openxmlformats.org/drawingml/2006/wordprocessingDrawing" xmlns:w10="urn:schemas-microsoft-com:office:word" xmlns:w="http://schemas.openxmlformats.org/wordprocessingml/2006/main" xmlns:w14="http://schemas.microsoft.com/office/word/2010/wordml" xmlns:w15="http://schemas.microsoft.com/office/word/2012/wordml" xmlns:w16cid="http://schemas.microsoft.com/office/word/2016/wordml/cid" xmlns:w16se="http://schemas.microsoft.com/office/word/2015/wordml/symex" xmlns:wpg="http://schemas.microsoft.com/office/word/2010/wordprocessingGroup" xmlns:wpi="http://schemas.microsoft.com/office/word/2010/wordprocessingInk" xmlns:wne="http://schemas.microsoft.com/office/word/2006/wordml" xmlns:wps="http://schemas.microsoft.com/office/word/2010/wordprocessingShape" mc:Ignorable="w14 w15 w16se w16cid wp14">
+  <w:p>
+    <w:pPr>
+      <w:pStyle w:val="Encabezado"/>
+      <w:jc w:val="right"/>
+      <w:rPr>
+        <w:lang w:val="es-ES"/>
+      </w:rPr>
+    </w:pPr>
+    <w:r>
+      <w:rPr>
+        <w:lang w:val="es-ES"/>
+      </w:rPr>
+      <w:t>Trabajo Fin de Grado 2017-2018 - Genlab</w:t>
+    </w:r>
+  </w:p>
+  <w:p>
+    <w:pPr>
+      <w:pStyle w:val="Encabezado"/>
+    </w:pPr>
+  </w:p>
+</w:hdr>
+</file>
+
+<file path=word/header2.xml><?xml version="1.0" encoding="utf-8"?>
+<w:hdr xmlns:wpc="http://schemas.microsoft.com/office/word/2010/wordprocessingCanvas" xmlns:cx="http://schemas.microsoft.com/office/drawing/2014/chartex" xmlns:cx1="http://schemas.microsoft.com/office/drawing/2015/9/8/chartex" xmlns:cx2="http://schemas.microsoft.com/office/drawing/2015/10/21/chartex" xmlns:cx3="http://schemas.microsoft.com/office/drawing/2016/5/9/chartex" xmlns:cx4="http://schemas.microsoft.com/office/drawing/2016/5/10/chartex" xmlns:cx5="http://schemas.microsoft.com/office/drawing/2016/5/11/chartex" xmlns:cx6="http://schemas.microsoft.com/office/drawing/2016/5/12/chartex" xmlns:cx7="http://schemas.microsoft.com/office/drawing/2016/5/13/chartex" xmlns:cx8="http://schemas.microsoft.com/office/drawing/2016/5/14/chartex" xmlns:mc="http://schemas.openxmlformats.org/markup-compatibility/2006" xmlns:aink="http://schemas.microsoft.com/office/drawing/2016/ink" xmlns:am3d="http://schemas.microsoft.com/office/drawing/2017/model3d" xmlns:o="urn:schemas-microsoft-com:office:office" xmlns:r="http://schemas.openxmlformats.org/officeDocument/2006/relationships" xmlns:m="http://schemas.openxmlformats.org/officeDocument/2006/math" xmlns:v="urn:schemas-microsoft-com:vml" xmlns:wp14="http://schemas.microsoft.com/office/word/2010/wordprocessingDrawing" xmlns:wp="http://schemas.openxmlformats.org/drawingml/2006/wordprocessingDrawing" xmlns:w10="urn:schemas-microsoft-com:office:word" xmlns:w="http://schemas.openxmlformats.org/wordprocessingml/2006/main" xmlns:w14="http://schemas.microsoft.com/office/word/2010/wordml" xmlns:w15="http://schemas.microsoft.com/office/word/2012/wordml" xmlns:w16cid="http://schemas.microsoft.com/office/word/2016/wordml/cid" xmlns:w16se="http://schemas.microsoft.com/office/word/2015/wordml/symex" xmlns:wpg="http://schemas.microsoft.com/office/word/2010/wordprocessingGroup" xmlns:wpi="http://schemas.microsoft.com/office/word/2010/wordprocessingInk" xmlns:wne="http://schemas.microsoft.com/office/word/2006/wordml" xmlns:wps="http://schemas.microsoft.com/office/word/2010/wordprocessingShape" mc:Ignorable="w14 w15 w16se w16cid wp14">
+  <w:p>
+    <w:pPr>
+      <w:pStyle w:val="Encabezado"/>
+      <w:rPr>
+        <w:lang w:val="es-ES"/>
+      </w:rPr>
+    </w:pPr>
+    <w:r>
+      <w:rPr>
+        <w:lang w:val="es-ES"/>
+      </w:rPr>
+      <w:t>Facultad de Informática – Universidad Complutense de Madrid</w:t>
+    </w:r>
+  </w:p>
+</w:hdr>
+</file>
+
 <file path=word/numbering.xml><?xml version="1.0" encoding="utf-8"?>
 <w:numbering xmlns:wpc="http://schemas.microsoft.com/office/word/2010/wordprocessingCanvas" xmlns:cx="http://schemas.microsoft.com/office/drawing/2014/chartex" xmlns:cx1="http://schemas.microsoft.com/office/drawing/2015/9/8/chartex" xmlns:cx2="http://schemas.microsoft.com/office/drawing/2015/10/21/chartex" xmlns:cx3="http://schemas.microsoft.com/office/drawing/2016/5/9/chartex" xmlns:cx4="http://schemas.microsoft.com/office/drawing/2016/5/10/chartex" xmlns:cx5="http://schemas.microsoft.com/office/drawing/2016/5/11/chartex" xmlns:cx6="http://schemas.microsoft.com/office/drawing/2016/5/12/chartex" xmlns:cx7="http://schemas.microsoft.com/office/drawing/2016/5/13/chartex" xmlns:cx8="http://schemas.microsoft.com/office/drawing/2016/5/14/chartex" xmlns:mc="http://schemas.openxmlformats.org/markup-compatibility/2006" xmlns:aink="http://schemas.microsoft.com/office/drawing/2016/ink" xmlns:am3d="http://schemas.microsoft.com/office/drawing/2017/model3d" xmlns:o="urn:schemas-microsoft-com:office:office" xmlns:r="http://schemas.openxmlformats.org/officeDocument/2006/relationships" xmlns:m="http://schemas.openxmlformats.org/officeDocument/2006/math" xmlns:v="urn:schemas-microsoft-com:vml" xmlns:wp14="http://schemas.microsoft.com/office/word/2010/wordprocessingDrawing" xmlns:wp="http://schemas.openxmlformats.org/drawingml/2006/wordprocessingDrawing" xmlns:w10="urn:schemas-microsoft-com:office:word" xmlns:w="http://schemas.openxmlformats.org/wordprocessingml/2006/main" xmlns:w14="http://schemas.microsoft.com/office/word/2010/wordml" xmlns:w15="http://schemas.microsoft.com/office/word/2012/wordml" xmlns:w16cid="http://schemas.microsoft.com/office/word/2016/wordml/cid" xmlns:w16se="http://schemas.microsoft.com/office/word/2015/wordml/symex" xmlns:wpg="http://schemas.microsoft.com/office/word/2010/wordprocessingGroup" xmlns:wpi="http://schemas.microsoft.com/office/word/2010/wordprocessingInk" xmlns:wne="http://schemas.microsoft.com/office/word/2006/wordml" xmlns:wps="http://schemas.microsoft.com/office/word/2010/wordprocessingShape" mc:Ignorable="w14 w15 w16se w16cid wp14">
   <w:abstractNum w:abstractNumId="0" w15:restartNumberingAfterBreak="0">
@@ -899,6 +3733,205 @@
     </w:lvl>
   </w:abstractNum>
   <w:abstractNum w:abstractNumId="10" w15:restartNumberingAfterBreak="0">
+    <w:nsid w:val="16BA256E"/>
+    <w:multiLevelType w:val="hybridMultilevel"/>
+    <w:tmpl w:val="6430FAFE"/>
+    <w:lvl w:ilvl="0" w:tplc="0C0A000F">
+      <w:start w:val="1"/>
+      <w:numFmt w:val="decimal"/>
+      <w:lvlText w:val="%1."/>
+      <w:lvlJc w:val="left"/>
+      <w:pPr>
+        <w:ind w:left="502" w:hanging="360"/>
+      </w:pPr>
+    </w:lvl>
+    <w:lvl w:ilvl="1" w:tplc="0C0A0019" w:tentative="1">
+      <w:start w:val="1"/>
+      <w:numFmt w:val="lowerLetter"/>
+      <w:lvlText w:val="%2."/>
+      <w:lvlJc w:val="left"/>
+      <w:pPr>
+        <w:ind w:left="1222" w:hanging="360"/>
+      </w:pPr>
+    </w:lvl>
+    <w:lvl w:ilvl="2" w:tplc="0C0A001B" w:tentative="1">
+      <w:start w:val="1"/>
+      <w:numFmt w:val="lowerRoman"/>
+      <w:lvlText w:val="%3."/>
+      <w:lvlJc w:val="right"/>
+      <w:pPr>
+        <w:ind w:left="1942" w:hanging="180"/>
+      </w:pPr>
+    </w:lvl>
+    <w:lvl w:ilvl="3" w:tplc="0C0A000F" w:tentative="1">
+      <w:start w:val="1"/>
+      <w:numFmt w:val="decimal"/>
+      <w:lvlText w:val="%4."/>
+      <w:lvlJc w:val="left"/>
+      <w:pPr>
+        <w:ind w:left="2662" w:hanging="360"/>
+      </w:pPr>
+    </w:lvl>
+    <w:lvl w:ilvl="4" w:tplc="0C0A0019" w:tentative="1">
+      <w:start w:val="1"/>
+      <w:numFmt w:val="lowerLetter"/>
+      <w:lvlText w:val="%5."/>
+      <w:lvlJc w:val="left"/>
+      <w:pPr>
+        <w:ind w:left="3382" w:hanging="360"/>
+      </w:pPr>
+    </w:lvl>
+    <w:lvl w:ilvl="5" w:tplc="0C0A001B" w:tentative="1">
+      <w:start w:val="1"/>
+      <w:numFmt w:val="lowerRoman"/>
+      <w:lvlText w:val="%6."/>
+      <w:lvlJc w:val="right"/>
+      <w:pPr>
+        <w:ind w:left="4102" w:hanging="180"/>
+      </w:pPr>
+    </w:lvl>
+    <w:lvl w:ilvl="6" w:tplc="0C0A000F" w:tentative="1">
+      <w:start w:val="1"/>
+      <w:numFmt w:val="decimal"/>
+      <w:lvlText w:val="%7."/>
+      <w:lvlJc w:val="left"/>
+      <w:pPr>
+        <w:ind w:left="4822" w:hanging="360"/>
+      </w:pPr>
+    </w:lvl>
+    <w:lvl w:ilvl="7" w:tplc="0C0A0019" w:tentative="1">
+      <w:start w:val="1"/>
+      <w:numFmt w:val="lowerLetter"/>
+      <w:lvlText w:val="%8."/>
+      <w:lvlJc w:val="left"/>
+      <w:pPr>
+        <w:ind w:left="5542" w:hanging="360"/>
+      </w:pPr>
+    </w:lvl>
+    <w:lvl w:ilvl="8" w:tplc="0C0A001B" w:tentative="1">
+      <w:start w:val="1"/>
+      <w:numFmt w:val="lowerRoman"/>
+      <w:lvlText w:val="%9."/>
+      <w:lvlJc w:val="right"/>
+      <w:pPr>
+        <w:ind w:left="6262" w:hanging="180"/>
+      </w:pPr>
+    </w:lvl>
+  </w:abstractNum>
+  <w:abstractNum w:abstractNumId="11" w15:restartNumberingAfterBreak="0">
+    <w:nsid w:val="1CD54567"/>
+    <w:multiLevelType w:val="multilevel"/>
+    <w:tmpl w:val="8F8A2A80"/>
+    <w:lvl w:ilvl="0">
+      <w:start w:val="7"/>
+      <w:numFmt w:val="decimal"/>
+      <w:lvlText w:val="%1"/>
+      <w:lvlJc w:val="left"/>
+      <w:pPr>
+        <w:ind w:left="360" w:hanging="360"/>
+      </w:pPr>
+      <w:rPr>
+        <w:rFonts w:hint="default"/>
+      </w:rPr>
+    </w:lvl>
+    <w:lvl w:ilvl="1">
+      <w:start w:val="1"/>
+      <w:numFmt w:val="decimal"/>
+      <w:lvlText w:val="%1.%2"/>
+      <w:lvlJc w:val="left"/>
+      <w:pPr>
+        <w:ind w:left="1440" w:hanging="360"/>
+      </w:pPr>
+      <w:rPr>
+        <w:rFonts w:hint="default"/>
+      </w:rPr>
+    </w:lvl>
+    <w:lvl w:ilvl="2">
+      <w:start w:val="1"/>
+      <w:numFmt w:val="decimal"/>
+      <w:lvlText w:val="%1.%2.%3"/>
+      <w:lvlJc w:val="left"/>
+      <w:pPr>
+        <w:ind w:left="2880" w:hanging="720"/>
+      </w:pPr>
+      <w:rPr>
+        <w:rFonts w:hint="default"/>
+      </w:rPr>
+    </w:lvl>
+    <w:lvl w:ilvl="3">
+      <w:start w:val="1"/>
+      <w:numFmt w:val="decimal"/>
+      <w:lvlText w:val="%1.%2.%3.%4"/>
+      <w:lvlJc w:val="left"/>
+      <w:pPr>
+        <w:ind w:left="3960" w:hanging="720"/>
+      </w:pPr>
+      <w:rPr>
+        <w:rFonts w:hint="default"/>
+      </w:rPr>
+    </w:lvl>
+    <w:lvl w:ilvl="4">
+      <w:start w:val="1"/>
+      <w:numFmt w:val="decimal"/>
+      <w:lvlText w:val="%1.%2.%3.%4.%5"/>
+      <w:lvlJc w:val="left"/>
+      <w:pPr>
+        <w:ind w:left="5400" w:hanging="1080"/>
+      </w:pPr>
+      <w:rPr>
+        <w:rFonts w:hint="default"/>
+      </w:rPr>
+    </w:lvl>
+    <w:lvl w:ilvl="5">
+      <w:start w:val="1"/>
+      <w:numFmt w:val="decimal"/>
+      <w:lvlText w:val="%1.%2.%3.%4.%5.%6"/>
+      <w:lvlJc w:val="left"/>
+      <w:pPr>
+        <w:ind w:left="6480" w:hanging="1080"/>
+      </w:pPr>
+      <w:rPr>
+        <w:rFonts w:hint="default"/>
+      </w:rPr>
+    </w:lvl>
+    <w:lvl w:ilvl="6">
+      <w:start w:val="1"/>
+      <w:numFmt w:val="decimal"/>
+      <w:lvlText w:val="%1.%2.%3.%4.%5.%6.%7"/>
+      <w:lvlJc w:val="left"/>
+      <w:pPr>
+        <w:ind w:left="7920" w:hanging="1440"/>
+      </w:pPr>
+      <w:rPr>
+        <w:rFonts w:hint="default"/>
+      </w:rPr>
+    </w:lvl>
+    <w:lvl w:ilvl="7">
+      <w:start w:val="1"/>
+      <w:numFmt w:val="decimal"/>
+      <w:lvlText w:val="%1.%2.%3.%4.%5.%6.%7.%8"/>
+      <w:lvlJc w:val="left"/>
+      <w:pPr>
+        <w:ind w:left="9000" w:hanging="1440"/>
+      </w:pPr>
+      <w:rPr>
+        <w:rFonts w:hint="default"/>
+      </w:rPr>
+    </w:lvl>
+    <w:lvl w:ilvl="8">
+      <w:start w:val="1"/>
+      <w:numFmt w:val="decimal"/>
+      <w:lvlText w:val="%1.%2.%3.%4.%5.%6.%7.%8.%9"/>
+      <w:lvlJc w:val="left"/>
+      <w:pPr>
+        <w:ind w:left="10440" w:hanging="1800"/>
+      </w:pPr>
+      <w:rPr>
+        <w:rFonts w:hint="default"/>
+      </w:rPr>
+    </w:lvl>
+  </w:abstractNum>
+  <w:abstractNum w:abstractNumId="12" w15:restartNumberingAfterBreak="0">
     <w:nsid w:val="22957834"/>
     <w:multiLevelType w:val="hybridMultilevel"/>
     <w:tmpl w:val="64709B02"/>
@@ -1013,7 +4046,7 @@
       </w:rPr>
     </w:lvl>
   </w:abstractNum>
-  <w:abstractNum w:abstractNumId="11" w15:restartNumberingAfterBreak="0">
+  <w:abstractNum w:abstractNumId="13" w15:restartNumberingAfterBreak="0">
     <w:nsid w:val="46C82C9A"/>
     <w:multiLevelType w:val="hybridMultilevel"/>
     <w:tmpl w:val="63F07864"/>
@@ -1129,7 +4162,7 @@
       </w:rPr>
     </w:lvl>
   </w:abstractNum>
-  <w:abstractNum w:abstractNumId="12" w15:restartNumberingAfterBreak="0">
+  <w:abstractNum w:abstractNumId="14" w15:restartNumberingAfterBreak="0">
     <w:nsid w:val="49BC0320"/>
     <w:multiLevelType w:val="hybridMultilevel"/>
     <w:tmpl w:val="DC3C7298"/>
@@ -1244,14 +4277,14 @@
       </w:rPr>
     </w:lvl>
   </w:abstractNum>
-  <w:abstractNum w:abstractNumId="13" w15:restartNumberingAfterBreak="0">
+  <w:abstractNum w:abstractNumId="15" w15:restartNumberingAfterBreak="0">
     <w:nsid w:val="52083510"/>
     <w:multiLevelType w:val="hybridMultilevel"/>
     <w:tmpl w:val="BE6E19F6"/>
     <w:lvl w:ilvl="0" w:tplc="A50A105A">
       <w:start w:val="1"/>
       <w:numFmt w:val="bullet"/>
-      <w:pStyle w:val="ListBullet"/>
+      <w:pStyle w:val="Listaconvietas"/>
       <w:lvlText w:val=""/>
       <w:lvlJc w:val="left"/>
       <w:pPr>
@@ -1363,7 +4396,7 @@
       </w:rPr>
     </w:lvl>
   </w:abstractNum>
-  <w:abstractNum w:abstractNumId="14" w15:restartNumberingAfterBreak="0">
+  <w:abstractNum w:abstractNumId="16" w15:restartNumberingAfterBreak="0">
     <w:nsid w:val="5B226C1F"/>
     <w:multiLevelType w:val="hybridMultilevel"/>
     <w:tmpl w:val="49ACD974"/>
@@ -1478,14 +4511,127 @@
       </w:rPr>
     </w:lvl>
   </w:abstractNum>
-  <w:abstractNum w:abstractNumId="15" w15:restartNumberingAfterBreak="0">
+  <w:abstractNum w:abstractNumId="17" w15:restartNumberingAfterBreak="0">
+    <w:nsid w:val="6AC718D5"/>
+    <w:multiLevelType w:val="multilevel"/>
+    <w:tmpl w:val="8F8A2A80"/>
+    <w:lvl w:ilvl="0">
+      <w:start w:val="7"/>
+      <w:numFmt w:val="decimal"/>
+      <w:lvlText w:val="%1"/>
+      <w:lvlJc w:val="left"/>
+      <w:pPr>
+        <w:ind w:left="360" w:hanging="360"/>
+      </w:pPr>
+      <w:rPr>
+        <w:rFonts w:hint="default"/>
+      </w:rPr>
+    </w:lvl>
+    <w:lvl w:ilvl="1">
+      <w:start w:val="1"/>
+      <w:numFmt w:val="decimal"/>
+      <w:lvlText w:val="%1.%2"/>
+      <w:lvlJc w:val="left"/>
+      <w:pPr>
+        <w:ind w:left="1440" w:hanging="360"/>
+      </w:pPr>
+      <w:rPr>
+        <w:rFonts w:hint="default"/>
+      </w:rPr>
+    </w:lvl>
+    <w:lvl w:ilvl="2">
+      <w:start w:val="1"/>
+      <w:numFmt w:val="decimal"/>
+      <w:lvlText w:val="%1.%2.%3"/>
+      <w:lvlJc w:val="left"/>
+      <w:pPr>
+        <w:ind w:left="2880" w:hanging="720"/>
+      </w:pPr>
+      <w:rPr>
+        <w:rFonts w:hint="default"/>
+      </w:rPr>
+    </w:lvl>
+    <w:lvl w:ilvl="3">
+      <w:start w:val="1"/>
+      <w:numFmt w:val="decimal"/>
+      <w:lvlText w:val="%1.%2.%3.%4"/>
+      <w:lvlJc w:val="left"/>
+      <w:pPr>
+        <w:ind w:left="3960" w:hanging="720"/>
+      </w:pPr>
+      <w:rPr>
+        <w:rFonts w:hint="default"/>
+      </w:rPr>
+    </w:lvl>
+    <w:lvl w:ilvl="4">
+      <w:start w:val="1"/>
+      <w:numFmt w:val="decimal"/>
+      <w:lvlText w:val="%1.%2.%3.%4.%5"/>
+      <w:lvlJc w:val="left"/>
+      <w:pPr>
+        <w:ind w:left="5400" w:hanging="1080"/>
+      </w:pPr>
+      <w:rPr>
+        <w:rFonts w:hint="default"/>
+      </w:rPr>
+    </w:lvl>
+    <w:lvl w:ilvl="5">
+      <w:start w:val="1"/>
+      <w:numFmt w:val="decimal"/>
+      <w:lvlText w:val="%1.%2.%3.%4.%5.%6"/>
+      <w:lvlJc w:val="left"/>
+      <w:pPr>
+        <w:ind w:left="6480" w:hanging="1080"/>
+      </w:pPr>
+      <w:rPr>
+        <w:rFonts w:hint="default"/>
+      </w:rPr>
+    </w:lvl>
+    <w:lvl w:ilvl="6">
+      <w:start w:val="1"/>
+      <w:numFmt w:val="decimal"/>
+      <w:lvlText w:val="%1.%2.%3.%4.%5.%6.%7"/>
+      <w:lvlJc w:val="left"/>
+      <w:pPr>
+        <w:ind w:left="7920" w:hanging="1440"/>
+      </w:pPr>
+      <w:rPr>
+        <w:rFonts w:hint="default"/>
+      </w:rPr>
+    </w:lvl>
+    <w:lvl w:ilvl="7">
+      <w:start w:val="1"/>
+      <w:numFmt w:val="decimal"/>
+      <w:lvlText w:val="%1.%2.%3.%4.%5.%6.%7.%8"/>
+      <w:lvlJc w:val="left"/>
+      <w:pPr>
+        <w:ind w:left="9000" w:hanging="1440"/>
+      </w:pPr>
+      <w:rPr>
+        <w:rFonts w:hint="default"/>
+      </w:rPr>
+    </w:lvl>
+    <w:lvl w:ilvl="8">
+      <w:start w:val="1"/>
+      <w:numFmt w:val="decimal"/>
+      <w:lvlText w:val="%1.%2.%3.%4.%5.%6.%7.%8.%9"/>
+      <w:lvlJc w:val="left"/>
+      <w:pPr>
+        <w:ind w:left="10440" w:hanging="1800"/>
+      </w:pPr>
+      <w:rPr>
+        <w:rFonts w:hint="default"/>
+      </w:rPr>
+    </w:lvl>
+  </w:abstractNum>
+  <w:abstractNum w:abstractNumId="18" w15:restartNumberingAfterBreak="0">
     <w:nsid w:val="6C901CF9"/>
     <w:multiLevelType w:val="hybridMultilevel"/>
     <w:tmpl w:val="2F4A75D8"/>
     <w:lvl w:ilvl="0" w:tplc="62A25D7A">
       <w:start w:val="1"/>
       <w:numFmt w:val="decimal"/>
-      <w:pStyle w:val="ListNumber"/>
+      <w:pStyle w:val="Listaconnmeros"/>
       <w:lvlText w:val="%1."/>
       <w:lvlJc w:val="left"/>
       <w:pPr>
@@ -1562,6 +4708,92 @@
       <w:lvlJc w:val="right"/>
       <w:pPr>
         <w:ind w:left="6480" w:hanging="180"/>
+      </w:pPr>
+    </w:lvl>
+  </w:abstractNum>
+  <w:abstractNum w:abstractNumId="19" w15:restartNumberingAfterBreak="0">
+    <w:nsid w:val="6D885739"/>
+    <w:multiLevelType w:val="multilevel"/>
+    <w:tmpl w:val="0C0A001F"/>
+    <w:lvl w:ilvl="0">
+      <w:start w:val="1"/>
+      <w:numFmt w:val="decimal"/>
+      <w:lvlText w:val="%1."/>
+      <w:lvlJc w:val="left"/>
+      <w:pPr>
+        <w:ind w:left="360" w:hanging="360"/>
+      </w:pPr>
+    </w:lvl>
+    <w:lvl w:ilvl="1">
+      <w:start w:val="1"/>
+      <w:numFmt w:val="decimal"/>
+      <w:lvlText w:val="%1.%2."/>
+      <w:lvlJc w:val="left"/>
+      <w:pPr>
+        <w:ind w:left="792" w:hanging="432"/>
+      </w:pPr>
+    </w:lvl>
+    <w:lvl w:ilvl="2">
+      <w:start w:val="1"/>
+      <w:numFmt w:val="decimal"/>
+      <w:lvlText w:val="%1.%2.%3."/>
+      <w:lvlJc w:val="left"/>
+      <w:pPr>
+        <w:ind w:left="1224" w:hanging="504"/>
+      </w:pPr>
+    </w:lvl>
+    <w:lvl w:ilvl="3">
+      <w:start w:val="1"/>
+      <w:numFmt w:val="decimal"/>
+      <w:lvlText w:val="%1.%2.%3.%4."/>
+      <w:lvlJc w:val="left"/>
+      <w:pPr>
+        <w:ind w:left="1728" w:hanging="648"/>
+      </w:pPr>
+    </w:lvl>
+    <w:lvl w:ilvl="4">
+      <w:start w:val="1"/>
+      <w:numFmt w:val="decimal"/>
+      <w:lvlText w:val="%1.%2.%3.%4.%5."/>
+      <w:lvlJc w:val="left"/>
+      <w:pPr>
+        <w:ind w:left="2232" w:hanging="792"/>
+      </w:pPr>
+    </w:lvl>
+    <w:lvl w:ilvl="5">
+      <w:start w:val="1"/>
+      <w:numFmt w:val="decimal"/>
+      <w:lvlText w:val="%1.%2.%3.%4.%5.%6."/>
+      <w:lvlJc w:val="left"/>
+      <w:pPr>
+        <w:ind w:left="2736" w:hanging="936"/>
+      </w:pPr>
+    </w:lvl>
+    <w:lvl w:ilvl="6">
+      <w:start w:val="1"/>
+      <w:numFmt w:val="decimal"/>
+      <w:lvlText w:val="%1.%2.%3.%4.%5.%6.%7."/>
+      <w:lvlJc w:val="left"/>
+      <w:pPr>
+        <w:ind w:left="3240" w:hanging="1080"/>
+      </w:pPr>
+    </w:lvl>
+    <w:lvl w:ilvl="7">
+      <w:start w:val="1"/>
+      <w:numFmt w:val="decimal"/>
+      <w:lvlText w:val="%1.%2.%3.%4.%5.%6.%7.%8."/>
+      <w:lvlJc w:val="left"/>
+      <w:pPr>
+        <w:ind w:left="3744" w:hanging="1224"/>
+      </w:pPr>
+    </w:lvl>
+    <w:lvl w:ilvl="8">
+      <w:start w:val="1"/>
+      <w:numFmt w:val="decimal"/>
+      <w:lvlText w:val="%1.%2.%3.%4.%5.%6.%7.%8.%9."/>
+      <w:lvlJc w:val="left"/>
+      <w:pPr>
+        <w:ind w:left="4320" w:hanging="1440"/>
       </w:pPr>
     </w:lvl>
   </w:abstractNum>
@@ -1569,16 +4801,16 @@
     <w:abstractNumId w:val="9"/>
   </w:num>
   <w:num w:numId="2">
-    <w:abstractNumId w:val="11"/>
+    <w:abstractNumId w:val="13"/>
   </w:num>
   <w:num w:numId="3">
+    <w:abstractNumId w:val="16"/>
+  </w:num>
+  <w:num w:numId="4">
     <w:abstractNumId w:val="14"/>
   </w:num>
-  <w:num w:numId="4">
+  <w:num w:numId="5">
     <w:abstractNumId w:val="12"/>
-  </w:num>
-  <w:num w:numId="5">
-    <w:abstractNumId w:val="10"/>
   </w:num>
   <w:num w:numId="6">
     <w:abstractNumId w:val="7"/>
@@ -1608,12 +4840,32 @@
     <w:abstractNumId w:val="0"/>
   </w:num>
   <w:num w:numId="15">
-    <w:abstractNumId w:val="13"/>
+    <w:abstractNumId w:val="15"/>
   </w:num>
   <w:num w:numId="16">
-    <w:abstractNumId w:val="15"/>
+    <w:abstractNumId w:val="18"/>
+  </w:num>
+  <w:num w:numId="17">
+    <w:abstractNumId w:val="10"/>
+  </w:num>
+  <w:num w:numId="18">
+    <w:abstractNumId w:val="19"/>
+  </w:num>
+  <w:num w:numId="19">
+    <w:abstractNumId w:val="11"/>
+  </w:num>
+  <w:num w:numId="20">
+    <w:abstractNumId w:val="17"/>
   </w:num>
 </w:numbering>
+</file>
+
+<file path=word/people.xml><?xml version="1.0" encoding="utf-8"?>
+<w15:people xmlns:wpc="http://schemas.microsoft.com/office/word/2010/wordprocessingCanvas" xmlns:cx="http://schemas.microsoft.com/office/drawing/2014/chartex" xmlns:cx1="http://schemas.microsoft.com/office/drawing/2015/9/8/chartex" xmlns:cx2="http://schemas.microsoft.com/office/drawing/2015/10/21/chartex" xmlns:cx3="http://schemas.microsoft.com/office/drawing/2016/5/9/chartex" xmlns:cx4="http://schemas.microsoft.com/office/drawing/2016/5/10/chartex" xmlns:cx5="http://schemas.microsoft.com/office/drawing/2016/5/11/chartex" xmlns:cx6="http://schemas.microsoft.com/office/drawing/2016/5/12/chartex" xmlns:cx7="http://schemas.microsoft.com/office/drawing/2016/5/13/chartex" xmlns:cx8="http://schemas.microsoft.com/office/drawing/2016/5/14/chartex" xmlns:mc="http://schemas.openxmlformats.org/markup-compatibility/2006" xmlns:aink="http://schemas.microsoft.com/office/drawing/2016/ink" xmlns:am3d="http://schemas.microsoft.com/office/drawing/2017/model3d" xmlns:o="urn:schemas-microsoft-com:office:office" xmlns:r="http://schemas.openxmlformats.org/officeDocument/2006/relationships" xmlns:m="http://schemas.openxmlformats.org/officeDocument/2006/math" xmlns:v="urn:schemas-microsoft-com:vml" xmlns:wp14="http://schemas.microsoft.com/office/word/2010/wordprocessingDrawing" xmlns:wp="http://schemas.openxmlformats.org/drawingml/2006/wordprocessingDrawing" xmlns:w10="urn:schemas-microsoft-com:office:word" xmlns:w="http://schemas.openxmlformats.org/wordprocessingml/2006/main" xmlns:w14="http://schemas.microsoft.com/office/word/2010/wordml" xmlns:w15="http://schemas.microsoft.com/office/word/2012/wordml" xmlns:w16cid="http://schemas.microsoft.com/office/word/2016/wordml/cid" xmlns:w16se="http://schemas.microsoft.com/office/word/2015/wordml/symex" xmlns:wpg="http://schemas.microsoft.com/office/word/2010/wordprocessingGroup" xmlns:wpi="http://schemas.microsoft.com/office/word/2010/wordprocessingInk" xmlns:wne="http://schemas.microsoft.com/office/word/2006/wordml" xmlns:wps="http://schemas.microsoft.com/office/word/2010/wordprocessingShape" mc:Ignorable="w14 w15 w16se w16cid wp14">
+  <w15:person w15:author="carlos lopez martinez">
+    <w15:presenceInfo w15:providerId="Windows Live" w15:userId="6072750b7473ff87"/>
+  </w15:person>
+</w15:people>
 </file>
 
 <file path=word/styles.xml><?xml version="1.0" encoding="utf-8"?>
@@ -1740,6 +4992,7 @@
     <w:lsdException w:name="HTML Sample" w:semiHidden="1" w:unhideWhenUsed="1"/>
     <w:lsdException w:name="HTML Typewriter" w:semiHidden="1" w:unhideWhenUsed="1"/>
     <w:lsdException w:name="HTML Variable" w:semiHidden="1" w:unhideWhenUsed="1"/>
+    <w:lsdException w:name="Normal Table" w:semiHidden="1" w:unhideWhenUsed="1"/>
     <w:lsdException w:name="annotation subject" w:semiHidden="1" w:unhideWhenUsed="1"/>
     <w:lsdException w:name="No List" w:semiHidden="1" w:unhideWhenUsed="1"/>
     <w:lsdException w:name="Outline List 1" w:semiHidden="1" w:unhideWhenUsed="1"/>
@@ -1783,8 +5036,10 @@
     <w:lsdException w:name="Table Elegant" w:semiHidden="1" w:unhideWhenUsed="1"/>
     <w:lsdException w:name="Table Professional" w:semiHidden="1" w:unhideWhenUsed="1"/>
     <w:lsdException w:name="Table Subtle 1" w:semiHidden="1" w:unhideWhenUsed="1"/>
+    <w:lsdException w:name="Table Subtle 2" w:semiHidden="1" w:unhideWhenUsed="1"/>
     <w:lsdException w:name="Table Web 1" w:semiHidden="1" w:unhideWhenUsed="1"/>
     <w:lsdException w:name="Table Web 2" w:semiHidden="1" w:unhideWhenUsed="1"/>
+    <w:lsdException w:name="Table Web 3" w:semiHidden="1" w:unhideWhenUsed="1"/>
     <w:lsdException w:name="Balloon Text" w:semiHidden="1" w:unhideWhenUsed="1"/>
     <w:lsdException w:name="Table Grid" w:uiPriority="39"/>
     <w:lsdException w:name="Table Theme" w:semiHidden="1" w:unhideWhenUsed="1"/>
@@ -2012,11 +5267,11 @@
     <w:name w:val="Normal"/>
     <w:qFormat/>
   </w:style>
-  <w:style w:type="paragraph" w:styleId="Heading1">
+  <w:style w:type="paragraph" w:styleId="Ttulo1">
     <w:name w:val="heading 1"/>
     <w:basedOn w:val="Normal"/>
     <w:next w:val="Normal"/>
-    <w:link w:val="Heading1Char"/>
+    <w:link w:val="Ttulo1Car"/>
     <w:uiPriority w:val="9"/>
     <w:pPr>
       <w:keepNext/>
@@ -2031,11 +5286,11 @@
       <w:szCs w:val="32"/>
     </w:rPr>
   </w:style>
-  <w:style w:type="paragraph" w:styleId="Heading2">
+  <w:style w:type="paragraph" w:styleId="Ttulo2">
     <w:name w:val="heading 2"/>
     <w:basedOn w:val="Normal"/>
     <w:next w:val="Normal"/>
-    <w:link w:val="Heading2Char"/>
+    <w:link w:val="Ttulo2Car"/>
     <w:uiPriority w:val="9"/>
     <w:unhideWhenUsed/>
     <w:qFormat/>
@@ -2052,11 +5307,11 @@
       <w:szCs w:val="26"/>
     </w:rPr>
   </w:style>
-  <w:style w:type="paragraph" w:styleId="Heading3">
+  <w:style w:type="paragraph" w:styleId="Ttulo3">
     <w:name w:val="heading 3"/>
     <w:basedOn w:val="Normal"/>
     <w:next w:val="Normal"/>
-    <w:link w:val="Heading3Char"/>
+    <w:link w:val="Ttulo3Car"/>
     <w:uiPriority w:val="9"/>
     <w:unhideWhenUsed/>
     <w:qFormat/>
@@ -2071,11 +5326,11 @@
       <w:sz w:val="30"/>
     </w:rPr>
   </w:style>
-  <w:style w:type="paragraph" w:styleId="Heading4">
+  <w:style w:type="paragraph" w:styleId="Ttulo4">
     <w:name w:val="heading 4"/>
     <w:basedOn w:val="Normal"/>
     <w:next w:val="Normal"/>
-    <w:link w:val="Heading4Char"/>
+    <w:link w:val="Ttulo4Car"/>
     <w:uiPriority w:val="9"/>
     <w:unhideWhenUsed/>
     <w:qFormat/>
@@ -2092,11 +5347,11 @@
       <w:sz w:val="30"/>
     </w:rPr>
   </w:style>
-  <w:style w:type="paragraph" w:styleId="Heading5">
+  <w:style w:type="paragraph" w:styleId="Ttulo5">
     <w:name w:val="heading 5"/>
     <w:basedOn w:val="Normal"/>
     <w:next w:val="Normal"/>
-    <w:link w:val="Heading5Char"/>
+    <w:link w:val="Ttulo5Car"/>
     <w:uiPriority w:val="9"/>
     <w:unhideWhenUsed/>
     <w:qFormat/>
@@ -2114,11 +5369,11 @@
       <w:sz w:val="30"/>
     </w:rPr>
   </w:style>
-  <w:style w:type="paragraph" w:styleId="Heading6">
+  <w:style w:type="paragraph" w:styleId="Ttulo6">
     <w:name w:val="heading 6"/>
     <w:basedOn w:val="Normal"/>
     <w:next w:val="Normal"/>
-    <w:link w:val="Heading6Char"/>
+    <w:link w:val="Ttulo6Car"/>
     <w:uiPriority w:val="9"/>
     <w:semiHidden/>
     <w:unhideWhenUsed/>
@@ -2138,11 +5393,11 @@
       <w:sz w:val="30"/>
     </w:rPr>
   </w:style>
-  <w:style w:type="paragraph" w:styleId="Heading7">
+  <w:style w:type="paragraph" w:styleId="Ttulo7">
     <w:name w:val="heading 7"/>
     <w:basedOn w:val="Normal"/>
     <w:next w:val="Normal"/>
-    <w:link w:val="Heading7Char"/>
+    <w:link w:val="Ttulo7Car"/>
     <w:uiPriority w:val="9"/>
     <w:semiHidden/>
     <w:unhideWhenUsed/>
@@ -2161,11 +5416,11 @@
       <w:sz w:val="30"/>
     </w:rPr>
   </w:style>
-  <w:style w:type="paragraph" w:styleId="Heading8">
+  <w:style w:type="paragraph" w:styleId="Ttulo8">
     <w:name w:val="heading 8"/>
     <w:basedOn w:val="Normal"/>
     <w:next w:val="Normal"/>
-    <w:link w:val="Heading8Char"/>
+    <w:link w:val="Ttulo8Car"/>
     <w:uiPriority w:val="9"/>
     <w:semiHidden/>
     <w:unhideWhenUsed/>
@@ -2185,11 +5440,11 @@
       <w:szCs w:val="21"/>
     </w:rPr>
   </w:style>
-  <w:style w:type="paragraph" w:styleId="Heading9">
+  <w:style w:type="paragraph" w:styleId="Ttulo9">
     <w:name w:val="heading 9"/>
     <w:basedOn w:val="Normal"/>
     <w:next w:val="Normal"/>
-    <w:link w:val="Heading9Char"/>
+    <w:link w:val="Ttulo9Car"/>
     <w:uiPriority w:val="9"/>
     <w:semiHidden/>
     <w:unhideWhenUsed/>
@@ -2210,12 +5465,13 @@
       <w:szCs w:val="21"/>
     </w:rPr>
   </w:style>
-  <w:style w:type="character" w:default="1" w:styleId="DefaultParagraphFont">
+  <w:style w:type="character" w:default="1" w:styleId="Fuentedeprrafopredeter">
     <w:name w:val="Default Paragraph Font"/>
     <w:uiPriority w:val="1"/>
+    <w:semiHidden/>
     <w:unhideWhenUsed/>
   </w:style>
-  <w:style w:type="table" w:default="1" w:styleId="TableNormal">
+  <w:style w:type="table" w:default="1" w:styleId="Tablanormal">
     <w:name w:val="Normal Table"/>
     <w:uiPriority w:val="99"/>
     <w:semiHidden/>
@@ -2230,16 +5486,16 @@
       </w:tblCellMar>
     </w:tblPr>
   </w:style>
-  <w:style w:type="numbering" w:default="1" w:styleId="NoList">
+  <w:style w:type="numbering" w:default="1" w:styleId="Sinlista">
     <w:name w:val="No List"/>
     <w:uiPriority w:val="99"/>
     <w:semiHidden/>
     <w:unhideWhenUsed/>
   </w:style>
-  <w:style w:type="paragraph" w:styleId="Subtitle">
+  <w:style w:type="paragraph" w:styleId="Subttulo">
     <w:name w:val="Subtitle"/>
     <w:basedOn w:val="Normal"/>
-    <w:link w:val="SubtitleChar"/>
+    <w:link w:val="SubttuloCar"/>
     <w:uiPriority w:val="2"/>
     <w:qFormat/>
     <w:pPr>
@@ -2254,20 +5510,20 @@
       <w:sz w:val="32"/>
     </w:rPr>
   </w:style>
-  <w:style w:type="character" w:customStyle="1" w:styleId="SubtitleChar">
-    <w:name w:val="Subtitle Char"/>
-    <w:basedOn w:val="DefaultParagraphFont"/>
-    <w:link w:val="Subtitle"/>
+  <w:style w:type="character" w:customStyle="1" w:styleId="SubttuloCar">
+    <w:name w:val="Subtítulo Car"/>
+    <w:basedOn w:val="Fuentedeprrafopredeter"/>
+    <w:link w:val="Subttulo"/>
     <w:uiPriority w:val="2"/>
     <w:rPr>
       <w:rFonts w:eastAsiaTheme="minorEastAsia"/>
       <w:sz w:val="32"/>
     </w:rPr>
   </w:style>
-  <w:style w:type="paragraph" w:styleId="Title">
+  <w:style w:type="paragraph" w:styleId="Ttulo">
     <w:name w:val="Title"/>
     <w:basedOn w:val="Normal"/>
-    <w:link w:val="TitleChar"/>
+    <w:link w:val="TtuloCar"/>
     <w:uiPriority w:val="1"/>
     <w:qFormat/>
     <w:pPr>
@@ -2281,10 +5537,10 @@
       <w:szCs w:val="56"/>
     </w:rPr>
   </w:style>
-  <w:style w:type="character" w:customStyle="1" w:styleId="TitleChar">
-    <w:name w:val="Title Char"/>
-    <w:basedOn w:val="DefaultParagraphFont"/>
-    <w:link w:val="Title"/>
+  <w:style w:type="character" w:customStyle="1" w:styleId="TtuloCar">
+    <w:name w:val="Título Car"/>
+    <w:basedOn w:val="Fuentedeprrafopredeter"/>
+    <w:link w:val="Ttulo"/>
     <w:uiPriority w:val="1"/>
     <w:rPr>
       <w:rFonts w:asciiTheme="majorHAnsi" w:eastAsiaTheme="majorEastAsia" w:hAnsiTheme="majorHAnsi" w:cstheme="majorBidi"/>
@@ -2293,10 +5549,10 @@
       <w:szCs w:val="56"/>
     </w:rPr>
   </w:style>
-  <w:style w:type="character" w:customStyle="1" w:styleId="Heading1Char">
-    <w:name w:val="Heading 1 Char"/>
-    <w:basedOn w:val="DefaultParagraphFont"/>
-    <w:link w:val="Heading1"/>
+  <w:style w:type="character" w:customStyle="1" w:styleId="Ttulo1Car">
+    <w:name w:val="Título 1 Car"/>
+    <w:basedOn w:val="Fuentedeprrafopredeter"/>
+    <w:link w:val="Ttulo1"/>
     <w:uiPriority w:val="9"/>
     <w:rPr>
       <w:rFonts w:asciiTheme="majorHAnsi" w:eastAsiaTheme="majorEastAsia" w:hAnsiTheme="majorHAnsi" w:cstheme="majorBidi"/>
@@ -2304,7 +5560,7 @@
       <w:szCs w:val="32"/>
     </w:rPr>
   </w:style>
-  <w:style w:type="paragraph" w:styleId="ListNumber">
+  <w:style w:type="paragraph" w:styleId="Listaconnmeros">
     <w:name w:val="List Number"/>
     <w:basedOn w:val="Normal"/>
     <w:uiPriority w:val="13"/>
@@ -2315,11 +5571,11 @@
       </w:numPr>
     </w:pPr>
   </w:style>
-  <w:style w:type="paragraph" w:styleId="IntenseQuote">
+  <w:style w:type="paragraph" w:styleId="Citadestacada">
     <w:name w:val="Intense Quote"/>
     <w:basedOn w:val="Normal"/>
     <w:next w:val="Normal"/>
-    <w:link w:val="IntenseQuoteChar"/>
+    <w:link w:val="CitadestacadaCar"/>
     <w:uiPriority w:val="30"/>
     <w:semiHidden/>
     <w:unhideWhenUsed/>
@@ -2335,11 +5591,11 @@
       <w:sz w:val="30"/>
     </w:rPr>
   </w:style>
-  <w:style w:type="paragraph" w:styleId="Quote">
+  <w:style w:type="paragraph" w:styleId="Cita">
     <w:name w:val="Quote"/>
     <w:basedOn w:val="Normal"/>
     <w:next w:val="Normal"/>
-    <w:link w:val="QuoteChar"/>
+    <w:link w:val="CitaCar"/>
     <w:uiPriority w:val="29"/>
     <w:qFormat/>
     <w:pPr>
@@ -2352,10 +5608,10 @@
       <w:color w:val="404040" w:themeColor="text1" w:themeTint="BF"/>
     </w:rPr>
   </w:style>
-  <w:style w:type="character" w:customStyle="1" w:styleId="QuoteChar">
-    <w:name w:val="Quote Char"/>
-    <w:basedOn w:val="DefaultParagraphFont"/>
-    <w:link w:val="Quote"/>
+  <w:style w:type="character" w:customStyle="1" w:styleId="CitaCar">
+    <w:name w:val="Cita Car"/>
+    <w:basedOn w:val="Fuentedeprrafopredeter"/>
+    <w:link w:val="Cita"/>
     <w:uiPriority w:val="29"/>
     <w:rPr>
       <w:i/>
@@ -2363,7 +5619,7 @@
       <w:color w:val="404040" w:themeColor="text1" w:themeTint="BF"/>
     </w:rPr>
   </w:style>
-  <w:style w:type="paragraph" w:styleId="ListBullet">
+  <w:style w:type="paragraph" w:styleId="Listaconvietas">
     <w:name w:val="List Bullet"/>
     <w:basedOn w:val="Normal"/>
     <w:uiPriority w:val="12"/>
@@ -2374,9 +5630,9 @@
       </w:numPr>
     </w:pPr>
   </w:style>
-  <w:style w:type="table" w:styleId="TableGrid">
+  <w:style w:type="table" w:styleId="Tablaconcuadrcula">
     <w:name w:val="Table Grid"/>
-    <w:basedOn w:val="TableNormal"/>
+    <w:basedOn w:val="Tablanormal"/>
     <w:uiPriority w:val="39"/>
     <w:pPr>
       <w:spacing w:after="0" w:line="240" w:lineRule="auto"/>
@@ -2405,10 +5661,10 @@
       <w:contextualSpacing/>
     </w:pPr>
   </w:style>
-  <w:style w:type="character" w:customStyle="1" w:styleId="Heading5Char">
-    <w:name w:val="Heading 5 Char"/>
-    <w:basedOn w:val="DefaultParagraphFont"/>
-    <w:link w:val="Heading5"/>
+  <w:style w:type="character" w:customStyle="1" w:styleId="Ttulo5Car">
+    <w:name w:val="Título 5 Car"/>
+    <w:basedOn w:val="Fuentedeprrafopredeter"/>
+    <w:link w:val="Ttulo5"/>
     <w:uiPriority w:val="9"/>
     <w:rPr>
       <w:rFonts w:asciiTheme="majorHAnsi" w:eastAsiaTheme="majorEastAsia" w:hAnsiTheme="majorHAnsi" w:cstheme="majorBidi"/>
@@ -2417,10 +5673,10 @@
       <w:sz w:val="30"/>
     </w:rPr>
   </w:style>
-  <w:style w:type="character" w:customStyle="1" w:styleId="Heading6Char">
-    <w:name w:val="Heading 6 Char"/>
-    <w:basedOn w:val="DefaultParagraphFont"/>
-    <w:link w:val="Heading6"/>
+  <w:style w:type="character" w:customStyle="1" w:styleId="Ttulo6Car">
+    <w:name w:val="Título 6 Car"/>
+    <w:basedOn w:val="Fuentedeprrafopredeter"/>
+    <w:link w:val="Ttulo6"/>
     <w:uiPriority w:val="9"/>
     <w:semiHidden/>
     <w:rPr>
@@ -2431,10 +5687,10 @@
       <w:sz w:val="30"/>
     </w:rPr>
   </w:style>
-  <w:style w:type="character" w:customStyle="1" w:styleId="Heading7Char">
-    <w:name w:val="Heading 7 Char"/>
-    <w:basedOn w:val="DefaultParagraphFont"/>
-    <w:link w:val="Heading7"/>
+  <w:style w:type="character" w:customStyle="1" w:styleId="Ttulo7Car">
+    <w:name w:val="Título 7 Car"/>
+    <w:basedOn w:val="Fuentedeprrafopredeter"/>
+    <w:link w:val="Ttulo7"/>
     <w:uiPriority w:val="9"/>
     <w:semiHidden/>
     <w:rPr>
@@ -2444,10 +5700,10 @@
       <w:sz w:val="30"/>
     </w:rPr>
   </w:style>
-  <w:style w:type="character" w:customStyle="1" w:styleId="Heading8Char">
-    <w:name w:val="Heading 8 Char"/>
-    <w:basedOn w:val="DefaultParagraphFont"/>
-    <w:link w:val="Heading8"/>
+  <w:style w:type="character" w:customStyle="1" w:styleId="Ttulo8Car">
+    <w:name w:val="Título 8 Car"/>
+    <w:basedOn w:val="Fuentedeprrafopredeter"/>
+    <w:link w:val="Ttulo8"/>
     <w:uiPriority w:val="9"/>
     <w:semiHidden/>
     <w:rPr>
@@ -2458,10 +5714,10 @@
       <w:szCs w:val="21"/>
     </w:rPr>
   </w:style>
-  <w:style w:type="character" w:customStyle="1" w:styleId="Heading9Char">
-    <w:name w:val="Heading 9 Char"/>
-    <w:basedOn w:val="DefaultParagraphFont"/>
-    <w:link w:val="Heading9"/>
+  <w:style w:type="character" w:customStyle="1" w:styleId="Ttulo9Car">
+    <w:name w:val="Título 9 Car"/>
+    <w:basedOn w:val="Fuentedeprrafopredeter"/>
+    <w:link w:val="Ttulo9"/>
     <w:uiPriority w:val="9"/>
     <w:semiHidden/>
     <w:rPr>
@@ -2473,9 +5729,9 @@
       <w:szCs w:val="21"/>
     </w:rPr>
   </w:style>
-  <w:style w:type="character" w:styleId="SubtleEmphasis">
+  <w:style w:type="character" w:styleId="nfasissutil">
     <w:name w:val="Subtle Emphasis"/>
-    <w:basedOn w:val="DefaultParagraphFont"/>
+    <w:basedOn w:val="Fuentedeprrafopredeter"/>
     <w:uiPriority w:val="19"/>
     <w:semiHidden/>
     <w:unhideWhenUsed/>
@@ -2486,9 +5742,9 @@
       <w:color w:val="000000" w:themeColor="text1"/>
     </w:rPr>
   </w:style>
-  <w:style w:type="character" w:styleId="Emphasis">
+  <w:style w:type="character" w:styleId="nfasis">
     <w:name w:val="Emphasis"/>
-    <w:basedOn w:val="DefaultParagraphFont"/>
+    <w:basedOn w:val="Fuentedeprrafopredeter"/>
     <w:uiPriority w:val="20"/>
     <w:semiHidden/>
     <w:unhideWhenUsed/>
@@ -2499,9 +5755,9 @@
       <w:iCs/>
     </w:rPr>
   </w:style>
-  <w:style w:type="character" w:styleId="IntenseEmphasis">
+  <w:style w:type="character" w:styleId="nfasisintenso">
     <w:name w:val="Intense Emphasis"/>
-    <w:basedOn w:val="DefaultParagraphFont"/>
+    <w:basedOn w:val="Fuentedeprrafopredeter"/>
     <w:uiPriority w:val="21"/>
     <w:semiHidden/>
     <w:unhideWhenUsed/>
@@ -2514,9 +5770,9 @@
       <w:color w:val="000000" w:themeColor="text1"/>
     </w:rPr>
   </w:style>
-  <w:style w:type="character" w:styleId="SubtleReference">
+  <w:style w:type="character" w:styleId="Referenciasutil">
     <w:name w:val="Subtle Reference"/>
-    <w:basedOn w:val="DefaultParagraphFont"/>
+    <w:basedOn w:val="Fuentedeprrafopredeter"/>
     <w:uiPriority w:val="31"/>
     <w:semiHidden/>
     <w:unhideWhenUsed/>
@@ -2527,9 +5783,9 @@
       <w:color w:val="000000" w:themeColor="text1"/>
     </w:rPr>
   </w:style>
-  <w:style w:type="character" w:styleId="IntenseReference">
+  <w:style w:type="character" w:styleId="Referenciaintensa">
     <w:name w:val="Intense Reference"/>
-    <w:basedOn w:val="DefaultParagraphFont"/>
+    <w:basedOn w:val="Fuentedeprrafopredeter"/>
     <w:uiPriority w:val="32"/>
     <w:semiHidden/>
     <w:unhideWhenUsed/>
@@ -2544,9 +5800,9 @@
       <w:spacing w:val="0"/>
     </w:rPr>
   </w:style>
-  <w:style w:type="character" w:styleId="BookTitle">
+  <w:style w:type="character" w:styleId="Ttulodellibro">
     <w:name w:val="Book Title"/>
-    <w:basedOn w:val="DefaultParagraphFont"/>
+    <w:basedOn w:val="Fuentedeprrafopredeter"/>
     <w:uiPriority w:val="33"/>
     <w:semiHidden/>
     <w:unhideWhenUsed/>
@@ -2560,7 +5816,7 @@
       <w:u w:val="single"/>
     </w:rPr>
   </w:style>
-  <w:style w:type="paragraph" w:styleId="Caption">
+  <w:style w:type="paragraph" w:styleId="Descripcin">
     <w:name w:val="caption"/>
     <w:basedOn w:val="Normal"/>
     <w:next w:val="Normal"/>
@@ -2578,19 +5834,19 @@
       <w:szCs w:val="18"/>
     </w:rPr>
   </w:style>
-  <w:style w:type="character" w:styleId="PlaceholderText">
+  <w:style w:type="character" w:styleId="Textodelmarcadordeposicin">
     <w:name w:val="Placeholder Text"/>
-    <w:basedOn w:val="DefaultParagraphFont"/>
+    <w:basedOn w:val="Fuentedeprrafopredeter"/>
     <w:uiPriority w:val="99"/>
     <w:semiHidden/>
     <w:rPr>
       <w:color w:val="808080"/>
     </w:rPr>
   </w:style>
-  <w:style w:type="paragraph" w:styleId="Footer">
+  <w:style w:type="paragraph" w:styleId="Piedepgina">
     <w:name w:val="footer"/>
     <w:basedOn w:val="Normal"/>
-    <w:link w:val="FooterChar"/>
+    <w:link w:val="PiedepginaCar"/>
     <w:uiPriority w:val="99"/>
     <w:unhideWhenUsed/>
     <w:qFormat/>
@@ -2598,15 +5854,15 @@
       <w:spacing w:after="0" w:line="240" w:lineRule="auto"/>
     </w:pPr>
   </w:style>
-  <w:style w:type="character" w:customStyle="1" w:styleId="FooterChar">
-    <w:name w:val="Footer Char"/>
-    <w:basedOn w:val="DefaultParagraphFont"/>
-    <w:link w:val="Footer"/>
+  <w:style w:type="character" w:customStyle="1" w:styleId="PiedepginaCar">
+    <w:name w:val="Pie de página Car"/>
+    <w:basedOn w:val="Fuentedeprrafopredeter"/>
+    <w:link w:val="Piedepgina"/>
     <w:uiPriority w:val="99"/>
   </w:style>
-  <w:style w:type="paragraph" w:styleId="TOCHeading">
+  <w:style w:type="paragraph" w:styleId="TtuloTDC">
     <w:name w:val="TOC Heading"/>
-    <w:basedOn w:val="Heading1"/>
+    <w:basedOn w:val="Ttulo1"/>
     <w:next w:val="Normal"/>
     <w:uiPriority w:val="39"/>
     <w:semiHidden/>
@@ -2618,7 +5874,7 @@
   </w:style>
   <w:style w:type="table" w:customStyle="1" w:styleId="ReportTable">
     <w:name w:val="Report Table"/>
-    <w:basedOn w:val="TableNormal"/>
+    <w:basedOn w:val="Tablanormal"/>
     <w:uiPriority w:val="99"/>
     <w:pPr>
       <w:spacing w:after="0" w:line="240" w:lineRule="auto"/>
@@ -2669,10 +5925,10 @@
       </w:rPr>
     </w:tblStylePr>
   </w:style>
-  <w:style w:type="character" w:customStyle="1" w:styleId="IntenseQuoteChar">
-    <w:name w:val="Intense Quote Char"/>
-    <w:basedOn w:val="DefaultParagraphFont"/>
-    <w:link w:val="IntenseQuote"/>
+  <w:style w:type="character" w:customStyle="1" w:styleId="CitadestacadaCar">
+    <w:name w:val="Cita destacada Car"/>
+    <w:basedOn w:val="Fuentedeprrafopredeter"/>
+    <w:link w:val="Citadestacada"/>
     <w:uiPriority w:val="30"/>
     <w:semiHidden/>
     <w:rPr>
@@ -2681,10 +5937,10 @@
       <w:sz w:val="30"/>
     </w:rPr>
   </w:style>
-  <w:style w:type="character" w:customStyle="1" w:styleId="Heading2Char">
-    <w:name w:val="Heading 2 Char"/>
-    <w:basedOn w:val="DefaultParagraphFont"/>
-    <w:link w:val="Heading2"/>
+  <w:style w:type="character" w:customStyle="1" w:styleId="Ttulo2Car">
+    <w:name w:val="Título 2 Car"/>
+    <w:basedOn w:val="Fuentedeprrafopredeter"/>
+    <w:link w:val="Ttulo2"/>
     <w:uiPriority w:val="9"/>
     <w:rsid w:val="00A13D08"/>
     <w:rPr>
@@ -2693,42 +5949,152 @@
       <w:szCs w:val="26"/>
     </w:rPr>
   </w:style>
-  <w:style w:type="paragraph" w:styleId="Header">
+  <w:style w:type="paragraph" w:styleId="Encabezado">
     <w:name w:val="header"/>
     <w:basedOn w:val="Normal"/>
-    <w:link w:val="HeaderChar"/>
+    <w:link w:val="EncabezadoCar"/>
     <w:uiPriority w:val="99"/>
     <w:qFormat/>
     <w:pPr>
       <w:spacing w:after="0" w:line="240" w:lineRule="auto"/>
     </w:pPr>
   </w:style>
-  <w:style w:type="character" w:customStyle="1" w:styleId="Heading3Char">
-    <w:name w:val="Heading 3 Char"/>
-    <w:basedOn w:val="DefaultParagraphFont"/>
-    <w:link w:val="Heading3"/>
+  <w:style w:type="character" w:customStyle="1" w:styleId="Ttulo3Car">
+    <w:name w:val="Título 3 Car"/>
+    <w:basedOn w:val="Fuentedeprrafopredeter"/>
+    <w:link w:val="Ttulo3"/>
     <w:uiPriority w:val="9"/>
     <w:rPr>
       <w:rFonts w:asciiTheme="majorHAnsi" w:eastAsiaTheme="majorEastAsia" w:hAnsiTheme="majorHAnsi" w:cstheme="majorBidi"/>
       <w:sz w:val="30"/>
     </w:rPr>
   </w:style>
-  <w:style w:type="character" w:customStyle="1" w:styleId="HeaderChar">
-    <w:name w:val="Header Char"/>
-    <w:basedOn w:val="DefaultParagraphFont"/>
-    <w:link w:val="Header"/>
+  <w:style w:type="character" w:customStyle="1" w:styleId="EncabezadoCar">
+    <w:name w:val="Encabezado Car"/>
+    <w:basedOn w:val="Fuentedeprrafopredeter"/>
+    <w:link w:val="Encabezado"/>
     <w:uiPriority w:val="99"/>
   </w:style>
-  <w:style w:type="character" w:customStyle="1" w:styleId="Heading4Char">
-    <w:name w:val="Heading 4 Char"/>
-    <w:basedOn w:val="DefaultParagraphFont"/>
-    <w:link w:val="Heading4"/>
+  <w:style w:type="character" w:customStyle="1" w:styleId="Ttulo4Car">
+    <w:name w:val="Título 4 Car"/>
+    <w:basedOn w:val="Fuentedeprrafopredeter"/>
+    <w:link w:val="Ttulo4"/>
     <w:uiPriority w:val="9"/>
     <w:rPr>
       <w:rFonts w:asciiTheme="majorHAnsi" w:eastAsiaTheme="majorEastAsia" w:hAnsiTheme="majorHAnsi" w:cstheme="majorBidi"/>
       <w:i/>
       <w:iCs/>
       <w:sz w:val="30"/>
+    </w:rPr>
+  </w:style>
+  <w:style w:type="paragraph" w:styleId="Prrafodelista">
+    <w:name w:val="List Paragraph"/>
+    <w:basedOn w:val="Normal"/>
+    <w:uiPriority w:val="34"/>
+    <w:unhideWhenUsed/>
+    <w:qFormat/>
+    <w:rsid w:val="002E748A"/>
+    <w:pPr>
+      <w:ind w:left="720"/>
+      <w:contextualSpacing/>
+    </w:pPr>
+  </w:style>
+  <w:style w:type="character" w:styleId="Refdecomentario">
+    <w:name w:val="annotation reference"/>
+    <w:basedOn w:val="Fuentedeprrafopredeter"/>
+    <w:uiPriority w:val="99"/>
+    <w:semiHidden/>
+    <w:unhideWhenUsed/>
+    <w:rsid w:val="008B3019"/>
+    <w:rPr>
+      <w:sz w:val="16"/>
+      <w:szCs w:val="16"/>
+    </w:rPr>
+  </w:style>
+  <w:style w:type="paragraph" w:styleId="Textocomentario">
+    <w:name w:val="annotation text"/>
+    <w:basedOn w:val="Normal"/>
+    <w:link w:val="TextocomentarioCar"/>
+    <w:uiPriority w:val="99"/>
+    <w:semiHidden/>
+    <w:unhideWhenUsed/>
+    <w:rsid w:val="008B3019"/>
+    <w:pPr>
+      <w:spacing w:line="240" w:lineRule="auto"/>
+    </w:pPr>
+    <w:rPr>
+      <w:sz w:val="20"/>
+      <w:szCs w:val="20"/>
+    </w:rPr>
+  </w:style>
+  <w:style w:type="character" w:customStyle="1" w:styleId="TextocomentarioCar">
+    <w:name w:val="Texto comentario Car"/>
+    <w:basedOn w:val="Fuentedeprrafopredeter"/>
+    <w:link w:val="Textocomentario"/>
+    <w:uiPriority w:val="99"/>
+    <w:semiHidden/>
+    <w:rsid w:val="008B3019"/>
+    <w:rPr>
+      <w:sz w:val="20"/>
+      <w:szCs w:val="20"/>
+    </w:rPr>
+  </w:style>
+  <w:style w:type="paragraph" w:styleId="Asuntodelcomentario">
+    <w:name w:val="annotation subject"/>
+    <w:basedOn w:val="Textocomentario"/>
+    <w:next w:val="Textocomentario"/>
+    <w:link w:val="AsuntodelcomentarioCar"/>
+    <w:uiPriority w:val="99"/>
+    <w:semiHidden/>
+    <w:unhideWhenUsed/>
+    <w:rsid w:val="008B3019"/>
+    <w:rPr>
+      <w:b/>
+      <w:bCs/>
+    </w:rPr>
+  </w:style>
+  <w:style w:type="character" w:customStyle="1" w:styleId="AsuntodelcomentarioCar">
+    <w:name w:val="Asunto del comentario Car"/>
+    <w:basedOn w:val="TextocomentarioCar"/>
+    <w:link w:val="Asuntodelcomentario"/>
+    <w:uiPriority w:val="99"/>
+    <w:semiHidden/>
+    <w:rsid w:val="008B3019"/>
+    <w:rPr>
+      <w:b/>
+      <w:bCs/>
+      <w:sz w:val="20"/>
+      <w:szCs w:val="20"/>
+    </w:rPr>
+  </w:style>
+  <w:style w:type="paragraph" w:styleId="Textodeglobo">
+    <w:name w:val="Balloon Text"/>
+    <w:basedOn w:val="Normal"/>
+    <w:link w:val="TextodegloboCar"/>
+    <w:uiPriority w:val="99"/>
+    <w:semiHidden/>
+    <w:unhideWhenUsed/>
+    <w:rsid w:val="008B3019"/>
+    <w:pPr>
+      <w:spacing w:after="0" w:line="240" w:lineRule="auto"/>
+    </w:pPr>
+    <w:rPr>
+      <w:rFonts w:ascii="Segoe UI" w:hAnsi="Segoe UI" w:cs="Segoe UI"/>
+      <w:sz w:val="18"/>
+      <w:szCs w:val="18"/>
+    </w:rPr>
+  </w:style>
+  <w:style w:type="character" w:customStyle="1" w:styleId="TextodegloboCar">
+    <w:name w:val="Texto de globo Car"/>
+    <w:basedOn w:val="Fuentedeprrafopredeter"/>
+    <w:link w:val="Textodeglobo"/>
+    <w:uiPriority w:val="99"/>
+    <w:semiHidden/>
+    <w:rsid w:val="008B3019"/>
+    <w:rPr>
+      <w:rFonts w:ascii="Segoe UI" w:hAnsi="Segoe UI" w:cs="Segoe UI"/>
+      <w:sz w:val="18"/>
+      <w:szCs w:val="18"/>
     </w:rPr>
   </w:style>
 </w:styles>
@@ -2781,7 +6147,7 @@
       <w:docPartBody>
         <w:p>
           <w:pPr>
-            <w:pStyle w:val="ListBullet"/>
+            <w:pStyle w:val="Listaconvietas"/>
           </w:pPr>
           <w:r>
             <w:t>View and edit this document in Word on your computer, tablet, or phone.</w:t>
@@ -2792,10 +6158,7 @@
             <w:pStyle w:val="B723A65FE1EBC047A7A9606C5AED24FA"/>
           </w:pPr>
           <w:r>
-            <w:t xml:space="preserve">You can edit text; easily insert content such as pictures, </w:t>
-          </w:r>
-          <w:r>
-            <w:t>shapes, and tables; and seamlessly save the document to the cloud from Word on your Windows, Mac, Android, or iOS device.</w:t>
+            <w:t>You can edit text; easily insert content such as pictures, shapes, and tables; and seamlessly save the document to the cloud from Word on your Windows, Mac, Android, or iOS device.</w:t>
           </w:r>
         </w:p>
       </w:docPartBody>
@@ -2821,10 +6184,7 @@
             <w:pStyle w:val="9184F1AD1C8419439D39343008956997"/>
           </w:pPr>
           <w:r>
-            <w:t>Want to insert a picture from your files or add a shape, text box, or table? You got it! On the Insert tab of the ribbon, ju</w:t>
-          </w:r>
-          <w:r>
-            <w:t>st tap the option you need.</w:t>
+            <w:t>Want to insert a picture from your files or add a shape, text box, or table? You got it! On the Insert tab of the ribbon, just tap the option you need.</w:t>
           </w:r>
         </w:p>
       </w:docPartBody>
@@ -3107,14 +6467,14 @@
     <w:charset w:val="00"/>
     <w:family w:val="roman"/>
     <w:pitch w:val="variable"/>
-    <w:sig w:usb0="E0002EFF" w:usb1="C0007843" w:usb2="00000009" w:usb3="00000000" w:csb0="000001FF" w:csb1="00000000"/>
+    <w:sig w:usb0="E0002AFF" w:usb1="C0007843" w:usb2="00000009" w:usb3="00000000" w:csb0="000001FF" w:csb1="00000000"/>
   </w:font>
   <w:font w:name="Courier New">
     <w:panose1 w:val="02070309020205020404"/>
     <w:charset w:val="00"/>
     <w:family w:val="modern"/>
     <w:pitch w:val="fixed"/>
-    <w:sig w:usb0="E0002AFF" w:usb1="C0007843" w:usb2="00000009" w:usb3="00000000" w:csb0="000001FF" w:csb1="00000000"/>
+    <w:sig w:usb0="E0002EFF" w:usb1="C0007843" w:usb2="00000009" w:usb3="00000000" w:csb0="000001FF" w:csb1="00000000"/>
   </w:font>
   <w:font w:name="Wingdings">
     <w:panose1 w:val="05000000000000000000"/>
@@ -3123,19 +6483,26 @@
     <w:pitch w:val="variable"/>
     <w:sig w:usb0="00000000" w:usb1="10000000" w:usb2="00000000" w:usb3="00000000" w:csb0="80000000" w:csb1="00000000"/>
   </w:font>
+  <w:font w:name="Segoe UI">
+    <w:panose1 w:val="020B0502040204020203"/>
+    <w:charset w:val="00"/>
+    <w:family w:val="swiss"/>
+    <w:pitch w:val="variable"/>
+    <w:sig w:usb0="E4002EFF" w:usb1="C000E47F" w:usb2="00000009" w:usb3="00000000" w:csb0="000001FF" w:csb1="00000000"/>
+  </w:font>
   <w:font w:name="Calibri">
     <w:panose1 w:val="020F0502020204030204"/>
     <w:charset w:val="00"/>
     <w:family w:val="swiss"/>
     <w:pitch w:val="variable"/>
-    <w:sig w:usb0="E00002FF" w:usb1="4000ACFF" w:usb2="00000001" w:usb3="00000000" w:csb0="0000019F" w:csb1="00000000"/>
+    <w:sig w:usb0="E0002AFF" w:usb1="4000ACFF" w:usb2="00000001" w:usb3="00000000" w:csb0="000001FF" w:csb1="00000000"/>
   </w:font>
   <w:font w:name="Calibri Light">
     <w:panose1 w:val="020F0302020204030204"/>
     <w:charset w:val="00"/>
     <w:family w:val="swiss"/>
     <w:pitch w:val="variable"/>
-    <w:sig w:usb0="A00002EF" w:usb1="4000207B" w:usb2="00000000" w:usb3="00000000" w:csb0="0000019F" w:csb1="00000000"/>
+    <w:sig w:usb0="A0002AEF" w:usb1="4000207B" w:usb2="00000000" w:usb3="00000000" w:csb0="000001FF" w:csb1="00000000"/>
   </w:font>
 </w:fonts>
 </file>
@@ -3149,7 +6516,7 @@
     <w:lvl w:ilvl="0" w:tplc="A50A105A">
       <w:start w:val="1"/>
       <w:numFmt w:val="bullet"/>
-      <w:pStyle w:val="ListBullet"/>
+      <w:pStyle w:val="Listaconvietas"/>
       <w:lvlText w:val=""/>
       <w:lvlJc w:val="left"/>
       <w:pPr>
@@ -3280,11 +6647,12 @@
     <w:compatSetting w:name="enableOpenTypeFeatures" w:uri="http://schemas.microsoft.com/office/word" w:val="1"/>
     <w:compatSetting w:name="doNotFlipMirrorIndents" w:uri="http://schemas.microsoft.com/office/word" w:val="1"/>
     <w:compatSetting w:name="differentiateMultirowTableHeaders" w:uri="http://schemas.microsoft.com/office/word" w:val="1"/>
-    <w:compatSetting w:name="useWord2013TrackBottomHyphenation" w:uri="http://schemas.microsoft.com/office/word" w:val="0"/>
   </w:compat>
   <w:rsids>
     <w:rsidRoot w:val="004A58AB"/>
+    <w:rsid w:val="00326848"/>
     <w:rsid w:val="004A58AB"/>
+    <w:rsid w:val="00524003"/>
   </w:rsids>
   <m:mathPr>
     <m:mathFont m:val="Cambria Math"/>
@@ -3302,7 +6670,7 @@
   <w:themeFontLang w:val="es-ES"/>
   <w:clrSchemeMapping w:bg1="light1" w:t1="dark1" w:bg2="light2" w:t2="dark2" w:accent1="accent1" w:accent2="accent2" w:accent3="accent3" w:accent4="accent4" w:accent5="accent5" w:accent6="accent6" w:hyperlink="hyperlink" w:followedHyperlink="followedHyperlink"/>
   <w:decimalSymbol w:val=","/>
-  <w:listSeparator w:val=","/>
+  <w:listSeparator w:val=";"/>
   <w15:chartTrackingRefBased/>
 </w:settings>
 </file>
@@ -3701,13 +7069,13 @@
     <w:name w:val="Normal"/>
     <w:qFormat/>
   </w:style>
-  <w:style w:type="character" w:default="1" w:styleId="DefaultParagraphFont">
+  <w:style w:type="character" w:default="1" w:styleId="Fuentedeprrafopredeter">
     <w:name w:val="Default Paragraph Font"/>
     <w:uiPriority w:val="1"/>
     <w:semiHidden/>
     <w:unhideWhenUsed/>
   </w:style>
-  <w:style w:type="table" w:default="1" w:styleId="TableNormal">
+  <w:style w:type="table" w:default="1" w:styleId="Tablanormal">
     <w:name w:val="Normal Table"/>
     <w:uiPriority w:val="99"/>
     <w:semiHidden/>
@@ -3722,7 +7090,7 @@
       </w:tblCellMar>
     </w:tblPr>
   </w:style>
-  <w:style w:type="numbering" w:default="1" w:styleId="NoList">
+  <w:style w:type="numbering" w:default="1" w:styleId="Sinlista">
     <w:name w:val="No List"/>
     <w:uiPriority w:val="99"/>
     <w:semiHidden/>
@@ -3743,7 +7111,7 @@
   <w:style w:type="paragraph" w:customStyle="1" w:styleId="6D1EFEEB984B274982AF8927B9F158ED">
     <w:name w:val="6D1EFEEB984B274982AF8927B9F158ED"/>
   </w:style>
-  <w:style w:type="paragraph" w:styleId="ListBullet">
+  <w:style w:type="paragraph" w:styleId="Listaconvietas">
     <w:name w:val="List Bullet"/>
     <w:basedOn w:val="Normal"/>
     <w:uiPriority w:val="12"/>
@@ -4068,4 +7436,16 @@
     </a:ext>
   </a:extLst>
 </a:theme>
+</file>
+
+<file path=customXml/item1.xml><?xml version="1.0" encoding="utf-8"?>
+<b:Sources xmlns:b="http://schemas.openxmlformats.org/officeDocument/2006/bibliography" xmlns="http://schemas.openxmlformats.org/officeDocument/2006/bibliography" SelectedStyle="\APASixthEditionOfficeOnline.xsl" StyleName="APA" Version="6"/>
+</file>
+
+<file path=customXml/itemProps1.xml><?xml version="1.0" encoding="utf-8"?>
+<ds:datastoreItem xmlns:ds="http://schemas.openxmlformats.org/officeDocument/2006/customXml" ds:itemID="{31D44FD6-9819-480C-8283-5FACE305E003}">
+  <ds:schemaRefs>
+    <ds:schemaRef ds:uri="http://schemas.openxmlformats.org/officeDocument/2006/bibliography"/>
+  </ds:schemaRefs>
+</ds:datastoreItem>
 </file>
</xml_diff>

<commit_message>
Añadido manual de usuario a falta de imágenes explicativas
</commit_message>
<xml_diff>
--- a/documentacion/Genlab.docx
+++ b/documentacion/Genlab.docx
@@ -1962,8 +1962,564 @@
         <w:rPr>
           <w:lang w:val="es-ES"/>
         </w:rPr>
-        <w:t>M</w:t>
-      </w:r>
+        <w:t>En esta sección se va</w:t>
+      </w:r>
+      <w:r>
+        <w:rPr>
+          <w:lang w:val="es-ES"/>
+        </w:rPr>
+        <w:t>n</w:t>
+      </w:r>
+      <w:r>
+        <w:rPr>
+          <w:lang w:val="es-ES"/>
+        </w:rPr>
+        <w:t xml:space="preserve"> a explicar las</w:t>
+      </w:r>
+      <w:r>
+        <w:rPr>
+          <w:lang w:val="es-ES"/>
+        </w:rPr>
+        <w:t xml:space="preserve"> distintas</w:t>
+      </w:r>
+      <w:r>
+        <w:rPr>
+          <w:lang w:val="es-ES"/>
+        </w:rPr>
+        <w:t xml:space="preserve"> acciones que debe hacer un usuario para el correcto manejo de la aplicación móvil.</w:t>
+      </w:r>
+    </w:p>
+    <w:p>
+      <w:pPr>
+        <w:rPr>
+          <w:lang w:val="es-ES"/>
+        </w:rPr>
+      </w:pPr>
+      <w:r>
+        <w:rPr>
+          <w:lang w:val="es-ES"/>
+        </w:rPr>
+        <w:t xml:space="preserve">Al abrir la aplicación se nos mostrará la pantalla de bienvenida donde deberemos introducir nuestro nombre para que la aplicación recoja cierta información asociada a nuestro perfil (por </w:t>
+      </w:r>
+      <w:r>
+        <w:rPr>
+          <w:lang w:val="es-ES"/>
+        </w:rPr>
+        <w:t>ejemplo,</w:t>
+      </w:r>
+      <w:r>
+        <w:rPr>
+          <w:lang w:val="es-ES"/>
+        </w:rPr>
+        <w:t xml:space="preserve"> para dar feedback al administrador dentro de la aplicación del servidor).</w:t>
+      </w:r>
+      <w:bookmarkStart w:id="1" w:name="_GoBack"/>
+      <w:bookmarkEnd w:id="1"/>
+    </w:p>
+    <w:p>
+      <w:pPr>
+        <w:rPr>
+          <w:lang w:val="es-ES"/>
+        </w:rPr>
+      </w:pPr>
+      <w:r>
+        <w:rPr>
+          <w:lang w:val="es-ES"/>
+        </w:rPr>
+        <w:t>[imagen login]</w:t>
+      </w:r>
+    </w:p>
+    <w:p>
+      <w:pPr>
+        <w:rPr>
+          <w:lang w:val="es-ES"/>
+        </w:rPr>
+      </w:pPr>
+      <w:r>
+        <w:rPr>
+          <w:lang w:val="es-ES"/>
+        </w:rPr>
+        <w:t>Una vez dentro de la aplicación, se nos mostrará una serie de secciones (herramientas de cálculo, problemas, tests, teoría</w:t>
+      </w:r>
+      <w:r>
+        <w:rPr>
+          <w:lang w:val="es-ES"/>
+        </w:rPr>
+        <w:t xml:space="preserve"> y</w:t>
+      </w:r>
+      <w:r>
+        <w:rPr>
+          <w:lang w:val="es-ES"/>
+        </w:rPr>
+        <w:t xml:space="preserve"> libros recomendados) adscritas a una aplicación en concreto y que podemos consultar pinchando en ellas. En esta pantalla además se nos muestra al igual que durante toda la navegación, un menú desplegable para seleccionar una aplicación </w:t>
+      </w:r>
+      <w:r>
+        <w:rPr>
+          <w:lang w:val="es-ES"/>
+        </w:rPr>
+        <w:t xml:space="preserve">(One Locus, Two Loci, Polyhybrid, Linkage o Epistasia) </w:t>
+      </w:r>
+      <w:r>
+        <w:rPr>
+          <w:lang w:val="es-ES"/>
+        </w:rPr>
+        <w:t>en concreto, dentro de la cual están las mismas secciones nombradas anteriormente.</w:t>
+      </w:r>
+    </w:p>
+    <w:p>
+      <w:pPr>
+        <w:rPr>
+          <w:lang w:val="es-ES"/>
+        </w:rPr>
+      </w:pPr>
+      <w:r>
+        <w:rPr>
+          <w:lang w:val="es-ES"/>
+        </w:rPr>
+        <w:t>[imagen main view]</w:t>
+      </w:r>
+    </w:p>
+    <w:p>
+      <w:pPr>
+        <w:rPr>
+          <w:lang w:val="es-ES"/>
+        </w:rPr>
+      </w:pPr>
+      <w:r>
+        <w:rPr>
+          <w:lang w:val="es-ES"/>
+        </w:rPr>
+        <w:t>[imagen main view con menú desplegado]</w:t>
+      </w:r>
+    </w:p>
+    <w:p>
+      <w:pPr>
+        <w:rPr>
+          <w:lang w:val="es-ES"/>
+        </w:rPr>
+      </w:pPr>
+      <w:r>
+        <w:rPr>
+          <w:lang w:val="es-ES"/>
+        </w:rPr>
+        <w:t>Ahora trataremos los distintos apartados disponibles a consultar dentro de una aplicación específica:</w:t>
+      </w:r>
+    </w:p>
+    <w:p>
+      <w:pPr>
+        <w:rPr>
+          <w:lang w:val="es-ES"/>
+        </w:rPr>
+      </w:pPr>
+      <w:r>
+        <w:rPr>
+          <w:lang w:val="es-ES"/>
+        </w:rPr>
+        <w:tab/>
+        <w:t xml:space="preserve">Herramientas de cálculo (calculation </w:t>
+      </w:r>
+      <w:r>
+        <w:rPr>
+          <w:lang w:val="es-ES"/>
+        </w:rPr>
+        <w:t>t</w:t>
+      </w:r>
+      <w:r>
+        <w:rPr>
+          <w:lang w:val="es-ES"/>
+        </w:rPr>
+        <w:t>ools):</w:t>
+      </w:r>
+    </w:p>
+    <w:p>
+      <w:pPr>
+        <w:ind w:left="1440"/>
+        <w:rPr>
+          <w:lang w:val="es-ES"/>
+        </w:rPr>
+      </w:pPr>
+      <w:r>
+        <w:rPr>
+          <w:lang w:val="es-ES"/>
+        </w:rPr>
+        <w:t>En este apartado veremos un listado de las diferentes herramientas de cálculo disponibles para la aplicación seleccionada.</w:t>
+      </w:r>
+    </w:p>
+    <w:p>
+      <w:pPr>
+        <w:ind w:left="1440"/>
+        <w:rPr>
+          <w:lang w:val="es-ES"/>
+        </w:rPr>
+      </w:pPr>
+      <w:r>
+        <w:rPr>
+          <w:lang w:val="es-ES"/>
+        </w:rPr>
+        <w:t>[imagen lista CT]</w:t>
+      </w:r>
+    </w:p>
+    <w:p>
+      <w:pPr>
+        <w:ind w:left="1440"/>
+        <w:rPr>
+          <w:lang w:val="es-ES"/>
+        </w:rPr>
+      </w:pPr>
+      <w:r>
+        <w:rPr>
+          <w:lang w:val="es-ES"/>
+        </w:rPr>
+        <w:t>Al pinchar sobre una de ellas se nos mostrará una pantalla con la herramienta de cálculo, dentro de la cual estarán nos encontramos con distintos inputs donde introduciremos los datos y una vez le demos a calcular se nos mostrarán los distintos valores de los resultados hallados.</w:t>
+      </w:r>
+    </w:p>
+    <w:p>
+      <w:pPr>
+        <w:ind w:left="1440"/>
+        <w:rPr>
+          <w:lang w:val="es-ES"/>
+        </w:rPr>
+      </w:pPr>
+      <w:r>
+        <w:rPr>
+          <w:lang w:val="es-ES"/>
+        </w:rPr>
+        <w:lastRenderedPageBreak/>
+        <w:t>[imagen de una CT antes y después de darle a calcular]</w:t>
+      </w:r>
+    </w:p>
+    <w:p>
+      <w:pPr>
+        <w:ind w:left="1440"/>
+        <w:rPr>
+          <w:lang w:val="es-ES"/>
+        </w:rPr>
+      </w:pPr>
+      <w:r>
+        <w:rPr>
+          <w:lang w:val="es-ES"/>
+        </w:rPr>
+        <w:t>Dentro de esta pantalla también hay un botón para borrar los resultados</w:t>
+      </w:r>
+      <w:r>
+        <w:rPr>
+          <w:lang w:val="es-ES"/>
+        </w:rPr>
+        <w:t>.</w:t>
+      </w:r>
+    </w:p>
+    <w:p>
+      <w:pPr>
+        <w:rPr>
+          <w:lang w:val="es-ES"/>
+        </w:rPr>
+      </w:pPr>
+      <w:r>
+        <w:rPr>
+          <w:lang w:val="es-ES"/>
+        </w:rPr>
+        <w:tab/>
+        <w:t>Problemas:</w:t>
+      </w:r>
+    </w:p>
+    <w:p>
+      <w:pPr>
+        <w:ind w:left="1440"/>
+        <w:rPr>
+          <w:lang w:val="es-ES"/>
+        </w:rPr>
+      </w:pPr>
+      <w:r>
+        <w:rPr>
+          <w:lang w:val="es-ES"/>
+        </w:rPr>
+        <w:t>En esta pantalla se nos muestran listados todos los problemas propuestos dentro de la aplicación escogida, dentro de cada problema se plantearán distintas cuestiones que el usuario si lo desea deberá solucionar (no a través de la aplicación móvil).</w:t>
+      </w:r>
+    </w:p>
+    <w:p>
+      <w:pPr>
+        <w:ind w:left="1440"/>
+        <w:rPr>
+          <w:lang w:val="es-ES"/>
+        </w:rPr>
+      </w:pPr>
+      <w:r>
+        <w:rPr>
+          <w:lang w:val="es-ES"/>
+        </w:rPr>
+        <w:t>[imagen de problemas]</w:t>
+      </w:r>
+    </w:p>
+    <w:p>
+      <w:pPr>
+        <w:rPr>
+          <w:lang w:val="es-ES"/>
+        </w:rPr>
+      </w:pPr>
+      <w:r>
+        <w:rPr>
+          <w:lang w:val="es-ES"/>
+        </w:rPr>
+        <w:tab/>
+        <w:t>Tests:</w:t>
+      </w:r>
+    </w:p>
+    <w:p>
+      <w:pPr>
+        <w:ind w:left="1440"/>
+        <w:rPr>
+          <w:lang w:val="es-ES"/>
+        </w:rPr>
+      </w:pPr>
+      <w:r>
+        <w:rPr>
+          <w:lang w:val="es-ES"/>
+        </w:rPr>
+        <w:t>Al igual que con las herramientas de cálculo, aparecerá una lista de los distintos tests disponibles para la aplicación escogida. Al entr</w:t>
+      </w:r>
+      <w:r>
+        <w:rPr>
+          <w:lang w:val="es-ES"/>
+        </w:rPr>
+        <w:t>ar dentro de uno de estos test se presentarán las distintas preguntas con sus respuestas a responder. El usuario deberá responder la respuesta que crea que es correcta pinchando sobre ella, dicha respuesta se mostrará en rojo si es incorrecta o en verde si es correcta.</w:t>
+      </w:r>
+    </w:p>
+    <w:p>
+      <w:pPr>
+        <w:ind w:left="1440"/>
+        <w:rPr>
+          <w:lang w:val="es-ES"/>
+        </w:rPr>
+      </w:pPr>
+      <w:r>
+        <w:rPr>
+          <w:lang w:val="es-ES"/>
+        </w:rPr>
+        <w:t>[</w:t>
+      </w:r>
+      <w:proofErr w:type="gramStart"/>
+      <w:r>
+        <w:rPr>
+          <w:lang w:val="es-ES"/>
+        </w:rPr>
+        <w:t>imagen listado</w:t>
+      </w:r>
+      <w:proofErr w:type="gramEnd"/>
+      <w:r>
+        <w:rPr>
+          <w:lang w:val="es-ES"/>
+        </w:rPr>
+        <w:t xml:space="preserve"> tests]</w:t>
+      </w:r>
+    </w:p>
+    <w:p>
+      <w:pPr>
+        <w:ind w:left="1440"/>
+        <w:rPr>
+          <w:lang w:val="es-ES"/>
+        </w:rPr>
+      </w:pPr>
+      <w:r>
+        <w:rPr>
+          <w:lang w:val="es-ES"/>
+        </w:rPr>
+        <w:t>Dentro de los tests puede haber la posibilidad de cuestiones multirrespuesta si el administrador decide que así sea</w:t>
+      </w:r>
+      <w:r>
+        <w:rPr>
+          <w:lang w:val="es-ES"/>
+        </w:rPr>
+        <w:t>, en ese caso el comportamiento será parecido a si fuese de una única respuesta.</w:t>
+      </w:r>
+    </w:p>
+    <w:p>
+      <w:pPr>
+        <w:ind w:left="1440"/>
+        <w:rPr>
+          <w:lang w:val="es-ES"/>
+        </w:rPr>
+      </w:pPr>
+      <w:r>
+        <w:rPr>
+          <w:lang w:val="es-ES"/>
+        </w:rPr>
+        <w:t>[imagen de un test con alguna pregunta respondida]</w:t>
+      </w:r>
+    </w:p>
+    <w:p>
+      <w:pPr>
+        <w:rPr>
+          <w:lang w:val="es-ES"/>
+        </w:rPr>
+      </w:pPr>
+      <w:r>
+        <w:rPr>
+          <w:lang w:val="es-ES"/>
+        </w:rPr>
+        <w:tab/>
+        <w:t>Teoría:</w:t>
+      </w:r>
+    </w:p>
+    <w:p>
+      <w:pPr>
+        <w:ind w:left="1440"/>
+        <w:rPr>
+          <w:lang w:val="es-ES"/>
+        </w:rPr>
+      </w:pPr>
+      <w:r>
+        <w:rPr>
+          <w:lang w:val="es-ES"/>
+        </w:rPr>
+        <w:t>En este apartado se mostrará la teoría correspondiente a la aplicación elegida junto con imágenes explicativas si el administrador así lo decide. Esta teoría explicará los distintos conceptos incorporados dentro de la aplicación.</w:t>
+      </w:r>
+    </w:p>
+    <w:p>
+      <w:pPr>
+        <w:ind w:left="1440"/>
+        <w:rPr>
+          <w:lang w:val="es-ES"/>
+        </w:rPr>
+      </w:pPr>
+      <w:r>
+        <w:rPr>
+          <w:lang w:val="es-ES"/>
+        </w:rPr>
+        <w:t>[imagen de ejemplo de teoría]</w:t>
+      </w:r>
+    </w:p>
+    <w:p>
+      <w:pPr>
+        <w:rPr>
+          <w:lang w:val="es-ES"/>
+        </w:rPr>
+      </w:pPr>
+      <w:r>
+        <w:rPr>
+          <w:lang w:val="es-ES"/>
+        </w:rPr>
+        <w:tab/>
+        <w:t>Libros recomendados:</w:t>
+      </w:r>
+    </w:p>
+    <w:p>
+      <w:pPr>
+        <w:ind w:left="1440"/>
+        <w:rPr>
+          <w:lang w:val="es-ES"/>
+        </w:rPr>
+      </w:pPr>
+      <w:r>
+        <w:rPr>
+          <w:lang w:val="es-ES"/>
+        </w:rPr>
+        <w:t xml:space="preserve">Aquí se presentarán los distintos libros recomendados para poder entender la aplicación elegida, ya que tienen relación con los temas tratados dentro de ella; la </w:t>
+      </w:r>
+      <w:r>
+        <w:rPr>
+          <w:lang w:val="es-ES"/>
+        </w:rPr>
+        <w:lastRenderedPageBreak/>
+        <w:t>información mostrada es el título del libro, el autor, la editorial, el código ISBN y el enlace a dicho libro.</w:t>
+      </w:r>
+    </w:p>
+    <w:p>
+      <w:pPr>
+        <w:ind w:left="1440"/>
+        <w:rPr>
+          <w:lang w:val="es-ES"/>
+        </w:rPr>
+      </w:pPr>
+      <w:r>
+        <w:rPr>
+          <w:lang w:val="es-ES"/>
+        </w:rPr>
+        <w:t>[imagen libros recomendados]</w:t>
+      </w:r>
+    </w:p>
+    <w:p>
+      <w:pPr>
+        <w:rPr>
+          <w:lang w:val="es-ES"/>
+        </w:rPr>
+      </w:pPr>
+      <w:r>
+        <w:rPr>
+          <w:lang w:val="es-ES"/>
+        </w:rPr>
+        <w:t xml:space="preserve">En </w:t>
+      </w:r>
+      <w:r>
+        <w:rPr>
+          <w:lang w:val="es-ES"/>
+        </w:rPr>
+        <w:t>definitiva,</w:t>
+      </w:r>
+      <w:r>
+        <w:rPr>
+          <w:lang w:val="es-ES"/>
+        </w:rPr>
+        <w:t xml:space="preserve"> est</w:t>
+      </w:r>
+      <w:r>
+        <w:rPr>
+          <w:lang w:val="es-ES"/>
+        </w:rPr>
+        <w:t>o</w:t>
+      </w:r>
+      <w:r>
+        <w:rPr>
+          <w:lang w:val="es-ES"/>
+        </w:rPr>
+        <w:t>s son los distintos apartados que podemos encontrar dentro de cada aplicación.</w:t>
+      </w:r>
+    </w:p>
+    <w:p>
+      <w:pPr>
+        <w:rPr>
+          <w:lang w:val="es-ES"/>
+        </w:rPr>
+      </w:pPr>
+      <w:r>
+        <w:rPr>
+          <w:lang w:val="es-ES"/>
+        </w:rPr>
+        <w:t xml:space="preserve">A parte de lo tratado anteriormente, dentro del menú desplegable encontramos un botón de logout para cerrar la sesión de la </w:t>
+      </w:r>
+      <w:proofErr w:type="gramStart"/>
+      <w:r>
+        <w:rPr>
+          <w:lang w:val="es-ES"/>
+        </w:rPr>
+        <w:t>app</w:t>
+      </w:r>
+      <w:proofErr w:type="gramEnd"/>
+      <w:r>
+        <w:rPr>
+          <w:lang w:val="es-ES"/>
+        </w:rPr>
+        <w:t xml:space="preserve"> y un botón para volver atrás entre acciones.</w:t>
+      </w:r>
+    </w:p>
+    <w:p>
+      <w:pPr>
+        <w:rPr>
+          <w:lang w:val="es-ES"/>
+        </w:rPr>
+      </w:pPr>
+      <w:r>
+        <w:rPr>
+          <w:lang w:val="es-ES"/>
+        </w:rPr>
+        <w:t>[imagen conjunta logout y botón de atrás]</w:t>
+      </w:r>
+    </w:p>
+    <w:p>
+      <w:pPr>
+        <w:rPr>
+          <w:lang w:val="es-ES"/>
+        </w:rPr>
+      </w:pPr>
     </w:p>
     <w:sdt>
       <w:sdtPr>
@@ -1978,7 +2534,6 @@
         <w:showingPlcHdr/>
         <w15:appearance w15:val="hidden"/>
       </w:sdtPr>
-      <w:sdtEndPr/>
       <w:sdtContent>
         <w:p>
           <w:pPr>
@@ -2008,7 +2563,6 @@
         <w:showingPlcHdr/>
         <w15:appearance w15:val="hidden"/>
       </w:sdtPr>
-      <w:sdtEndPr/>
       <w:sdtContent>
         <w:p>
           <w:pPr>
@@ -2028,7 +2582,7 @@
           <w:pPr>
             <w:pStyle w:val="Listaconvietas"/>
             <w:rPr>
-              <w:lang w:val="es-ES"/>
+              <w:lang w:val="fr-BE"/>
             </w:rPr>
           </w:pPr>
           <w:r>
@@ -2103,12 +2657,11 @@
         <w:showingPlcHdr/>
         <w15:appearance w15:val="hidden"/>
       </w:sdtPr>
-      <w:sdtEndPr/>
       <w:sdtContent>
         <w:p>
           <w:pPr>
             <w:rPr>
-              <w:lang w:val="es-ES"/>
+              <w:lang w:val="fr-BE"/>
             </w:rPr>
           </w:pPr>
           <w:r>
@@ -2133,18 +2686,17 @@
         <w:showingPlcHdr/>
         <w15:appearance w15:val="hidden"/>
       </w:sdtPr>
-      <w:sdtEndPr/>
       <w:sdtContent>
         <w:p>
           <w:pPr>
             <w:pStyle w:val="Cita"/>
             <w:rPr>
-              <w:lang w:val="es-ES"/>
+              <w:lang w:val="fr-BE"/>
             </w:rPr>
           </w:pPr>
           <w:r>
             <w:rPr>
-              <w:lang w:val="es-ES"/>
+              <w:lang w:val="fr-BE"/>
             </w:rPr>
             <w:t>“Quote”</w:t>
           </w:r>
@@ -2164,17 +2716,16 @@
         <w:showingPlcHdr/>
         <w15:appearance w15:val="hidden"/>
       </w:sdtPr>
-      <w:sdtEndPr/>
       <w:sdtContent>
         <w:p>
           <w:pPr>
             <w:rPr>
-              <w:lang w:val="es-ES"/>
+              <w:lang w:val="fr-BE"/>
             </w:rPr>
           </w:pPr>
           <w:r>
             <w:rPr>
-              <w:lang w:val="es-ES"/>
+              <w:lang w:val="fr-BE"/>
             </w:rPr>
             <w:t>To apply any text formatting you see on this page with just a tap, on the Home tab of the ribbon, check out Styles.</w:t>
           </w:r>
@@ -2205,7 +2756,7 @@
           <w:p>
             <w:pPr>
               <w:rPr>
-                <w:lang w:val="es-ES"/>
+                <w:lang w:val="fr-BE"/>
               </w:rPr>
             </w:pPr>
           </w:p>
@@ -2223,7 +2774,6 @@
             <w:showingPlcHdr/>
             <w15:appearance w15:val="hidden"/>
           </w:sdtPr>
-          <w:sdtEndPr/>
           <w:sdtContent>
             <w:tc>
               <w:tcPr>
@@ -2259,7 +2809,6 @@
             <w:showingPlcHdr/>
             <w15:appearance w15:val="hidden"/>
           </w:sdtPr>
-          <w:sdtEndPr/>
           <w:sdtContent>
             <w:tc>
               <w:tcPr>
@@ -2297,7 +2846,6 @@
             <w:showingPlcHdr/>
             <w15:appearance w15:val="hidden"/>
           </w:sdtPr>
-          <w:sdtEndPr/>
           <w:sdtContent>
             <w:tc>
               <w:tcPr>
@@ -2333,7 +2881,6 @@
             <w:showingPlcHdr/>
             <w15:appearance w15:val="hidden"/>
           </w:sdtPr>
-          <w:sdtEndPr/>
           <w:sdtContent>
             <w:tc>
               <w:tcPr>
@@ -2369,7 +2916,6 @@
             <w:showingPlcHdr/>
             <w15:appearance w15:val="hidden"/>
           </w:sdtPr>
-          <w:sdtEndPr/>
           <w:sdtContent>
             <w:tc>
               <w:tcPr>
@@ -2407,7 +2953,6 @@
             <w:showingPlcHdr/>
             <w15:appearance w15:val="hidden"/>
           </w:sdtPr>
-          <w:sdtEndPr/>
           <w:sdtContent>
             <w:tc>
               <w:tcPr>
@@ -2443,7 +2988,6 @@
             <w:showingPlcHdr/>
             <w15:appearance w15:val="hidden"/>
           </w:sdtPr>
-          <w:sdtEndPr/>
           <w:sdtContent>
             <w:tc>
               <w:tcPr>
@@ -2479,7 +3023,6 @@
             <w:showingPlcHdr/>
             <w15:appearance w15:val="hidden"/>
           </w:sdtPr>
-          <w:sdtEndPr/>
           <w:sdtContent>
             <w:tc>
               <w:tcPr>
@@ -2566,7 +3109,6 @@
           <w:szCs w:val="44"/>
           <w:lang w:val="es-ES"/>
         </w:rPr>
-        <w:lastRenderedPageBreak/>
         <w:t>Apéndices</w:t>
       </w:r>
     </w:p>
@@ -2710,7 +3252,6 @@
           <w:szCs w:val="44"/>
           <w:lang w:val="es-ES"/>
         </w:rPr>
-        <w:lastRenderedPageBreak/>
         <w:t>Resultados</w:t>
       </w:r>
     </w:p>
@@ -2854,7 +3395,6 @@
           <w:szCs w:val="44"/>
           <w:lang w:val="es-ES"/>
         </w:rPr>
-        <w:lastRenderedPageBreak/>
         <w:t>Conclusiones</w:t>
       </w:r>
     </w:p>
@@ -2998,7 +3538,6 @@
           <w:szCs w:val="44"/>
           <w:lang w:val="es-ES"/>
         </w:rPr>
-        <w:lastRenderedPageBreak/>
         <w:t>Bibliografía</w:t>
       </w:r>
     </w:p>
@@ -3142,7 +3681,6 @@
           <w:szCs w:val="44"/>
           <w:lang w:val="es-ES"/>
         </w:rPr>
-        <w:lastRenderedPageBreak/>
         <w:t>Anexos</w:t>
       </w:r>
     </w:p>
@@ -3286,11 +3824,8 @@
           <w:szCs w:val="44"/>
           <w:lang w:val="es-ES"/>
         </w:rPr>
-        <w:lastRenderedPageBreak/>
         <w:t>Glosario</w:t>
       </w:r>
-      <w:bookmarkStart w:id="1" w:name="_GoBack"/>
-      <w:bookmarkEnd w:id="1"/>
     </w:p>
     <w:sectPr>
       <w:headerReference w:type="even" r:id="rId12"/>
@@ -3405,7 +3940,7 @@
             <w:noProof/>
             <w:lang w:val="es-ES"/>
           </w:rPr>
-          <w:t>16</w:t>
+          <w:t>12</w:t>
         </w:r>
         <w:r>
           <w:fldChar w:fldCharType="end"/>
@@ -3455,7 +3990,7 @@
           <w:rPr>
             <w:noProof/>
           </w:rPr>
-          <w:t>17</w:t>
+          <w:t>13</w:t>
         </w:r>
         <w:r>
           <w:rPr>
@@ -6653,6 +7188,7 @@
     <w:rsid w:val="00326848"/>
     <w:rsid w:val="004A58AB"/>
     <w:rsid w:val="00524003"/>
+    <w:rsid w:val="00D31716"/>
   </w:rsids>
   <m:mathPr>
     <m:mathFont m:val="Cambria Math"/>
@@ -7443,7 +7979,7 @@
 </file>
 
 <file path=customXml/itemProps1.xml><?xml version="1.0" encoding="utf-8"?>
-<ds:datastoreItem xmlns:ds="http://schemas.openxmlformats.org/officeDocument/2006/customXml" ds:itemID="{31D44FD6-9819-480C-8283-5FACE305E003}">
+<ds:datastoreItem xmlns:ds="http://schemas.openxmlformats.org/officeDocument/2006/customXml" ds:itemID="{B1058658-4F1F-4C2D-A1A3-35900237BEA1}">
   <ds:schemaRefs>
     <ds:schemaRef ds:uri="http://schemas.openxmlformats.org/officeDocument/2006/bibliography"/>
   </ds:schemaRefs>

</xml_diff>

<commit_message>
quitada instalacion de la memoria
</commit_message>
<xml_diff>
--- a/documentacion/Genlab.docx
+++ b/documentacion/Genlab.docx
@@ -1784,21 +1784,7 @@
         <w:rPr>
           <w:lang w:val="es-ES"/>
         </w:rPr>
-        <w:t>[</w:t>
-      </w:r>
-      <w:proofErr w:type="gramStart"/>
-      <w:r>
-        <w:rPr>
-          <w:lang w:val="es-ES"/>
-        </w:rPr>
-        <w:t>imagen listado</w:t>
-      </w:r>
-      <w:proofErr w:type="gramEnd"/>
-      <w:r>
-        <w:rPr>
-          <w:lang w:val="es-ES"/>
-        </w:rPr>
-        <w:t xml:space="preserve"> tests]</w:t>
+        <w:t>[imagen listado tests]</w:t>
       </w:r>
     </w:p>
     <w:p>
@@ -1976,21 +1962,7 @@
         <w:rPr>
           <w:lang w:val="es-ES"/>
         </w:rPr>
-        <w:t xml:space="preserve">A parte de lo tratado anteriormente, dentro del menú desplegable encontramos un botón de logout para cerrar la sesión de la </w:t>
-      </w:r>
-      <w:proofErr w:type="gramStart"/>
-      <w:r>
-        <w:rPr>
-          <w:lang w:val="es-ES"/>
-        </w:rPr>
-        <w:t>app</w:t>
-      </w:r>
-      <w:proofErr w:type="gramEnd"/>
-      <w:r>
-        <w:rPr>
-          <w:lang w:val="es-ES"/>
-        </w:rPr>
-        <w:t xml:space="preserve"> y un botón para volver atrás entre acciones.</w:t>
+        <w:t>A parte de lo tratado anteriormente, dentro del menú desplegable encontramos un botón de logout para cerrar la sesión de la app y un botón para volver atrás entre acciones.</w:t>
       </w:r>
     </w:p>
     <w:p>
@@ -2066,343 +2038,98 @@
     </w:p>
     <w:p>
       <w:pPr>
-        <w:pStyle w:val="Subtitle"/>
-        <w:rPr>
-          <w:lang w:val="es-ES"/>
-        </w:rPr>
-      </w:pPr>
-    </w:p>
-    <w:p>
-      <w:pPr>
-        <w:pStyle w:val="Subtitle"/>
-        <w:rPr>
-          <w:lang w:val="es-ES"/>
-        </w:rPr>
-      </w:pPr>
+        <w:jc w:val="both"/>
+        <w:rPr>
+          <w:lang w:val="es-ES"/>
+        </w:rPr>
+      </w:pPr>
+      <w:bookmarkStart w:id="1" w:name="_GoBack"/>
+      <w:bookmarkEnd w:id="1"/>
+      <w:r>
+        <w:rPr>
+          <w:lang w:val="es-ES"/>
+        </w:rPr>
+        <w:t xml:space="preserve">A </w:t>
+      </w:r>
+      <w:r>
+        <w:rPr>
+          <w:lang w:val="es-ES"/>
+        </w:rPr>
+        <w:t>continuación,</w:t>
+      </w:r>
+      <w:r>
+        <w:rPr>
+          <w:lang w:val="es-ES"/>
+        </w:rPr>
+        <w:t xml:space="preserve"> se procederá a explicar el procedimiento a seguir para la extensión de la parte servidor de la aplicación. Los detalles de su implementación (véase lenguajes de implementación, frameworks y patrones de diseño</w:t>
+      </w:r>
+      <w:r>
+        <w:rPr>
+          <w:lang w:val="es-ES"/>
+        </w:rPr>
+        <w:t xml:space="preserve"> utilizados) están recogidos en la sección </w:t>
+      </w:r>
       <w:r>
         <w:rPr>
           <w:highlight w:val="yellow"/>
           <w:lang w:val="es-ES"/>
         </w:rPr>
-        <w:t xml:space="preserve">Si no lo muevo a apéndice, hago subsección: </w:t>
+        <w:t>&lt;link y referencia&gt;</w:t>
+      </w:r>
+      <w:r>
+        <w:rPr>
+          <w:lang w:val="es-ES"/>
+        </w:rPr>
+        <w:t>.</w:t>
+      </w:r>
+    </w:p>
+    <w:p>
+      <w:pPr>
+        <w:jc w:val="both"/>
+        <w:rPr>
+          <w:lang w:val="es-ES"/>
+        </w:rPr>
+      </w:pPr>
+      <w:r>
+        <w:rPr>
+          <w:lang w:val="es-ES"/>
+        </w:rPr>
+        <w:t xml:space="preserve">Para comenzar a desarrollar este proyecto, debemos instalar en nuestro ordenador </w:t>
+      </w:r>
+      <w:r>
+        <w:rPr>
+          <w:lang w:val="es-ES"/>
+        </w:rPr>
+        <w:t>una versión de Java igual o superior a la 1.8</w:t>
+      </w:r>
+      <w:r>
+        <w:rPr>
+          <w:lang w:val="es-ES"/>
+        </w:rPr>
+        <w:t xml:space="preserve"> </w:t>
       </w:r>
       <w:r>
         <w:rPr>
           <w:highlight w:val="yellow"/>
           <w:lang w:val="es-ES"/>
         </w:rPr>
-        <w:t>Instalación del proyecto en el ordenador</w:t>
-      </w:r>
-    </w:p>
-    <w:p>
-      <w:pPr>
-        <w:jc w:val="both"/>
-        <w:rPr>
-          <w:lang w:val="es-ES"/>
-        </w:rPr>
-      </w:pPr>
-      <w:r>
-        <w:rPr>
-          <w:lang w:val="es-ES"/>
-        </w:rPr>
-        <w:t xml:space="preserve">A </w:t>
-      </w:r>
-      <w:r>
-        <w:rPr>
-          <w:lang w:val="es-ES"/>
-        </w:rPr>
-        <w:t>continuación,</w:t>
-      </w:r>
-      <w:r>
-        <w:rPr>
-          <w:lang w:val="es-ES"/>
-        </w:rPr>
-        <w:t xml:space="preserve"> se procederá a explicar el procedimiento a seguir para la extensión de la parte servidor de la aplicación. Los detalles de su implementación (véase lenguajes de implementación, frameworks y patrones de diseño</w:t>
-      </w:r>
-      <w:r>
-        <w:rPr>
-          <w:lang w:val="es-ES"/>
-        </w:rPr>
-        <w:t xml:space="preserve"> utilizados) están recogidos en la sección </w:t>
+        <w:t>(referencia a</w:t>
       </w:r>
       <w:r>
         <w:rPr>
           <w:highlight w:val="yellow"/>
           <w:lang w:val="es-ES"/>
         </w:rPr>
-        <w:t>&lt;link y referencia&gt;</w:t>
-      </w:r>
-      <w:r>
-        <w:rPr>
-          <w:lang w:val="es-ES"/>
-        </w:rPr>
-        <w:t>.</w:t>
-      </w:r>
-    </w:p>
-    <w:p>
-      <w:pPr>
-        <w:jc w:val="both"/>
-        <w:rPr>
-          <w:lang w:val="es-ES"/>
-        </w:rPr>
-      </w:pPr>
-      <w:r>
-        <w:rPr>
-          <w:lang w:val="es-ES"/>
-        </w:rPr>
-        <w:t xml:space="preserve">Para comenzar a desarrollar este proyecto, debemos instalar en nuestro ordenador </w:t>
-      </w:r>
-      <w:r>
-        <w:rPr>
-          <w:lang w:val="es-ES"/>
-        </w:rPr>
-        <w:t xml:space="preserve">una versión de Java igual o superior a la 1.8, para lo cual entraremos en </w:t>
+        <w:t xml:space="preserve"> </w:t>
       </w:r>
       <w:hyperlink r:id="rId12" w:history="1">
-        <w:r>
-          <w:rPr>
-            <w:rStyle w:val="Hyperlink"/>
-            <w:lang w:val="es-ES"/>
-          </w:rPr>
-          <w:t>https://www.java.com/es/download/</w:t>
-        </w:r>
-      </w:hyperlink>
-      <w:r>
-        <w:rPr>
-          <w:lang w:val="es-ES"/>
-        </w:rPr>
-        <w:t xml:space="preserve"> </w:t>
-      </w:r>
-      <w:r>
-        <w:rPr>
-          <w:highlight w:val="yellow"/>
-          <w:lang w:val="es-ES"/>
-        </w:rPr>
-        <w:t>(¿aquí puedo añadir una referencia o bibliografía? Esto lo he sacado yo, no lo he buscado en una página en concreto, pero no estoy seguro de si hay que añadirlas exageradamente o solo donde sea estrictamente necesario…</w:t>
-      </w:r>
-      <w:r>
-        <w:rPr>
-          <w:highlight w:val="yellow"/>
-          <w:lang w:val="es-ES"/>
-        </w:rPr>
-        <w:t xml:space="preserve"> Además, el cómo instalar Java y Maven (y quizás más cosas que hagan falta), ¿lo podría poner en un apéndice?</w:t>
-      </w:r>
-      <w:r>
-        <w:rPr>
-          <w:highlight w:val="yellow"/>
-          <w:lang w:val="es-ES"/>
-        </w:rPr>
-        <w:t>)</w:t>
-      </w:r>
-      <w:r>
-        <w:rPr>
-          <w:lang w:val="es-ES"/>
-        </w:rPr>
-        <w:t xml:space="preserve"> y descargaremos e instalaremos Java.</w:t>
-      </w:r>
-      <w:r>
-        <w:rPr>
-          <w:lang w:val="es-ES"/>
-        </w:rPr>
-        <w:t xml:space="preserve"> Comprobaremos que la variable de entorno JAVA_HOME apunta a nuestra instalación del JDK</w:t>
-      </w:r>
-      <w:r>
-        <w:rPr>
-          <w:lang w:val="es-ES"/>
-        </w:rPr>
-        <w:t xml:space="preserve"> </w:t>
-      </w:r>
-      <w:r>
-        <w:rPr>
-          <w:highlight w:val="yellow"/>
-          <w:lang w:val="es-ES"/>
-        </w:rPr>
-        <w:t>(¿explico como comprobarlo y como hacerlo si no lo está?)</w:t>
-      </w:r>
-      <w:r>
-        <w:rPr>
-          <w:lang w:val="es-ES"/>
-        </w:rPr>
-        <w:t>.</w:t>
-      </w:r>
-      <w:r>
-        <w:rPr>
-          <w:lang w:val="es-ES"/>
-        </w:rPr>
-        <w:t xml:space="preserve"> </w:t>
-      </w:r>
-    </w:p>
-    <w:p>
-      <w:pPr>
-        <w:jc w:val="both"/>
-        <w:rPr>
-          <w:lang w:val="es-ES"/>
-        </w:rPr>
-      </w:pPr>
-      <w:r>
-        <w:rPr>
-          <w:lang w:val="es-ES"/>
-        </w:rPr>
-        <w:t xml:space="preserve">Una vez hecho esto, deberemos hacer lo mismo con Maven. Para instalar Maven entraremos en </w:t>
-      </w:r>
-      <w:hyperlink r:id="rId13" w:history="1">
-        <w:r>
-          <w:rPr>
-            <w:rStyle w:val="Hyperlink"/>
-            <w:lang w:val="es-ES"/>
-          </w:rPr>
-          <w:t>https://maven.apache.org/</w:t>
-        </w:r>
-      </w:hyperlink>
-      <w:r>
-        <w:rPr>
-          <w:lang w:val="es-ES"/>
-        </w:rPr>
-        <w:t xml:space="preserve"> e iremos a la sección de </w:t>
-      </w:r>
-      <w:hyperlink r:id="rId14" w:history="1">
-        <w:r>
-          <w:rPr>
-            <w:rStyle w:val="Hyperlink"/>
-            <w:lang w:val="es-ES"/>
-          </w:rPr>
-          <w:t>download</w:t>
-        </w:r>
-      </w:hyperlink>
-      <w:r>
-        <w:rPr>
-          <w:lang w:val="es-ES"/>
-        </w:rPr>
-        <w:t>, donde descargaremos los binarios de Maven en la extensión</w:t>
-      </w:r>
-      <w:r>
-        <w:rPr>
-          <w:lang w:val="es-ES"/>
-        </w:rPr>
-        <w:t xml:space="preserve"> de compresión</w:t>
-      </w:r>
-      <w:r>
-        <w:rPr>
-          <w:lang w:val="es-ES"/>
-        </w:rPr>
-        <w:t xml:space="preserve"> que deseemos. Después, </w:t>
-      </w:r>
-      <w:r>
-        <w:rPr>
-          <w:lang w:val="es-ES"/>
-        </w:rPr>
-        <w:t xml:space="preserve">extraeremos el contenido del archivo comprimido en nuestro ordenador y añadiremos el directorio </w:t>
-      </w:r>
-      <w:r>
-        <w:rPr>
-          <w:i/>
-          <w:lang w:val="es-ES"/>
-        </w:rPr>
-        <w:t>bin</w:t>
-      </w:r>
-      <w:r>
-        <w:rPr>
-          <w:i/>
-          <w:lang w:val="es-ES"/>
-        </w:rPr>
-        <w:t xml:space="preserve"> </w:t>
-      </w:r>
-      <w:r>
-        <w:rPr>
-          <w:lang w:val="es-ES"/>
-        </w:rPr>
-        <w:t xml:space="preserve">de los archivos extraídos a la variable de entorno PATH </w:t>
-      </w:r>
-      <w:r>
-        <w:rPr>
-          <w:highlight w:val="yellow"/>
-          <w:lang w:val="es-ES"/>
-        </w:rPr>
-        <w:t>(lo mismo de antes</w:t>
-      </w:r>
-      <w:r>
-        <w:rPr>
-          <w:highlight w:val="yellow"/>
-          <w:lang w:val="es-ES"/>
-        </w:rPr>
-        <w:t xml:space="preserve">, </w:t>
-      </w:r>
-      <w:r>
-        <w:rPr>
-          <w:highlight w:val="yellow"/>
-          <w:lang w:val="es-ES"/>
-        </w:rPr>
-        <w:t>¿</w:t>
-      </w:r>
-      <w:r>
-        <w:rPr>
-          <w:highlight w:val="yellow"/>
-          <w:lang w:val="es-ES"/>
-        </w:rPr>
-        <w:t>lo explico?</w:t>
-      </w:r>
-      <w:r>
-        <w:rPr>
-          <w:highlight w:val="yellow"/>
-          <w:lang w:val="es-ES"/>
-        </w:rPr>
-        <w:t>)</w:t>
-      </w:r>
-      <w:r>
-        <w:rPr>
-          <w:lang w:val="es-ES"/>
-        </w:rPr>
-        <w:t xml:space="preserve">. Confirmaremos que hemos realizado una instalación correcta ejecutando el comando </w:t>
-      </w:r>
-      <w:r>
-        <w:rPr>
-          <w:i/>
-          <w:lang w:val="es-ES"/>
-        </w:rPr>
-        <w:t>mvn -v</w:t>
-      </w:r>
-      <w:r>
-        <w:rPr>
-          <w:i/>
-          <w:lang w:val="es-ES"/>
-        </w:rPr>
-        <w:t xml:space="preserve"> </w:t>
-      </w:r>
-      <w:r>
-        <w:rPr>
-          <w:lang w:val="es-ES"/>
-        </w:rPr>
-        <w:t xml:space="preserve">en una nueva consola. </w:t>
-      </w:r>
-      <w:r>
-        <w:rPr>
-          <w:highlight w:val="yellow"/>
-          <w:lang w:val="es-ES"/>
-        </w:rPr>
-        <w:t>(toda esta instalación</w:t>
-      </w:r>
-      <w:r>
-        <w:rPr>
-          <w:highlight w:val="yellow"/>
-          <w:lang w:val="es-ES"/>
-        </w:rPr>
-        <w:t xml:space="preserve"> y lo de las variables de entorno</w:t>
-      </w:r>
-      <w:r>
-        <w:rPr>
-          <w:highlight w:val="yellow"/>
-          <w:lang w:val="es-ES"/>
-        </w:rPr>
-        <w:t xml:space="preserve"> puedo poner referencia bibliográfica a </w:t>
-      </w:r>
-      <w:hyperlink r:id="rId15" w:history="1">
         <w:r>
           <w:rPr>
             <w:rStyle w:val="Hyperlink"/>
             <w:highlight w:val="yellow"/>
             <w:lang w:val="es-ES"/>
           </w:rPr>
-          <w:t>https://maven.apache.org/install.html</w:t>
+          <w:t>https://www.java.com/es/download/</w:t>
         </w:r>
       </w:hyperlink>
       <w:r>
@@ -2416,318 +2143,172 @@
         <w:rPr>
           <w:lang w:val="es-ES"/>
         </w:rPr>
-        <w:t>.</w:t>
-      </w:r>
-      <w:r>
-        <w:rPr>
-          <w:lang w:val="es-ES"/>
-        </w:rPr>
-        <w:t xml:space="preserve"> Mediante la consola, nos dirigiremos a la carpeta donde esté nuestro proyecto </w:t>
-      </w:r>
-      <w:r>
-        <w:rPr>
-          <w:lang w:val="es-ES"/>
-        </w:rPr>
-        <w:t xml:space="preserve">(donde deben estar los archivos </w:t>
-      </w:r>
-      <w:r>
-        <w:rPr>
-          <w:i/>
-          <w:lang w:val="es-ES"/>
-        </w:rPr>
-        <w:t>mvnw</w:t>
-      </w:r>
-      <w:r>
-        <w:rPr>
-          <w:lang w:val="es-ES"/>
-        </w:rPr>
-        <w:t xml:space="preserve"> y </w:t>
-      </w:r>
-      <w:r>
-        <w:rPr>
-          <w:i/>
-          <w:lang w:val="es-ES"/>
-        </w:rPr>
-        <w:t>pom</w:t>
-      </w:r>
-      <w:r>
-        <w:rPr>
-          <w:lang w:val="es-ES"/>
-        </w:rPr>
-        <w:t xml:space="preserve">) </w:t>
-      </w:r>
-      <w:r>
-        <w:rPr>
-          <w:lang w:val="es-ES"/>
-        </w:rPr>
-        <w:t xml:space="preserve">y ejecutaremos el comando </w:t>
-      </w:r>
-      <w:r>
-        <w:rPr>
-          <w:i/>
-          <w:lang w:val="es-ES"/>
-        </w:rPr>
-        <w:t>mvn clean install</w:t>
-      </w:r>
-      <w:r>
-        <w:rPr>
-          <w:lang w:val="es-ES"/>
-        </w:rPr>
-        <w:t xml:space="preserve"> para instalar todas las dependencias necesarias</w:t>
-      </w:r>
-      <w:r>
-        <w:rPr>
-          <w:lang w:val="es-ES"/>
-        </w:rPr>
-        <w:t>.</w:t>
-      </w:r>
-    </w:p>
-    <w:p>
-      <w:pPr>
-        <w:jc w:val="both"/>
-        <w:rPr>
-          <w:lang w:val="es-ES"/>
-        </w:rPr>
-      </w:pPr>
-      <w:r>
-        <w:rPr>
-          <w:lang w:val="es-ES"/>
-        </w:rPr>
-        <w:t>Por último, debemos instalar L</w:t>
-      </w:r>
-      <w:r>
-        <w:rPr>
-          <w:lang w:val="es-ES"/>
-        </w:rPr>
-        <w:t>ombok</w:t>
-      </w:r>
-      <w:r>
-        <w:rPr>
-          <w:lang w:val="es-ES"/>
-        </w:rPr>
-        <w:t xml:space="preserve">, una librería de Java que permite simplificar al máximo </w:t>
-      </w:r>
-      <w:r>
-        <w:rPr>
-          <w:lang w:val="es-ES"/>
-        </w:rPr>
-        <w:t xml:space="preserve">los objetos </w:t>
-      </w:r>
-      <w:r>
-        <w:rPr>
-          <w:lang w:val="es-ES"/>
-        </w:rPr>
-        <w:t xml:space="preserve">que contienen los datos de nuestra aplicación. Descargaremos esta librería de </w:t>
-      </w:r>
-      <w:hyperlink r:id="rId16" w:history="1">
+        <w:t xml:space="preserve"> y Maven </w:t>
+      </w:r>
+      <w:r>
+        <w:rPr>
+          <w:highlight w:val="yellow"/>
+          <w:lang w:val="es-ES"/>
+        </w:rPr>
+        <w:t xml:space="preserve">(referencia a </w:t>
+      </w:r>
+      <w:hyperlink r:id="rId13" w:history="1">
         <w:r>
           <w:rPr>
             <w:rStyle w:val="Hyperlink"/>
+            <w:highlight w:val="yellow"/>
             <w:lang w:val="es-ES"/>
           </w:rPr>
-          <w:t>https://projectlombok.org/</w:t>
+          <w:t>https://maven.apache.org/</w:t>
         </w:r>
+      </w:hyperlink>
+      <w:r>
+        <w:rPr>
+          <w:rStyle w:val="Hyperlink"/>
+          <w:color w:val="000000" w:themeColor="text1"/>
+          <w:highlight w:val="yellow"/>
+          <w:u w:val="none"/>
+          <w:lang w:val="es-ES"/>
+        </w:rPr>
+        <w:t>)</w:t>
+      </w:r>
+      <w:r>
+        <w:rPr>
+          <w:rStyle w:val="Hyperlink"/>
+          <w:color w:val="000000" w:themeColor="text1"/>
+          <w:u w:val="none"/>
+          <w:lang w:val="es-ES"/>
+        </w:rPr>
+        <w:t>. Una vez instalado Maven, m</w:t>
+      </w:r>
+      <w:r>
+        <w:rPr>
+          <w:lang w:val="es-ES"/>
+        </w:rPr>
+        <w:t xml:space="preserve">ediante la consola, nos dirigiremos a la carpeta donde esté nuestro proyecto </w:t>
+      </w:r>
+      <w:r>
+        <w:rPr>
+          <w:lang w:val="es-ES"/>
+        </w:rPr>
+        <w:t xml:space="preserve">(donde deben estar los archivos </w:t>
+      </w:r>
+      <w:r>
+        <w:rPr>
+          <w:i/>
+          <w:lang w:val="es-ES"/>
+        </w:rPr>
+        <w:t>mvnw</w:t>
+      </w:r>
+      <w:r>
+        <w:rPr>
+          <w:lang w:val="es-ES"/>
+        </w:rPr>
+        <w:t xml:space="preserve"> y </w:t>
+      </w:r>
+      <w:r>
+        <w:rPr>
+          <w:i/>
+          <w:lang w:val="es-ES"/>
+        </w:rPr>
+        <w:t>pom</w:t>
+      </w:r>
+      <w:r>
+        <w:rPr>
+          <w:lang w:val="es-ES"/>
+        </w:rPr>
+        <w:t xml:space="preserve">) </w:t>
+      </w:r>
+      <w:r>
+        <w:rPr>
+          <w:lang w:val="es-ES"/>
+        </w:rPr>
+        <w:t xml:space="preserve">y ejecutaremos el comando </w:t>
+      </w:r>
+      <w:r>
+        <w:rPr>
+          <w:i/>
+          <w:lang w:val="es-ES"/>
+        </w:rPr>
+        <w:t>mvn clean install</w:t>
+      </w:r>
+      <w:r>
+        <w:rPr>
+          <w:lang w:val="es-ES"/>
+        </w:rPr>
+        <w:t xml:space="preserve"> para instalar todas las dependencias necesarias</w:t>
+      </w:r>
+      <w:r>
+        <w:rPr>
+          <w:lang w:val="es-ES"/>
+        </w:rPr>
+        <w:t>.</w:t>
+      </w:r>
+    </w:p>
+    <w:p>
+      <w:pPr>
+        <w:jc w:val="both"/>
+        <w:rPr>
+          <w:lang w:val="es-ES"/>
+        </w:rPr>
+      </w:pPr>
+      <w:r>
+        <w:rPr>
+          <w:lang w:val="es-ES"/>
+        </w:rPr>
+        <w:t>Por último, debemos instalar L</w:t>
+      </w:r>
+      <w:r>
+        <w:rPr>
+          <w:lang w:val="es-ES"/>
+        </w:rPr>
+        <w:t>ombok</w:t>
+      </w:r>
+      <w:r>
+        <w:rPr>
+          <w:lang w:val="es-ES"/>
+        </w:rPr>
+        <w:t xml:space="preserve">, una librería de Java que permite simplificar al máximo </w:t>
+      </w:r>
+      <w:r>
+        <w:rPr>
+          <w:lang w:val="es-ES"/>
+        </w:rPr>
+        <w:t xml:space="preserve">los objetos </w:t>
+      </w:r>
+      <w:r>
+        <w:rPr>
+          <w:lang w:val="es-ES"/>
+        </w:rPr>
+        <w:t xml:space="preserve">que contienen los datos de nuestra aplicación. </w:t>
+      </w:r>
+      <w:r>
+        <w:rPr>
+          <w:highlight w:val="yellow"/>
+          <w:lang w:val="es-ES"/>
+        </w:rPr>
+        <w:t xml:space="preserve">(referencia a </w:t>
+      </w:r>
+      <w:hyperlink r:id="rId14" w:history="1">
         <w:r>
           <w:rPr>
             <w:rStyle w:val="Hyperlink"/>
+            <w:highlight w:val="yellow"/>
             <w:lang w:val="es-ES"/>
           </w:rPr>
-          <w:t>d</w:t>
-        </w:r>
-        <w:r>
-          <w:rPr>
-            <w:rStyle w:val="Hyperlink"/>
-            <w:lang w:val="es-ES"/>
-          </w:rPr>
-          <w:t>ownload</w:t>
+          <w:t>https://projectlombok.org/download</w:t>
         </w:r>
       </w:hyperlink>
       <w:r>
         <w:rPr>
-          <w:lang w:val="es-ES"/>
-        </w:rPr>
-        <w:t xml:space="preserve">, </w:t>
-      </w:r>
-      <w:r>
-        <w:rPr>
-          <w:lang w:val="es-ES"/>
-        </w:rPr>
-        <w:t>ejecutaremos</w:t>
-      </w:r>
-      <w:r>
-        <w:rPr>
-          <w:lang w:val="es-ES"/>
-        </w:rPr>
-        <w:t xml:space="preserve"> el archivo descargado</w:t>
-      </w:r>
-      <w:r>
-        <w:rPr>
-          <w:lang w:val="es-ES"/>
-        </w:rPr>
-        <w:t xml:space="preserve"> y se mostrará una pantalla similar a</w:t>
-      </w:r>
-      <w:r>
-        <w:rPr>
-          <w:lang w:val="es-ES"/>
-        </w:rPr>
-        <w:t xml:space="preserve"> la de la imagen </w:t>
-      </w:r>
-      <w:r>
-        <w:rPr>
-          <w:highlight w:val="red"/>
-          <w:lang w:val="es-ES"/>
-        </w:rPr>
-        <w:t>x.x</w:t>
-      </w:r>
-      <w:r>
-        <w:rPr>
-          <w:lang w:val="es-ES"/>
-        </w:rPr>
-        <w:t xml:space="preserve"> </w:t>
-      </w:r>
-      <w:r>
-        <w:rPr>
           <w:highlight w:val="yellow"/>
           <w:lang w:val="es-ES"/>
         </w:rPr>
-        <w:t>(</w:t>
-      </w:r>
-      <w:proofErr w:type="gramStart"/>
-      <w:r>
-        <w:rPr>
-          <w:highlight w:val="yellow"/>
-          <w:lang w:val="es-ES"/>
-        </w:rPr>
-        <w:t>debo poner muchas imágenes?</w:t>
-      </w:r>
-      <w:proofErr w:type="gramEnd"/>
-      <w:r>
-        <w:rPr>
-          <w:highlight w:val="yellow"/>
-          <w:lang w:val="es-ES"/>
-        </w:rPr>
-        <w:t xml:space="preserve"> </w:t>
-      </w:r>
-      <w:proofErr w:type="gramStart"/>
-      <w:r>
-        <w:rPr>
-          <w:highlight w:val="yellow"/>
-          <w:lang w:val="es-ES"/>
-        </w:rPr>
-        <w:t>Pocas?</w:t>
-      </w:r>
-      <w:proofErr w:type="gramEnd"/>
-      <w:r>
-        <w:rPr>
-          <w:highlight w:val="yellow"/>
-          <w:lang w:val="es-ES"/>
-        </w:rPr>
-        <w:t xml:space="preserve"> </w:t>
-      </w:r>
-      <w:proofErr w:type="gramStart"/>
-      <w:r>
-        <w:rPr>
-          <w:highlight w:val="yellow"/>
-          <w:lang w:val="es-ES"/>
-        </w:rPr>
-        <w:t>Las necesarias?</w:t>
-      </w:r>
-      <w:proofErr w:type="gramEnd"/>
-      <w:r>
-        <w:rPr>
-          <w:highlight w:val="yellow"/>
-          <w:lang w:val="es-ES"/>
-        </w:rPr>
         <w:t>)</w:t>
       </w:r>
     </w:p>
     <w:p>
       <w:pPr>
-        <w:keepNext/>
-        <w:jc w:val="center"/>
-        <w:rPr>
-          <w:lang w:val="es-ES"/>
-        </w:rPr>
-      </w:pPr>
-      <w:r>
-        <w:rPr>
-          <w:lang w:val="es-ES"/>
-        </w:rPr>
-        <w:lastRenderedPageBreak/>
-        <w:drawing>
-          <wp:inline distT="0" distB="0" distL="0" distR="0" wp14:anchorId="6EF87A35" wp14:editId="6216C5FC">
-            <wp:extent cx="6045835" cy="3519865"/>
-            <wp:effectExtent l="0" t="0" r="0" b="0"/>
-            <wp:docPr id="1" name="Picture 1"/>
-            <wp:cNvGraphicFramePr>
-              <a:graphicFrameLocks xmlns:a="http://schemas.openxmlformats.org/drawingml/2006/main" noChangeAspect="1"/>
-            </wp:cNvGraphicFramePr>
-            <a:graphic xmlns:a="http://schemas.openxmlformats.org/drawingml/2006/main">
-              <a:graphicData uri="http://schemas.openxmlformats.org/drawingml/2006/picture">
-                <pic:pic xmlns:pic="http://schemas.openxmlformats.org/drawingml/2006/picture">
-                  <pic:nvPicPr>
-                    <pic:cNvPr id="1" name=""/>
-                    <pic:cNvPicPr/>
-                  </pic:nvPicPr>
-                  <pic:blipFill rotWithShape="1">
-                    <a:blip r:embed="rId17"/>
-                    <a:srcRect l="446" t="766"/>
-                    <a:stretch/>
-                  </pic:blipFill>
-                  <pic:spPr bwMode="auto">
-                    <a:xfrm>
-                      <a:off x="0" y="0"/>
-                      <a:ext cx="6045835" cy="3519865"/>
-                    </a:xfrm>
-                    <a:prstGeom prst="rect">
-                      <a:avLst/>
-                    </a:prstGeom>
-                    <a:ln>
-                      <a:noFill/>
-                    </a:ln>
-                    <a:extLst>
-                      <a:ext uri="{53640926-AAD7-44D8-BBD7-CCE9431645EC}">
-                        <a14:shadowObscured xmlns:a14="http://schemas.microsoft.com/office/drawing/2010/main"/>
-                      </a:ext>
-                    </a:extLst>
-                  </pic:spPr>
-                </pic:pic>
-              </a:graphicData>
-            </a:graphic>
-          </wp:inline>
-        </w:drawing>
-      </w:r>
-      <w:r>
-        <w:rPr>
-          <w:i/>
-          <w:sz w:val="20"/>
-          <w:szCs w:val="20"/>
-          <w:lang w:val="es-ES"/>
-        </w:rPr>
-        <w:t xml:space="preserve">Ilustración </w:t>
-      </w:r>
-      <w:r>
-        <w:rPr>
-          <w:i/>
-          <w:sz w:val="20"/>
-          <w:szCs w:val="20"/>
-          <w:highlight w:val="red"/>
-          <w:lang w:val="es-ES"/>
-        </w:rPr>
-        <w:t>x.x</w:t>
-      </w:r>
-      <w:r>
-        <w:rPr>
-          <w:i/>
-          <w:sz w:val="20"/>
-          <w:szCs w:val="20"/>
-          <w:lang w:val="es-ES"/>
-        </w:rPr>
-        <w:t>: Instalación de Lombok</w:t>
-      </w:r>
-    </w:p>
-    <w:p>
-      <w:pPr>
         <w:jc w:val="both"/>
         <w:rPr>
           <w:lang w:val="es-ES"/>
@@ -2737,217 +2318,19 @@
         <w:rPr>
           <w:lang w:val="es-ES"/>
         </w:rPr>
-        <w:t>Seleccionaremos el IDE que estamos usando</w:t>
-      </w:r>
-      <w:r>
-        <w:rPr>
-          <w:lang w:val="es-ES"/>
-        </w:rPr>
-        <w:t xml:space="preserve">, clicaremos </w:t>
-      </w:r>
-      <w:r>
-        <w:rPr>
-          <w:i/>
-          <w:lang w:val="es-ES"/>
-        </w:rPr>
-        <w:t>install/update</w:t>
-      </w:r>
-      <w:r>
-        <w:rPr>
-          <w:lang w:val="es-ES"/>
-        </w:rPr>
-        <w:t xml:space="preserve"> y reiniciaremos el IDE en caso de tenerlo abierto. </w:t>
-      </w:r>
-      <w:r>
-        <w:rPr>
-          <w:highlight w:val="yellow"/>
-          <w:lang w:val="es-ES"/>
-        </w:rPr>
-        <w:t>(referencia a https://projectlombok.org/setup/eclipse)</w:t>
-      </w:r>
-    </w:p>
-    <w:p>
-      <w:pPr>
-        <w:jc w:val="both"/>
-        <w:rPr>
-          <w:lang w:val="es-ES"/>
-        </w:rPr>
-      </w:pPr>
-      <w:r>
-        <w:rPr>
-          <w:lang w:val="es-ES"/>
-        </w:rPr>
-        <w:t xml:space="preserve">En el caso de usar </w:t>
-      </w:r>
-      <w:r>
-        <w:rPr>
-          <w:i/>
-          <w:lang w:val="es-ES"/>
-        </w:rPr>
-        <w:t>IntelliJ IDEA</w:t>
-      </w:r>
-      <w:r>
-        <w:rPr>
-          <w:lang w:val="es-ES"/>
-        </w:rPr>
-        <w:t xml:space="preserve">, la instalación será diferente. En el propio IDE nos dirigiremos a </w:t>
-      </w:r>
-      <w:r>
-        <w:rPr>
-          <w:i/>
-          <w:lang w:val="es-ES"/>
-        </w:rPr>
-        <w:t>File&gt;Settings&gt;Plugins</w:t>
-      </w:r>
-      <w:r>
-        <w:rPr>
-          <w:lang w:val="es-ES"/>
-        </w:rPr>
-        <w:t xml:space="preserve">. Haremos click en </w:t>
-      </w:r>
-      <w:r>
-        <w:rPr>
-          <w:i/>
-          <w:lang w:val="es-ES"/>
-        </w:rPr>
-        <w:t>Browse repositories</w:t>
-      </w:r>
-      <w:r>
-        <w:rPr>
-          <w:lang w:val="es-ES"/>
-        </w:rPr>
-        <w:t xml:space="preserve">, buscaremos </w:t>
-      </w:r>
-      <w:r>
-        <w:rPr>
-          <w:i/>
-          <w:lang w:val="es-ES"/>
-        </w:rPr>
-        <w:t>Lombok p</w:t>
-      </w:r>
-      <w:r>
-        <w:rPr>
-          <w:i/>
-          <w:lang w:val="es-ES"/>
-        </w:rPr>
-        <w:t>lugin</w:t>
-      </w:r>
-      <w:r>
-        <w:rPr>
-          <w:lang w:val="es-ES"/>
-        </w:rPr>
-        <w:t xml:space="preserve">, clicaremos en </w:t>
-      </w:r>
-      <w:r>
-        <w:rPr>
-          <w:i/>
-          <w:lang w:val="es-ES"/>
-        </w:rPr>
-        <w:t>Install plugin</w:t>
-      </w:r>
-      <w:r>
-        <w:rPr>
-          <w:lang w:val="es-ES"/>
-        </w:rPr>
-        <w:t xml:space="preserve"> y reiniciaremos el IDE</w:t>
+        <w:t>Seguidamente</w:t>
+      </w:r>
+      <w:r>
+        <w:rPr>
+          <w:lang w:val="es-ES"/>
+        </w:rPr>
+        <w:t>, importaremos el proyecto al IDE del que estemos haciendo uso</w:t>
       </w:r>
       <w:r>
         <w:rPr>
           <w:lang w:val="es-ES"/>
         </w:rPr>
         <w:t>.</w:t>
-      </w:r>
-    </w:p>
-    <w:p>
-      <w:pPr>
-        <w:jc w:val="both"/>
-        <w:rPr>
-          <w:lang w:val="es-ES"/>
-        </w:rPr>
-      </w:pPr>
-    </w:p>
-    <w:p>
-      <w:pPr>
-        <w:jc w:val="both"/>
-        <w:rPr>
-          <w:lang w:val="es-ES"/>
-        </w:rPr>
-      </w:pPr>
-      <w:r>
-        <w:rPr>
-          <w:lang w:val="es-ES"/>
-        </w:rPr>
-        <w:t>Seguidamente</w:t>
-      </w:r>
-      <w:r>
-        <w:rPr>
-          <w:lang w:val="es-ES"/>
-        </w:rPr>
-        <w:t>, importaremos el proyecto al IDE del que estemos haciendo uso</w:t>
-      </w:r>
-      <w:r>
-        <w:rPr>
-          <w:lang w:val="es-ES"/>
-        </w:rPr>
-        <w:t xml:space="preserve">. Nos dirigiremos a </w:t>
-      </w:r>
-      <w:r>
-        <w:rPr>
-          <w:i/>
-          <w:lang w:val="es-ES"/>
-        </w:rPr>
-        <w:t>File&gt;Import</w:t>
-      </w:r>
-      <w:r>
-        <w:rPr>
-          <w:lang w:val="es-ES"/>
-        </w:rPr>
-        <w:t xml:space="preserve"> y allí elegiremos </w:t>
-      </w:r>
-      <w:r>
-        <w:rPr>
-          <w:i/>
-          <w:lang w:val="es-ES"/>
-        </w:rPr>
-        <w:t>Existing Maven project</w:t>
-      </w:r>
-      <w:r>
-        <w:rPr>
-          <w:lang w:val="es-ES"/>
-        </w:rPr>
-        <w:t xml:space="preserve"> </w:t>
-      </w:r>
-      <w:r>
-        <w:rPr>
-          <w:lang w:val="es-ES"/>
-        </w:rPr>
-        <w:t xml:space="preserve">donde clicaremos en </w:t>
-      </w:r>
-      <w:r>
-        <w:rPr>
-          <w:i/>
-          <w:lang w:val="es-ES"/>
-        </w:rPr>
-        <w:t>Browse</w:t>
-      </w:r>
-      <w:r>
-        <w:rPr>
-          <w:lang w:val="es-ES"/>
-        </w:rPr>
-        <w:t xml:space="preserve"> y elegiremos la carpeta que contiene nuestro proyecto. La ventana mostrará algo similar a </w:t>
-      </w:r>
-      <w:r>
-        <w:rPr>
-          <w:lang w:val="es-ES"/>
-        </w:rPr>
-        <w:t xml:space="preserve">la ilustración </w:t>
-      </w:r>
-      <w:r>
-        <w:rPr>
-          <w:highlight w:val="red"/>
-          <w:lang w:val="es-ES"/>
-        </w:rPr>
-        <w:t>x.x</w:t>
       </w:r>
     </w:p>
     <w:p>
@@ -3038,6 +2421,7 @@
       </w:r>
       <w:r>
         <w:rPr>
+          <w:noProof/>
           <w:lang w:val="es-ES"/>
         </w:rPr>
         <w:drawing>
@@ -3056,7 +2440,7 @@
                     <pic:cNvPicPr/>
                   </pic:nvPicPr>
                   <pic:blipFill>
-                    <a:blip r:embed="rId18"/>
+                    <a:blip r:embed="rId15"/>
                     <a:stretch>
                       <a:fillRect/>
                     </a:stretch>
@@ -3125,26 +2509,6 @@
         <w:rPr>
           <w:lang w:val="es-ES"/>
         </w:rPr>
-        <w:t xml:space="preserve">Haremos click en Finish y dejaremos </w:t>
-      </w:r>
-      <w:r>
-        <w:rPr>
-          <w:lang w:val="es-ES"/>
-        </w:rPr>
-        <w:t>que se importe el proyecto. Ya estamos preparados para empezar a desarrollar.</w:t>
-      </w:r>
-    </w:p>
-    <w:p>
-      <w:pPr>
-        <w:jc w:val="both"/>
-        <w:rPr>
-          <w:lang w:val="es-ES"/>
-        </w:rPr>
-      </w:pPr>
-      <w:r>
-        <w:rPr>
-          <w:lang w:val="es-ES"/>
-        </w:rPr>
         <w:t xml:space="preserve">El proyecto está desarrollado siguiendo </w:t>
       </w:r>
       <w:r>
@@ -3282,7 +2646,6 @@
         <w:rPr>
           <w:lang w:val="es-ES"/>
         </w:rPr>
-        <w:lastRenderedPageBreak/>
         <w:t>Models</w:t>
       </w:r>
       <w:r>
@@ -3299,10 +2662,21 @@
       </w:r>
       <w:r>
         <w:rPr>
-          <w:highlight w:val="yellow"/>
-          <w:lang w:val="es-ES"/>
-        </w:rPr>
-        <w:t>forma parte de la capa de negocio y de datos</w:t>
+          <w:lang w:val="es-ES"/>
+        </w:rPr>
+        <w:t>forma parte de la capa</w:t>
+      </w:r>
+      <w:r>
+        <w:rPr>
+          <w:lang w:val="es-ES"/>
+        </w:rPr>
+        <w:t xml:space="preserve"> de datos</w:t>
+      </w:r>
+      <w:r>
+        <w:rPr>
+          <w:lang w:val="es-ES"/>
+        </w:rPr>
+        <w:t xml:space="preserve"> y de la capa de vista</w:t>
       </w:r>
       <w:r>
         <w:rPr>
@@ -3327,13 +2701,26 @@
         <w:rPr>
           <w:lang w:val="es-ES"/>
         </w:rPr>
+        <w:lastRenderedPageBreak/>
         <w:t>Repositories</w:t>
       </w:r>
       <w:r>
         <w:rPr>
           <w:lang w:val="es-ES"/>
         </w:rPr>
-        <w:t>: Contiene los repositorios de la aplicación, es decir, son las clases que accederán a la base de datos cuando sea necesario. Forma parte del Modelo en el patrón MVC y forma parte de la capa de datos en nuestra arquitectura.</w:t>
+        <w:t xml:space="preserve">: Contiene los repositorios de la aplicación, es decir, son las clases que accederán a la base de datos cuando sea necesario. Forma parte del Modelo en el patrón MVC y forma parte de la capa de </w:t>
+      </w:r>
+      <w:r>
+        <w:rPr>
+          <w:lang w:val="es-ES"/>
+        </w:rPr>
+        <w:t>integración</w:t>
+      </w:r>
+      <w:r>
+        <w:rPr>
+          <w:lang w:val="es-ES"/>
+        </w:rPr>
+        <w:t xml:space="preserve"> en nuestra arquitectura.</w:t>
       </w:r>
     </w:p>
     <w:p>
@@ -3360,8 +2747,18 @@
         </w:rPr>
         <w:t xml:space="preserve">: </w:t>
       </w:r>
-      <w:bookmarkStart w:id="1" w:name="_GoBack"/>
-      <w:bookmarkEnd w:id="1"/>
+      <w:r>
+        <w:rPr>
+          <w:lang w:val="es-ES"/>
+        </w:rPr>
+        <w:t>Contiene los servicios de aplicación donde se realizan las operaciones necesarias sobre los datos que llegan desde el controlador. Hacen de intermediarios entre la capa de presentación y la de integración</w:t>
+      </w:r>
+      <w:r>
+        <w:rPr>
+          <w:lang w:val="es-ES"/>
+        </w:rPr>
+        <w:t>. Forma parte del Modelo en el patrón MVC y de la capa de negocio en nuestra arquitectura.</w:t>
+      </w:r>
     </w:p>
     <w:p>
       <w:pPr>
@@ -3381,6 +2778,18 @@
         </w:rPr>
         <w:t>Config, Interceptor y Utils</w:t>
       </w:r>
+      <w:r>
+        <w:rPr>
+          <w:lang w:val="es-ES"/>
+        </w:rPr>
+        <w:t>: Estos paquetes contienen utilidades</w:t>
+      </w:r>
+      <w:r>
+        <w:rPr>
+          <w:lang w:val="es-ES"/>
+        </w:rPr>
+        <w:t xml:space="preserve"> necesarias para la configuración o para la intercepción de peticiones HTTP.</w:t>
+      </w:r>
     </w:p>
     <w:p>
       <w:pPr>
@@ -3400,6 +2809,70 @@
         </w:rPr>
         <w:t>Resources</w:t>
       </w:r>
+      <w:r>
+        <w:rPr>
+          <w:lang w:val="es-ES"/>
+        </w:rPr>
+        <w:t xml:space="preserve">: Contiene las plantillas creadas en HTML, utilizando Thymeleaf </w:t>
+      </w:r>
+      <w:r>
+        <w:rPr>
+          <w:highlight w:val="yellow"/>
+          <w:lang w:val="es-ES"/>
+        </w:rPr>
+        <w:t>(referencia)</w:t>
+      </w:r>
+      <w:r>
+        <w:rPr>
+          <w:lang w:val="es-ES"/>
+        </w:rPr>
+        <w:t xml:space="preserve">. </w:t>
+      </w:r>
+      <w:r>
+        <w:rPr>
+          <w:lang w:val="es-ES"/>
+        </w:rPr>
+        <w:t xml:space="preserve">También contiene los archivos CSS y Javascript necesarios para la construcción de la vista. </w:t>
+      </w:r>
+      <w:r>
+        <w:rPr>
+          <w:lang w:val="es-ES"/>
+        </w:rPr>
+        <w:t>Forma parte de la Vista en el pa</w:t>
+      </w:r>
+      <w:r>
+        <w:rPr>
+          <w:lang w:val="es-ES"/>
+        </w:rPr>
+        <w:t>tró</w:t>
+      </w:r>
+      <w:r>
+        <w:rPr>
+          <w:lang w:val="es-ES"/>
+        </w:rPr>
+        <w:t>n MVC y de la</w:t>
+      </w:r>
+      <w:r>
+        <w:rPr>
+          <w:lang w:val="es-ES"/>
+        </w:rPr>
+        <w:t xml:space="preserve"> capa de</w:t>
+      </w:r>
+      <w:r>
+        <w:rPr>
+          <w:lang w:val="es-ES"/>
+        </w:rPr>
+        <w:t xml:space="preserve"> presentación en nuestra arquitectura.</w:t>
+      </w:r>
+    </w:p>
+    <w:p>
+      <w:pPr>
+        <w:ind w:left="360"/>
+        <w:jc w:val="both"/>
+        <w:rPr>
+          <w:lang w:val="es-ES"/>
+        </w:rPr>
+      </w:pPr>
     </w:p>
     <w:p>
       <w:pPr>
@@ -3519,6 +2992,7 @@
           <w:szCs w:val="44"/>
           <w:lang w:val="es-ES"/>
         </w:rPr>
+        <w:lastRenderedPageBreak/>
         <w:t>Anexos</w:t>
       </w:r>
     </w:p>
@@ -3574,7 +3048,6 @@
         <w:rPr>
           <w:lang w:val="es-ES"/>
         </w:rPr>
-        <w:lastRenderedPageBreak/>
         <w:t>API: Application Programming Interface</w:t>
       </w:r>
       <w:r>
@@ -3589,58 +3062,89 @@
         <w:rPr>
           <w:sz w:val="44"/>
           <w:szCs w:val="44"/>
-        </w:rPr>
-      </w:pPr>
-      <w:r>
-        <w:t>IDE</w:t>
-      </w:r>
-      <w:r>
-        <w:t>: Integrated Development Environment</w:t>
-      </w:r>
-      <w:r>
+          <w:lang w:val="es-ES"/>
+        </w:rPr>
+      </w:pPr>
+      <w:r>
+        <w:rPr>
+          <w:lang w:val="es-ES"/>
+        </w:rPr>
+        <w:t>IDE: Integrated Development Environment</w:t>
+      </w:r>
+      <w:r>
+        <w:rPr>
+          <w:lang w:val="es-ES"/>
+        </w:rPr>
         <w:t>.</w:t>
       </w:r>
     </w:p>
     <w:p>
       <w:pPr>
         <w:jc w:val="both"/>
-      </w:pPr>
-      <w:r>
+        <w:rPr>
+          <w:lang w:val="es-ES"/>
+        </w:rPr>
+      </w:pPr>
+      <w:r>
+        <w:rPr>
+          <w:lang w:val="es-ES"/>
+        </w:rPr>
         <w:t>JDK: Java Development Kit</w:t>
       </w:r>
       <w:r>
+        <w:rPr>
+          <w:lang w:val="es-ES"/>
+        </w:rPr>
         <w:t>.</w:t>
       </w:r>
     </w:p>
     <w:p>
       <w:pPr>
         <w:jc w:val="both"/>
-      </w:pPr>
-      <w:r>
+        <w:rPr>
+          <w:lang w:val="es-ES"/>
+        </w:rPr>
+      </w:pPr>
+      <w:r>
+        <w:rPr>
+          <w:lang w:val="es-ES"/>
+        </w:rPr>
         <w:t>MVC: Modelo Vista Controlador.</w:t>
       </w:r>
     </w:p>
     <w:p>
       <w:pPr>
         <w:jc w:val="both"/>
-      </w:pPr>
-      <w:r>
+        <w:rPr>
+          <w:lang w:val="es-ES"/>
+        </w:rPr>
+      </w:pPr>
+      <w:r>
+        <w:rPr>
+          <w:lang w:val="es-ES"/>
+        </w:rPr>
         <w:t>REST: Representational</w:t>
       </w:r>
       <w:r>
+        <w:rPr>
+          <w:lang w:val="es-ES"/>
+        </w:rPr>
         <w:t xml:space="preserve"> State Transfer.</w:t>
       </w:r>
     </w:p>
     <w:p>
       <w:pPr>
         <w:jc w:val="both"/>
+        <w:rPr>
+          <w:lang w:val="es-ES"/>
+        </w:rPr>
       </w:pPr>
     </w:p>
     <w:sectPr>
-      <w:headerReference w:type="even" r:id="rId19"/>
-      <w:headerReference w:type="default" r:id="rId20"/>
-      <w:footerReference w:type="even" r:id="rId21"/>
-      <w:footerReference w:type="default" r:id="rId22"/>
+      <w:headerReference w:type="even" r:id="rId16"/>
+      <w:headerReference w:type="default" r:id="rId17"/>
+      <w:footerReference w:type="even" r:id="rId18"/>
+      <w:footerReference w:type="default" r:id="rId19"/>
       <w:pgSz w:w="12240" w:h="15840"/>
       <w:pgMar w:top="1264" w:right="1338" w:bottom="1338" w:left="1338" w:header="720" w:footer="720" w:gutter="0"/>
       <w:cols w:space="720"/>
@@ -6610,738 +6114,6 @@
 </w:styles>
 </file>
 
-<file path=word/glossary/document.xml><?xml version="1.0" encoding="utf-8"?>
-<w:glossaryDocument xmlns:wpc="http://schemas.microsoft.com/office/word/2010/wordprocessingCanvas" xmlns:cx="http://schemas.microsoft.com/office/drawing/2014/chartex" xmlns:cx1="http://schemas.microsoft.com/office/drawing/2015/9/8/chartex" xmlns:cx2="http://schemas.microsoft.com/office/drawing/2015/10/21/chartex" xmlns:cx3="http://schemas.microsoft.com/office/drawing/2016/5/9/chartex" xmlns:cx4="http://schemas.microsoft.com/office/drawing/2016/5/10/chartex" xmlns:cx5="http://schemas.microsoft.com/office/drawing/2016/5/11/chartex" xmlns:cx6="http://schemas.microsoft.com/office/drawing/2016/5/12/chartex" xmlns:cx7="http://schemas.microsoft.com/office/drawing/2016/5/13/chartex" xmlns:cx8="http://schemas.microsoft.com/office/drawing/2016/5/14/chartex" xmlns:mc="http://schemas.openxmlformats.org/markup-compatibility/2006" xmlns:aink="http://schemas.microsoft.com/office/drawing/2016/ink" xmlns:am3d="http://schemas.microsoft.com/office/drawing/2017/model3d" xmlns:o="urn:schemas-microsoft-com:office:office" xmlns:r="http://schemas.openxmlformats.org/officeDocument/2006/relationships" xmlns:m="http://schemas.openxmlformats.org/officeDocument/2006/math" xmlns:v="urn:schemas-microsoft-com:vml" xmlns:wp14="http://schemas.microsoft.com/office/word/2010/wordprocessingDrawing" xmlns:wp="http://schemas.openxmlformats.org/drawingml/2006/wordprocessingDrawing" xmlns:w10="urn:schemas-microsoft-com:office:word" xmlns:w="http://schemas.openxmlformats.org/wordprocessingml/2006/main" xmlns:w14="http://schemas.microsoft.com/office/word/2010/wordml" xmlns:w15="http://schemas.microsoft.com/office/word/2012/wordml" xmlns:w16cid="http://schemas.microsoft.com/office/word/2016/wordml/cid" xmlns:w16se="http://schemas.microsoft.com/office/word/2015/wordml/symex" xmlns:wpg="http://schemas.microsoft.com/office/word/2010/wordprocessingGroup" xmlns:wpi="http://schemas.microsoft.com/office/word/2010/wordprocessingInk" xmlns:wne="http://schemas.microsoft.com/office/word/2006/wordml" xmlns:wps="http://schemas.microsoft.com/office/word/2010/wordprocessingShape" mc:Ignorable="w14 w15 w16se w16cid wp14"/>
-</file>
-
-<file path=word/glossary/fontTable.xml><?xml version="1.0" encoding="utf-8"?>
-<w:fonts xmlns:mc="http://schemas.openxmlformats.org/markup-compatibility/2006" xmlns:r="http://schemas.openxmlformats.org/officeDocument/2006/relationships" xmlns:w="http://schemas.openxmlformats.org/wordprocessingml/2006/main" xmlns:w14="http://schemas.microsoft.com/office/word/2010/wordml" xmlns:w15="http://schemas.microsoft.com/office/word/2012/wordml" xmlns:w16cid="http://schemas.microsoft.com/office/word/2016/wordml/cid" xmlns:w16se="http://schemas.microsoft.com/office/word/2015/wordml/symex" mc:Ignorable="w14 w15 w16se w16cid">
-  <w:font w:name="Symbol">
-    <w:panose1 w:val="05050102010706020507"/>
-    <w:charset w:val="02"/>
-    <w:family w:val="decorative"/>
-    <w:pitch w:val="variable"/>
-    <w:sig w:usb0="00000000" w:usb1="10000000" w:usb2="00000000" w:usb3="00000000" w:csb0="80000000" w:csb1="00000000"/>
-  </w:font>
-  <w:font w:name="Times New Roman">
-    <w:panose1 w:val="02020603050405020304"/>
-    <w:charset w:val="00"/>
-    <w:family w:val="roman"/>
-    <w:pitch w:val="variable"/>
-    <w:sig w:usb0="20002A87" w:usb1="80000000" w:usb2="00000008" w:usb3="00000000" w:csb0="000001FF" w:csb1="00000000"/>
-  </w:font>
-  <w:font w:name="Courier New">
-    <w:panose1 w:val="02070309020205020404"/>
-    <w:charset w:val="00"/>
-    <w:family w:val="modern"/>
-    <w:pitch w:val="fixed"/>
-    <w:sig w:usb0="E0002AFF" w:usb1="C0007843" w:usb2="00000009" w:usb3="00000000" w:csb0="000001FF" w:csb1="00000000"/>
-  </w:font>
-  <w:font w:name="Wingdings">
-    <w:panose1 w:val="05000000000000000000"/>
-    <w:charset w:val="02"/>
-    <w:family w:val="decorative"/>
-    <w:pitch w:val="variable"/>
-    <w:sig w:usb0="00000000" w:usb1="10000000" w:usb2="00000000" w:usb3="00000000" w:csb0="80000000" w:csb1="00000000"/>
-  </w:font>
-  <w:font w:name="Segoe UI">
-    <w:altName w:val="Arial"/>
-    <w:panose1 w:val="020B0604020202020204"/>
-    <w:charset w:val="00"/>
-    <w:family w:val="swiss"/>
-    <w:pitch w:val="variable"/>
-    <w:sig w:usb0="E4002EFF" w:usb1="C000E47F" w:usb2="00000009" w:usb3="00000000" w:csb0="000001FF" w:csb1="00000000"/>
-  </w:font>
-  <w:font w:name="Calibri">
-    <w:panose1 w:val="020F0502020204030204"/>
-    <w:charset w:val="00"/>
-    <w:family w:val="swiss"/>
-    <w:pitch w:val="variable"/>
-    <w:sig w:usb0="A00002EF" w:usb1="4000207B" w:usb2="00000000" w:usb3="00000000" w:csb0="0000009F" w:csb1="00000000"/>
-  </w:font>
-  <w:font w:name="Calibri Light">
-    <w:panose1 w:val="020F0302020204030204"/>
-    <w:charset w:val="00"/>
-    <w:family w:val="swiss"/>
-    <w:pitch w:val="variable"/>
-    <w:sig w:usb0="E0002AFF" w:usb1="C000247B" w:usb2="00000009" w:usb3="00000000" w:csb0="000001FF" w:csb1="00000000"/>
-  </w:font>
-</w:fonts>
-</file>
-
-<file path=word/glossary/numbering.xml><?xml version="1.0" encoding="utf-8"?>
-<w:numbering xmlns:wpc="http://schemas.microsoft.com/office/word/2010/wordprocessingCanvas" xmlns:cx="http://schemas.microsoft.com/office/drawing/2014/chartex" xmlns:cx1="http://schemas.microsoft.com/office/drawing/2015/9/8/chartex" xmlns:cx2="http://schemas.microsoft.com/office/drawing/2015/10/21/chartex" xmlns:cx3="http://schemas.microsoft.com/office/drawing/2016/5/9/chartex" xmlns:cx4="http://schemas.microsoft.com/office/drawing/2016/5/10/chartex" xmlns:cx5="http://schemas.microsoft.com/office/drawing/2016/5/11/chartex" xmlns:cx6="http://schemas.microsoft.com/office/drawing/2016/5/12/chartex" xmlns:cx7="http://schemas.microsoft.com/office/drawing/2016/5/13/chartex" xmlns:cx8="http://schemas.microsoft.com/office/drawing/2016/5/14/chartex" xmlns:mc="http://schemas.openxmlformats.org/markup-compatibility/2006" xmlns:aink="http://schemas.microsoft.com/office/drawing/2016/ink" xmlns:am3d="http://schemas.microsoft.com/office/drawing/2017/model3d" xmlns:o="urn:schemas-microsoft-com:office:office" xmlns:r="http://schemas.openxmlformats.org/officeDocument/2006/relationships" xmlns:m="http://schemas.openxmlformats.org/officeDocument/2006/math" xmlns:v="urn:schemas-microsoft-com:vml" xmlns:wp14="http://schemas.microsoft.com/office/word/2010/wordprocessingDrawing" xmlns:wp="http://schemas.openxmlformats.org/drawingml/2006/wordprocessingDrawing" xmlns:w10="urn:schemas-microsoft-com:office:word" xmlns:w="http://schemas.openxmlformats.org/wordprocessingml/2006/main" xmlns:w14="http://schemas.microsoft.com/office/word/2010/wordml" xmlns:w15="http://schemas.microsoft.com/office/word/2012/wordml" xmlns:w16cid="http://schemas.microsoft.com/office/word/2016/wordml/cid" xmlns:w16se="http://schemas.microsoft.com/office/word/2015/wordml/symex" xmlns:wpg="http://schemas.microsoft.com/office/word/2010/wordprocessingGroup" xmlns:wpi="http://schemas.microsoft.com/office/word/2010/wordprocessingInk" xmlns:wne="http://schemas.microsoft.com/office/word/2006/wordml" xmlns:wps="http://schemas.microsoft.com/office/word/2010/wordprocessingShape" mc:Ignorable="w14 w15 w16se w16cid wp14">
-  <w:abstractNum w:abstractNumId="0" w15:restartNumberingAfterBreak="0">
-    <w:nsid w:val="52083510"/>
-    <w:multiLevelType w:val="hybridMultilevel"/>
-    <w:tmpl w:val="BE6E19F6"/>
-    <w:lvl w:ilvl="0" w:tplc="A50A105A">
-      <w:start w:val="1"/>
-      <w:numFmt w:val="bullet"/>
-      <w:pStyle w:val="ListBullet"/>
-      <w:lvlText w:val=""/>
-      <w:lvlJc w:val="left"/>
-      <w:pPr>
-        <w:tabs>
-          <w:tab w:val="num" w:pos="749"/>
-        </w:tabs>
-        <w:ind w:left="749" w:hanging="259"/>
-      </w:pPr>
-      <w:rPr>
-        <w:rFonts w:ascii="Symbol" w:hAnsi="Symbol" w:hint="default"/>
-        <w:color w:val="000000" w:themeColor="text1"/>
-        <w:w w:val="100"/>
-      </w:rPr>
-    </w:lvl>
-    <w:lvl w:ilvl="1" w:tplc="04090003">
-      <w:start w:val="1"/>
-      <w:numFmt w:val="bullet"/>
-      <w:lvlText w:val="o"/>
-      <w:lvlJc w:val="left"/>
-      <w:pPr>
-        <w:ind w:left="1440" w:hanging="360"/>
-      </w:pPr>
-      <w:rPr>
-        <w:rFonts w:ascii="Courier New" w:hAnsi="Courier New" w:cs="Courier New" w:hint="default"/>
-      </w:rPr>
-    </w:lvl>
-    <w:lvl w:ilvl="2" w:tplc="04090005" w:tentative="1">
-      <w:start w:val="1"/>
-      <w:numFmt w:val="bullet"/>
-      <w:lvlText w:val=""/>
-      <w:lvlJc w:val="left"/>
-      <w:pPr>
-        <w:ind w:left="2160" w:hanging="360"/>
-      </w:pPr>
-      <w:rPr>
-        <w:rFonts w:ascii="Wingdings" w:hAnsi="Wingdings" w:hint="default"/>
-      </w:rPr>
-    </w:lvl>
-    <w:lvl w:ilvl="3" w:tplc="04090001" w:tentative="1">
-      <w:start w:val="1"/>
-      <w:numFmt w:val="bullet"/>
-      <w:lvlText w:val=""/>
-      <w:lvlJc w:val="left"/>
-      <w:pPr>
-        <w:ind w:left="2880" w:hanging="360"/>
-      </w:pPr>
-      <w:rPr>
-        <w:rFonts w:ascii="Symbol" w:hAnsi="Symbol" w:hint="default"/>
-      </w:rPr>
-    </w:lvl>
-    <w:lvl w:ilvl="4" w:tplc="04090003" w:tentative="1">
-      <w:start w:val="1"/>
-      <w:numFmt w:val="bullet"/>
-      <w:lvlText w:val="o"/>
-      <w:lvlJc w:val="left"/>
-      <w:pPr>
-        <w:ind w:left="3600" w:hanging="360"/>
-      </w:pPr>
-      <w:rPr>
-        <w:rFonts w:ascii="Courier New" w:hAnsi="Courier New" w:cs="Courier New" w:hint="default"/>
-      </w:rPr>
-    </w:lvl>
-    <w:lvl w:ilvl="5" w:tplc="04090005" w:tentative="1">
-      <w:start w:val="1"/>
-      <w:numFmt w:val="bullet"/>
-      <w:lvlText w:val=""/>
-      <w:lvlJc w:val="left"/>
-      <w:pPr>
-        <w:ind w:left="4320" w:hanging="360"/>
-      </w:pPr>
-      <w:rPr>
-        <w:rFonts w:ascii="Wingdings" w:hAnsi="Wingdings" w:hint="default"/>
-      </w:rPr>
-    </w:lvl>
-    <w:lvl w:ilvl="6" w:tplc="04090001" w:tentative="1">
-      <w:start w:val="1"/>
-      <w:numFmt w:val="bullet"/>
-      <w:lvlText w:val=""/>
-      <w:lvlJc w:val="left"/>
-      <w:pPr>
-        <w:ind w:left="5040" w:hanging="360"/>
-      </w:pPr>
-      <w:rPr>
-        <w:rFonts w:ascii="Symbol" w:hAnsi="Symbol" w:hint="default"/>
-      </w:rPr>
-    </w:lvl>
-    <w:lvl w:ilvl="7" w:tplc="04090003" w:tentative="1">
-      <w:start w:val="1"/>
-      <w:numFmt w:val="bullet"/>
-      <w:lvlText w:val="o"/>
-      <w:lvlJc w:val="left"/>
-      <w:pPr>
-        <w:ind w:left="5760" w:hanging="360"/>
-      </w:pPr>
-      <w:rPr>
-        <w:rFonts w:ascii="Courier New" w:hAnsi="Courier New" w:cs="Courier New" w:hint="default"/>
-      </w:rPr>
-    </w:lvl>
-    <w:lvl w:ilvl="8" w:tplc="04090005" w:tentative="1">
-      <w:start w:val="1"/>
-      <w:numFmt w:val="bullet"/>
-      <w:lvlText w:val=""/>
-      <w:lvlJc w:val="left"/>
-      <w:pPr>
-        <w:ind w:left="6480" w:hanging="360"/>
-      </w:pPr>
-      <w:rPr>
-        <w:rFonts w:ascii="Wingdings" w:hAnsi="Wingdings" w:hint="default"/>
-      </w:rPr>
-    </w:lvl>
-  </w:abstractNum>
-  <w:num w:numId="1">
-    <w:abstractNumId w:val="0"/>
-  </w:num>
-</w:numbering>
-</file>
-
-<file path=word/glossary/settings.xml><?xml version="1.0" encoding="utf-8"?>
-<w:settings xmlns:mc="http://schemas.openxmlformats.org/markup-compatibility/2006" xmlns:o="urn:schemas-microsoft-com:office:office" xmlns:r="http://schemas.openxmlformats.org/officeDocument/2006/relationships" xmlns:m="http://schemas.openxmlformats.org/officeDocument/2006/math" xmlns:v="urn:schemas-microsoft-com:vml" xmlns:w10="urn:schemas-microsoft-com:office:word" xmlns:w="http://schemas.openxmlformats.org/wordprocessingml/2006/main" xmlns:w14="http://schemas.microsoft.com/office/word/2010/wordml" xmlns:w15="http://schemas.microsoft.com/office/word/2012/wordml" xmlns:w16cid="http://schemas.microsoft.com/office/word/2016/wordml/cid" xmlns:w16se="http://schemas.microsoft.com/office/word/2015/wordml/symex" xmlns:sl="http://schemas.openxmlformats.org/schemaLibrary/2006/main" mc:Ignorable="w14 w15 w16se w16cid">
-  <w:view w:val="normal"/>
-  <w:defaultTabStop w:val="708"/>
-  <w:hyphenationZone w:val="425"/>
-  <w:characterSpacingControl w:val="doNotCompress"/>
-  <w:compat>
-    <w:useFELayout/>
-    <w:compatSetting w:name="compatibilityMode" w:uri="http://schemas.microsoft.com/office/word" w:val="15"/>
-    <w:compatSetting w:name="overrideTableStyleFontSizeAndJustification" w:uri="http://schemas.microsoft.com/office/word" w:val="1"/>
-    <w:compatSetting w:name="enableOpenTypeFeatures" w:uri="http://schemas.microsoft.com/office/word" w:val="1"/>
-    <w:compatSetting w:name="doNotFlipMirrorIndents" w:uri="http://schemas.microsoft.com/office/word" w:val="1"/>
-    <w:compatSetting w:name="differentiateMultirowTableHeaders" w:uri="http://schemas.microsoft.com/office/word" w:val="1"/>
-    <w:compatSetting w:name="useWord2013TrackBottomHyphenation" w:uri="http://schemas.microsoft.com/office/word" w:val="1"/>
-  </w:compat>
-  <w:rsids>
-    <w:rsidRoot w:val="004A58AB"/>
-    <w:rsid w:val="00326848"/>
-    <w:rsid w:val="00411774"/>
-    <w:rsid w:val="004A58AB"/>
-    <w:rsid w:val="00524003"/>
-    <w:rsid w:val="00D31716"/>
-  </w:rsids>
-  <m:mathPr>
-    <m:mathFont m:val="Cambria Math"/>
-    <m:brkBin m:val="before"/>
-    <m:brkBinSub m:val="--"/>
-    <m:smallFrac m:val="0"/>
-    <m:dispDef/>
-    <m:lMargin m:val="0"/>
-    <m:rMargin m:val="0"/>
-    <m:defJc m:val="centerGroup"/>
-    <m:wrapIndent m:val="1440"/>
-    <m:intLim m:val="subSup"/>
-    <m:naryLim m:val="undOvr"/>
-  </m:mathPr>
-  <w:themeFontLang w:val="es-ES"/>
-  <w:clrSchemeMapping w:bg1="light1" w:t1="dark1" w:bg2="light2" w:t2="dark2" w:accent1="accent1" w:accent2="accent2" w:accent3="accent3" w:accent4="accent4" w:accent5="accent5" w:accent6="accent6" w:hyperlink="hyperlink" w:followedHyperlink="followedHyperlink"/>
-  <w:decimalSymbol w:val=","/>
-  <w:listSeparator w:val=","/>
-  <w15:chartTrackingRefBased/>
-</w:settings>
-</file>
-
-<file path=word/glossary/styles.xml><?xml version="1.0" encoding="utf-8"?>
-<w:styles xmlns:mc="http://schemas.openxmlformats.org/markup-compatibility/2006" xmlns:r="http://schemas.openxmlformats.org/officeDocument/2006/relationships" xmlns:w="http://schemas.openxmlformats.org/wordprocessingml/2006/main" xmlns:w14="http://schemas.microsoft.com/office/word/2010/wordml" xmlns:w15="http://schemas.microsoft.com/office/word/2012/wordml" xmlns:w16cid="http://schemas.microsoft.com/office/word/2016/wordml/cid" xmlns:w16se="http://schemas.microsoft.com/office/word/2015/wordml/symex" mc:Ignorable="w14 w15 w16se w16cid">
-  <w:docDefaults>
-    <w:rPrDefault>
-      <w:rPr>
-        <w:rFonts w:asciiTheme="minorHAnsi" w:eastAsiaTheme="minorEastAsia" w:hAnsiTheme="minorHAnsi" w:cstheme="minorBidi"/>
-        <w:sz w:val="24"/>
-        <w:szCs w:val="24"/>
-        <w:lang w:val="es-ES" w:eastAsia="es-ES" w:bidi="ar-SA"/>
-      </w:rPr>
-    </w:rPrDefault>
-    <w:pPrDefault/>
-  </w:docDefaults>
-  <w:latentStyles w:defLockedState="0" w:defUIPriority="99" w:defSemiHidden="0" w:defUnhideWhenUsed="0" w:defQFormat="0" w:count="375">
-    <w:lsdException w:name="Normal" w:uiPriority="0" w:qFormat="1"/>
-    <w:lsdException w:name="heading 1" w:uiPriority="9" w:qFormat="1"/>
-    <w:lsdException w:name="heading 2" w:semiHidden="1" w:uiPriority="9" w:unhideWhenUsed="1" w:qFormat="1"/>
-    <w:lsdException w:name="heading 3" w:semiHidden="1" w:uiPriority="9" w:unhideWhenUsed="1" w:qFormat="1"/>
-    <w:lsdException w:name="heading 4" w:semiHidden="1" w:uiPriority="9" w:unhideWhenUsed="1" w:qFormat="1"/>
-    <w:lsdException w:name="heading 5" w:semiHidden="1" w:uiPriority="9" w:unhideWhenUsed="1" w:qFormat="1"/>
-    <w:lsdException w:name="heading 6" w:semiHidden="1" w:uiPriority="9" w:unhideWhenUsed="1" w:qFormat="1"/>
-    <w:lsdException w:name="heading 7" w:semiHidden="1" w:uiPriority="9" w:unhideWhenUsed="1" w:qFormat="1"/>
-    <w:lsdException w:name="heading 8" w:semiHidden="1" w:uiPriority="9" w:unhideWhenUsed="1" w:qFormat="1"/>
-    <w:lsdException w:name="heading 9" w:semiHidden="1" w:uiPriority="9" w:unhideWhenUsed="1" w:qFormat="1"/>
-    <w:lsdException w:name="index 1" w:semiHidden="1" w:unhideWhenUsed="1"/>
-    <w:lsdException w:name="index 2" w:semiHidden="1" w:unhideWhenUsed="1"/>
-    <w:lsdException w:name="index 3" w:semiHidden="1" w:unhideWhenUsed="1"/>
-    <w:lsdException w:name="index 4" w:semiHidden="1" w:unhideWhenUsed="1"/>
-    <w:lsdException w:name="index 5" w:semiHidden="1" w:unhideWhenUsed="1"/>
-    <w:lsdException w:name="index 6" w:semiHidden="1" w:unhideWhenUsed="1"/>
-    <w:lsdException w:name="index 7" w:semiHidden="1" w:unhideWhenUsed="1"/>
-    <w:lsdException w:name="index 8" w:semiHidden="1" w:unhideWhenUsed="1"/>
-    <w:lsdException w:name="index 9" w:semiHidden="1" w:unhideWhenUsed="1"/>
-    <w:lsdException w:name="toc 1" w:semiHidden="1" w:uiPriority="39" w:unhideWhenUsed="1"/>
-    <w:lsdException w:name="toc 2" w:semiHidden="1" w:uiPriority="39" w:unhideWhenUsed="1"/>
-    <w:lsdException w:name="toc 3" w:semiHidden="1" w:uiPriority="39" w:unhideWhenUsed="1"/>
-    <w:lsdException w:name="toc 4" w:semiHidden="1" w:uiPriority="39" w:unhideWhenUsed="1"/>
-    <w:lsdException w:name="toc 5" w:semiHidden="1" w:uiPriority="39" w:unhideWhenUsed="1"/>
-    <w:lsdException w:name="toc 6" w:semiHidden="1" w:uiPriority="39" w:unhideWhenUsed="1"/>
-    <w:lsdException w:name="toc 7" w:semiHidden="1" w:uiPriority="39" w:unhideWhenUsed="1"/>
-    <w:lsdException w:name="toc 8" w:semiHidden="1" w:uiPriority="39" w:unhideWhenUsed="1"/>
-    <w:lsdException w:name="toc 9" w:semiHidden="1" w:uiPriority="39" w:unhideWhenUsed="1"/>
-    <w:lsdException w:name="Normal Indent" w:semiHidden="1" w:unhideWhenUsed="1"/>
-    <w:lsdException w:name="footnote text" w:semiHidden="1" w:unhideWhenUsed="1"/>
-    <w:lsdException w:name="annotation text" w:semiHidden="1" w:unhideWhenUsed="1"/>
-    <w:lsdException w:name="header" w:semiHidden="1" w:unhideWhenUsed="1"/>
-    <w:lsdException w:name="footer" w:semiHidden="1" w:unhideWhenUsed="1"/>
-    <w:lsdException w:name="index heading" w:semiHidden="1" w:unhideWhenUsed="1"/>
-    <w:lsdException w:name="caption" w:semiHidden="1" w:uiPriority="35" w:unhideWhenUsed="1" w:qFormat="1"/>
-    <w:lsdException w:name="table of figures" w:semiHidden="1" w:unhideWhenUsed="1"/>
-    <w:lsdException w:name="envelope address" w:semiHidden="1" w:unhideWhenUsed="1"/>
-    <w:lsdException w:name="envelope return" w:semiHidden="1" w:unhideWhenUsed="1"/>
-    <w:lsdException w:name="footnote reference" w:semiHidden="1" w:unhideWhenUsed="1"/>
-    <w:lsdException w:name="annotation reference" w:semiHidden="1" w:unhideWhenUsed="1"/>
-    <w:lsdException w:name="line number" w:semiHidden="1" w:unhideWhenUsed="1"/>
-    <w:lsdException w:name="page number" w:semiHidden="1" w:unhideWhenUsed="1"/>
-    <w:lsdException w:name="endnote reference" w:semiHidden="1" w:unhideWhenUsed="1"/>
-    <w:lsdException w:name="endnote text" w:semiHidden="1" w:unhideWhenUsed="1"/>
-    <w:lsdException w:name="table of authorities" w:semiHidden="1" w:unhideWhenUsed="1"/>
-    <w:lsdException w:name="macro" w:semiHidden="1" w:unhideWhenUsed="1"/>
-    <w:lsdException w:name="toa heading" w:semiHidden="1" w:unhideWhenUsed="1"/>
-    <w:lsdException w:name="List" w:semiHidden="1" w:unhideWhenUsed="1"/>
-    <w:lsdException w:name="List Bullet" w:semiHidden="1" w:uiPriority="12" w:unhideWhenUsed="1" w:qFormat="1"/>
-    <w:lsdException w:name="List Number" w:semiHidden="1" w:unhideWhenUsed="1"/>
-    <w:lsdException w:name="List 2" w:semiHidden="1" w:unhideWhenUsed="1"/>
-    <w:lsdException w:name="List 3" w:semiHidden="1" w:unhideWhenUsed="1"/>
-    <w:lsdException w:name="List 4" w:semiHidden="1" w:unhideWhenUsed="1"/>
-    <w:lsdException w:name="List 5" w:semiHidden="1" w:unhideWhenUsed="1"/>
-    <w:lsdException w:name="List Bullet 2" w:semiHidden="1" w:unhideWhenUsed="1"/>
-    <w:lsdException w:name="List Bullet 3" w:semiHidden="1" w:unhideWhenUsed="1"/>
-    <w:lsdException w:name="List Bullet 4" w:semiHidden="1" w:unhideWhenUsed="1"/>
-    <w:lsdException w:name="List Bullet 5" w:semiHidden="1" w:unhideWhenUsed="1"/>
-    <w:lsdException w:name="List Number 2" w:semiHidden="1" w:unhideWhenUsed="1"/>
-    <w:lsdException w:name="List Number 3" w:semiHidden="1" w:unhideWhenUsed="1"/>
-    <w:lsdException w:name="List Number 4" w:semiHidden="1" w:unhideWhenUsed="1"/>
-    <w:lsdException w:name="List Number 5" w:semiHidden="1" w:unhideWhenUsed="1"/>
-    <w:lsdException w:name="Title" w:uiPriority="10" w:qFormat="1"/>
-    <w:lsdException w:name="Closing" w:semiHidden="1" w:unhideWhenUsed="1"/>
-    <w:lsdException w:name="Signature" w:semiHidden="1" w:unhideWhenUsed="1"/>
-    <w:lsdException w:name="Default Paragraph Font" w:semiHidden="1" w:uiPriority="1" w:unhideWhenUsed="1"/>
-    <w:lsdException w:name="Body Text" w:semiHidden="1" w:unhideWhenUsed="1"/>
-    <w:lsdException w:name="Body Text Indent" w:semiHidden="1" w:unhideWhenUsed="1"/>
-    <w:lsdException w:name="List Continue" w:semiHidden="1" w:unhideWhenUsed="1"/>
-    <w:lsdException w:name="List Continue 2" w:semiHidden="1" w:unhideWhenUsed="1"/>
-    <w:lsdException w:name="List Continue 3" w:semiHidden="1" w:unhideWhenUsed="1"/>
-    <w:lsdException w:name="List Continue 4" w:semiHidden="1" w:unhideWhenUsed="1"/>
-    <w:lsdException w:name="List Continue 5" w:semiHidden="1" w:unhideWhenUsed="1"/>
-    <w:lsdException w:name="Message Header" w:semiHidden="1" w:unhideWhenUsed="1"/>
-    <w:lsdException w:name="Subtitle" w:uiPriority="11" w:qFormat="1"/>
-    <w:lsdException w:name="Salutation" w:semiHidden="1" w:unhideWhenUsed="1"/>
-    <w:lsdException w:name="Date" w:semiHidden="1" w:unhideWhenUsed="1"/>
-    <w:lsdException w:name="Body Text First Indent" w:semiHidden="1" w:unhideWhenUsed="1"/>
-    <w:lsdException w:name="Body Text First Indent 2" w:semiHidden="1" w:unhideWhenUsed="1"/>
-    <w:lsdException w:name="Note Heading" w:semiHidden="1" w:unhideWhenUsed="1"/>
-    <w:lsdException w:name="Body Text 2" w:semiHidden="1" w:unhideWhenUsed="1"/>
-    <w:lsdException w:name="Body Text 3" w:semiHidden="1" w:unhideWhenUsed="1"/>
-    <w:lsdException w:name="Body Text Indent 2" w:semiHidden="1" w:unhideWhenUsed="1"/>
-    <w:lsdException w:name="Body Text Indent 3" w:semiHidden="1" w:unhideWhenUsed="1"/>
-    <w:lsdException w:name="Block Text" w:semiHidden="1" w:unhideWhenUsed="1"/>
-    <w:lsdException w:name="Hyperlink" w:semiHidden="1" w:unhideWhenUsed="1"/>
-    <w:lsdException w:name="FollowedHyperlink" w:semiHidden="1" w:unhideWhenUsed="1"/>
-    <w:lsdException w:name="Strong" w:uiPriority="22" w:qFormat="1"/>
-    <w:lsdException w:name="Emphasis" w:uiPriority="20" w:qFormat="1"/>
-    <w:lsdException w:name="Document Map" w:semiHidden="1" w:unhideWhenUsed="1"/>
-    <w:lsdException w:name="Plain Text" w:semiHidden="1" w:unhideWhenUsed="1"/>
-    <w:lsdException w:name="E-mail Signature" w:semiHidden="1" w:unhideWhenUsed="1"/>
-    <w:lsdException w:name="HTML Top of Form" w:semiHidden="1" w:unhideWhenUsed="1"/>
-    <w:lsdException w:name="HTML Bottom of Form" w:semiHidden="1" w:unhideWhenUsed="1"/>
-    <w:lsdException w:name="Normal (Web)" w:semiHidden="1" w:unhideWhenUsed="1"/>
-    <w:lsdException w:name="HTML Acronym" w:semiHidden="1" w:unhideWhenUsed="1"/>
-    <w:lsdException w:name="HTML Address" w:semiHidden="1" w:unhideWhenUsed="1"/>
-    <w:lsdException w:name="HTML Cite" w:semiHidden="1" w:unhideWhenUsed="1"/>
-    <w:lsdException w:name="HTML Code" w:semiHidden="1" w:unhideWhenUsed="1"/>
-    <w:lsdException w:name="HTML Definition" w:semiHidden="1" w:unhideWhenUsed="1"/>
-    <w:lsdException w:name="HTML Keyboard" w:semiHidden="1" w:unhideWhenUsed="1"/>
-    <w:lsdException w:name="HTML Preformatted" w:semiHidden="1" w:unhideWhenUsed="1"/>
-    <w:lsdException w:name="HTML Sample" w:semiHidden="1" w:unhideWhenUsed="1"/>
-    <w:lsdException w:name="HTML Typewriter" w:semiHidden="1" w:unhideWhenUsed="1"/>
-    <w:lsdException w:name="HTML Variable" w:semiHidden="1" w:unhideWhenUsed="1"/>
-    <w:lsdException w:name="Normal Table" w:semiHidden="1" w:unhideWhenUsed="1"/>
-    <w:lsdException w:name="annotation subject" w:semiHidden="1" w:unhideWhenUsed="1"/>
-    <w:lsdException w:name="No List" w:semiHidden="1" w:unhideWhenUsed="1"/>
-    <w:lsdException w:name="Outline List 1" w:semiHidden="1" w:unhideWhenUsed="1"/>
-    <w:lsdException w:name="Outline List 2" w:semiHidden="1" w:unhideWhenUsed="1"/>
-    <w:lsdException w:name="Outline List 3" w:semiHidden="1" w:unhideWhenUsed="1"/>
-    <w:lsdException w:name="Table Simple 1" w:semiHidden="1" w:unhideWhenUsed="1"/>
-    <w:lsdException w:name="Table Simple 2" w:semiHidden="1" w:unhideWhenUsed="1"/>
-    <w:lsdException w:name="Table Simple 3" w:semiHidden="1" w:unhideWhenUsed="1"/>
-    <w:lsdException w:name="Table Classic 1" w:semiHidden="1" w:unhideWhenUsed="1"/>
-    <w:lsdException w:name="Table Classic 2" w:semiHidden="1" w:unhideWhenUsed="1"/>
-    <w:lsdException w:name="Table Classic 3" w:semiHidden="1" w:unhideWhenUsed="1"/>
-    <w:lsdException w:name="Table Classic 4" w:semiHidden="1" w:unhideWhenUsed="1"/>
-    <w:lsdException w:name="Table Colorful 1" w:semiHidden="1" w:unhideWhenUsed="1"/>
-    <w:lsdException w:name="Table Colorful 2" w:semiHidden="1" w:unhideWhenUsed="1"/>
-    <w:lsdException w:name="Table Colorful 3" w:semiHidden="1" w:unhideWhenUsed="1"/>
-    <w:lsdException w:name="Table Columns 1" w:semiHidden="1" w:unhideWhenUsed="1"/>
-    <w:lsdException w:name="Table Columns 2" w:semiHidden="1" w:unhideWhenUsed="1"/>
-    <w:lsdException w:name="Table Columns 3" w:semiHidden="1" w:unhideWhenUsed="1"/>
-    <w:lsdException w:name="Table Columns 4" w:semiHidden="1" w:unhideWhenUsed="1"/>
-    <w:lsdException w:name="Table Columns 5" w:semiHidden="1" w:unhideWhenUsed="1"/>
-    <w:lsdException w:name="Table Grid 1" w:semiHidden="1" w:unhideWhenUsed="1"/>
-    <w:lsdException w:name="Table Grid 2" w:semiHidden="1" w:unhideWhenUsed="1"/>
-    <w:lsdException w:name="Table Grid 3" w:semiHidden="1" w:unhideWhenUsed="1"/>
-    <w:lsdException w:name="Table Grid 4" w:semiHidden="1" w:unhideWhenUsed="1"/>
-    <w:lsdException w:name="Table Grid 5" w:semiHidden="1" w:unhideWhenUsed="1"/>
-    <w:lsdException w:name="Table Grid 6" w:semiHidden="1" w:unhideWhenUsed="1"/>
-    <w:lsdException w:name="Table Grid 7" w:semiHidden="1" w:unhideWhenUsed="1"/>
-    <w:lsdException w:name="Table Grid 8" w:semiHidden="1" w:unhideWhenUsed="1"/>
-    <w:lsdException w:name="Table List 1" w:semiHidden="1" w:unhideWhenUsed="1"/>
-    <w:lsdException w:name="Table List 2" w:semiHidden="1" w:unhideWhenUsed="1"/>
-    <w:lsdException w:name="Table List 3" w:semiHidden="1" w:unhideWhenUsed="1"/>
-    <w:lsdException w:name="Table List 4" w:semiHidden="1" w:unhideWhenUsed="1"/>
-    <w:lsdException w:name="Table List 5" w:semiHidden="1" w:unhideWhenUsed="1"/>
-    <w:lsdException w:name="Table List 6" w:semiHidden="1" w:unhideWhenUsed="1"/>
-    <w:lsdException w:name="Table List 7" w:semiHidden="1" w:unhideWhenUsed="1"/>
-    <w:lsdException w:name="Table List 8" w:semiHidden="1" w:unhideWhenUsed="1"/>
-    <w:lsdException w:name="Table 3D effects 1" w:semiHidden="1" w:unhideWhenUsed="1"/>
-    <w:lsdException w:name="Table 3D effects 2" w:semiHidden="1" w:unhideWhenUsed="1"/>
-    <w:lsdException w:name="Table 3D effects 3" w:semiHidden="1" w:unhideWhenUsed="1"/>
-    <w:lsdException w:name="Table Contemporary" w:semiHidden="1" w:unhideWhenUsed="1"/>
-    <w:lsdException w:name="Table Elegant" w:semiHidden="1" w:unhideWhenUsed="1"/>
-    <w:lsdException w:name="Table Professional" w:semiHidden="1" w:unhideWhenUsed="1"/>
-    <w:lsdException w:name="Table Subtle 1" w:semiHidden="1" w:unhideWhenUsed="1"/>
-    <w:lsdException w:name="Table Subtle 2" w:semiHidden="1" w:unhideWhenUsed="1"/>
-    <w:lsdException w:name="Table Web 1" w:semiHidden="1" w:unhideWhenUsed="1"/>
-    <w:lsdException w:name="Table Web 2" w:semiHidden="1" w:unhideWhenUsed="1"/>
-    <w:lsdException w:name="Table Web 3" w:semiHidden="1" w:unhideWhenUsed="1"/>
-    <w:lsdException w:name="Balloon Text" w:semiHidden="1" w:unhideWhenUsed="1"/>
-    <w:lsdException w:name="Table Grid" w:uiPriority="39"/>
-    <w:lsdException w:name="Table Theme" w:semiHidden="1" w:unhideWhenUsed="1"/>
-    <w:lsdException w:name="Placeholder Text" w:semiHidden="1"/>
-    <w:lsdException w:name="No Spacing" w:uiPriority="1" w:qFormat="1"/>
-    <w:lsdException w:name="Light Shading" w:uiPriority="60"/>
-    <w:lsdException w:name="Light List" w:uiPriority="61"/>
-    <w:lsdException w:name="Light Grid" w:uiPriority="62"/>
-    <w:lsdException w:name="Medium Shading 1" w:uiPriority="63"/>
-    <w:lsdException w:name="Medium Shading 2" w:uiPriority="64"/>
-    <w:lsdException w:name="Medium List 1" w:uiPriority="65"/>
-    <w:lsdException w:name="Medium List 2" w:uiPriority="66"/>
-    <w:lsdException w:name="Medium Grid 1" w:uiPriority="67"/>
-    <w:lsdException w:name="Medium Grid 2" w:uiPriority="68"/>
-    <w:lsdException w:name="Medium Grid 3" w:uiPriority="69"/>
-    <w:lsdException w:name="Dark List" w:uiPriority="70"/>
-    <w:lsdException w:name="Colorful Shading" w:uiPriority="71"/>
-    <w:lsdException w:name="Colorful List" w:uiPriority="72"/>
-    <w:lsdException w:name="Colorful Grid" w:uiPriority="73"/>
-    <w:lsdException w:name="Light Shading Accent 1" w:uiPriority="60"/>
-    <w:lsdException w:name="Light List Accent 1" w:uiPriority="61"/>
-    <w:lsdException w:name="Light Grid Accent 1" w:uiPriority="62"/>
-    <w:lsdException w:name="Medium Shading 1 Accent 1" w:uiPriority="63"/>
-    <w:lsdException w:name="Medium Shading 2 Accent 1" w:uiPriority="64"/>
-    <w:lsdException w:name="Medium List 1 Accent 1" w:uiPriority="65"/>
-    <w:lsdException w:name="Revision" w:semiHidden="1"/>
-    <w:lsdException w:name="List Paragraph" w:uiPriority="34" w:qFormat="1"/>
-    <w:lsdException w:name="Quote" w:uiPriority="29" w:qFormat="1"/>
-    <w:lsdException w:name="Intense Quote" w:uiPriority="30" w:qFormat="1"/>
-    <w:lsdException w:name="Medium List 2 Accent 1" w:uiPriority="66"/>
-    <w:lsdException w:name="Medium Grid 1 Accent 1" w:uiPriority="67"/>
-    <w:lsdException w:name="Medium Grid 2 Accent 1" w:uiPriority="68"/>
-    <w:lsdException w:name="Medium Grid 3 Accent 1" w:uiPriority="69"/>
-    <w:lsdException w:name="Dark List Accent 1" w:uiPriority="70"/>
-    <w:lsdException w:name="Colorful Shading Accent 1" w:uiPriority="71"/>
-    <w:lsdException w:name="Colorful List Accent 1" w:uiPriority="72"/>
-    <w:lsdException w:name="Colorful Grid Accent 1" w:uiPriority="73"/>
-    <w:lsdException w:name="Light Shading Accent 2" w:uiPriority="60"/>
-    <w:lsdException w:name="Light List Accent 2" w:uiPriority="61"/>
-    <w:lsdException w:name="Light Grid Accent 2" w:uiPriority="62"/>
-    <w:lsdException w:name="Medium Shading 1 Accent 2" w:uiPriority="63"/>
-    <w:lsdException w:name="Medium Shading 2 Accent 2" w:uiPriority="64"/>
-    <w:lsdException w:name="Medium List 1 Accent 2" w:uiPriority="65"/>
-    <w:lsdException w:name="Medium List 2 Accent 2" w:uiPriority="66"/>
-    <w:lsdException w:name="Medium Grid 1 Accent 2" w:uiPriority="67"/>
-    <w:lsdException w:name="Medium Grid 2 Accent 2" w:uiPriority="68"/>
-    <w:lsdException w:name="Medium Grid 3 Accent 2" w:uiPriority="69"/>
-    <w:lsdException w:name="Dark List Accent 2" w:uiPriority="70"/>
-    <w:lsdException w:name="Colorful Shading Accent 2" w:uiPriority="71"/>
-    <w:lsdException w:name="Colorful List Accent 2" w:uiPriority="72"/>
-    <w:lsdException w:name="Colorful Grid Accent 2" w:uiPriority="73"/>
-    <w:lsdException w:name="Light Shading Accent 3" w:uiPriority="60"/>
-    <w:lsdException w:name="Light List Accent 3" w:uiPriority="61"/>
-    <w:lsdException w:name="Light Grid Accent 3" w:uiPriority="62"/>
-    <w:lsdException w:name="Medium Shading 1 Accent 3" w:uiPriority="63"/>
-    <w:lsdException w:name="Medium Shading 2 Accent 3" w:uiPriority="64"/>
-    <w:lsdException w:name="Medium List 1 Accent 3" w:uiPriority="65"/>
-    <w:lsdException w:name="Medium List 2 Accent 3" w:uiPriority="66"/>
-    <w:lsdException w:name="Medium Grid 1 Accent 3" w:uiPriority="67"/>
-    <w:lsdException w:name="Medium Grid 2 Accent 3" w:uiPriority="68"/>
-    <w:lsdException w:name="Medium Grid 3 Accent 3" w:uiPriority="69"/>
-    <w:lsdException w:name="Dark List Accent 3" w:uiPriority="70"/>
-    <w:lsdException w:name="Colorful Shading Accent 3" w:uiPriority="71"/>
-    <w:lsdException w:name="Colorful List Accent 3" w:uiPriority="72"/>
-    <w:lsdException w:name="Colorful Grid Accent 3" w:uiPriority="73"/>
-    <w:lsdException w:name="Light Shading Accent 4" w:uiPriority="60"/>
-    <w:lsdException w:name="Light List Accent 4" w:uiPriority="61"/>
-    <w:lsdException w:name="Light Grid Accent 4" w:uiPriority="62"/>
-    <w:lsdException w:name="Medium Shading 1 Accent 4" w:uiPriority="63"/>
-    <w:lsdException w:name="Medium Shading 2 Accent 4" w:uiPriority="64"/>
-    <w:lsdException w:name="Medium List 1 Accent 4" w:uiPriority="65"/>
-    <w:lsdException w:name="Medium List 2 Accent 4" w:uiPriority="66"/>
-    <w:lsdException w:name="Medium Grid 1 Accent 4" w:uiPriority="67"/>
-    <w:lsdException w:name="Medium Grid 2 Accent 4" w:uiPriority="68"/>
-    <w:lsdException w:name="Medium Grid 3 Accent 4" w:uiPriority="69"/>
-    <w:lsdException w:name="Dark List Accent 4" w:uiPriority="70"/>
-    <w:lsdException w:name="Colorful Shading Accent 4" w:uiPriority="71"/>
-    <w:lsdException w:name="Colorful List Accent 4" w:uiPriority="72"/>
-    <w:lsdException w:name="Colorful Grid Accent 4" w:uiPriority="73"/>
-    <w:lsdException w:name="Light Shading Accent 5" w:uiPriority="60"/>
-    <w:lsdException w:name="Light List Accent 5" w:uiPriority="61"/>
-    <w:lsdException w:name="Light Grid Accent 5" w:uiPriority="62"/>
-    <w:lsdException w:name="Medium Shading 1 Accent 5" w:uiPriority="63"/>
-    <w:lsdException w:name="Medium Shading 2 Accent 5" w:uiPriority="64"/>
-    <w:lsdException w:name="Medium List 1 Accent 5" w:uiPriority="65"/>
-    <w:lsdException w:name="Medium List 2 Accent 5" w:uiPriority="66"/>
-    <w:lsdException w:name="Medium Grid 1 Accent 5" w:uiPriority="67"/>
-    <w:lsdException w:name="Medium Grid 2 Accent 5" w:uiPriority="68"/>
-    <w:lsdException w:name="Medium Grid 3 Accent 5" w:uiPriority="69"/>
-    <w:lsdException w:name="Dark List Accent 5" w:uiPriority="70"/>
-    <w:lsdException w:name="Colorful Shading Accent 5" w:uiPriority="71"/>
-    <w:lsdException w:name="Colorful List Accent 5" w:uiPriority="72"/>
-    <w:lsdException w:name="Colorful Grid Accent 5" w:uiPriority="73"/>
-    <w:lsdException w:name="Light Shading Accent 6" w:uiPriority="60"/>
-    <w:lsdException w:name="Light List Accent 6" w:uiPriority="61"/>
-    <w:lsdException w:name="Light Grid Accent 6" w:uiPriority="62"/>
-    <w:lsdException w:name="Medium Shading 1 Accent 6" w:uiPriority="63"/>
-    <w:lsdException w:name="Medium Shading 2 Accent 6" w:uiPriority="64"/>
-    <w:lsdException w:name="Medium List 1 Accent 6" w:uiPriority="65"/>
-    <w:lsdException w:name="Medium List 2 Accent 6" w:uiPriority="66"/>
-    <w:lsdException w:name="Medium Grid 1 Accent 6" w:uiPriority="67"/>
-    <w:lsdException w:name="Medium Grid 2 Accent 6" w:uiPriority="68"/>
-    <w:lsdException w:name="Medium Grid 3 Accent 6" w:uiPriority="69"/>
-    <w:lsdException w:name="Dark List Accent 6" w:uiPriority="70"/>
-    <w:lsdException w:name="Colorful Shading Accent 6" w:uiPriority="71"/>
-    <w:lsdException w:name="Colorful List Accent 6" w:uiPriority="72"/>
-    <w:lsdException w:name="Colorful Grid Accent 6" w:uiPriority="73"/>
-    <w:lsdException w:name="Subtle Emphasis" w:uiPriority="19" w:qFormat="1"/>
-    <w:lsdException w:name="Intense Emphasis" w:uiPriority="21" w:qFormat="1"/>
-    <w:lsdException w:name="Subtle Reference" w:uiPriority="31" w:qFormat="1"/>
-    <w:lsdException w:name="Intense Reference" w:uiPriority="32" w:qFormat="1"/>
-    <w:lsdException w:name="Book Title" w:uiPriority="33" w:qFormat="1"/>
-    <w:lsdException w:name="Bibliography" w:semiHidden="1" w:uiPriority="37" w:unhideWhenUsed="1"/>
-    <w:lsdException w:name="TOC Heading" w:semiHidden="1" w:uiPriority="39" w:unhideWhenUsed="1" w:qFormat="1"/>
-    <w:lsdException w:name="Plain Table 1" w:uiPriority="41"/>
-    <w:lsdException w:name="Plain Table 2" w:uiPriority="42"/>
-    <w:lsdException w:name="Plain Table 3" w:uiPriority="43"/>
-    <w:lsdException w:name="Plain Table 4" w:uiPriority="44"/>
-    <w:lsdException w:name="Plain Table 5" w:uiPriority="45"/>
-    <w:lsdException w:name="Grid Table Light" w:uiPriority="40"/>
-    <w:lsdException w:name="Grid Table 1 Light" w:uiPriority="46"/>
-    <w:lsdException w:name="Grid Table 2" w:uiPriority="47"/>
-    <w:lsdException w:name="Grid Table 3" w:uiPriority="48"/>
-    <w:lsdException w:name="Grid Table 4" w:uiPriority="49"/>
-    <w:lsdException w:name="Grid Table 5 Dark" w:uiPriority="50"/>
-    <w:lsdException w:name="Grid Table 6 Colorful" w:uiPriority="51"/>
-    <w:lsdException w:name="Grid Table 7 Colorful" w:uiPriority="52"/>
-    <w:lsdException w:name="Grid Table 1 Light Accent 1" w:uiPriority="46"/>
-    <w:lsdException w:name="Grid Table 2 Accent 1" w:uiPriority="47"/>
-    <w:lsdException w:name="Grid Table 3 Accent 1" w:uiPriority="48"/>
-    <w:lsdException w:name="Grid Table 4 Accent 1" w:uiPriority="49"/>
-    <w:lsdException w:name="Grid Table 5 Dark Accent 1" w:uiPriority="50"/>
-    <w:lsdException w:name="Grid Table 6 Colorful Accent 1" w:uiPriority="51"/>
-    <w:lsdException w:name="Grid Table 7 Colorful Accent 1" w:uiPriority="52"/>
-    <w:lsdException w:name="Grid Table 1 Light Accent 2" w:uiPriority="46"/>
-    <w:lsdException w:name="Grid Table 2 Accent 2" w:uiPriority="47"/>
-    <w:lsdException w:name="Grid Table 3 Accent 2" w:uiPriority="48"/>
-    <w:lsdException w:name="Grid Table 4 Accent 2" w:uiPriority="49"/>
-    <w:lsdException w:name="Grid Table 5 Dark Accent 2" w:uiPriority="50"/>
-    <w:lsdException w:name="Grid Table 6 Colorful Accent 2" w:uiPriority="51"/>
-    <w:lsdException w:name="Grid Table 7 Colorful Accent 2" w:uiPriority="52"/>
-    <w:lsdException w:name="Grid Table 1 Light Accent 3" w:uiPriority="46"/>
-    <w:lsdException w:name="Grid Table 2 Accent 3" w:uiPriority="47"/>
-    <w:lsdException w:name="Grid Table 3 Accent 3" w:uiPriority="48"/>
-    <w:lsdException w:name="Grid Table 4 Accent 3" w:uiPriority="49"/>
-    <w:lsdException w:name="Grid Table 5 Dark Accent 3" w:uiPriority="50"/>
-    <w:lsdException w:name="Grid Table 6 Colorful Accent 3" w:uiPriority="51"/>
-    <w:lsdException w:name="Grid Table 7 Colorful Accent 3" w:uiPriority="52"/>
-    <w:lsdException w:name="Grid Table 1 Light Accent 4" w:uiPriority="46"/>
-    <w:lsdException w:name="Grid Table 2 Accent 4" w:uiPriority="47"/>
-    <w:lsdException w:name="Grid Table 3 Accent 4" w:uiPriority="48"/>
-    <w:lsdException w:name="Grid Table 4 Accent 4" w:uiPriority="49"/>
-    <w:lsdException w:name="Grid Table 5 Dark Accent 4" w:uiPriority="50"/>
-    <w:lsdException w:name="Grid Table 6 Colorful Accent 4" w:uiPriority="51"/>
-    <w:lsdException w:name="Grid Table 7 Colorful Accent 4" w:uiPriority="52"/>
-    <w:lsdException w:name="Grid Table 1 Light Accent 5" w:uiPriority="46"/>
-    <w:lsdException w:name="Grid Table 2 Accent 5" w:uiPriority="47"/>
-    <w:lsdException w:name="Grid Table 3 Accent 5" w:uiPriority="48"/>
-    <w:lsdException w:name="Grid Table 4 Accent 5" w:uiPriority="49"/>
-    <w:lsdException w:name="Grid Table 5 Dark Accent 5" w:uiPriority="50"/>
-    <w:lsdException w:name="Grid Table 6 Colorful Accent 5" w:uiPriority="51"/>
-    <w:lsdException w:name="Grid Table 7 Colorful Accent 5" w:uiPriority="52"/>
-    <w:lsdException w:name="Grid Table 1 Light Accent 6" w:uiPriority="46"/>
-    <w:lsdException w:name="Grid Table 2 Accent 6" w:uiPriority="47"/>
-    <w:lsdException w:name="Grid Table 3 Accent 6" w:uiPriority="48"/>
-    <w:lsdException w:name="Grid Table 4 Accent 6" w:uiPriority="49"/>
-    <w:lsdException w:name="Grid Table 5 Dark Accent 6" w:uiPriority="50"/>
-    <w:lsdException w:name="Grid Table 6 Colorful Accent 6" w:uiPriority="51"/>
-    <w:lsdException w:name="Grid Table 7 Colorful Accent 6" w:uiPriority="52"/>
-    <w:lsdException w:name="List Table 1 Light" w:uiPriority="46"/>
-    <w:lsdException w:name="List Table 2" w:uiPriority="47"/>
-    <w:lsdException w:name="List Table 3" w:uiPriority="48"/>
-    <w:lsdException w:name="List Table 4" w:uiPriority="49"/>
-    <w:lsdException w:name="List Table 5 Dark" w:uiPriority="50"/>
-    <w:lsdException w:name="List Table 6 Colorful" w:uiPriority="51"/>
-    <w:lsdException w:name="List Table 7 Colorful" w:uiPriority="52"/>
-    <w:lsdException w:name="List Table 1 Light Accent 1" w:uiPriority="46"/>
-    <w:lsdException w:name="List Table 2 Accent 1" w:uiPriority="47"/>
-    <w:lsdException w:name="List Table 3 Accent 1" w:uiPriority="48"/>
-    <w:lsdException w:name="List Table 4 Accent 1" w:uiPriority="49"/>
-    <w:lsdException w:name="List Table 5 Dark Accent 1" w:uiPriority="50"/>
-    <w:lsdException w:name="List Table 6 Colorful Accent 1" w:uiPriority="51"/>
-    <w:lsdException w:name="List Table 7 Colorful Accent 1" w:uiPriority="52"/>
-    <w:lsdException w:name="List Table 1 Light Accent 2" w:uiPriority="46"/>
-    <w:lsdException w:name="List Table 2 Accent 2" w:uiPriority="47"/>
-    <w:lsdException w:name="List Table 3 Accent 2" w:uiPriority="48"/>
-    <w:lsdException w:name="List Table 4 Accent 2" w:uiPriority="49"/>
-    <w:lsdException w:name="List Table 5 Dark Accent 2" w:uiPriority="50"/>
-    <w:lsdException w:name="List Table 6 Colorful Accent 2" w:uiPriority="51"/>
-    <w:lsdException w:name="List Table 7 Colorful Accent 2" w:uiPriority="52"/>
-    <w:lsdException w:name="List Table 1 Light Accent 3" w:uiPriority="46"/>
-    <w:lsdException w:name="List Table 2 Accent 3" w:uiPriority="47"/>
-    <w:lsdException w:name="List Table 3 Accent 3" w:uiPriority="48"/>
-    <w:lsdException w:name="List Table 4 Accent 3" w:uiPriority="49"/>
-    <w:lsdException w:name="List Table 5 Dark Accent 3" w:uiPriority="50"/>
-    <w:lsdException w:name="List Table 6 Colorful Accent 3" w:uiPriority="51"/>
-    <w:lsdException w:name="List Table 7 Colorful Accent 3" w:uiPriority="52"/>
-    <w:lsdException w:name="List Table 1 Light Accent 4" w:uiPriority="46"/>
-    <w:lsdException w:name="List Table 2 Accent 4" w:uiPriority="47"/>
-    <w:lsdException w:name="List Table 3 Accent 4" w:uiPriority="48"/>
-    <w:lsdException w:name="List Table 4 Accent 4" w:uiPriority="49"/>
-    <w:lsdException w:name="List Table 5 Dark Accent 4" w:uiPriority="50"/>
-    <w:lsdException w:name="List Table 6 Colorful Accent 4" w:uiPriority="51"/>
-    <w:lsdException w:name="List Table 7 Colorful Accent 4" w:uiPriority="52"/>
-    <w:lsdException w:name="List Table 1 Light Accent 5" w:uiPriority="46"/>
-    <w:lsdException w:name="List Table 2 Accent 5" w:uiPriority="47"/>
-    <w:lsdException w:name="List Table 3 Accent 5" w:uiPriority="48"/>
-    <w:lsdException w:name="List Table 4 Accent 5" w:uiPriority="49"/>
-    <w:lsdException w:name="List Table 5 Dark Accent 5" w:uiPriority="50"/>
-    <w:lsdException w:name="List Table 6 Colorful Accent 5" w:uiPriority="51"/>
-    <w:lsdException w:name="List Table 7 Colorful Accent 5" w:uiPriority="52"/>
-    <w:lsdException w:name="List Table 1 Light Accent 6" w:uiPriority="46"/>
-    <w:lsdException w:name="List Table 2 Accent 6" w:uiPriority="47"/>
-    <w:lsdException w:name="List Table 3 Accent 6" w:uiPriority="48"/>
-    <w:lsdException w:name="List Table 4 Accent 6" w:uiPriority="49"/>
-    <w:lsdException w:name="List Table 5 Dark Accent 6" w:uiPriority="50"/>
-    <w:lsdException w:name="List Table 6 Colorful Accent 6" w:uiPriority="51"/>
-    <w:lsdException w:name="List Table 7 Colorful Accent 6" w:uiPriority="52"/>
-    <w:lsdException w:name="Mention" w:semiHidden="1" w:unhideWhenUsed="1"/>
-    <w:lsdException w:name="Smart Hyperlink" w:semiHidden="1" w:unhideWhenUsed="1"/>
-    <w:lsdException w:name="Hashtag" w:semiHidden="1" w:unhideWhenUsed="1"/>
-    <w:lsdException w:name="Unresolved Mention" w:semiHidden="1" w:unhideWhenUsed="1"/>
-  </w:latentStyles>
-  <w:style w:type="paragraph" w:default="1" w:styleId="Normal">
-    <w:name w:val="Normal"/>
-    <w:qFormat/>
-  </w:style>
-  <w:style w:type="character" w:default="1" w:styleId="DefaultParagraphFont">
-    <w:name w:val="Default Paragraph Font"/>
-    <w:uiPriority w:val="1"/>
-    <w:semiHidden/>
-    <w:unhideWhenUsed/>
-  </w:style>
-  <w:style w:type="table" w:default="1" w:styleId="TableNormal">
-    <w:name w:val="Normal Table"/>
-    <w:uiPriority w:val="99"/>
-    <w:semiHidden/>
-    <w:unhideWhenUsed/>
-    <w:tblPr>
-      <w:tblInd w:w="0" w:type="dxa"/>
-      <w:tblCellMar>
-        <w:top w:w="0" w:type="dxa"/>
-        <w:left w:w="108" w:type="dxa"/>
-        <w:bottom w:w="0" w:type="dxa"/>
-        <w:right w:w="108" w:type="dxa"/>
-      </w:tblCellMar>
-    </w:tblPr>
-  </w:style>
-  <w:style w:type="numbering" w:default="1" w:styleId="NoList">
-    <w:name w:val="No List"/>
-    <w:uiPriority w:val="99"/>
-    <w:semiHidden/>
-    <w:unhideWhenUsed/>
-  </w:style>
-  <w:style w:type="paragraph" w:customStyle="1" w:styleId="396D25EB5B1F1F42B6F60DDEF179B857">
-    <w:name w:val="396D25EB5B1F1F42B6F60DDEF179B857"/>
-  </w:style>
-  <w:style w:type="paragraph" w:customStyle="1" w:styleId="D800496B64E39C42B6AE28604E58C00A">
-    <w:name w:val="D800496B64E39C42B6AE28604E58C00A"/>
-  </w:style>
-  <w:style w:type="paragraph" w:customStyle="1" w:styleId="9303DB693DC397408EB0DA282B07C1BF">
-    <w:name w:val="9303DB693DC397408EB0DA282B07C1BF"/>
-  </w:style>
-  <w:style w:type="paragraph" w:customStyle="1" w:styleId="15DA98F131183846AE3F5FEE6A0F2CFF">
-    <w:name w:val="15DA98F131183846AE3F5FEE6A0F2CFF"/>
-  </w:style>
-  <w:style w:type="paragraph" w:customStyle="1" w:styleId="6D1EFEEB984B274982AF8927B9F158ED">
-    <w:name w:val="6D1EFEEB984B274982AF8927B9F158ED"/>
-  </w:style>
-  <w:style w:type="paragraph" w:styleId="ListBullet">
-    <w:name w:val="List Bullet"/>
-    <w:basedOn w:val="Normal"/>
-    <w:uiPriority w:val="12"/>
-    <w:qFormat/>
-    <w:pPr>
-      <w:numPr>
-        <w:numId w:val="1"/>
-      </w:numPr>
-      <w:spacing w:after="240" w:line="312" w:lineRule="auto"/>
-    </w:pPr>
-    <w:rPr>
-      <w:rFonts w:eastAsiaTheme="minorHAnsi"/>
-      <w:color w:val="000000" w:themeColor="text1"/>
-      <w:lang w:val="en-US" w:eastAsia="ja-JP"/>
-    </w:rPr>
-  </w:style>
-  <w:style w:type="paragraph" w:customStyle="1" w:styleId="B723A65FE1EBC047A7A9606C5AED24FA">
-    <w:name w:val="B723A65FE1EBC047A7A9606C5AED24FA"/>
-  </w:style>
-  <w:style w:type="paragraph" w:customStyle="1" w:styleId="250FB844635B7D45A27C9C44D7E570F3">
-    <w:name w:val="250FB844635B7D45A27C9C44D7E570F3"/>
-  </w:style>
-  <w:style w:type="paragraph" w:customStyle="1" w:styleId="9184F1AD1C8419439D39343008956997">
-    <w:name w:val="9184F1AD1C8419439D39343008956997"/>
-  </w:style>
-  <w:style w:type="paragraph" w:customStyle="1" w:styleId="C8EAC2AE50D483458E56A61D9FEC15C6">
-    <w:name w:val="C8EAC2AE50D483458E56A61D9FEC15C6"/>
-  </w:style>
-  <w:style w:type="paragraph" w:customStyle="1" w:styleId="3A87A122C3B65E41B3A0B2AF37E3058F">
-    <w:name w:val="3A87A122C3B65E41B3A0B2AF37E3058F"/>
-  </w:style>
-  <w:style w:type="paragraph" w:customStyle="1" w:styleId="7D424E8F9EFB3649BA39C9C2EF3ECA70">
-    <w:name w:val="7D424E8F9EFB3649BA39C9C2EF3ECA70"/>
-  </w:style>
-  <w:style w:type="paragraph" w:customStyle="1" w:styleId="467382D984C8A547A35A0D0073E801DD">
-    <w:name w:val="467382D984C8A547A35A0D0073E801DD"/>
-  </w:style>
-  <w:style w:type="paragraph" w:customStyle="1" w:styleId="D2B969A91F17824F9B6962FAA2E84EC5">
-    <w:name w:val="D2B969A91F17824F9B6962FAA2E84EC5"/>
-  </w:style>
-  <w:style w:type="paragraph" w:customStyle="1" w:styleId="4BC0BFE6C9AB094F9635E2812FCD3E5C">
-    <w:name w:val="4BC0BFE6C9AB094F9635E2812FCD3E5C"/>
-  </w:style>
-  <w:style w:type="paragraph" w:customStyle="1" w:styleId="63936A6F3A731F49A560DF64B8470A61">
-    <w:name w:val="63936A6F3A731F49A560DF64B8470A61"/>
-  </w:style>
-  <w:style w:type="paragraph" w:customStyle="1" w:styleId="0B5D93B0760E9E43AEFC14CAF661B6CC">
-    <w:name w:val="0B5D93B0760E9E43AEFC14CAF661B6CC"/>
-  </w:style>
-  <w:style w:type="paragraph" w:customStyle="1" w:styleId="77D2867147B7534ABEAFD7204F489448">
-    <w:name w:val="77D2867147B7534ABEAFD7204F489448"/>
-  </w:style>
-  <w:style w:type="paragraph" w:customStyle="1" w:styleId="8FA30091906CF14BA6E7D28DD08B5C40">
-    <w:name w:val="8FA30091906CF14BA6E7D28DD08B5C40"/>
-  </w:style>
-</w:styles>
-</file>
-
-<file path=word/glossary/webSettings.xml><?xml version="1.0" encoding="utf-8"?>
-<w:webSettings xmlns:mc="http://schemas.openxmlformats.org/markup-compatibility/2006" xmlns:r="http://schemas.openxmlformats.org/officeDocument/2006/relationships" xmlns:w="http://schemas.openxmlformats.org/wordprocessingml/2006/main" xmlns:w14="http://schemas.microsoft.com/office/word/2010/wordml" xmlns:w15="http://schemas.microsoft.com/office/word/2012/wordml" xmlns:w16cid="http://schemas.microsoft.com/office/word/2016/wordml/cid" xmlns:w16se="http://schemas.microsoft.com/office/word/2015/wordml/symex" mc:Ignorable="w14 w15 w16se w16cid">
-  <w:optimizeForBrowser/>
-  <w:allowPNG/>
-</w:webSettings>
-</file>
-
 <file path=word/theme/theme1.xml><?xml version="1.0" encoding="utf-8"?>
 <a:theme xmlns:a="http://schemas.openxmlformats.org/drawingml/2006/main" name="Office Theme">
   <a:themeElements>
@@ -7608,7 +6380,7 @@
 </file>
 
 <file path=customXml/itemProps1.xml><?xml version="1.0" encoding="utf-8"?>
-<ds:datastoreItem xmlns:ds="http://schemas.openxmlformats.org/officeDocument/2006/customXml" ds:itemID="{41966669-D112-6D47-90F9-CD7EAFB50448}">
+<ds:datastoreItem xmlns:ds="http://schemas.openxmlformats.org/officeDocument/2006/customXml" ds:itemID="{6A098B23-13F3-3841-BA5D-F7A46B3A593D}">
   <ds:schemaRefs>
     <ds:schemaRef ds:uri="http://schemas.openxmlformats.org/officeDocument/2006/bibliography"/>
   </ds:schemaRefs>

</xml_diff>

<commit_message>
juntado lo de alber y mio
</commit_message>
<xml_diff>
--- a/documentacion/Genlab.docx
+++ b/documentacion/Genlab.docx
@@ -2025,6 +2025,1235 @@
     <w:p>
       <w:pPr>
         <w:pStyle w:val="Subtitle"/>
+        <w:jc w:val="both"/>
+        <w:rPr>
+          <w:rFonts w:eastAsiaTheme="minorHAnsi"/>
+          <w:sz w:val="24"/>
+          <w:lang w:val="es-ES"/>
+        </w:rPr>
+      </w:pPr>
+      <w:r>
+        <w:rPr>
+          <w:rFonts w:eastAsiaTheme="minorHAnsi"/>
+          <w:sz w:val="24"/>
+          <w:lang w:val="es-ES"/>
+        </w:rPr>
+        <w:t>En este apartado se procede a explicar todos los detalles de programación y la estructura que se ha seguido para programar la aplicación móvil, así como las instrucciones necesarias para llevar a cabo una ampliación o extensión de la aplicación.</w:t>
+      </w:r>
+    </w:p>
+    <w:p>
+      <w:pPr>
+        <w:pStyle w:val="Subtitle"/>
+        <w:jc w:val="both"/>
+        <w:rPr>
+          <w:rFonts w:eastAsiaTheme="minorHAnsi"/>
+          <w:sz w:val="24"/>
+          <w:lang w:val="es-ES"/>
+        </w:rPr>
+      </w:pPr>
+    </w:p>
+    <w:p>
+      <w:pPr>
+        <w:pStyle w:val="Subtitle"/>
+        <w:jc w:val="both"/>
+        <w:rPr>
+          <w:rFonts w:eastAsiaTheme="minorHAnsi"/>
+          <w:sz w:val="24"/>
+          <w:lang w:val="es-ES"/>
+        </w:rPr>
+      </w:pPr>
+      <w:r>
+        <w:rPr>
+          <w:rFonts w:eastAsiaTheme="minorHAnsi"/>
+          <w:sz w:val="24"/>
+          <w:lang w:val="es-ES"/>
+        </w:rPr>
+        <w:t>Para llevar a cabo esta aplicación, se ha utilizado Apache Cordova. Esto es debido a que permite diseñar una aplicación móvil mediante tecnologías web, por lo que se tiene acceso a amplios recursos que HTML, CSS y JavaScript permiten (como el diseño Responsive, para permitir la correcta visualización independientemente del tamaño de la pantalla, fundamental para una aplicación móvil, donde existen múltiples tamaños del dispositivo) y, además, porque permite generar a partir del código los distintos ejecutables para cada sistema operativo (como Android o IOS).</w:t>
+      </w:r>
+    </w:p>
+    <w:p>
+      <w:pPr>
+        <w:pStyle w:val="Subtitle"/>
+        <w:jc w:val="both"/>
+        <w:rPr>
+          <w:rFonts w:eastAsiaTheme="minorHAnsi"/>
+          <w:sz w:val="24"/>
+          <w:lang w:val="es-ES"/>
+        </w:rPr>
+      </w:pPr>
+    </w:p>
+    <w:p>
+      <w:pPr>
+        <w:pStyle w:val="Subtitle"/>
+        <w:jc w:val="both"/>
+        <w:rPr>
+          <w:rFonts w:eastAsiaTheme="minorHAnsi"/>
+          <w:sz w:val="24"/>
+          <w:lang w:val="es-ES"/>
+        </w:rPr>
+      </w:pPr>
+      <w:r>
+        <w:rPr>
+          <w:rFonts w:eastAsiaTheme="minorHAnsi"/>
+          <w:sz w:val="24"/>
+          <w:lang w:val="es-ES"/>
+        </w:rPr>
+        <w:t>INSTALACIÓN DE PROGRAMAS NECESARIOS</w:t>
+      </w:r>
+    </w:p>
+    <w:p>
+      <w:pPr>
+        <w:pStyle w:val="Subtitle"/>
+        <w:rPr>
+          <w:rFonts w:eastAsiaTheme="minorHAnsi"/>
+          <w:sz w:val="24"/>
+          <w:lang w:val="es-ES"/>
+        </w:rPr>
+      </w:pPr>
+    </w:p>
+    <w:p>
+      <w:pPr>
+        <w:pStyle w:val="Subtitle"/>
+        <w:rPr>
+          <w:rFonts w:eastAsiaTheme="minorHAnsi"/>
+          <w:sz w:val="24"/>
+          <w:lang w:val="es-ES"/>
+        </w:rPr>
+      </w:pPr>
+      <w:r>
+        <w:rPr>
+          <w:rFonts w:eastAsiaTheme="minorHAnsi"/>
+          <w:sz w:val="24"/>
+          <w:lang w:val="es-ES"/>
+        </w:rPr>
+        <w:t>Para instalar Apache Cordova en el ordenador, hay que seguir los siguientes pasos:</w:t>
+      </w:r>
+    </w:p>
+    <w:p>
+      <w:pPr>
+        <w:pStyle w:val="Subtitle"/>
+        <w:rPr>
+          <w:rFonts w:eastAsiaTheme="minorHAnsi"/>
+          <w:sz w:val="24"/>
+          <w:lang w:val="es-ES"/>
+        </w:rPr>
+      </w:pPr>
+    </w:p>
+    <w:p>
+      <w:pPr>
+        <w:pStyle w:val="Subtitle"/>
+        <w:numPr>
+          <w:ilvl w:val="0"/>
+          <w:numId w:val="22"/>
+        </w:numPr>
+        <w:rPr>
+          <w:rFonts w:eastAsiaTheme="minorHAnsi"/>
+          <w:sz w:val="24"/>
+          <w:lang w:val="es-ES"/>
+        </w:rPr>
+      </w:pPr>
+      <w:r>
+        <w:rPr>
+          <w:rFonts w:eastAsiaTheme="minorHAnsi"/>
+          <w:sz w:val="24"/>
+          <w:lang w:val="es-ES"/>
+        </w:rPr>
+        <w:t xml:space="preserve">Instalar Node.js, ya que esta aplicación se basa en su uso. Se puede descargar a través del siguiente enlace </w:t>
+      </w:r>
+      <w:hyperlink r:id="rId12" w:history="1">
+        <w:r>
+          <w:rPr>
+            <w:rStyle w:val="Hyperlink"/>
+            <w:rFonts w:eastAsiaTheme="minorHAnsi"/>
+            <w:sz w:val="24"/>
+            <w:lang w:val="es-ES"/>
+          </w:rPr>
+          <w:t>https://nodejs.org/en/</w:t>
+        </w:r>
+      </w:hyperlink>
+    </w:p>
+    <w:p>
+      <w:pPr>
+        <w:pStyle w:val="Subtitle"/>
+        <w:numPr>
+          <w:ilvl w:val="0"/>
+          <w:numId w:val="22"/>
+        </w:numPr>
+        <w:rPr>
+          <w:rFonts w:eastAsiaTheme="minorHAnsi"/>
+          <w:sz w:val="24"/>
+          <w:lang w:val="es-ES"/>
+        </w:rPr>
+      </w:pPr>
+      <w:r>
+        <w:rPr>
+          <w:rFonts w:eastAsiaTheme="minorHAnsi"/>
+          <w:sz w:val="24"/>
+          <w:lang w:val="es-ES"/>
+        </w:rPr>
+        <w:t xml:space="preserve">Una vez instalado, es necesario tener un cliente de Git, ya que, aunque no es obligatorio su uso, el programa descarga algunos paquetes de esta plataforma al crear un nuevo proyecto. Puedes descargarlo a través del siguiente enlace </w:t>
+      </w:r>
+      <w:hyperlink r:id="rId13" w:history="1">
+        <w:r>
+          <w:rPr>
+            <w:rStyle w:val="Hyperlink"/>
+            <w:rFonts w:eastAsiaTheme="minorHAnsi"/>
+            <w:sz w:val="24"/>
+            <w:lang w:val="es-ES"/>
+          </w:rPr>
+          <w:t>https://git-scm.com/downloads</w:t>
+        </w:r>
+      </w:hyperlink>
+    </w:p>
+    <w:p>
+      <w:pPr>
+        <w:pStyle w:val="Subtitle"/>
+        <w:numPr>
+          <w:ilvl w:val="0"/>
+          <w:numId w:val="22"/>
+        </w:numPr>
+        <w:rPr>
+          <w:rFonts w:eastAsiaTheme="minorHAnsi"/>
+          <w:sz w:val="24"/>
+          <w:lang w:val="es-ES"/>
+        </w:rPr>
+      </w:pPr>
+      <w:r>
+        <w:rPr>
+          <w:rFonts w:eastAsiaTheme="minorHAnsi"/>
+          <w:sz w:val="24"/>
+          <w:lang w:val="es-ES"/>
+        </w:rPr>
+        <w:t xml:space="preserve">Por último, para descargar el Cordova, hay que hacerlo mediante el instalador de paquetes de Node.js npm. Se realiza mediante línea de comandos, dependiendo del sistema operativo que use el ordenador. Por ejemplo, en el caso de Windows, el comando sería el siguiente: </w:t>
+      </w:r>
+      <w:r>
+        <w:rPr>
+          <w:rFonts w:ascii="Consolas" w:eastAsiaTheme="minorHAnsi" w:hAnsi="Consolas"/>
+          <w:b/>
+          <w:sz w:val="24"/>
+          <w:lang w:val="es-ES"/>
+        </w:rPr>
+        <w:t>npm install -g cordova</w:t>
+      </w:r>
+    </w:p>
+    <w:p>
+      <w:pPr>
+        <w:pStyle w:val="Subtitle"/>
+        <w:numPr>
+          <w:ilvl w:val="0"/>
+          <w:numId w:val="0"/>
+        </w:numPr>
+        <w:rPr>
+          <w:rFonts w:eastAsiaTheme="minorHAnsi"/>
+          <w:sz w:val="24"/>
+          <w:lang w:val="es-ES"/>
+        </w:rPr>
+      </w:pPr>
+    </w:p>
+    <w:p>
+      <w:pPr>
+        <w:pStyle w:val="Subtitle"/>
+        <w:numPr>
+          <w:ilvl w:val="0"/>
+          <w:numId w:val="0"/>
+        </w:numPr>
+        <w:rPr>
+          <w:rFonts w:eastAsiaTheme="minorHAnsi"/>
+          <w:sz w:val="24"/>
+          <w:lang w:val="es-ES"/>
+        </w:rPr>
+      </w:pPr>
+      <w:r>
+        <w:rPr>
+          <w:rFonts w:eastAsiaTheme="minorHAnsi"/>
+          <w:sz w:val="24"/>
+          <w:lang w:val="es-ES"/>
+        </w:rPr>
+        <w:t>Tras esto, ya estará instalado Apache Cordova en el ordenador, y ya podremos ejecutar los comandos para crear los ejecutables de la aplicación para el dispositivo móvil.</w:t>
+      </w:r>
+    </w:p>
+    <w:p>
+      <w:pPr>
+        <w:pStyle w:val="Subtitle"/>
+        <w:numPr>
+          <w:ilvl w:val="0"/>
+          <w:numId w:val="0"/>
+        </w:numPr>
+        <w:rPr>
+          <w:rFonts w:eastAsiaTheme="minorHAnsi"/>
+          <w:sz w:val="24"/>
+          <w:lang w:val="es-ES"/>
+        </w:rPr>
+      </w:pPr>
+      <w:r>
+        <w:rPr>
+          <w:rFonts w:eastAsiaTheme="minorHAnsi"/>
+          <w:sz w:val="24"/>
+          <w:lang w:val="es-ES"/>
+        </w:rPr>
+        <w:t>Para hacer la depuración y la codificación más sencilla, también será necesario algún editor de texto especializado en tecnologías web (como Visual Studio Code) y un navegador actualizado para poder probar la aplicación (como Google Chrome). Esto, aunque muy recomendable, no es obligatorio.</w:t>
+      </w:r>
+    </w:p>
+    <w:p>
+      <w:pPr>
+        <w:pStyle w:val="Subtitle"/>
+        <w:numPr>
+          <w:ilvl w:val="0"/>
+          <w:numId w:val="0"/>
+        </w:numPr>
+        <w:rPr>
+          <w:rFonts w:eastAsiaTheme="minorHAnsi"/>
+          <w:sz w:val="24"/>
+          <w:lang w:val="es-ES"/>
+        </w:rPr>
+      </w:pPr>
+    </w:p>
+    <w:p>
+      <w:pPr>
+        <w:pStyle w:val="Subtitle"/>
+        <w:numPr>
+          <w:ilvl w:val="0"/>
+          <w:numId w:val="0"/>
+        </w:numPr>
+        <w:rPr>
+          <w:rFonts w:eastAsiaTheme="minorHAnsi"/>
+          <w:sz w:val="24"/>
+          <w:lang w:val="es-ES"/>
+        </w:rPr>
+      </w:pPr>
+      <w:r>
+        <w:rPr>
+          <w:rFonts w:eastAsiaTheme="minorHAnsi"/>
+          <w:sz w:val="24"/>
+          <w:lang w:val="es-ES"/>
+        </w:rPr>
+        <w:t>ESTRUCTURA DE LA APLICACIÓN</w:t>
+      </w:r>
+    </w:p>
+    <w:p>
+      <w:pPr>
+        <w:pStyle w:val="Subtitle"/>
+        <w:numPr>
+          <w:ilvl w:val="0"/>
+          <w:numId w:val="0"/>
+        </w:numPr>
+        <w:rPr>
+          <w:rFonts w:eastAsiaTheme="minorHAnsi"/>
+          <w:sz w:val="24"/>
+          <w:lang w:val="es-ES"/>
+        </w:rPr>
+      </w:pPr>
+    </w:p>
+    <w:p>
+      <w:pPr>
+        <w:pStyle w:val="Subtitle"/>
+        <w:numPr>
+          <w:ilvl w:val="0"/>
+          <w:numId w:val="0"/>
+        </w:numPr>
+        <w:rPr>
+          <w:rFonts w:eastAsiaTheme="minorHAnsi"/>
+          <w:sz w:val="24"/>
+          <w:lang w:val="es-ES"/>
+        </w:rPr>
+      </w:pPr>
+      <w:r>
+        <w:rPr>
+          <w:rFonts w:eastAsiaTheme="minorHAnsi"/>
+          <w:sz w:val="24"/>
+          <w:lang w:val="es-ES"/>
+        </w:rPr>
+        <w:t>En este apartado se procede a explicar la estructura que se ha llevado a cabo para desarrollar la aplicación.</w:t>
+      </w:r>
+    </w:p>
+    <w:p>
+      <w:pPr>
+        <w:pStyle w:val="Subtitle"/>
+        <w:numPr>
+          <w:ilvl w:val="0"/>
+          <w:numId w:val="0"/>
+        </w:numPr>
+        <w:rPr>
+          <w:rFonts w:eastAsiaTheme="minorHAnsi"/>
+          <w:sz w:val="24"/>
+          <w:lang w:val="es-ES"/>
+        </w:rPr>
+      </w:pPr>
+    </w:p>
+    <w:p>
+      <w:pPr>
+        <w:pStyle w:val="Subtitle"/>
+        <w:numPr>
+          <w:ilvl w:val="0"/>
+          <w:numId w:val="0"/>
+        </w:numPr>
+        <w:rPr>
+          <w:rFonts w:eastAsiaTheme="minorHAnsi"/>
+          <w:sz w:val="24"/>
+          <w:lang w:val="es-ES"/>
+        </w:rPr>
+      </w:pPr>
+      <w:r>
+        <w:rPr>
+          <w:rFonts w:eastAsiaTheme="minorHAnsi"/>
+          <w:sz w:val="24"/>
+          <w:lang w:val="es-ES"/>
+        </w:rPr>
+        <w:t xml:space="preserve">Como se ha citado anteriormente, para desarrollar la aplicación se ha usado Apache Cordova, por lo que la estructura inicial es la de un proyecto Cordova. En la imagen </w:t>
+      </w:r>
+      <w:r>
+        <w:rPr>
+          <w:rFonts w:eastAsiaTheme="minorHAnsi"/>
+          <w:sz w:val="24"/>
+          <w:highlight w:val="red"/>
+          <w:lang w:val="es-ES"/>
+        </w:rPr>
+        <w:t>x.x</w:t>
+      </w:r>
+      <w:r>
+        <w:rPr>
+          <w:rFonts w:eastAsiaTheme="minorHAnsi"/>
+          <w:sz w:val="24"/>
+          <w:highlight w:val="red"/>
+          <w:lang w:val="es-ES"/>
+        </w:rPr>
+        <w:t xml:space="preserve"> </w:t>
+      </w:r>
+      <w:r>
+        <w:rPr>
+          <w:rFonts w:eastAsiaTheme="minorHAnsi"/>
+          <w:sz w:val="24"/>
+          <w:lang w:val="es-ES"/>
+        </w:rPr>
+        <w:t>se muestra la estructura del proyecto.</w:t>
+      </w:r>
+      <w:r>
+        <w:rPr>
+          <w:rFonts w:eastAsiaTheme="minorHAnsi"/>
+          <w:sz w:val="24"/>
+          <w:lang w:val="es-ES"/>
+        </w:rPr>
+        <w:t xml:space="preserve"> Sin embargo, la carpeta donde se encuentra el código de la aplicación se encuentra en la carpeta www, el resto lo autogenera Cordova al crear el proyecto y al hacer el build de la aplicación.</w:t>
+      </w:r>
+    </w:p>
+    <w:p>
+      <w:pPr>
+        <w:pStyle w:val="Subtitle"/>
+        <w:rPr>
+          <w:rFonts w:eastAsiaTheme="minorHAnsi"/>
+          <w:sz w:val="24"/>
+          <w:lang w:val="es-ES"/>
+        </w:rPr>
+      </w:pPr>
+      <w:r>
+        <w:rPr>
+          <w:rFonts w:eastAsiaTheme="minorHAnsi"/>
+          <w:noProof/>
+          <w:sz w:val="24"/>
+          <w:lang w:val="es-ES"/>
+        </w:rPr>
+        <w:lastRenderedPageBreak/>
+        <w:drawing>
+          <wp:inline distT="0" distB="0" distL="0" distR="0" wp14:anchorId="14A93889" wp14:editId="3AEAA06F">
+            <wp:extent cx="1885950" cy="1971675"/>
+            <wp:effectExtent l="0" t="0" r="0" b="9525"/>
+            <wp:docPr id="5" name="Imagen 5"/>
+            <wp:cNvGraphicFramePr>
+              <a:graphicFrameLocks xmlns:a="http://schemas.openxmlformats.org/drawingml/2006/main" noChangeAspect="1"/>
+            </wp:cNvGraphicFramePr>
+            <a:graphic xmlns:a="http://schemas.openxmlformats.org/drawingml/2006/main">
+              <a:graphicData uri="http://schemas.openxmlformats.org/drawingml/2006/picture">
+                <pic:pic xmlns:pic="http://schemas.openxmlformats.org/drawingml/2006/picture">
+                  <pic:nvPicPr>
+                    <pic:cNvPr id="0" name="Picture 1"/>
+                    <pic:cNvPicPr>
+                      <a:picLocks noChangeAspect="1" noChangeArrowheads="1"/>
+                    </pic:cNvPicPr>
+                  </pic:nvPicPr>
+                  <pic:blipFill>
+                    <a:blip r:embed="rId14">
+                      <a:extLst>
+                        <a:ext uri="{28A0092B-C50C-407E-A947-70E740481C1C}">
+                          <a14:useLocalDpi xmlns:a14="http://schemas.microsoft.com/office/drawing/2010/main" val="0"/>
+                        </a:ext>
+                      </a:extLst>
+                    </a:blip>
+                    <a:srcRect/>
+                    <a:stretch>
+                      <a:fillRect/>
+                    </a:stretch>
+                  </pic:blipFill>
+                  <pic:spPr bwMode="auto">
+                    <a:xfrm>
+                      <a:off x="0" y="0"/>
+                      <a:ext cx="1885950" cy="1971675"/>
+                    </a:xfrm>
+                    <a:prstGeom prst="rect">
+                      <a:avLst/>
+                    </a:prstGeom>
+                    <a:noFill/>
+                    <a:ln>
+                      <a:noFill/>
+                    </a:ln>
+                  </pic:spPr>
+                </pic:pic>
+              </a:graphicData>
+            </a:graphic>
+          </wp:inline>
+        </w:drawing>
+      </w:r>
+    </w:p>
+    <w:p>
+      <w:pPr>
+        <w:pStyle w:val="Subtitle"/>
+        <w:rPr>
+          <w:rFonts w:eastAsiaTheme="minorHAnsi"/>
+          <w:sz w:val="24"/>
+          <w:lang w:val="es-ES"/>
+        </w:rPr>
+      </w:pPr>
+    </w:p>
+    <w:p>
+      <w:pPr>
+        <w:pStyle w:val="Subtitle"/>
+        <w:rPr>
+          <w:rFonts w:eastAsiaTheme="minorHAnsi"/>
+          <w:sz w:val="24"/>
+          <w:lang w:val="es-ES"/>
+        </w:rPr>
+      </w:pPr>
+      <w:r>
+        <w:rPr>
+          <w:rFonts w:eastAsiaTheme="minorHAnsi"/>
+          <w:sz w:val="24"/>
+          <w:lang w:val="es-ES"/>
+        </w:rPr>
+        <w:t xml:space="preserve">Imagen </w:t>
+      </w:r>
+      <w:r>
+        <w:rPr>
+          <w:rFonts w:eastAsiaTheme="minorHAnsi"/>
+          <w:sz w:val="24"/>
+          <w:highlight w:val="red"/>
+          <w:lang w:val="es-ES"/>
+        </w:rPr>
+        <w:t>x.x.</w:t>
+      </w:r>
+      <w:r>
+        <w:rPr>
+          <w:rFonts w:eastAsiaTheme="minorHAnsi"/>
+          <w:sz w:val="24"/>
+          <w:lang w:val="es-ES"/>
+        </w:rPr>
+        <w:t xml:space="preserve"> Estructura del proyecto Cordova</w:t>
+      </w:r>
+      <w:r>
+        <w:rPr>
+          <w:rFonts w:eastAsiaTheme="minorHAnsi"/>
+          <w:sz w:val="24"/>
+          <w:lang w:val="es-ES"/>
+        </w:rPr>
+        <w:t>.</w:t>
+      </w:r>
+    </w:p>
+    <w:p>
+      <w:pPr>
+        <w:pStyle w:val="Subtitle"/>
+        <w:rPr>
+          <w:rFonts w:eastAsiaTheme="minorHAnsi"/>
+          <w:sz w:val="24"/>
+          <w:lang w:val="es-ES"/>
+        </w:rPr>
+      </w:pPr>
+    </w:p>
+    <w:p>
+      <w:pPr>
+        <w:pStyle w:val="Subtitle"/>
+        <w:rPr>
+          <w:rFonts w:eastAsiaTheme="minorHAnsi"/>
+          <w:sz w:val="24"/>
+          <w:lang w:val="es-ES"/>
+        </w:rPr>
+      </w:pPr>
+      <w:r>
+        <w:rPr>
+          <w:rFonts w:eastAsiaTheme="minorHAnsi"/>
+          <w:sz w:val="24"/>
+          <w:lang w:val="es-ES"/>
+        </w:rPr>
+        <w:t xml:space="preserve">Dentro de la carpeta www, se encuentra el código HTML, CSS y JavaScript con el que se ha diseñado la aplicación, y cuya estructura de carpetas, representada en la imagen X.X, se procede a explicar a continuación: </w:t>
+      </w:r>
+    </w:p>
+    <w:p>
+      <w:pPr>
+        <w:pStyle w:val="Subtitle"/>
+        <w:rPr>
+          <w:rFonts w:eastAsiaTheme="minorHAnsi"/>
+          <w:sz w:val="24"/>
+          <w:lang w:val="es-ES"/>
+        </w:rPr>
+      </w:pPr>
+    </w:p>
+    <w:p>
+      <w:pPr>
+        <w:pStyle w:val="Subtitle"/>
+        <w:rPr>
+          <w:rFonts w:eastAsiaTheme="minorHAnsi"/>
+          <w:sz w:val="24"/>
+          <w:lang w:val="es-ES"/>
+        </w:rPr>
+      </w:pPr>
+      <w:r>
+        <w:rPr>
+          <w:rFonts w:eastAsiaTheme="minorHAnsi"/>
+          <w:sz w:val="24"/>
+          <w:lang w:val="es-ES"/>
+        </w:rPr>
+        <w:t xml:space="preserve">Por un lado, tenemos un único fichero HTML llamado </w:t>
+      </w:r>
+      <w:r>
+        <w:rPr>
+          <w:rFonts w:eastAsiaTheme="minorHAnsi"/>
+          <w:i/>
+          <w:sz w:val="24"/>
+          <w:lang w:val="es-ES"/>
+        </w:rPr>
+        <w:t>index</w:t>
+      </w:r>
+      <w:r>
+        <w:rPr>
+          <w:rFonts w:eastAsiaTheme="minorHAnsi"/>
+          <w:sz w:val="24"/>
+          <w:lang w:val="es-ES"/>
+        </w:rPr>
+        <w:t>.</w:t>
+      </w:r>
+      <w:r>
+        <w:rPr>
+          <w:rFonts w:eastAsiaTheme="minorHAnsi"/>
+          <w:i/>
+          <w:sz w:val="24"/>
+          <w:lang w:val="es-ES"/>
+        </w:rPr>
+        <w:t>html</w:t>
+      </w:r>
+      <w:r>
+        <w:rPr>
+          <w:rFonts w:eastAsiaTheme="minorHAnsi"/>
+          <w:sz w:val="24"/>
+          <w:lang w:val="es-ES"/>
+        </w:rPr>
+        <w:t>, el cuál contiene todos los elementos de la aplicación. Solo hay un único archivo debido a que se ha decidido usar el modelo SPA (Single Page Application) para que de esta manera la carga de la página y de sus recursos se realice una única vez al iniciar la aplicación, y de esta manera se reduce los tiempos de carga para favorecer la interacción con el usuario. A medida que el usuario navega por las distintas secciones, se muestran u ocultan los elementos correspondientes.</w:t>
+      </w:r>
+    </w:p>
+    <w:p>
+      <w:pPr>
+        <w:pStyle w:val="Subtitle"/>
+        <w:rPr>
+          <w:rFonts w:eastAsiaTheme="minorHAnsi"/>
+          <w:sz w:val="24"/>
+          <w:lang w:val="es-ES"/>
+        </w:rPr>
+      </w:pPr>
+    </w:p>
+    <w:p>
+      <w:pPr>
+        <w:pStyle w:val="Subtitle"/>
+        <w:rPr>
+          <w:rFonts w:eastAsiaTheme="minorHAnsi"/>
+          <w:sz w:val="24"/>
+          <w:lang w:val="es-ES"/>
+        </w:rPr>
+      </w:pPr>
+      <w:r>
+        <w:rPr>
+          <w:rFonts w:eastAsiaTheme="minorHAnsi"/>
+          <w:sz w:val="24"/>
+          <w:lang w:val="es-ES"/>
+        </w:rPr>
+        <w:t xml:space="preserve">Por otro lado, tenemos dos carpetas. Una de ellas, </w:t>
+      </w:r>
+      <w:r>
+        <w:rPr>
+          <w:rFonts w:eastAsiaTheme="minorHAnsi"/>
+          <w:i/>
+          <w:sz w:val="24"/>
+          <w:lang w:val="es-ES"/>
+        </w:rPr>
+        <w:t>resources</w:t>
+      </w:r>
+      <w:r>
+        <w:rPr>
+          <w:rFonts w:eastAsiaTheme="minorHAnsi"/>
+          <w:sz w:val="24"/>
+          <w:lang w:val="es-ES"/>
+        </w:rPr>
+        <w:t xml:space="preserve">, contiene todos los recursos que usa la aplicación (dentro de </w:t>
+      </w:r>
+      <w:r>
+        <w:rPr>
+          <w:rFonts w:eastAsiaTheme="minorHAnsi"/>
+          <w:i/>
+          <w:sz w:val="24"/>
+          <w:lang w:val="es-ES"/>
+        </w:rPr>
+        <w:t>css</w:t>
+      </w:r>
+      <w:r>
+        <w:rPr>
+          <w:rFonts w:eastAsiaTheme="minorHAnsi"/>
+          <w:sz w:val="24"/>
+          <w:lang w:val="es-ES"/>
+        </w:rPr>
+        <w:t xml:space="preserve"> se encuentran las hojas de estilo propias, dentro de </w:t>
+      </w:r>
+      <w:r>
+        <w:rPr>
+          <w:rFonts w:eastAsiaTheme="minorHAnsi"/>
+          <w:i/>
+          <w:sz w:val="24"/>
+          <w:lang w:val="es-ES"/>
+        </w:rPr>
+        <w:t>bootstrap</w:t>
+      </w:r>
+      <w:r>
+        <w:rPr>
+          <w:rFonts w:eastAsiaTheme="minorHAnsi"/>
+          <w:sz w:val="24"/>
+          <w:lang w:val="es-ES"/>
+        </w:rPr>
+        <w:t xml:space="preserve"> las hojas de estilo de Bootstrap descargadas de su página web, dentro de </w:t>
+      </w:r>
+      <w:r>
+        <w:rPr>
+          <w:rFonts w:eastAsiaTheme="minorHAnsi"/>
+          <w:i/>
+          <w:sz w:val="24"/>
+          <w:lang w:val="es-ES"/>
+        </w:rPr>
+        <w:t>img</w:t>
+      </w:r>
+      <w:r>
+        <w:rPr>
+          <w:rFonts w:eastAsiaTheme="minorHAnsi"/>
+          <w:sz w:val="24"/>
+          <w:lang w:val="es-ES"/>
+        </w:rPr>
+        <w:t xml:space="preserve"> las imágenes y, por último, dentro de </w:t>
+      </w:r>
+      <w:r>
+        <w:rPr>
+          <w:rFonts w:eastAsiaTheme="minorHAnsi"/>
+          <w:i/>
+          <w:sz w:val="24"/>
+          <w:lang w:val="es-ES"/>
+        </w:rPr>
+        <w:t>js</w:t>
+      </w:r>
+      <w:r>
+        <w:rPr>
+          <w:rFonts w:eastAsiaTheme="minorHAnsi"/>
+          <w:sz w:val="24"/>
+          <w:lang w:val="es-ES"/>
+        </w:rPr>
+        <w:t xml:space="preserve"> tanto los scripts propios como scripts de JQuery, que también se ha utilizado para manejar distintos aspectos en la aplicación. La otra carpeta llamada </w:t>
+      </w:r>
+      <w:r>
+        <w:rPr>
+          <w:rFonts w:eastAsiaTheme="minorHAnsi"/>
+          <w:i/>
+          <w:sz w:val="24"/>
+          <w:lang w:val="es-ES"/>
+        </w:rPr>
+        <w:t>ctools</w:t>
+      </w:r>
+      <w:r>
+        <w:rPr>
+          <w:rFonts w:eastAsiaTheme="minorHAnsi"/>
+          <w:sz w:val="24"/>
+          <w:lang w:val="es-ES"/>
+        </w:rPr>
+        <w:t xml:space="preserve"> contiene, a su vez, otras carpetas correspondientes a cada sección de la aplicación, y, en su interior, ficheros HTML donde se encuentran definidas las calculation tools de cada aplicación en concreto (se explican mas detalles sobre esto más adelante).</w:t>
+      </w:r>
+    </w:p>
+    <w:p>
+      <w:pPr>
+        <w:pStyle w:val="Subtitle"/>
+        <w:rPr>
+          <w:rFonts w:eastAsiaTheme="minorHAnsi"/>
+          <w:sz w:val="24"/>
+          <w:lang w:val="es-ES"/>
+        </w:rPr>
+      </w:pPr>
+    </w:p>
+    <w:p>
+      <w:pPr>
+        <w:pStyle w:val="Subtitle"/>
+        <w:rPr>
+          <w:rFonts w:eastAsiaTheme="minorHAnsi"/>
+          <w:sz w:val="24"/>
+          <w:lang w:val="es-ES"/>
+        </w:rPr>
+      </w:pPr>
+    </w:p>
+    <w:p>
+      <w:pPr>
+        <w:pStyle w:val="Subtitle"/>
+        <w:rPr>
+          <w:rFonts w:eastAsiaTheme="minorHAnsi"/>
+          <w:sz w:val="24"/>
+          <w:lang w:val="es-ES"/>
+        </w:rPr>
+      </w:pPr>
+      <w:r>
+        <w:rPr>
+          <w:rFonts w:eastAsiaTheme="minorHAnsi"/>
+          <w:noProof/>
+          <w:sz w:val="24"/>
+          <w:lang w:val="es-ES"/>
+        </w:rPr>
+        <w:lastRenderedPageBreak/>
+        <w:drawing>
+          <wp:inline distT="0" distB="0" distL="0" distR="0" wp14:anchorId="561992CC" wp14:editId="2E217919">
+            <wp:extent cx="1554480" cy="2834640"/>
+            <wp:effectExtent l="0" t="0" r="7620" b="3810"/>
+            <wp:docPr id="6" name="Imagen 6"/>
+            <wp:cNvGraphicFramePr>
+              <a:graphicFrameLocks xmlns:a="http://schemas.openxmlformats.org/drawingml/2006/main" noChangeAspect="1"/>
+            </wp:cNvGraphicFramePr>
+            <a:graphic xmlns:a="http://schemas.openxmlformats.org/drawingml/2006/main">
+              <a:graphicData uri="http://schemas.openxmlformats.org/drawingml/2006/picture">
+                <pic:pic xmlns:pic="http://schemas.openxmlformats.org/drawingml/2006/picture">
+                  <pic:nvPicPr>
+                    <pic:cNvPr id="0" name="Picture 2"/>
+                    <pic:cNvPicPr>
+                      <a:picLocks noChangeAspect="1" noChangeArrowheads="1"/>
+                    </pic:cNvPicPr>
+                  </pic:nvPicPr>
+                  <pic:blipFill>
+                    <a:blip r:embed="rId15">
+                      <a:extLst>
+                        <a:ext uri="{28A0092B-C50C-407E-A947-70E740481C1C}">
+                          <a14:useLocalDpi xmlns:a14="http://schemas.microsoft.com/office/drawing/2010/main" val="0"/>
+                        </a:ext>
+                      </a:extLst>
+                    </a:blip>
+                    <a:srcRect/>
+                    <a:stretch>
+                      <a:fillRect/>
+                    </a:stretch>
+                  </pic:blipFill>
+                  <pic:spPr bwMode="auto">
+                    <a:xfrm>
+                      <a:off x="0" y="0"/>
+                      <a:ext cx="1554480" cy="2834640"/>
+                    </a:xfrm>
+                    <a:prstGeom prst="rect">
+                      <a:avLst/>
+                    </a:prstGeom>
+                    <a:noFill/>
+                    <a:ln>
+                      <a:noFill/>
+                    </a:ln>
+                  </pic:spPr>
+                </pic:pic>
+              </a:graphicData>
+            </a:graphic>
+          </wp:inline>
+        </w:drawing>
+      </w:r>
+    </w:p>
+    <w:p>
+      <w:pPr>
+        <w:pStyle w:val="Subtitle"/>
+        <w:rPr>
+          <w:rFonts w:eastAsiaTheme="minorHAnsi"/>
+          <w:sz w:val="24"/>
+          <w:lang w:val="es-ES"/>
+        </w:rPr>
+      </w:pPr>
+      <w:r>
+        <w:rPr>
+          <w:rFonts w:eastAsiaTheme="minorHAnsi"/>
+          <w:sz w:val="24"/>
+          <w:lang w:val="es-ES"/>
+        </w:rPr>
+        <w:t xml:space="preserve">Imagen </w:t>
+      </w:r>
+      <w:r>
+        <w:rPr>
+          <w:rFonts w:eastAsiaTheme="minorHAnsi"/>
+          <w:sz w:val="24"/>
+          <w:highlight w:val="red"/>
+          <w:lang w:val="es-ES"/>
+        </w:rPr>
+        <w:t>X.X</w:t>
+      </w:r>
+      <w:r>
+        <w:rPr>
+          <w:rFonts w:eastAsiaTheme="minorHAnsi"/>
+          <w:sz w:val="24"/>
+          <w:lang w:val="es-ES"/>
+        </w:rPr>
+        <w:t>. Estructura de la carpeta www que contiene el código de la app</w:t>
+      </w:r>
+    </w:p>
+    <w:p>
+      <w:pPr>
+        <w:pStyle w:val="Subtitle"/>
+        <w:rPr>
+          <w:rFonts w:eastAsiaTheme="minorHAnsi"/>
+          <w:sz w:val="24"/>
+          <w:lang w:val="es-ES"/>
+        </w:rPr>
+      </w:pPr>
+    </w:p>
+    <w:p>
+      <w:pPr>
+        <w:pStyle w:val="Subtitle"/>
+        <w:rPr>
+          <w:rFonts w:eastAsiaTheme="minorHAnsi"/>
+          <w:sz w:val="24"/>
+          <w:lang w:val="es-ES"/>
+        </w:rPr>
+      </w:pPr>
+      <w:r>
+        <w:rPr>
+          <w:rFonts w:eastAsiaTheme="minorHAnsi"/>
+          <w:sz w:val="24"/>
+          <w:lang w:val="es-ES"/>
+        </w:rPr>
+        <w:t>EXTENSIÓN DE LA APLICACIÓN</w:t>
+      </w:r>
+    </w:p>
+    <w:p>
+      <w:pPr>
+        <w:pStyle w:val="Subtitle"/>
+        <w:rPr>
+          <w:rFonts w:eastAsiaTheme="minorHAnsi"/>
+          <w:sz w:val="24"/>
+          <w:lang w:val="es-ES"/>
+        </w:rPr>
+      </w:pPr>
+    </w:p>
+    <w:p>
+      <w:pPr>
+        <w:pStyle w:val="Subtitle"/>
+        <w:rPr>
+          <w:rFonts w:eastAsiaTheme="minorHAnsi"/>
+          <w:sz w:val="24"/>
+          <w:lang w:val="es-ES"/>
+        </w:rPr>
+      </w:pPr>
+      <w:r>
+        <w:rPr>
+          <w:rFonts w:eastAsiaTheme="minorHAnsi"/>
+          <w:sz w:val="24"/>
+          <w:lang w:val="es-ES"/>
+        </w:rPr>
+        <w:t>Es posible implementar mejoras o añadir nuevos elementos en un futuro a la aplicación. Para ello, es necesario diferenciar si se quiere añadir elementos generales, o, sin embargo, se desea añadir una nueva calculation tool, ya que es necesario seguir una serie de pasos adicionales para facilitar la mantenibilidad y la modularización de las mismas.</w:t>
+      </w:r>
+    </w:p>
+    <w:p>
+      <w:pPr>
+        <w:pStyle w:val="Subtitle"/>
+        <w:rPr>
+          <w:rFonts w:eastAsiaTheme="minorHAnsi"/>
+          <w:sz w:val="24"/>
+          <w:lang w:val="es-ES"/>
+        </w:rPr>
+      </w:pPr>
+    </w:p>
+    <w:p>
+      <w:pPr>
+        <w:pStyle w:val="Subtitle"/>
+        <w:rPr>
+          <w:rFonts w:eastAsiaTheme="minorHAnsi"/>
+          <w:sz w:val="24"/>
+          <w:lang w:val="es-ES"/>
+        </w:rPr>
+      </w:pPr>
+      <w:r>
+        <w:rPr>
+          <w:rFonts w:eastAsiaTheme="minorHAnsi"/>
+          <w:sz w:val="24"/>
+          <w:lang w:val="es-ES"/>
+        </w:rPr>
+        <w:t xml:space="preserve">Para añadir nuevos elementos, simplemente hay que añadirlos en el archivo index.html, identificados mediante la etiqueta </w:t>
+      </w:r>
+      <w:r>
+        <w:rPr>
+          <w:rFonts w:eastAsiaTheme="minorHAnsi"/>
+          <w:i/>
+          <w:sz w:val="24"/>
+          <w:lang w:val="es-ES"/>
+        </w:rPr>
+        <w:t>id</w:t>
+      </w:r>
+      <w:r>
+        <w:rPr>
+          <w:rFonts w:eastAsiaTheme="minorHAnsi"/>
+          <w:sz w:val="24"/>
+          <w:lang w:val="es-ES"/>
+        </w:rPr>
+        <w:t xml:space="preserve"> de HTML, ya que como se explica anteriormente, se usa el modelo SPA y se controla la visibilidad de los elementos mediante los scripts a medida que el usuario navega a través de la aplicación. Es posible, si ese es su deseo, el añadir nuevos ficheros HTML y llamarlos mediante un </w:t>
+      </w:r>
+      <w:r>
+        <w:rPr>
+          <w:rFonts w:eastAsiaTheme="minorHAnsi"/>
+          <w:i/>
+          <w:sz w:val="24"/>
+          <w:lang w:val="es-ES"/>
+        </w:rPr>
+        <w:t>href</w:t>
+      </w:r>
+      <w:r>
+        <w:rPr>
+          <w:rFonts w:eastAsiaTheme="minorHAnsi"/>
+          <w:sz w:val="24"/>
+          <w:lang w:val="es-ES"/>
+        </w:rPr>
+        <w:t>, aunque no es recomendable.</w:t>
+      </w:r>
+    </w:p>
+    <w:p>
+      <w:pPr>
+        <w:pStyle w:val="Subtitle"/>
+        <w:rPr>
+          <w:rFonts w:eastAsiaTheme="minorHAnsi"/>
+          <w:sz w:val="24"/>
+          <w:lang w:val="es-ES"/>
+        </w:rPr>
+      </w:pPr>
+    </w:p>
+    <w:p>
+      <w:pPr>
+        <w:pStyle w:val="Subtitle"/>
+        <w:rPr>
+          <w:rFonts w:eastAsiaTheme="minorHAnsi"/>
+          <w:sz w:val="24"/>
+          <w:lang w:val="es-ES"/>
+        </w:rPr>
+      </w:pPr>
+      <w:r>
+        <w:rPr>
+          <w:rFonts w:eastAsiaTheme="minorHAnsi"/>
+          <w:sz w:val="24"/>
+          <w:lang w:val="es-ES"/>
+        </w:rPr>
+        <w:t xml:space="preserve">Para manejar su estilo, se pueden crear nuevas hojas de estilo CSS y añadirlas mediante la etiqueta </w:t>
+      </w:r>
+      <w:r>
+        <w:rPr>
+          <w:rFonts w:eastAsiaTheme="minorHAnsi"/>
+          <w:i/>
+          <w:sz w:val="24"/>
+          <w:lang w:val="es-ES"/>
+        </w:rPr>
+        <w:t>link</w:t>
+      </w:r>
+      <w:r>
+        <w:rPr>
+          <w:rFonts w:eastAsiaTheme="minorHAnsi"/>
+          <w:sz w:val="24"/>
+          <w:lang w:val="es-ES"/>
+        </w:rPr>
+        <w:t xml:space="preserve"> al HTML principal, y poner los estilos que se deseen, aunque es mejor si se utilizan algunas de las hojas de estilo ya creadas anteriormente. Hay tres hojas de estilo creadas: </w:t>
+      </w:r>
+      <w:r>
+        <w:rPr>
+          <w:rFonts w:eastAsiaTheme="minorHAnsi"/>
+          <w:i/>
+          <w:sz w:val="24"/>
+          <w:lang w:val="es-ES"/>
+        </w:rPr>
+        <w:t>styles.css</w:t>
+      </w:r>
+      <w:r>
+        <w:rPr>
+          <w:rFonts w:eastAsiaTheme="minorHAnsi"/>
+          <w:sz w:val="24"/>
+          <w:lang w:val="es-ES"/>
+        </w:rPr>
+        <w:t xml:space="preserve"> tiene todos los estilos correspondientes a toda la aplicación en general, </w:t>
+      </w:r>
+      <w:r>
+        <w:rPr>
+          <w:rFonts w:eastAsiaTheme="minorHAnsi"/>
+          <w:i/>
+          <w:sz w:val="24"/>
+          <w:lang w:val="es-ES"/>
+        </w:rPr>
+        <w:t>form-elements.css</w:t>
+      </w:r>
+      <w:r>
+        <w:rPr>
+          <w:rFonts w:eastAsiaTheme="minorHAnsi"/>
+          <w:sz w:val="24"/>
+          <w:lang w:val="es-ES"/>
+        </w:rPr>
+        <w:t xml:space="preserve"> contiene estilos propios del formulario de acceso a la aplicación y </w:t>
+      </w:r>
+      <w:r>
+        <w:rPr>
+          <w:rFonts w:eastAsiaTheme="minorHAnsi"/>
+          <w:i/>
+          <w:sz w:val="24"/>
+          <w:lang w:val="es-ES"/>
+        </w:rPr>
+        <w:t>ctools.css</w:t>
+      </w:r>
+      <w:r>
+        <w:rPr>
+          <w:rFonts w:eastAsiaTheme="minorHAnsi"/>
+          <w:sz w:val="24"/>
+          <w:lang w:val="es-ES"/>
+        </w:rPr>
+        <w:t xml:space="preserve"> tiene todos los estilos referentes a las calculation tools que existen en la aplicación. </w:t>
+      </w:r>
+    </w:p>
+    <w:p>
+      <w:pPr>
+        <w:pStyle w:val="Subtitle"/>
+        <w:rPr>
+          <w:rFonts w:eastAsiaTheme="minorHAnsi"/>
+          <w:sz w:val="24"/>
+          <w:lang w:val="es-ES"/>
+        </w:rPr>
+      </w:pPr>
+    </w:p>
+    <w:p>
+      <w:pPr>
+        <w:pStyle w:val="Subtitle"/>
+        <w:rPr>
+          <w:rFonts w:eastAsiaTheme="minorHAnsi"/>
+          <w:sz w:val="24"/>
+          <w:lang w:val="es-ES"/>
+        </w:rPr>
+      </w:pPr>
+      <w:r>
+        <w:rPr>
+          <w:rFonts w:eastAsiaTheme="minorHAnsi"/>
+          <w:sz w:val="24"/>
+          <w:lang w:val="es-ES"/>
+        </w:rPr>
+        <w:t>Para los scripts, sucede igual que en caso anterior. Es posible añadir nuevos scripts mediante la etiqueta link al HTML principal, aunque es recomendable usar los scripts ya creados anteriormente. En este caso, tenemos home.js, donde se encuentra el comportamiento de la aplicación en general, y ctools.js donde se encuentra el comportamiento de las calculation tools, así como las peticiones AJAX para pedir los resultados al servidor (donde se encuentran alojadas las fórmulas de cálculo).</w:t>
+      </w:r>
+    </w:p>
+    <w:p>
+      <w:pPr>
+        <w:pStyle w:val="Subtitle"/>
+        <w:rPr>
+          <w:rFonts w:eastAsiaTheme="minorHAnsi"/>
+          <w:sz w:val="24"/>
+          <w:lang w:val="es-ES"/>
+        </w:rPr>
+      </w:pPr>
+    </w:p>
+    <w:p>
+      <w:pPr>
+        <w:pStyle w:val="Subtitle"/>
+        <w:rPr>
+          <w:rFonts w:eastAsiaTheme="minorHAnsi"/>
+          <w:sz w:val="24"/>
+          <w:lang w:val="es-ES"/>
+        </w:rPr>
+      </w:pPr>
+      <w:r>
+        <w:rPr>
+          <w:rFonts w:eastAsiaTheme="minorHAnsi"/>
+          <w:sz w:val="24"/>
+          <w:lang w:val="es-ES"/>
+        </w:rPr>
+        <w:lastRenderedPageBreak/>
+        <w:t>En estos casos, es posible añadir, eliminar o editar los elementos sin ningún tipo de problema y sin ningún tipo de limitación, respetando la estructura de diseño proporcionada para permitir que nuevos desarrolladores puedan modificar la aplicación.</w:t>
+      </w:r>
+    </w:p>
+    <w:p>
+      <w:pPr>
+        <w:pStyle w:val="Subtitle"/>
+        <w:rPr>
+          <w:rFonts w:eastAsiaTheme="minorHAnsi"/>
+          <w:sz w:val="24"/>
+          <w:lang w:val="es-ES"/>
+        </w:rPr>
+      </w:pPr>
+    </w:p>
+    <w:p>
+      <w:pPr>
+        <w:pStyle w:val="Subtitle"/>
+        <w:rPr>
+          <w:rFonts w:eastAsiaTheme="minorHAnsi"/>
+          <w:sz w:val="24"/>
+          <w:lang w:val="es-ES"/>
+        </w:rPr>
+      </w:pPr>
+      <w:r>
+        <w:rPr>
+          <w:rFonts w:eastAsiaTheme="minorHAnsi"/>
+          <w:sz w:val="24"/>
+          <w:lang w:val="es-ES"/>
+        </w:rPr>
+        <w:t>En el caso de las calculation tools, el proceso a seguir es distinto, ya que al usar un modelo SPA y, debido a las múltiples calculation tools de las que se dispone actualmente o incluso de las que se puede disponer en un futuro, y, además, cada una tiene sus propios elementos y estilos diferentes, introducir todo el código de las distintas calculation tools dentro del archivo principal index.html haría que resulte en un fichero extremadamente grande y complicado de mantener y controlar, por lo que se ha decidido cargar su contenido desde ficheros HTML externos que se insertan en el HTML principal (de esta manera se evita la carga de recursos adicionales, ya que solo se inserta el código HTML de las calculation tools , ya que su estilo se ha cargado anteriormente).</w:t>
+      </w:r>
+    </w:p>
+    <w:p>
+      <w:pPr>
+        <w:pStyle w:val="Subtitle"/>
+        <w:rPr>
+          <w:rFonts w:eastAsiaTheme="minorHAnsi"/>
+          <w:sz w:val="24"/>
+          <w:lang w:val="es-ES"/>
+        </w:rPr>
+      </w:pPr>
+    </w:p>
+    <w:p>
+      <w:pPr>
+        <w:pStyle w:val="Subtitle"/>
+        <w:rPr>
+          <w:rFonts w:eastAsiaTheme="minorHAnsi"/>
+          <w:sz w:val="24"/>
+          <w:lang w:val="es-ES"/>
+        </w:rPr>
+      </w:pPr>
+      <w:r>
+        <w:rPr>
+          <w:rFonts w:eastAsiaTheme="minorHAnsi"/>
+          <w:sz w:val="24"/>
+          <w:lang w:val="es-ES"/>
+        </w:rPr>
+        <w:t>Estos ficheros externos, cada uno correspondiente a una única calculation tools, se encuentran en la carpeta ctools</w:t>
+      </w:r>
+    </w:p>
+    <w:p>
+      <w:pPr>
+        <w:pStyle w:val="Subtitle"/>
+        <w:rPr>
+          <w:rFonts w:eastAsiaTheme="minorHAnsi"/>
+          <w:sz w:val="24"/>
+          <w:lang w:val="es-ES"/>
+        </w:rPr>
+      </w:pPr>
+    </w:p>
+    <w:p>
+      <w:pPr>
+        <w:pStyle w:val="Subtitle"/>
+        <w:rPr>
+          <w:lang w:val="es-ES"/>
+        </w:rPr>
+      </w:pPr>
+    </w:p>
+    <w:p>
+      <w:pPr>
+        <w:pStyle w:val="Subtitle"/>
+        <w:rPr>
+          <w:lang w:val="es-ES"/>
+        </w:rPr>
+      </w:pPr>
+    </w:p>
+    <w:p>
+      <w:pPr>
+        <w:pStyle w:val="Subtitle"/>
         <w:rPr>
           <w:lang w:val="es-ES"/>
         </w:rPr>
@@ -2043,8 +3272,6 @@
           <w:lang w:val="es-ES"/>
         </w:rPr>
       </w:pPr>
-      <w:bookmarkStart w:id="1" w:name="_GoBack"/>
-      <w:bookmarkEnd w:id="1"/>
       <w:r>
         <w:rPr>
           <w:lang w:val="es-ES"/>
@@ -2113,16 +3340,9 @@
           <w:highlight w:val="yellow"/>
           <w:lang w:val="es-ES"/>
         </w:rPr>
-        <w:t>(referencia a</w:t>
-      </w:r>
-      <w:r>
-        <w:rPr>
-          <w:highlight w:val="yellow"/>
-          <w:lang w:val="es-ES"/>
-        </w:rPr>
-        <w:t xml:space="preserve"> </w:t>
-      </w:r>
-      <w:hyperlink r:id="rId12" w:history="1">
+        <w:t xml:space="preserve">(referencia a </w:t>
+      </w:r>
+      <w:hyperlink r:id="rId16" w:history="1">
         <w:r>
           <w:rPr>
             <w:rStyle w:val="Hyperlink"/>
@@ -2152,7 +3372,7 @@
         </w:rPr>
         <w:t xml:space="preserve">(referencia a </w:t>
       </w:r>
-      <w:hyperlink r:id="rId13" w:history="1">
+      <w:hyperlink r:id="rId17" w:history="1">
         <w:r>
           <w:rPr>
             <w:rStyle w:val="Hyperlink"/>
@@ -2289,7 +3509,7 @@
         </w:rPr>
         <w:t xml:space="preserve">(referencia a </w:t>
       </w:r>
-      <w:hyperlink r:id="rId14" w:history="1">
+      <w:hyperlink r:id="rId18" w:history="1">
         <w:r>
           <w:rPr>
             <w:rStyle w:val="Hyperlink"/>
@@ -2440,7 +3660,7 @@
                     <pic:cNvPicPr/>
                   </pic:nvPicPr>
                   <pic:blipFill>
-                    <a:blip r:embed="rId15"/>
+                    <a:blip r:embed="rId19"/>
                     <a:stretch>
                       <a:fillRect/>
                     </a:stretch>
@@ -2621,7 +3841,15 @@
         <w:rPr>
           <w:lang w:val="es-ES"/>
         </w:rPr>
-        <w:t>, como su nombre indica,</w:t>
+        <w:t>, como su nombre</w:t>
+      </w:r>
+      <w:bookmarkStart w:id="1" w:name="_GoBack"/>
+      <w:bookmarkEnd w:id="1"/>
+      <w:r>
+        <w:rPr>
+          <w:lang w:val="es-ES"/>
+        </w:rPr>
+        <w:t xml:space="preserve"> indica,</w:t>
       </w:r>
       <w:r>
         <w:rPr>
@@ -3141,10 +4369,10 @@
       </w:pPr>
     </w:p>
     <w:sectPr>
-      <w:headerReference w:type="even" r:id="rId16"/>
-      <w:headerReference w:type="default" r:id="rId17"/>
-      <w:footerReference w:type="even" r:id="rId18"/>
-      <w:footerReference w:type="default" r:id="rId19"/>
+      <w:headerReference w:type="even" r:id="rId20"/>
+      <w:headerReference w:type="default" r:id="rId21"/>
+      <w:footerReference w:type="even" r:id="rId22"/>
+      <w:footerReference w:type="default" r:id="rId23"/>
       <w:pgSz w:w="12240" w:h="15840"/>
       <w:pgMar w:top="1264" w:right="1338" w:bottom="1338" w:left="1338" w:header="720" w:footer="720" w:gutter="0"/>
       <w:cols w:space="720"/>
@@ -3597,6 +4825,119 @@
     </w:lvl>
   </w:abstractNum>
   <w:abstractNum w:abstractNumId="10" w15:restartNumberingAfterBreak="0">
+    <w:nsid w:val="0B5D28E6"/>
+    <w:multiLevelType w:val="hybridMultilevel"/>
+    <w:tmpl w:val="53B81B0A"/>
+    <w:lvl w:ilvl="0" w:tplc="0C0A0001">
+      <w:start w:val="1"/>
+      <w:numFmt w:val="bullet"/>
+      <w:lvlText w:val=""/>
+      <w:lvlJc w:val="left"/>
+      <w:pPr>
+        <w:ind w:left="720" w:hanging="360"/>
+      </w:pPr>
+      <w:rPr>
+        <w:rFonts w:ascii="Symbol" w:hAnsi="Symbol" w:hint="default"/>
+      </w:rPr>
+    </w:lvl>
+    <w:lvl w:ilvl="1" w:tplc="0C0A0003" w:tentative="1">
+      <w:start w:val="1"/>
+      <w:numFmt w:val="bullet"/>
+      <w:lvlText w:val="o"/>
+      <w:lvlJc w:val="left"/>
+      <w:pPr>
+        <w:ind w:left="1440" w:hanging="360"/>
+      </w:pPr>
+      <w:rPr>
+        <w:rFonts w:ascii="Courier New" w:hAnsi="Courier New" w:cs="Courier New" w:hint="default"/>
+      </w:rPr>
+    </w:lvl>
+    <w:lvl w:ilvl="2" w:tplc="0C0A0005" w:tentative="1">
+      <w:start w:val="1"/>
+      <w:numFmt w:val="bullet"/>
+      <w:lvlText w:val=""/>
+      <w:lvlJc w:val="left"/>
+      <w:pPr>
+        <w:ind w:left="2160" w:hanging="360"/>
+      </w:pPr>
+      <w:rPr>
+        <w:rFonts w:ascii="Wingdings" w:hAnsi="Wingdings" w:hint="default"/>
+      </w:rPr>
+    </w:lvl>
+    <w:lvl w:ilvl="3" w:tplc="0C0A0001" w:tentative="1">
+      <w:start w:val="1"/>
+      <w:numFmt w:val="bullet"/>
+      <w:lvlText w:val=""/>
+      <w:lvlJc w:val="left"/>
+      <w:pPr>
+        <w:ind w:left="2880" w:hanging="360"/>
+      </w:pPr>
+      <w:rPr>
+        <w:rFonts w:ascii="Symbol" w:hAnsi="Symbol" w:hint="default"/>
+      </w:rPr>
+    </w:lvl>
+    <w:lvl w:ilvl="4" w:tplc="0C0A0003" w:tentative="1">
+      <w:start w:val="1"/>
+      <w:numFmt w:val="bullet"/>
+      <w:lvlText w:val="o"/>
+      <w:lvlJc w:val="left"/>
+      <w:pPr>
+        <w:ind w:left="3600" w:hanging="360"/>
+      </w:pPr>
+      <w:rPr>
+        <w:rFonts w:ascii="Courier New" w:hAnsi="Courier New" w:cs="Courier New" w:hint="default"/>
+      </w:rPr>
+    </w:lvl>
+    <w:lvl w:ilvl="5" w:tplc="0C0A0005" w:tentative="1">
+      <w:start w:val="1"/>
+      <w:numFmt w:val="bullet"/>
+      <w:lvlText w:val=""/>
+      <w:lvlJc w:val="left"/>
+      <w:pPr>
+        <w:ind w:left="4320" w:hanging="360"/>
+      </w:pPr>
+      <w:rPr>
+        <w:rFonts w:ascii="Wingdings" w:hAnsi="Wingdings" w:hint="default"/>
+      </w:rPr>
+    </w:lvl>
+    <w:lvl w:ilvl="6" w:tplc="0C0A0001" w:tentative="1">
+      <w:start w:val="1"/>
+      <w:numFmt w:val="bullet"/>
+      <w:lvlText w:val=""/>
+      <w:lvlJc w:val="left"/>
+      <w:pPr>
+        <w:ind w:left="5040" w:hanging="360"/>
+      </w:pPr>
+      <w:rPr>
+        <w:rFonts w:ascii="Symbol" w:hAnsi="Symbol" w:hint="default"/>
+      </w:rPr>
+    </w:lvl>
+    <w:lvl w:ilvl="7" w:tplc="0C0A0003" w:tentative="1">
+      <w:start w:val="1"/>
+      <w:numFmt w:val="bullet"/>
+      <w:lvlText w:val="o"/>
+      <w:lvlJc w:val="left"/>
+      <w:pPr>
+        <w:ind w:left="5760" w:hanging="360"/>
+      </w:pPr>
+      <w:rPr>
+        <w:rFonts w:ascii="Courier New" w:hAnsi="Courier New" w:cs="Courier New" w:hint="default"/>
+      </w:rPr>
+    </w:lvl>
+    <w:lvl w:ilvl="8" w:tplc="0C0A0005" w:tentative="1">
+      <w:start w:val="1"/>
+      <w:numFmt w:val="bullet"/>
+      <w:lvlText w:val=""/>
+      <w:lvlJc w:val="left"/>
+      <w:pPr>
+        <w:ind w:left="6480" w:hanging="360"/>
+      </w:pPr>
+      <w:rPr>
+        <w:rFonts w:ascii="Wingdings" w:hAnsi="Wingdings" w:hint="default"/>
+      </w:rPr>
+    </w:lvl>
+  </w:abstractNum>
+  <w:abstractNum w:abstractNumId="11" w15:restartNumberingAfterBreak="0">
     <w:nsid w:val="16BA256E"/>
     <w:multiLevelType w:val="hybridMultilevel"/>
     <w:tmpl w:val="6430FAFE"/>
@@ -3682,7 +5023,7 @@
       </w:pPr>
     </w:lvl>
   </w:abstractNum>
-  <w:abstractNum w:abstractNumId="11" w15:restartNumberingAfterBreak="0">
+  <w:abstractNum w:abstractNumId="12" w15:restartNumberingAfterBreak="0">
     <w:nsid w:val="1CD54567"/>
     <w:multiLevelType w:val="multilevel"/>
     <w:tmpl w:val="8F8A2A80"/>
@@ -3795,7 +5136,7 @@
       </w:rPr>
     </w:lvl>
   </w:abstractNum>
-  <w:abstractNum w:abstractNumId="12" w15:restartNumberingAfterBreak="0">
+  <w:abstractNum w:abstractNumId="13" w15:restartNumberingAfterBreak="0">
     <w:nsid w:val="220C6400"/>
     <w:multiLevelType w:val="hybridMultilevel"/>
     <w:tmpl w:val="40960A34"/>
@@ -3908,7 +5249,7 @@
       </w:rPr>
     </w:lvl>
   </w:abstractNum>
-  <w:abstractNum w:abstractNumId="13" w15:restartNumberingAfterBreak="0">
+  <w:abstractNum w:abstractNumId="14" w15:restartNumberingAfterBreak="0">
     <w:nsid w:val="22957834"/>
     <w:multiLevelType w:val="hybridMultilevel"/>
     <w:tmpl w:val="64709B02"/>
@@ -4023,7 +5364,7 @@
       </w:rPr>
     </w:lvl>
   </w:abstractNum>
-  <w:abstractNum w:abstractNumId="14" w15:restartNumberingAfterBreak="0">
+  <w:abstractNum w:abstractNumId="15" w15:restartNumberingAfterBreak="0">
     <w:nsid w:val="46C82C9A"/>
     <w:multiLevelType w:val="hybridMultilevel"/>
     <w:tmpl w:val="63F07864"/>
@@ -4139,7 +5480,7 @@
       </w:rPr>
     </w:lvl>
   </w:abstractNum>
-  <w:abstractNum w:abstractNumId="15" w15:restartNumberingAfterBreak="0">
+  <w:abstractNum w:abstractNumId="16" w15:restartNumberingAfterBreak="0">
     <w:nsid w:val="49BC0320"/>
     <w:multiLevelType w:val="hybridMultilevel"/>
     <w:tmpl w:val="DC3C7298"/>
@@ -4254,7 +5595,7 @@
       </w:rPr>
     </w:lvl>
   </w:abstractNum>
-  <w:abstractNum w:abstractNumId="16" w15:restartNumberingAfterBreak="0">
+  <w:abstractNum w:abstractNumId="17" w15:restartNumberingAfterBreak="0">
     <w:nsid w:val="52083510"/>
     <w:multiLevelType w:val="hybridMultilevel"/>
     <w:tmpl w:val="BE6E19F6"/>
@@ -4373,7 +5714,7 @@
       </w:rPr>
     </w:lvl>
   </w:abstractNum>
-  <w:abstractNum w:abstractNumId="17" w15:restartNumberingAfterBreak="0">
+  <w:abstractNum w:abstractNumId="18" w15:restartNumberingAfterBreak="0">
     <w:nsid w:val="5B226C1F"/>
     <w:multiLevelType w:val="hybridMultilevel"/>
     <w:tmpl w:val="49ACD974"/>
@@ -4488,7 +5829,7 @@
       </w:rPr>
     </w:lvl>
   </w:abstractNum>
-  <w:abstractNum w:abstractNumId="18" w15:restartNumberingAfterBreak="0">
+  <w:abstractNum w:abstractNumId="19" w15:restartNumberingAfterBreak="0">
     <w:nsid w:val="6AC718D5"/>
     <w:multiLevelType w:val="multilevel"/>
     <w:tmpl w:val="8F8A2A80"/>
@@ -4601,7 +5942,7 @@
       </w:rPr>
     </w:lvl>
   </w:abstractNum>
-  <w:abstractNum w:abstractNumId="19" w15:restartNumberingAfterBreak="0">
+  <w:abstractNum w:abstractNumId="20" w15:restartNumberingAfterBreak="0">
     <w:nsid w:val="6C901CF9"/>
     <w:multiLevelType w:val="hybridMultilevel"/>
     <w:tmpl w:val="2F4A75D8"/>
@@ -4688,7 +6029,7 @@
       </w:pPr>
     </w:lvl>
   </w:abstractNum>
-  <w:abstractNum w:abstractNumId="20" w15:restartNumberingAfterBreak="0">
+  <w:abstractNum w:abstractNumId="21" w15:restartNumberingAfterBreak="0">
     <w:nsid w:val="6D885739"/>
     <w:multiLevelType w:val="multilevel"/>
     <w:tmpl w:val="0C0A001F"/>
@@ -4778,16 +6119,16 @@
     <w:abstractNumId w:val="9"/>
   </w:num>
   <w:num w:numId="2">
-    <w:abstractNumId w:val="14"/>
+    <w:abstractNumId w:val="15"/>
   </w:num>
   <w:num w:numId="3">
-    <w:abstractNumId w:val="17"/>
+    <w:abstractNumId w:val="18"/>
   </w:num>
   <w:num w:numId="4">
-    <w:abstractNumId w:val="15"/>
+    <w:abstractNumId w:val="16"/>
   </w:num>
   <w:num w:numId="5">
-    <w:abstractNumId w:val="13"/>
+    <w:abstractNumId w:val="14"/>
   </w:num>
   <w:num w:numId="6">
     <w:abstractNumId w:val="7"/>
@@ -4817,25 +6158,28 @@
     <w:abstractNumId w:val="0"/>
   </w:num>
   <w:num w:numId="15">
-    <w:abstractNumId w:val="16"/>
+    <w:abstractNumId w:val="17"/>
   </w:num>
   <w:num w:numId="16">
+    <w:abstractNumId w:val="20"/>
+  </w:num>
+  <w:num w:numId="17">
+    <w:abstractNumId w:val="11"/>
+  </w:num>
+  <w:num w:numId="18">
+    <w:abstractNumId w:val="21"/>
+  </w:num>
+  <w:num w:numId="19">
+    <w:abstractNumId w:val="12"/>
+  </w:num>
+  <w:num w:numId="20">
     <w:abstractNumId w:val="19"/>
   </w:num>
-  <w:num w:numId="17">
+  <w:num w:numId="21">
+    <w:abstractNumId w:val="13"/>
+  </w:num>
+  <w:num w:numId="22">
     <w:abstractNumId w:val="10"/>
-  </w:num>
-  <w:num w:numId="18">
-    <w:abstractNumId w:val="20"/>
-  </w:num>
-  <w:num w:numId="19">
-    <w:abstractNumId w:val="11"/>
-  </w:num>
-  <w:num w:numId="20">
-    <w:abstractNumId w:val="18"/>
-  </w:num>
-  <w:num w:numId="21">
-    <w:abstractNumId w:val="12"/>
   </w:num>
 </w:numbering>
 </file>
@@ -4941,7 +6285,7 @@
     <w:lsdException w:name="List Continue 4" w:semiHidden="1" w:unhideWhenUsed="1"/>
     <w:lsdException w:name="List Continue 5" w:semiHidden="1" w:unhideWhenUsed="1"/>
     <w:lsdException w:name="Message Header" w:semiHidden="1" w:unhideWhenUsed="1"/>
-    <w:lsdException w:name="Subtitle" w:uiPriority="11" w:qFormat="1"/>
+    <w:lsdException w:name="Subtitle" w:uiPriority="2" w:qFormat="1"/>
     <w:lsdException w:name="Salutation" w:semiHidden="1" w:unhideWhenUsed="1"/>
     <w:lsdException w:name="Date" w:semiHidden="1" w:unhideWhenUsed="1"/>
     <w:lsdException w:name="Body Text First Indent" w:semiHidden="1" w:unhideWhenUsed="1"/>
@@ -6380,7 +7724,7 @@
 </file>
 
 <file path=customXml/itemProps1.xml><?xml version="1.0" encoding="utf-8"?>
-<ds:datastoreItem xmlns:ds="http://schemas.openxmlformats.org/officeDocument/2006/customXml" ds:itemID="{6A098B23-13F3-3841-BA5D-F7A46B3A593D}">
+<ds:datastoreItem xmlns:ds="http://schemas.openxmlformats.org/officeDocument/2006/customXml" ds:itemID="{0B6028E4-8D76-3946-BC95-5D327720B73D}">
   <ds:schemaRefs>
     <ds:schemaRef ds:uri="http://schemas.openxmlformats.org/officeDocument/2006/bibliography"/>
   </ds:schemaRefs>

</xml_diff>

<commit_message>
terminado manual de desarrollador del servidor
</commit_message>
<xml_diff>
--- a/documentacion/Genlab.docx
+++ b/documentacion/Genlab.docx
@@ -4560,13 +4560,7 @@
         <w:rPr>
           <w:lang w:val="es-ES"/>
         </w:rPr>
-        <w:t xml:space="preserve"> una nueva interfaz con el nombre </w:t>
-      </w:r>
-      <w:r>
-        <w:rPr>
-          <w:lang w:val="es-ES"/>
-        </w:rPr>
-        <w:t>“&lt;nombre-modulo&gt;</w:t>
+        <w:t xml:space="preserve"> una nueva interfaz con el nombre “&lt;nombre-modulo&gt;</w:t>
       </w:r>
       <w:r>
         <w:rPr>
@@ -4622,55 +4616,494 @@
         <w:rPr>
           <w:lang w:val="es-ES"/>
         </w:rPr>
-        <w:t>Crearemos una tabla en la BD…..</w:t>
-      </w:r>
+        <w:t>Crearemos una tabla en la BD</w:t>
+      </w:r>
+      <w:r>
+        <w:rPr>
+          <w:lang w:val="es-ES"/>
+        </w:rPr>
+        <w:t xml:space="preserve"> que represente al nuevo módulo </w:t>
+      </w:r>
+      <w:r>
+        <w:rPr>
+          <w:lang w:val="es-ES"/>
+        </w:rPr>
+        <w:t>a la que accederemos mediante el repositorio creado en el paso anterior.</w:t>
+      </w:r>
+    </w:p>
+    <w:p>
+      <w:pPr>
+        <w:pStyle w:val="ListParagraph"/>
+        <w:numPr>
+          <w:ilvl w:val="0"/>
+          <w:numId w:val="23"/>
+        </w:numPr>
+        <w:jc w:val="both"/>
+        <w:rPr>
+          <w:lang w:val="es-ES"/>
+        </w:rPr>
+      </w:pPr>
+      <w:r>
+        <w:rPr>
+          <w:lang w:val="es-ES"/>
+        </w:rPr>
+        <w:t>Por último deberemos crear la interfaz gráfica de este nuevo módulo (en caso de ser accesible gráficamente y no formar solo parte de la API) creando las plantillas necesarias en la carpeta resources.</w:t>
+      </w:r>
+    </w:p>
+    <w:p>
+      <w:pPr>
+        <w:pStyle w:val="Subtitle"/>
+        <w:ind w:firstLine="360"/>
+        <w:rPr>
+          <w:lang w:val="es-ES"/>
+        </w:rPr>
+      </w:pPr>
+      <w:r>
+        <w:rPr>
+          <w:lang w:val="es-ES"/>
+        </w:rPr>
+        <w:t>Añadiendo una nueva Calculation Tool a nuestra aplicaci</w:t>
+      </w:r>
+      <w:r>
+        <w:rPr>
+          <w:lang w:val="es-ES"/>
+        </w:rPr>
+        <w:t>ón</w:t>
+      </w:r>
+    </w:p>
+    <w:p>
+      <w:pPr>
+        <w:ind w:left="720"/>
+        <w:jc w:val="both"/>
+        <w:rPr>
+          <w:lang w:val="es-ES"/>
+        </w:rPr>
+      </w:pPr>
+      <w:r>
+        <w:rPr>
+          <w:lang w:val="es-ES"/>
+        </w:rPr>
+        <w:t xml:space="preserve">Al publicar nuestra aplicación las Calculation tools de las que dispone la misma son las enumeradas en </w:t>
+      </w:r>
+      <w:r>
+        <w:rPr>
+          <w:highlight w:val="yellow"/>
+          <w:lang w:val="es-ES"/>
+        </w:rPr>
+        <w:t>(sección)</w:t>
+      </w:r>
+      <w:r>
+        <w:rPr>
+          <w:lang w:val="es-ES"/>
+        </w:rPr>
+        <w:t xml:space="preserve">. </w:t>
+      </w:r>
+      <w:r>
+        <w:rPr>
+          <w:lang w:val="es-ES"/>
+        </w:rPr>
+        <w:t>Para añadir un</w:t>
+      </w:r>
+      <w:r>
+        <w:rPr>
+          <w:lang w:val="es-ES"/>
+        </w:rPr>
+        <w:t>a nueva</w:t>
+      </w:r>
+      <w:r>
+        <w:rPr>
+          <w:lang w:val="es-ES"/>
+        </w:rPr>
+        <w:t xml:space="preserve"> </w:t>
+      </w:r>
+      <w:r>
+        <w:rPr>
+          <w:lang w:val="es-ES"/>
+        </w:rPr>
+        <w:t xml:space="preserve">Calculation Tool </w:t>
+      </w:r>
+      <w:r>
+        <w:rPr>
+          <w:lang w:val="es-ES"/>
+        </w:rPr>
+        <w:t>y mantener la modularidad y arquitectura</w:t>
+      </w:r>
+      <w:r>
+        <w:rPr>
+          <w:lang w:val="es-ES"/>
+        </w:rPr>
+        <w:t xml:space="preserve"> de nuestra aplicación seguiremos los siguientes pasos</w:t>
+      </w:r>
+      <w:r>
+        <w:rPr>
+          <w:lang w:val="es-ES"/>
+        </w:rPr>
+        <w:t>:</w:t>
+      </w:r>
+    </w:p>
+    <w:p>
+      <w:pPr>
+        <w:pStyle w:val="ListParagraph"/>
+        <w:numPr>
+          <w:ilvl w:val="0"/>
+          <w:numId w:val="25"/>
+        </w:numPr>
+        <w:jc w:val="both"/>
+        <w:rPr>
+          <w:lang w:val="es-ES"/>
+        </w:rPr>
+      </w:pPr>
+      <w:r>
+        <w:rPr>
+          <w:lang w:val="es-ES"/>
+        </w:rPr>
+        <w:t xml:space="preserve">En el paquete </w:t>
+      </w:r>
+      <w:r>
+        <w:rPr>
+          <w:i/>
+          <w:lang w:val="es-ES"/>
+        </w:rPr>
+        <w:t>Models</w:t>
+      </w:r>
+      <w:r>
+        <w:rPr>
+          <w:lang w:val="es-ES"/>
+        </w:rPr>
+        <w:t xml:space="preserve"> </w:t>
+      </w:r>
+      <w:r>
+        <w:rPr>
+          <w:lang w:val="es-ES"/>
+        </w:rPr>
+        <w:t>añadiremos la Calculation Tool deseada indicando su nombre, id de sección e id de la propia Calculation Tool.</w:t>
+      </w:r>
+    </w:p>
+    <w:p>
+      <w:pPr>
+        <w:pStyle w:val="ListParagraph"/>
+        <w:numPr>
+          <w:ilvl w:val="0"/>
+          <w:numId w:val="25"/>
+        </w:numPr>
+        <w:jc w:val="both"/>
+        <w:rPr>
+          <w:lang w:val="es-ES"/>
+        </w:rPr>
+      </w:pPr>
+      <w:r>
+        <w:rPr>
+          <w:lang w:val="es-ES"/>
+        </w:rPr>
+        <w:t xml:space="preserve">En el paquete </w:t>
+      </w:r>
+      <w:r>
+        <w:rPr>
+          <w:i/>
+          <w:lang w:val="es-ES"/>
+        </w:rPr>
+        <w:t xml:space="preserve">Services/ctservice, </w:t>
+      </w:r>
+      <w:r>
+        <w:rPr>
+          <w:lang w:val="es-ES"/>
+        </w:rPr>
+        <w:t>en la sección correspondiente añadiremos, en la implementaci</w:t>
+      </w:r>
+      <w:r>
+        <w:rPr>
+          <w:lang w:val="es-ES"/>
+        </w:rPr>
+        <w:t>ón deseada de la interfaz, un método que reciba los parámetros de cálculo de entrada y devuelva un objeto del tipo CTResult (así como todos los métodos auxiliares necesarios)</w:t>
+      </w:r>
+      <w:r>
+        <w:rPr>
+          <w:lang w:val="es-ES"/>
+        </w:rPr>
+        <w:t xml:space="preserve"> realizando en su interior todos los cálculos pertinentes.</w:t>
+      </w:r>
+    </w:p>
+    <w:p>
+      <w:pPr>
+        <w:pStyle w:val="ListParagraph"/>
+        <w:numPr>
+          <w:ilvl w:val="0"/>
+          <w:numId w:val="25"/>
+        </w:numPr>
+        <w:jc w:val="both"/>
+        <w:rPr>
+          <w:lang w:val="es-ES"/>
+        </w:rPr>
+      </w:pPr>
+      <w:r>
+        <w:rPr>
+          <w:lang w:val="es-ES"/>
+        </w:rPr>
+        <w:t xml:space="preserve">En el paquete </w:t>
+      </w:r>
+      <w:r>
+        <w:rPr>
+          <w:i/>
+          <w:lang w:val="es-ES"/>
+        </w:rPr>
+        <w:t xml:space="preserve">Controllers, </w:t>
+      </w:r>
+      <w:r>
+        <w:rPr>
+          <w:lang w:val="es-ES"/>
+        </w:rPr>
+        <w:t xml:space="preserve">en la clase </w:t>
+      </w:r>
+      <w:r>
+        <w:rPr>
+          <w:i/>
+          <w:lang w:val="es-ES"/>
+        </w:rPr>
+        <w:t>CalculationToolsController</w:t>
+      </w:r>
+      <w:r>
+        <w:rPr>
+          <w:lang w:val="es-ES"/>
+        </w:rPr>
+        <w:t xml:space="preserve"> </w:t>
+      </w:r>
+      <w:r>
+        <w:rPr>
+          <w:i/>
+          <w:lang w:val="es-ES"/>
+        </w:rPr>
+        <w:t>añadiremos</w:t>
+      </w:r>
+      <w:r>
+        <w:rPr>
+          <w:lang w:val="es-ES"/>
+        </w:rPr>
+        <w:t xml:space="preserve">, en el método </w:t>
+      </w:r>
+      <w:r>
+        <w:rPr>
+          <w:i/>
+          <w:lang w:val="es-ES"/>
+        </w:rPr>
+        <w:t>getCalcResult</w:t>
+      </w:r>
+      <w:r>
+        <w:rPr>
+          <w:lang w:val="es-ES"/>
+        </w:rPr>
+        <w:t xml:space="preserve"> la llamada al método de cálculo creado en el paso anterior. Lo añadiremos teniendo en cuenta que el </w:t>
+      </w:r>
+      <w:r>
+        <w:rPr>
+          <w:i/>
+          <w:lang w:val="es-ES"/>
+        </w:rPr>
+        <w:t>switch</w:t>
+      </w:r>
+      <w:r>
+        <w:rPr>
+          <w:lang w:val="es-ES"/>
+        </w:rPr>
+        <w:t xml:space="preserve"> más externo indica el id de sección y el </w:t>
+      </w:r>
+      <w:r>
+        <w:rPr>
+          <w:i/>
+          <w:lang w:val="es-ES"/>
+        </w:rPr>
+        <w:t>switch</w:t>
+      </w:r>
+      <w:r>
+        <w:rPr>
+          <w:i/>
+          <w:lang w:val="es-ES"/>
+        </w:rPr>
+        <w:t xml:space="preserve"> </w:t>
+      </w:r>
+      <w:r>
+        <w:rPr>
+          <w:lang w:val="es-ES"/>
+        </w:rPr>
+        <w:t>interno indica el id de la Calculation Tool dentro de esa sección.</w:t>
+      </w:r>
+    </w:p>
+    <w:p>
+      <w:pPr>
+        <w:ind w:left="1440"/>
+        <w:jc w:val="both"/>
+        <w:rPr>
+          <w:lang w:val="es-ES"/>
+        </w:rPr>
+      </w:pPr>
+    </w:p>
+    <w:p>
+      <w:pPr>
+        <w:ind w:left="1440"/>
+        <w:jc w:val="both"/>
+        <w:rPr>
+          <w:lang w:val="es-ES"/>
+        </w:rPr>
+      </w:pPr>
+    </w:p>
+    <w:p>
+      <w:pPr>
+        <w:pStyle w:val="Subtitle"/>
+        <w:ind w:firstLine="360"/>
+        <w:rPr>
+          <w:lang w:val="es-ES"/>
+        </w:rPr>
+      </w:pPr>
+      <w:r>
+        <w:rPr>
+          <w:lang w:val="es-ES"/>
+        </w:rPr>
+        <w:lastRenderedPageBreak/>
+        <w:t>Añadiendo</w:t>
+      </w:r>
+      <w:r>
+        <w:rPr>
+          <w:lang w:val="es-ES"/>
+        </w:rPr>
+        <w:t xml:space="preserve"> un nuevo usuario administrador</w:t>
+      </w:r>
+    </w:p>
+    <w:p>
+      <w:pPr>
+        <w:ind w:left="720"/>
+        <w:jc w:val="both"/>
+        <w:rPr>
+          <w:lang w:val="es-ES"/>
+        </w:rPr>
+      </w:pPr>
+      <w:r>
+        <w:rPr>
+          <w:lang w:val="es-ES"/>
+        </w:rPr>
+        <w:t xml:space="preserve">A fecha de entrega de este proyecto el único usuario existente en la base de datos con el rol de administrador es </w:t>
+      </w:r>
+      <w:r>
+        <w:rPr>
+          <w:highlight w:val="yellow"/>
+          <w:lang w:val="es-ES"/>
+        </w:rPr>
+        <w:t>(comosellame)</w:t>
+      </w:r>
+      <w:r>
+        <w:rPr>
+          <w:lang w:val="es-ES"/>
+        </w:rPr>
+        <w:t xml:space="preserve"> </w:t>
+      </w:r>
+      <w:r>
+        <w:rPr>
+          <w:highlight w:val="cyan"/>
+          <w:lang w:val="es-ES"/>
+        </w:rPr>
+        <w:t>¿c</w:t>
+      </w:r>
+      <w:r>
+        <w:rPr>
+          <w:highlight w:val="cyan"/>
+          <w:lang w:val="es-ES"/>
+        </w:rPr>
+        <w:t>uya contraseña queda en conocimiento de (quiensea</w:t>
+      </w:r>
+      <w:r>
+        <w:rPr>
+          <w:highlight w:val="cyan"/>
+          <w:lang w:val="es-ES"/>
+        </w:rPr>
+        <w:t>)?</w:t>
+      </w:r>
+      <w:r>
+        <w:rPr>
+          <w:lang w:val="es-ES"/>
+        </w:rPr>
+        <w:t>. Para añadir nuevos usuarios con dicho rol a la base de datos. Deberemos acceder a esta y crear una nueva entrada en la tabla users</w:t>
+      </w:r>
+      <w:r>
+        <w:rPr>
+          <w:lang w:val="es-ES"/>
+        </w:rPr>
+        <w:t xml:space="preserve"> e insertar:</w:t>
+      </w:r>
+    </w:p>
+    <w:p>
+      <w:pPr>
+        <w:pStyle w:val="ListParagraph"/>
+        <w:numPr>
+          <w:ilvl w:val="0"/>
+          <w:numId w:val="27"/>
+        </w:numPr>
+        <w:jc w:val="both"/>
+        <w:rPr>
+          <w:lang w:val="es-ES"/>
+        </w:rPr>
+      </w:pPr>
+      <w:r>
+        <w:rPr>
+          <w:lang w:val="es-ES"/>
+        </w:rPr>
+        <w:t>En el campo email, el identificador del usuario.</w:t>
+      </w:r>
+    </w:p>
+    <w:p>
+      <w:pPr>
+        <w:pStyle w:val="ListParagraph"/>
+        <w:numPr>
+          <w:ilvl w:val="0"/>
+          <w:numId w:val="27"/>
+        </w:numPr>
+        <w:jc w:val="both"/>
+        <w:rPr>
+          <w:lang w:val="es-ES"/>
+        </w:rPr>
+      </w:pPr>
+      <w:r>
+        <w:rPr>
+          <w:lang w:val="es-ES"/>
+        </w:rPr>
+        <w:t>En el campo role, el rol, que en este caso será ADMIN</w:t>
+      </w:r>
+    </w:p>
+    <w:p>
+      <w:pPr>
+        <w:pStyle w:val="ListParagraph"/>
+        <w:numPr>
+          <w:ilvl w:val="0"/>
+          <w:numId w:val="27"/>
+        </w:numPr>
+        <w:jc w:val="both"/>
+        <w:rPr>
+          <w:lang w:val="es-ES"/>
+        </w:rPr>
+      </w:pPr>
+      <w:r>
+        <w:rPr>
+          <w:lang w:val="es-ES"/>
+        </w:rPr>
+        <w:t>En el campo password, la contraseña encriptada según el algoritmo BCrypt</w:t>
+      </w:r>
+      <w:r>
+        <w:rPr>
+          <w:lang w:val="es-ES"/>
+        </w:rPr>
+        <w:t xml:space="preserve">. Para calcular de manera sencilla el hash a partir de una cadena de texto recomendamos el uso de </w:t>
+      </w:r>
+      <w:hyperlink r:id="rId20" w:history="1">
+        <w:r>
+          <w:rPr>
+            <w:rStyle w:val="Hyperlink"/>
+            <w:lang w:val="es-ES"/>
+          </w:rPr>
+          <w:t>https://bcrypt-generator.com/</w:t>
+        </w:r>
+      </w:hyperlink>
       <w:bookmarkStart w:id="1" w:name="_GoBack"/>
       <w:bookmarkEnd w:id="1"/>
     </w:p>
     <w:p>
       <w:pPr>
-        <w:pStyle w:val="Subtitle"/>
-        <w:ind w:firstLine="360"/>
-        <w:rPr>
-          <w:lang w:val="es-ES"/>
-        </w:rPr>
-      </w:pPr>
-      <w:r>
-        <w:rPr>
-          <w:lang w:val="es-ES"/>
-        </w:rPr>
-        <w:t>Añadiendo una nueva Calculation Tool a nuestra aplicaci</w:t>
-      </w:r>
-      <w:r>
-        <w:rPr>
-          <w:lang w:val="es-ES"/>
-        </w:rPr>
-        <w:t>ón</w:t>
-      </w:r>
-    </w:p>
-    <w:p>
-      <w:pPr>
-        <w:pStyle w:val="Subtitle"/>
-        <w:ind w:firstLine="360"/>
-        <w:rPr>
-          <w:lang w:val="es-ES"/>
-        </w:rPr>
-      </w:pPr>
-      <w:r>
-        <w:rPr>
-          <w:lang w:val="es-ES"/>
-        </w:rPr>
-        <w:t>Añadiendo</w:t>
-      </w:r>
-      <w:r>
-        <w:rPr>
-          <w:lang w:val="es-ES"/>
-        </w:rPr>
-        <w:t xml:space="preserve"> un nuevo usuario administrador</w:t>
-      </w:r>
-    </w:p>
-    <w:p>
-      <w:pPr>
         <w:rPr>
           <w:sz w:val="44"/>
           <w:szCs w:val="44"/>
@@ -4787,7 +5220,6 @@
           <w:szCs w:val="44"/>
           <w:lang w:val="es-ES"/>
         </w:rPr>
-        <w:lastRenderedPageBreak/>
         <w:t>Anexos</w:t>
       </w:r>
     </w:p>
@@ -4814,6 +5246,7 @@
           <w:szCs w:val="44"/>
           <w:lang w:val="es-ES"/>
         </w:rPr>
+        <w:lastRenderedPageBreak/>
         <w:t>Glosario</w:t>
       </w:r>
       <w:r>
@@ -4918,10 +5351,10 @@
       </w:pPr>
     </w:p>
     <w:sectPr>
-      <w:headerReference w:type="even" r:id="rId20"/>
-      <w:headerReference w:type="default" r:id="rId21"/>
-      <w:footerReference w:type="even" r:id="rId22"/>
-      <w:footerReference w:type="default" r:id="rId23"/>
+      <w:headerReference w:type="even" r:id="rId21"/>
+      <w:headerReference w:type="default" r:id="rId22"/>
+      <w:footerReference w:type="even" r:id="rId23"/>
+      <w:footerReference w:type="default" r:id="rId24"/>
       <w:pgSz w:w="12240" w:h="15840"/>
       <w:pgMar w:top="1264" w:right="1338" w:bottom="1338" w:left="1338" w:header="720" w:footer="720" w:gutter="0"/>
       <w:cols w:space="720"/>
@@ -5573,6 +6006,92 @@
     </w:lvl>
   </w:abstractNum>
   <w:abstractNum w:abstractNumId="12" w15:restartNumberingAfterBreak="0">
+    <w:nsid w:val="1C575ECE"/>
+    <w:multiLevelType w:val="hybridMultilevel"/>
+    <w:tmpl w:val="A71EAB68"/>
+    <w:lvl w:ilvl="0" w:tplc="0409000F">
+      <w:start w:val="1"/>
+      <w:numFmt w:val="decimal"/>
+      <w:lvlText w:val="%1."/>
+      <w:lvlJc w:val="left"/>
+      <w:pPr>
+        <w:ind w:left="1440" w:hanging="360"/>
+      </w:pPr>
+    </w:lvl>
+    <w:lvl w:ilvl="1" w:tplc="04090019" w:tentative="1">
+      <w:start w:val="1"/>
+      <w:numFmt w:val="lowerLetter"/>
+      <w:lvlText w:val="%2."/>
+      <w:lvlJc w:val="left"/>
+      <w:pPr>
+        <w:ind w:left="2160" w:hanging="360"/>
+      </w:pPr>
+    </w:lvl>
+    <w:lvl w:ilvl="2" w:tplc="0409001B" w:tentative="1">
+      <w:start w:val="1"/>
+      <w:numFmt w:val="lowerRoman"/>
+      <w:lvlText w:val="%3."/>
+      <w:lvlJc w:val="right"/>
+      <w:pPr>
+        <w:ind w:left="2880" w:hanging="180"/>
+      </w:pPr>
+    </w:lvl>
+    <w:lvl w:ilvl="3" w:tplc="0409000F" w:tentative="1">
+      <w:start w:val="1"/>
+      <w:numFmt w:val="decimal"/>
+      <w:lvlText w:val="%4."/>
+      <w:lvlJc w:val="left"/>
+      <w:pPr>
+        <w:ind w:left="3600" w:hanging="360"/>
+      </w:pPr>
+    </w:lvl>
+    <w:lvl w:ilvl="4" w:tplc="04090019" w:tentative="1">
+      <w:start w:val="1"/>
+      <w:numFmt w:val="lowerLetter"/>
+      <w:lvlText w:val="%5."/>
+      <w:lvlJc w:val="left"/>
+      <w:pPr>
+        <w:ind w:left="4320" w:hanging="360"/>
+      </w:pPr>
+    </w:lvl>
+    <w:lvl w:ilvl="5" w:tplc="0409001B" w:tentative="1">
+      <w:start w:val="1"/>
+      <w:numFmt w:val="lowerRoman"/>
+      <w:lvlText w:val="%6."/>
+      <w:lvlJc w:val="right"/>
+      <w:pPr>
+        <w:ind w:left="5040" w:hanging="180"/>
+      </w:pPr>
+    </w:lvl>
+    <w:lvl w:ilvl="6" w:tplc="0409000F" w:tentative="1">
+      <w:start w:val="1"/>
+      <w:numFmt w:val="decimal"/>
+      <w:lvlText w:val="%7."/>
+      <w:lvlJc w:val="left"/>
+      <w:pPr>
+        <w:ind w:left="5760" w:hanging="360"/>
+      </w:pPr>
+    </w:lvl>
+    <w:lvl w:ilvl="7" w:tplc="04090019" w:tentative="1">
+      <w:start w:val="1"/>
+      <w:numFmt w:val="lowerLetter"/>
+      <w:lvlText w:val="%8."/>
+      <w:lvlJc w:val="left"/>
+      <w:pPr>
+        <w:ind w:left="6480" w:hanging="360"/>
+      </w:pPr>
+    </w:lvl>
+    <w:lvl w:ilvl="8" w:tplc="0409001B" w:tentative="1">
+      <w:start w:val="1"/>
+      <w:numFmt w:val="lowerRoman"/>
+      <w:lvlText w:val="%9."/>
+      <w:lvlJc w:val="right"/>
+      <w:pPr>
+        <w:ind w:left="7200" w:hanging="180"/>
+      </w:pPr>
+    </w:lvl>
+  </w:abstractNum>
+  <w:abstractNum w:abstractNumId="13" w15:restartNumberingAfterBreak="0">
     <w:nsid w:val="1CD54567"/>
     <w:multiLevelType w:val="multilevel"/>
     <w:tmpl w:val="8F8A2A80"/>
@@ -5685,7 +6204,7 @@
       </w:rPr>
     </w:lvl>
   </w:abstractNum>
-  <w:abstractNum w:abstractNumId="13" w15:restartNumberingAfterBreak="0">
+  <w:abstractNum w:abstractNumId="14" w15:restartNumberingAfterBreak="0">
     <w:nsid w:val="220C6400"/>
     <w:multiLevelType w:val="hybridMultilevel"/>
     <w:tmpl w:val="40960A34"/>
@@ -5798,7 +6317,7 @@
       </w:rPr>
     </w:lvl>
   </w:abstractNum>
-  <w:abstractNum w:abstractNumId="14" w15:restartNumberingAfterBreak="0">
+  <w:abstractNum w:abstractNumId="15" w15:restartNumberingAfterBreak="0">
     <w:nsid w:val="22957834"/>
     <w:multiLevelType w:val="hybridMultilevel"/>
     <w:tmpl w:val="64709B02"/>
@@ -5913,7 +6432,7 @@
       </w:rPr>
     </w:lvl>
   </w:abstractNum>
-  <w:abstractNum w:abstractNumId="15" w15:restartNumberingAfterBreak="0">
+  <w:abstractNum w:abstractNumId="16" w15:restartNumberingAfterBreak="0">
     <w:nsid w:val="46C82C9A"/>
     <w:multiLevelType w:val="hybridMultilevel"/>
     <w:tmpl w:val="63F07864"/>
@@ -6029,7 +6548,7 @@
       </w:rPr>
     </w:lvl>
   </w:abstractNum>
-  <w:abstractNum w:abstractNumId="16" w15:restartNumberingAfterBreak="0">
+  <w:abstractNum w:abstractNumId="17" w15:restartNumberingAfterBreak="0">
     <w:nsid w:val="49BC0320"/>
     <w:multiLevelType w:val="hybridMultilevel"/>
     <w:tmpl w:val="DC3C7298"/>
@@ -6144,7 +6663,7 @@
       </w:rPr>
     </w:lvl>
   </w:abstractNum>
-  <w:abstractNum w:abstractNumId="17" w15:restartNumberingAfterBreak="0">
+  <w:abstractNum w:abstractNumId="18" w15:restartNumberingAfterBreak="0">
     <w:nsid w:val="52083510"/>
     <w:multiLevelType w:val="hybridMultilevel"/>
     <w:tmpl w:val="BE6E19F6"/>
@@ -6263,7 +6782,93 @@
       </w:rPr>
     </w:lvl>
   </w:abstractNum>
-  <w:abstractNum w:abstractNumId="18" w15:restartNumberingAfterBreak="0">
+  <w:abstractNum w:abstractNumId="19" w15:restartNumberingAfterBreak="0">
+    <w:nsid w:val="52E01045"/>
+    <w:multiLevelType w:val="hybridMultilevel"/>
+    <w:tmpl w:val="903CDCB8"/>
+    <w:lvl w:ilvl="0" w:tplc="0409000F">
+      <w:start w:val="1"/>
+      <w:numFmt w:val="decimal"/>
+      <w:lvlText w:val="%1."/>
+      <w:lvlJc w:val="left"/>
+      <w:pPr>
+        <w:ind w:left="1440" w:hanging="360"/>
+      </w:pPr>
+    </w:lvl>
+    <w:lvl w:ilvl="1" w:tplc="04090019" w:tentative="1">
+      <w:start w:val="1"/>
+      <w:numFmt w:val="lowerLetter"/>
+      <w:lvlText w:val="%2."/>
+      <w:lvlJc w:val="left"/>
+      <w:pPr>
+        <w:ind w:left="2160" w:hanging="360"/>
+      </w:pPr>
+    </w:lvl>
+    <w:lvl w:ilvl="2" w:tplc="0409001B" w:tentative="1">
+      <w:start w:val="1"/>
+      <w:numFmt w:val="lowerRoman"/>
+      <w:lvlText w:val="%3."/>
+      <w:lvlJc w:val="right"/>
+      <w:pPr>
+        <w:ind w:left="2880" w:hanging="180"/>
+      </w:pPr>
+    </w:lvl>
+    <w:lvl w:ilvl="3" w:tplc="0409000F" w:tentative="1">
+      <w:start w:val="1"/>
+      <w:numFmt w:val="decimal"/>
+      <w:lvlText w:val="%4."/>
+      <w:lvlJc w:val="left"/>
+      <w:pPr>
+        <w:ind w:left="3600" w:hanging="360"/>
+      </w:pPr>
+    </w:lvl>
+    <w:lvl w:ilvl="4" w:tplc="04090019" w:tentative="1">
+      <w:start w:val="1"/>
+      <w:numFmt w:val="lowerLetter"/>
+      <w:lvlText w:val="%5."/>
+      <w:lvlJc w:val="left"/>
+      <w:pPr>
+        <w:ind w:left="4320" w:hanging="360"/>
+      </w:pPr>
+    </w:lvl>
+    <w:lvl w:ilvl="5" w:tplc="0409001B" w:tentative="1">
+      <w:start w:val="1"/>
+      <w:numFmt w:val="lowerRoman"/>
+      <w:lvlText w:val="%6."/>
+      <w:lvlJc w:val="right"/>
+      <w:pPr>
+        <w:ind w:left="5040" w:hanging="180"/>
+      </w:pPr>
+    </w:lvl>
+    <w:lvl w:ilvl="6" w:tplc="0409000F" w:tentative="1">
+      <w:start w:val="1"/>
+      <w:numFmt w:val="decimal"/>
+      <w:lvlText w:val="%7."/>
+      <w:lvlJc w:val="left"/>
+      <w:pPr>
+        <w:ind w:left="5760" w:hanging="360"/>
+      </w:pPr>
+    </w:lvl>
+    <w:lvl w:ilvl="7" w:tplc="04090019" w:tentative="1">
+      <w:start w:val="1"/>
+      <w:numFmt w:val="lowerLetter"/>
+      <w:lvlText w:val="%8."/>
+      <w:lvlJc w:val="left"/>
+      <w:pPr>
+        <w:ind w:left="6480" w:hanging="360"/>
+      </w:pPr>
+    </w:lvl>
+    <w:lvl w:ilvl="8" w:tplc="0409001B" w:tentative="1">
+      <w:start w:val="1"/>
+      <w:numFmt w:val="lowerRoman"/>
+      <w:lvlText w:val="%9."/>
+      <w:lvlJc w:val="right"/>
+      <w:pPr>
+        <w:ind w:left="7200" w:hanging="180"/>
+      </w:pPr>
+    </w:lvl>
+  </w:abstractNum>
+  <w:abstractNum w:abstractNumId="20" w15:restartNumberingAfterBreak="0">
     <w:nsid w:val="5B226C1F"/>
     <w:multiLevelType w:val="hybridMultilevel"/>
     <w:tmpl w:val="49ACD974"/>
@@ -6378,7 +6983,120 @@
       </w:rPr>
     </w:lvl>
   </w:abstractNum>
-  <w:abstractNum w:abstractNumId="19" w15:restartNumberingAfterBreak="0">
+  <w:abstractNum w:abstractNumId="21" w15:restartNumberingAfterBreak="0">
+    <w:nsid w:val="621F19D7"/>
+    <w:multiLevelType w:val="hybridMultilevel"/>
+    <w:tmpl w:val="0A860510"/>
+    <w:lvl w:ilvl="0" w:tplc="04090001">
+      <w:start w:val="1"/>
+      <w:numFmt w:val="bullet"/>
+      <w:lvlText w:val=""/>
+      <w:lvlJc w:val="left"/>
+      <w:pPr>
+        <w:ind w:left="1800" w:hanging="360"/>
+      </w:pPr>
+      <w:rPr>
+        <w:rFonts w:ascii="Symbol" w:hAnsi="Symbol" w:hint="default"/>
+      </w:rPr>
+    </w:lvl>
+    <w:lvl w:ilvl="1" w:tplc="04090003" w:tentative="1">
+      <w:start w:val="1"/>
+      <w:numFmt w:val="bullet"/>
+      <w:lvlText w:val="o"/>
+      <w:lvlJc w:val="left"/>
+      <w:pPr>
+        <w:ind w:left="2520" w:hanging="360"/>
+      </w:pPr>
+      <w:rPr>
+        <w:rFonts w:ascii="Courier New" w:hAnsi="Courier New" w:cs="Courier New" w:hint="default"/>
+      </w:rPr>
+    </w:lvl>
+    <w:lvl w:ilvl="2" w:tplc="04090005" w:tentative="1">
+      <w:start w:val="1"/>
+      <w:numFmt w:val="bullet"/>
+      <w:lvlText w:val=""/>
+      <w:lvlJc w:val="left"/>
+      <w:pPr>
+        <w:ind w:left="3240" w:hanging="360"/>
+      </w:pPr>
+      <w:rPr>
+        <w:rFonts w:ascii="Wingdings" w:hAnsi="Wingdings" w:hint="default"/>
+      </w:rPr>
+    </w:lvl>
+    <w:lvl w:ilvl="3" w:tplc="04090001" w:tentative="1">
+      <w:start w:val="1"/>
+      <w:numFmt w:val="bullet"/>
+      <w:lvlText w:val=""/>
+      <w:lvlJc w:val="left"/>
+      <w:pPr>
+        <w:ind w:left="3960" w:hanging="360"/>
+      </w:pPr>
+      <w:rPr>
+        <w:rFonts w:ascii="Symbol" w:hAnsi="Symbol" w:hint="default"/>
+      </w:rPr>
+    </w:lvl>
+    <w:lvl w:ilvl="4" w:tplc="04090003" w:tentative="1">
+      <w:start w:val="1"/>
+      <w:numFmt w:val="bullet"/>
+      <w:lvlText w:val="o"/>
+      <w:lvlJc w:val="left"/>
+      <w:pPr>
+        <w:ind w:left="4680" w:hanging="360"/>
+      </w:pPr>
+      <w:rPr>
+        <w:rFonts w:ascii="Courier New" w:hAnsi="Courier New" w:cs="Courier New" w:hint="default"/>
+      </w:rPr>
+    </w:lvl>
+    <w:lvl w:ilvl="5" w:tplc="04090005" w:tentative="1">
+      <w:start w:val="1"/>
+      <w:numFmt w:val="bullet"/>
+      <w:lvlText w:val=""/>
+      <w:lvlJc w:val="left"/>
+      <w:pPr>
+        <w:ind w:left="5400" w:hanging="360"/>
+      </w:pPr>
+      <w:rPr>
+        <w:rFonts w:ascii="Wingdings" w:hAnsi="Wingdings" w:hint="default"/>
+      </w:rPr>
+    </w:lvl>
+    <w:lvl w:ilvl="6" w:tplc="04090001" w:tentative="1">
+      <w:start w:val="1"/>
+      <w:numFmt w:val="bullet"/>
+      <w:lvlText w:val=""/>
+      <w:lvlJc w:val="left"/>
+      <w:pPr>
+        <w:ind w:left="6120" w:hanging="360"/>
+      </w:pPr>
+      <w:rPr>
+        <w:rFonts w:ascii="Symbol" w:hAnsi="Symbol" w:hint="default"/>
+      </w:rPr>
+    </w:lvl>
+    <w:lvl w:ilvl="7" w:tplc="04090003" w:tentative="1">
+      <w:start w:val="1"/>
+      <w:numFmt w:val="bullet"/>
+      <w:lvlText w:val="o"/>
+      <w:lvlJc w:val="left"/>
+      <w:pPr>
+        <w:ind w:left="6840" w:hanging="360"/>
+      </w:pPr>
+      <w:rPr>
+        <w:rFonts w:ascii="Courier New" w:hAnsi="Courier New" w:cs="Courier New" w:hint="default"/>
+      </w:rPr>
+    </w:lvl>
+    <w:lvl w:ilvl="8" w:tplc="04090005" w:tentative="1">
+      <w:start w:val="1"/>
+      <w:numFmt w:val="bullet"/>
+      <w:lvlText w:val=""/>
+      <w:lvlJc w:val="left"/>
+      <w:pPr>
+        <w:ind w:left="7560" w:hanging="360"/>
+      </w:pPr>
+      <w:rPr>
+        <w:rFonts w:ascii="Wingdings" w:hAnsi="Wingdings" w:hint="default"/>
+      </w:rPr>
+    </w:lvl>
+  </w:abstractNum>
+  <w:abstractNum w:abstractNumId="22" w15:restartNumberingAfterBreak="0">
     <w:nsid w:val="6333549D"/>
     <w:multiLevelType w:val="hybridMultilevel"/>
     <w:tmpl w:val="AE683980"/>
@@ -6464,7 +7182,7 @@
       </w:pPr>
     </w:lvl>
   </w:abstractNum>
-  <w:abstractNum w:abstractNumId="20" w15:restartNumberingAfterBreak="0">
+  <w:abstractNum w:abstractNumId="23" w15:restartNumberingAfterBreak="0">
     <w:nsid w:val="6AC718D5"/>
     <w:multiLevelType w:val="multilevel"/>
     <w:tmpl w:val="8F8A2A80"/>
@@ -6577,7 +7295,7 @@
       </w:rPr>
     </w:lvl>
   </w:abstractNum>
-  <w:abstractNum w:abstractNumId="21" w15:restartNumberingAfterBreak="0">
+  <w:abstractNum w:abstractNumId="24" w15:restartNumberingAfterBreak="0">
     <w:nsid w:val="6C901CF9"/>
     <w:multiLevelType w:val="hybridMultilevel"/>
     <w:tmpl w:val="2F4A75D8"/>
@@ -6664,7 +7382,7 @@
       </w:pPr>
     </w:lvl>
   </w:abstractNum>
-  <w:abstractNum w:abstractNumId="22" w15:restartNumberingAfterBreak="0">
+  <w:abstractNum w:abstractNumId="25" w15:restartNumberingAfterBreak="0">
     <w:nsid w:val="6D885739"/>
     <w:multiLevelType w:val="multilevel"/>
     <w:tmpl w:val="0C0A001F"/>
@@ -6747,6 +7465,92 @@
       <w:lvlJc w:val="left"/>
       <w:pPr>
         <w:ind w:left="4320" w:hanging="1440"/>
+      </w:pPr>
+    </w:lvl>
+  </w:abstractNum>
+  <w:abstractNum w:abstractNumId="26" w15:restartNumberingAfterBreak="0">
+    <w:nsid w:val="71B62A79"/>
+    <w:multiLevelType w:val="hybridMultilevel"/>
+    <w:tmpl w:val="3D987DEC"/>
+    <w:lvl w:ilvl="0" w:tplc="0409000F">
+      <w:start w:val="1"/>
+      <w:numFmt w:val="decimal"/>
+      <w:lvlText w:val="%1."/>
+      <w:lvlJc w:val="left"/>
+      <w:pPr>
+        <w:ind w:left="1080" w:hanging="360"/>
+      </w:pPr>
+    </w:lvl>
+    <w:lvl w:ilvl="1" w:tplc="04090019" w:tentative="1">
+      <w:start w:val="1"/>
+      <w:numFmt w:val="lowerLetter"/>
+      <w:lvlText w:val="%2."/>
+      <w:lvlJc w:val="left"/>
+      <w:pPr>
+        <w:ind w:left="1800" w:hanging="360"/>
+      </w:pPr>
+    </w:lvl>
+    <w:lvl w:ilvl="2" w:tplc="0409001B" w:tentative="1">
+      <w:start w:val="1"/>
+      <w:numFmt w:val="lowerRoman"/>
+      <w:lvlText w:val="%3."/>
+      <w:lvlJc w:val="right"/>
+      <w:pPr>
+        <w:ind w:left="2520" w:hanging="180"/>
+      </w:pPr>
+    </w:lvl>
+    <w:lvl w:ilvl="3" w:tplc="0409000F" w:tentative="1">
+      <w:start w:val="1"/>
+      <w:numFmt w:val="decimal"/>
+      <w:lvlText w:val="%4."/>
+      <w:lvlJc w:val="left"/>
+      <w:pPr>
+        <w:ind w:left="3240" w:hanging="360"/>
+      </w:pPr>
+    </w:lvl>
+    <w:lvl w:ilvl="4" w:tplc="04090019" w:tentative="1">
+      <w:start w:val="1"/>
+      <w:numFmt w:val="lowerLetter"/>
+      <w:lvlText w:val="%5."/>
+      <w:lvlJc w:val="left"/>
+      <w:pPr>
+        <w:ind w:left="3960" w:hanging="360"/>
+      </w:pPr>
+    </w:lvl>
+    <w:lvl w:ilvl="5" w:tplc="0409001B" w:tentative="1">
+      <w:start w:val="1"/>
+      <w:numFmt w:val="lowerRoman"/>
+      <w:lvlText w:val="%6."/>
+      <w:lvlJc w:val="right"/>
+      <w:pPr>
+        <w:ind w:left="4680" w:hanging="180"/>
+      </w:pPr>
+    </w:lvl>
+    <w:lvl w:ilvl="6" w:tplc="0409000F" w:tentative="1">
+      <w:start w:val="1"/>
+      <w:numFmt w:val="decimal"/>
+      <w:lvlText w:val="%7."/>
+      <w:lvlJc w:val="left"/>
+      <w:pPr>
+        <w:ind w:left="5400" w:hanging="360"/>
+      </w:pPr>
+    </w:lvl>
+    <w:lvl w:ilvl="7" w:tplc="04090019" w:tentative="1">
+      <w:start w:val="1"/>
+      <w:numFmt w:val="lowerLetter"/>
+      <w:lvlText w:val="%8."/>
+      <w:lvlJc w:val="left"/>
+      <w:pPr>
+        <w:ind w:left="6120" w:hanging="360"/>
+      </w:pPr>
+    </w:lvl>
+    <w:lvl w:ilvl="8" w:tplc="0409001B" w:tentative="1">
+      <w:start w:val="1"/>
+      <w:numFmt w:val="lowerRoman"/>
+      <w:lvlText w:val="%9."/>
+      <w:lvlJc w:val="right"/>
+      <w:pPr>
+        <w:ind w:left="6840" w:hanging="180"/>
       </w:pPr>
     </w:lvl>
   </w:abstractNum>
@@ -6754,16 +7558,16 @@
     <w:abstractNumId w:val="9"/>
   </w:num>
   <w:num w:numId="2">
-    <w:abstractNumId w:val="15"/>
+    <w:abstractNumId w:val="16"/>
   </w:num>
   <w:num w:numId="3">
-    <w:abstractNumId w:val="18"/>
+    <w:abstractNumId w:val="20"/>
   </w:num>
   <w:num w:numId="4">
-    <w:abstractNumId w:val="16"/>
+    <w:abstractNumId w:val="17"/>
   </w:num>
   <w:num w:numId="5">
-    <w:abstractNumId w:val="14"/>
+    <w:abstractNumId w:val="15"/>
   </w:num>
   <w:num w:numId="6">
     <w:abstractNumId w:val="7"/>
@@ -6793,31 +7597,43 @@
     <w:abstractNumId w:val="0"/>
   </w:num>
   <w:num w:numId="15">
-    <w:abstractNumId w:val="17"/>
+    <w:abstractNumId w:val="18"/>
   </w:num>
   <w:num w:numId="16">
-    <w:abstractNumId w:val="21"/>
+    <w:abstractNumId w:val="24"/>
   </w:num>
   <w:num w:numId="17">
     <w:abstractNumId w:val="11"/>
   </w:num>
   <w:num w:numId="18">
-    <w:abstractNumId w:val="22"/>
+    <w:abstractNumId w:val="25"/>
   </w:num>
   <w:num w:numId="19">
-    <w:abstractNumId w:val="12"/>
+    <w:abstractNumId w:val="13"/>
   </w:num>
   <w:num w:numId="20">
-    <w:abstractNumId w:val="20"/>
+    <w:abstractNumId w:val="23"/>
   </w:num>
   <w:num w:numId="21">
-    <w:abstractNumId w:val="13"/>
+    <w:abstractNumId w:val="14"/>
   </w:num>
   <w:num w:numId="22">
     <w:abstractNumId w:val="10"/>
   </w:num>
   <w:num w:numId="23">
+    <w:abstractNumId w:val="22"/>
+  </w:num>
+  <w:num w:numId="24">
+    <w:abstractNumId w:val="26"/>
+  </w:num>
+  <w:num w:numId="25">
     <w:abstractNumId w:val="19"/>
+  </w:num>
+  <w:num w:numId="26">
+    <w:abstractNumId w:val="12"/>
+  </w:num>
+  <w:num w:numId="27">
+    <w:abstractNumId w:val="21"/>
   </w:num>
 </w:numbering>
 </file>
@@ -8362,7 +9178,7 @@
 </file>
 
 <file path=customXml/itemProps1.xml><?xml version="1.0" encoding="utf-8"?>
-<ds:datastoreItem xmlns:ds="http://schemas.openxmlformats.org/officeDocument/2006/customXml" ds:itemID="{0342E942-E669-084D-B3FF-873F55486E4D}">
+<ds:datastoreItem xmlns:ds="http://schemas.openxmlformats.org/officeDocument/2006/customXml" ds:itemID="{D9656FD8-627A-E546-A62F-3BE7231179FB}">
   <ds:schemaRefs>
     <ds:schemaRef ds:uri="http://schemas.openxmlformats.org/officeDocument/2006/bibliography"/>
   </ds:schemaRefs>

</xml_diff>

<commit_message>
continuando memoria de desarrllo servidor
</commit_message>
<xml_diff>
--- a/documentacion/Genlab.docx
+++ b/documentacion/Genlab.docx
@@ -1673,23 +1673,185 @@
     <w:p>
       <w:pPr>
         <w:rPr>
+          <w:lang w:val="es-ES"/>
+        </w:rPr>
+      </w:pPr>
+      <w:r>
+        <w:rPr>
+          <w:lang w:val="es-ES"/>
+        </w:rPr>
+        <w:t xml:space="preserve">DESARROLLO DE LA APLICACIÓN </w:t>
+      </w:r>
+      <w:r>
+        <w:rPr>
+          <w:lang w:val="es-ES"/>
+        </w:rPr>
+        <w:t>WEB</w:t>
+      </w:r>
+      <w:r>
+        <w:rPr>
+          <w:lang w:val="es-ES"/>
+        </w:rPr>
+        <w:t xml:space="preserve"> (</w:t>
+      </w:r>
+      <w:r>
+        <w:rPr>
+          <w:lang w:val="es-ES"/>
+        </w:rPr>
+        <w:t>SERVIDOR</w:t>
+      </w:r>
+      <w:r>
+        <w:rPr>
+          <w:lang w:val="es-ES"/>
+        </w:rPr>
+        <w:t>)</w:t>
+      </w:r>
+    </w:p>
+    <w:p>
+      <w:pPr>
+        <w:jc w:val="both"/>
+        <w:rPr>
+          <w:lang w:val="es-ES"/>
+        </w:rPr>
+      </w:pPr>
+      <w:r>
+        <w:rPr>
+          <w:lang w:val="es-ES"/>
+        </w:rPr>
+        <w:t>U</w:t>
+      </w:r>
+      <w:r>
+        <w:rPr>
+          <w:lang w:val="es-ES"/>
+        </w:rPr>
+        <w:t>na vez pensada la arquitectura,</w:t>
+      </w:r>
+      <w:r>
+        <w:rPr>
+          <w:lang w:val="es-ES"/>
+        </w:rPr>
+        <w:t xml:space="preserve"> el lenguaje y framework a utilizar</w:t>
+      </w:r>
+      <w:r>
+        <w:rPr>
+          <w:lang w:val="es-ES"/>
+        </w:rPr>
+        <w:t xml:space="preserve"> para desarrollar la aplicación web del lado servidor</w:t>
+      </w:r>
+      <w:r>
+        <w:rPr>
+          <w:lang w:val="es-ES"/>
+        </w:rPr>
+        <w:t>, lo primero que hicimos fue crear una aplicación mínima funcional sobre la que ir iterando. Esta aplicación consistía en las plantillas iniciales y los mínimos manejadores de ruta en los controladores para mostrar estas plantillas en las distintas URLs</w:t>
+      </w:r>
+    </w:p>
+    <w:p>
+      <w:pPr>
+        <w:jc w:val="both"/>
+        <w:rPr>
+          <w:lang w:val="es-ES"/>
+        </w:rPr>
+      </w:pPr>
+      <w:r>
+        <w:rPr>
+          <w:lang w:val="es-ES"/>
+        </w:rPr>
+        <w:t>Esquema:</w:t>
+      </w:r>
+      <w:bookmarkStart w:id="2" w:name="_GoBack"/>
+      <w:bookmarkEnd w:id="2"/>
+    </w:p>
+    <w:p>
+      <w:pPr>
+        <w:jc w:val="both"/>
+        <w:rPr>
+          <w:highlight w:val="yellow"/>
+          <w:lang w:val="es-ES"/>
+        </w:rPr>
+      </w:pPr>
+      <w:r>
+        <w:rPr>
+          <w:highlight w:val="yellow"/>
+          <w:lang w:val="es-ES"/>
+        </w:rPr>
+        <w:t>Primero controladores con plantillas básicas (layout) y navegación entre ellas (nav)</w:t>
+      </w:r>
+    </w:p>
+    <w:p>
+      <w:pPr>
+        <w:jc w:val="both"/>
+        <w:rPr>
+          <w:highlight w:val="yellow"/>
+          <w:lang w:val="es-ES"/>
+        </w:rPr>
+      </w:pPr>
+      <w:r>
+        <w:rPr>
+          <w:highlight w:val="yellow"/>
+          <w:lang w:val="es-ES"/>
+        </w:rPr>
+        <w:t>Luego base de datos (pensando antes el esquema) y repositorios y entidades</w:t>
+      </w:r>
+    </w:p>
+    <w:p>
+      <w:pPr>
+        <w:jc w:val="both"/>
+        <w:rPr>
+          <w:highlight w:val="yellow"/>
+          <w:lang w:val="es-ES"/>
+        </w:rPr>
+      </w:pPr>
+      <w:r>
+        <w:rPr>
+          <w:highlight w:val="yellow"/>
+          <w:lang w:val="es-ES"/>
+        </w:rPr>
+        <w:t>Luego iterativamente los servicios y enlazándolos con controladores y repos</w:t>
+      </w:r>
+    </w:p>
+    <w:p>
+      <w:pPr>
+        <w:jc w:val="both"/>
+        <w:rPr>
+          <w:highlight w:val="yellow"/>
+          <w:lang w:val="es-ES"/>
+        </w:rPr>
+      </w:pPr>
+      <w:r>
+        <w:rPr>
+          <w:highlight w:val="yellow"/>
+          <w:lang w:val="es-ES"/>
+        </w:rPr>
+        <w:t>Luego lo del feedback y la prioridad</w:t>
+      </w:r>
+    </w:p>
+    <w:p>
+      <w:pPr>
+        <w:jc w:val="both"/>
+        <w:rPr>
+          <w:lang w:val="es-ES"/>
+        </w:rPr>
+      </w:pPr>
+      <w:r>
+        <w:rPr>
+          <w:highlight w:val="yellow"/>
+          <w:lang w:val="es-ES"/>
+        </w:rPr>
+        <w:t>Último security</w:t>
+      </w:r>
+    </w:p>
+    <w:p>
+      <w:pPr>
+        <w:rPr>
           <w:sz w:val="44"/>
           <w:lang w:val="es-ES"/>
         </w:rPr>
       </w:pPr>
-    </w:p>
-    <w:p>
-      <w:pPr>
+      <w:r>
         <w:rPr>
           <w:sz w:val="44"/>
           <w:lang w:val="es-ES"/>
         </w:rPr>
-      </w:pPr>
-      <w:r>
-        <w:rPr>
-          <w:sz w:val="44"/>
-          <w:lang w:val="es-ES"/>
-        </w:rPr>
         <w:t>Manuales</w:t>
       </w:r>
     </w:p>
@@ -1704,6 +1866,7 @@
         <w:rPr>
           <w:lang w:val="es-ES"/>
         </w:rPr>
+        <w:lastRenderedPageBreak/>
         <w:t>Manual de usuario</w:t>
       </w:r>
     </w:p>
@@ -1768,7 +1931,6 @@
         <w:jc w:val="both"/>
       </w:pPr>
       <w:r>
-        <w:lastRenderedPageBreak/>
         <w:t>[imagen main view]</w:t>
       </w:r>
     </w:p>
@@ -1911,6 +2073,7 @@
         <w:rPr>
           <w:lang w:val="es-ES"/>
         </w:rPr>
+        <w:lastRenderedPageBreak/>
         <w:t>En esta pantalla se nos muestran listados todos los problemas propuestos dentro de la aplicación escogida, dentro de cada problema se plantearán distintas cuestiones que el usuario si lo desea deberá solucionar (no a través de la aplicación móvil).</w:t>
       </w:r>
     </w:p>
@@ -1986,7 +2149,6 @@
         <w:rPr>
           <w:lang w:val="es-ES"/>
         </w:rPr>
-        <w:lastRenderedPageBreak/>
         <w:t>Dentro de los tests puede haber la posibilidad de cuestiones multirrespuesta si el administrador decide que así sea, en ese caso el comportamiento será parecido a si fuese de una única respuesta.</w:t>
       </w:r>
     </w:p>
@@ -2120,6 +2282,7 @@
         <w:rPr>
           <w:lang w:val="es-ES"/>
         </w:rPr>
+        <w:lastRenderedPageBreak/>
         <w:t>A parte de lo tratado anteriormente, dentro del menú desplegable encontramos un botón de logout para cerrar la sesión de la app y un botón para volver atrás entre acciones.</w:t>
       </w:r>
     </w:p>
@@ -2228,16 +2391,7 @@
           <w:sz w:val="24"/>
           <w:lang w:val="es-ES"/>
         </w:rPr>
-        <w:t xml:space="preserve">Para llevar a cabo esta aplicación, se ha utilizado Apache Cordova. Esto es debido a que permite diseñar una aplicación móvil mediante tecnologías web, por lo que se tiene acceso a amplios recursos que HTML, CSS y JavaScript permiten (como el diseño Responsive, para permitir la correcta </w:t>
-      </w:r>
-      <w:r>
-        <w:rPr>
-          <w:rFonts w:eastAsiaTheme="minorHAnsi"/>
-          <w:sz w:val="24"/>
-          <w:lang w:val="es-ES"/>
-        </w:rPr>
-        <w:lastRenderedPageBreak/>
-        <w:t>visualización independientemente del tamaño de la pantalla, fundamental para una aplicación móvil, donde existen múltiples tamaños del dispositivo) y, además, porque permite generar a partir del código los distintos ejecutables para cada sistema operativo (como Android o IOS).</w:t>
+        <w:t>Para llevar a cabo esta aplicación, se ha utilizado Apache Cordova. Esto es debido a que permite diseñar una aplicación móvil mediante tecnologías web, por lo que se tiene acceso a amplios recursos que HTML, CSS y JavaScript permiten (como el diseño Responsive, para permitir la correcta visualización independientemente del tamaño de la pantalla, fundamental para una aplicación móvil, donde existen múltiples tamaños del dispositivo) y, además, porque permite generar a partir del código los distintos ejecutables para cada sistema operativo (como Android o IOS).</w:t>
       </w:r>
     </w:p>
     <w:p>
@@ -2583,6 +2737,7 @@
           <w:sz w:val="24"/>
           <w:lang w:val="es-ES"/>
         </w:rPr>
+        <w:lastRenderedPageBreak/>
         <w:t xml:space="preserve">Como se ha citado anteriormente, para desarrollar la aplicación se ha usado Apache Cordova, por lo que la estructura inicial es la de un proyecto Cordova. En la imagen </w:t>
       </w:r>
       <w:r>
@@ -2769,7 +2924,6 @@
           <w:sz w:val="24"/>
           <w:lang w:val="es-ES"/>
         </w:rPr>
-        <w:lastRenderedPageBreak/>
         <w:t xml:space="preserve">Dentro de la carpeta www, se encuentra el código HTML, CSS y JavaScript con el que se ha diseñado la aplicación, y cuya estructura de carpetas, representada en la imagen </w:t>
       </w:r>
       <w:r>
@@ -3042,6 +3196,7 @@
           <w:sz w:val="24"/>
           <w:lang w:val="es-ES" w:eastAsia="es-ES"/>
         </w:rPr>
+        <w:lastRenderedPageBreak/>
         <w:drawing>
           <wp:inline distT="0" distB="0" distL="0" distR="0" wp14:anchorId="4F03810C" wp14:editId="547A7D21">
             <wp:extent cx="1554480" cy="2834640"/>
@@ -3204,200 +3359,208 @@
           <w:sz w:val="24"/>
           <w:lang w:val="es-ES"/>
         </w:rPr>
+        <w:t>EXTENSIÓN DE LA APLICACIÓN</w:t>
+      </w:r>
+    </w:p>
+    <w:p>
+      <w:pPr>
+        <w:pStyle w:val="Subtitle"/>
+        <w:jc w:val="both"/>
+        <w:rPr>
+          <w:rFonts w:eastAsiaTheme="minorHAnsi"/>
+          <w:sz w:val="24"/>
+          <w:lang w:val="es-ES"/>
+        </w:rPr>
+      </w:pPr>
+    </w:p>
+    <w:p>
+      <w:pPr>
+        <w:pStyle w:val="Subtitle"/>
+        <w:jc w:val="both"/>
+        <w:rPr>
+          <w:rFonts w:eastAsiaTheme="minorHAnsi"/>
+          <w:sz w:val="24"/>
+          <w:lang w:val="es-ES"/>
+        </w:rPr>
+      </w:pPr>
+      <w:r>
+        <w:rPr>
+          <w:rFonts w:eastAsiaTheme="minorHAnsi"/>
+          <w:sz w:val="24"/>
+          <w:lang w:val="es-ES"/>
+        </w:rPr>
+        <w:t>Es posible implementar mejoras o añadir nuevos elementos en un futuro a la aplicación. Para ello, es necesario diferenciar si se quiere añadir elementos generales, o, sin embargo, se desea añadir una nueva calculation tool, ya que es necesario seguir una serie de pasos adicionales para facilitar la mantenibilidad y la modularización de las mismas.</w:t>
+      </w:r>
+    </w:p>
+    <w:p>
+      <w:pPr>
+        <w:pStyle w:val="Subtitle"/>
+        <w:jc w:val="both"/>
+        <w:rPr>
+          <w:rFonts w:eastAsiaTheme="minorHAnsi"/>
+          <w:sz w:val="24"/>
+          <w:lang w:val="es-ES"/>
+        </w:rPr>
+      </w:pPr>
+    </w:p>
+    <w:p>
+      <w:pPr>
+        <w:pStyle w:val="Subtitle"/>
+        <w:jc w:val="both"/>
+        <w:rPr>
+          <w:rFonts w:eastAsiaTheme="minorHAnsi"/>
+          <w:sz w:val="24"/>
+          <w:lang w:val="es-ES"/>
+        </w:rPr>
+      </w:pPr>
+      <w:r>
+        <w:rPr>
+          <w:rFonts w:eastAsiaTheme="minorHAnsi"/>
+          <w:sz w:val="24"/>
+          <w:lang w:val="es-ES"/>
+        </w:rPr>
+        <w:t xml:space="preserve">Para añadir nuevos elementos, simplemente hay que añadirlos en el archivo </w:t>
+      </w:r>
+      <w:r>
+        <w:rPr>
+          <w:rFonts w:eastAsiaTheme="minorHAnsi"/>
+          <w:i/>
+          <w:sz w:val="24"/>
+          <w:lang w:val="es-ES"/>
+        </w:rPr>
+        <w:t>index.html</w:t>
+      </w:r>
+      <w:r>
+        <w:rPr>
+          <w:rFonts w:eastAsiaTheme="minorHAnsi"/>
+          <w:sz w:val="24"/>
+          <w:lang w:val="es-ES"/>
+        </w:rPr>
+        <w:t xml:space="preserve">, identificados mediante la etiqueta </w:t>
+      </w:r>
+      <w:r>
+        <w:rPr>
+          <w:rFonts w:eastAsiaTheme="minorHAnsi"/>
+          <w:i/>
+          <w:sz w:val="24"/>
+          <w:lang w:val="es-ES"/>
+        </w:rPr>
+        <w:t>id</w:t>
+      </w:r>
+      <w:r>
+        <w:rPr>
+          <w:rFonts w:eastAsiaTheme="minorHAnsi"/>
+          <w:sz w:val="24"/>
+          <w:lang w:val="es-ES"/>
+        </w:rPr>
+        <w:t xml:space="preserve"> de HTML, ya que como se explica anteriormente, se usa el modelo SPA y se controla la visibilidad de los elementos mediante los scripts a medida que el usuario navega a través de la aplicación. Es posible, si ese es su deseo, el añadir nuevos ficheros HTML y llamarlos mediante la etiqueta </w:t>
+      </w:r>
+      <w:r>
+        <w:rPr>
+          <w:rFonts w:eastAsiaTheme="minorHAnsi"/>
+          <w:i/>
+          <w:sz w:val="24"/>
+          <w:lang w:val="es-ES"/>
+        </w:rPr>
+        <w:t>href</w:t>
+      </w:r>
+      <w:r>
+        <w:rPr>
+          <w:rFonts w:eastAsiaTheme="minorHAnsi"/>
+          <w:sz w:val="24"/>
+          <w:lang w:val="es-ES"/>
+        </w:rPr>
+        <w:t>, aunque no es recomendable.</w:t>
+      </w:r>
+    </w:p>
+    <w:p>
+      <w:pPr>
+        <w:pStyle w:val="Subtitle"/>
+        <w:jc w:val="both"/>
+        <w:rPr>
+          <w:rFonts w:eastAsiaTheme="minorHAnsi"/>
+          <w:sz w:val="24"/>
+          <w:lang w:val="es-ES"/>
+        </w:rPr>
+      </w:pPr>
+    </w:p>
+    <w:p>
+      <w:pPr>
+        <w:pStyle w:val="Subtitle"/>
+        <w:jc w:val="both"/>
+        <w:rPr>
+          <w:rFonts w:eastAsiaTheme="minorHAnsi"/>
+          <w:sz w:val="24"/>
+          <w:lang w:val="es-ES"/>
+        </w:rPr>
+      </w:pPr>
+      <w:r>
+        <w:rPr>
+          <w:rFonts w:eastAsiaTheme="minorHAnsi"/>
+          <w:sz w:val="24"/>
+          <w:lang w:val="es-ES"/>
+        </w:rPr>
+        <w:t xml:space="preserve">Para manejar su estilo, se pueden crear nuevas hojas de estilo CSS y añadirlas mediante la etiqueta </w:t>
+      </w:r>
+      <w:r>
+        <w:rPr>
+          <w:rFonts w:eastAsiaTheme="minorHAnsi"/>
+          <w:i/>
+          <w:sz w:val="24"/>
+          <w:lang w:val="es-ES"/>
+        </w:rPr>
+        <w:t>link</w:t>
+      </w:r>
+      <w:r>
+        <w:rPr>
+          <w:rFonts w:eastAsiaTheme="minorHAnsi"/>
+          <w:sz w:val="24"/>
+          <w:lang w:val="es-ES"/>
+        </w:rPr>
+        <w:t xml:space="preserve"> al HTML principal, y poner los estilos que se deseen, aunque es mejor si se utilizan algunas de las hojas de estilo ya creadas anteriormente. Hay tres hojas de estilo creadas: </w:t>
+      </w:r>
+      <w:r>
+        <w:rPr>
+          <w:rFonts w:eastAsiaTheme="minorHAnsi"/>
+          <w:i/>
+          <w:sz w:val="24"/>
+          <w:lang w:val="es-ES"/>
+        </w:rPr>
+        <w:t>styles.css</w:t>
+      </w:r>
+      <w:r>
+        <w:rPr>
+          <w:rFonts w:eastAsiaTheme="minorHAnsi"/>
+          <w:sz w:val="24"/>
+          <w:lang w:val="es-ES"/>
+        </w:rPr>
+        <w:t xml:space="preserve"> tiene todos los estilos correspondientes a toda la aplicación en general, </w:t>
+      </w:r>
+      <w:r>
+        <w:rPr>
+          <w:rFonts w:eastAsiaTheme="minorHAnsi"/>
+          <w:i/>
+          <w:sz w:val="24"/>
+          <w:lang w:val="es-ES"/>
+        </w:rPr>
+        <w:t>form-elements.css</w:t>
+      </w:r>
+      <w:r>
+        <w:rPr>
+          <w:rFonts w:eastAsiaTheme="minorHAnsi"/>
+          <w:sz w:val="24"/>
+          <w:lang w:val="es-ES"/>
+        </w:rPr>
+        <w:t xml:space="preserve"> contiene estilos </w:t>
+      </w:r>
+      <w:r>
+        <w:rPr>
+          <w:rFonts w:eastAsiaTheme="minorHAnsi"/>
+          <w:sz w:val="24"/>
+          <w:lang w:val="es-ES"/>
+        </w:rPr>
         <w:lastRenderedPageBreak/>
-        <w:t>EXTENSIÓN DE LA APLICACIÓN</w:t>
-      </w:r>
-    </w:p>
-    <w:p>
-      <w:pPr>
-        <w:pStyle w:val="Subtitle"/>
-        <w:jc w:val="both"/>
-        <w:rPr>
-          <w:rFonts w:eastAsiaTheme="minorHAnsi"/>
-          <w:sz w:val="24"/>
-          <w:lang w:val="es-ES"/>
-        </w:rPr>
-      </w:pPr>
-    </w:p>
-    <w:p>
-      <w:pPr>
-        <w:pStyle w:val="Subtitle"/>
-        <w:jc w:val="both"/>
-        <w:rPr>
-          <w:rFonts w:eastAsiaTheme="minorHAnsi"/>
-          <w:sz w:val="24"/>
-          <w:lang w:val="es-ES"/>
-        </w:rPr>
-      </w:pPr>
-      <w:r>
-        <w:rPr>
-          <w:rFonts w:eastAsiaTheme="minorHAnsi"/>
-          <w:sz w:val="24"/>
-          <w:lang w:val="es-ES"/>
-        </w:rPr>
-        <w:t>Es posible implementar mejoras o añadir nuevos elementos en un futuro a la aplicación. Para ello, es necesario diferenciar si se quiere añadir elementos generales, o, sin embargo, se desea añadir una nueva calculation tool, ya que es necesario seguir una serie de pasos adicionales para facilitar la mantenibilidad y la modularización de las mismas.</w:t>
-      </w:r>
-    </w:p>
-    <w:p>
-      <w:pPr>
-        <w:pStyle w:val="Subtitle"/>
-        <w:jc w:val="both"/>
-        <w:rPr>
-          <w:rFonts w:eastAsiaTheme="minorHAnsi"/>
-          <w:sz w:val="24"/>
-          <w:lang w:val="es-ES"/>
-        </w:rPr>
-      </w:pPr>
-    </w:p>
-    <w:p>
-      <w:pPr>
-        <w:pStyle w:val="Subtitle"/>
-        <w:jc w:val="both"/>
-        <w:rPr>
-          <w:rFonts w:eastAsiaTheme="minorHAnsi"/>
-          <w:sz w:val="24"/>
-          <w:lang w:val="es-ES"/>
-        </w:rPr>
-      </w:pPr>
-      <w:r>
-        <w:rPr>
-          <w:rFonts w:eastAsiaTheme="minorHAnsi"/>
-          <w:sz w:val="24"/>
-          <w:lang w:val="es-ES"/>
-        </w:rPr>
-        <w:t xml:space="preserve">Para añadir nuevos elementos, simplemente hay que añadirlos en el archivo </w:t>
-      </w:r>
-      <w:r>
-        <w:rPr>
-          <w:rFonts w:eastAsiaTheme="minorHAnsi"/>
-          <w:i/>
-          <w:sz w:val="24"/>
-          <w:lang w:val="es-ES"/>
-        </w:rPr>
-        <w:t>index.html</w:t>
-      </w:r>
-      <w:r>
-        <w:rPr>
-          <w:rFonts w:eastAsiaTheme="minorHAnsi"/>
-          <w:sz w:val="24"/>
-          <w:lang w:val="es-ES"/>
-        </w:rPr>
-        <w:t xml:space="preserve">, identificados mediante la etiqueta </w:t>
-      </w:r>
-      <w:r>
-        <w:rPr>
-          <w:rFonts w:eastAsiaTheme="minorHAnsi"/>
-          <w:i/>
-          <w:sz w:val="24"/>
-          <w:lang w:val="es-ES"/>
-        </w:rPr>
-        <w:t>id</w:t>
-      </w:r>
-      <w:r>
-        <w:rPr>
-          <w:rFonts w:eastAsiaTheme="minorHAnsi"/>
-          <w:sz w:val="24"/>
-          <w:lang w:val="es-ES"/>
-        </w:rPr>
-        <w:t xml:space="preserve"> de HTML, ya que como se explica anteriormente, se usa el modelo SPA y se controla la visibilidad de los elementos mediante los scripts a medida que el usuario navega a través de la aplicación. Es posible, si ese es su deseo, el añadir nuevos ficheros HTML y llamarlos mediante la etiqueta </w:t>
-      </w:r>
-      <w:r>
-        <w:rPr>
-          <w:rFonts w:eastAsiaTheme="minorHAnsi"/>
-          <w:i/>
-          <w:sz w:val="24"/>
-          <w:lang w:val="es-ES"/>
-        </w:rPr>
-        <w:t>href</w:t>
-      </w:r>
-      <w:r>
-        <w:rPr>
-          <w:rFonts w:eastAsiaTheme="minorHAnsi"/>
-          <w:sz w:val="24"/>
-          <w:lang w:val="es-ES"/>
-        </w:rPr>
-        <w:t>, aunque no es recomendable.</w:t>
-      </w:r>
-    </w:p>
-    <w:p>
-      <w:pPr>
-        <w:pStyle w:val="Subtitle"/>
-        <w:jc w:val="both"/>
-        <w:rPr>
-          <w:rFonts w:eastAsiaTheme="minorHAnsi"/>
-          <w:sz w:val="24"/>
-          <w:lang w:val="es-ES"/>
-        </w:rPr>
-      </w:pPr>
-    </w:p>
-    <w:p>
-      <w:pPr>
-        <w:pStyle w:val="Subtitle"/>
-        <w:jc w:val="both"/>
-        <w:rPr>
-          <w:rFonts w:eastAsiaTheme="minorHAnsi"/>
-          <w:sz w:val="24"/>
-          <w:lang w:val="es-ES"/>
-        </w:rPr>
-      </w:pPr>
-      <w:r>
-        <w:rPr>
-          <w:rFonts w:eastAsiaTheme="minorHAnsi"/>
-          <w:sz w:val="24"/>
-          <w:lang w:val="es-ES"/>
-        </w:rPr>
-        <w:t xml:space="preserve">Para manejar su estilo, se pueden crear nuevas hojas de estilo CSS y añadirlas mediante la etiqueta </w:t>
-      </w:r>
-      <w:r>
-        <w:rPr>
-          <w:rFonts w:eastAsiaTheme="minorHAnsi"/>
-          <w:i/>
-          <w:sz w:val="24"/>
-          <w:lang w:val="es-ES"/>
-        </w:rPr>
-        <w:t>link</w:t>
-      </w:r>
-      <w:r>
-        <w:rPr>
-          <w:rFonts w:eastAsiaTheme="minorHAnsi"/>
-          <w:sz w:val="24"/>
-          <w:lang w:val="es-ES"/>
-        </w:rPr>
-        <w:t xml:space="preserve"> al HTML principal, y poner los estilos que se deseen, aunque es mejor si se utilizan algunas de las hojas de estilo ya creadas anteriormente. Hay tres hojas de estilo creadas: </w:t>
-      </w:r>
-      <w:r>
-        <w:rPr>
-          <w:rFonts w:eastAsiaTheme="minorHAnsi"/>
-          <w:i/>
-          <w:sz w:val="24"/>
-          <w:lang w:val="es-ES"/>
-        </w:rPr>
-        <w:t>styles.css</w:t>
-      </w:r>
-      <w:r>
-        <w:rPr>
-          <w:rFonts w:eastAsiaTheme="minorHAnsi"/>
-          <w:sz w:val="24"/>
-          <w:lang w:val="es-ES"/>
-        </w:rPr>
-        <w:t xml:space="preserve"> tiene todos los estilos correspondientes a toda la aplicación en general, </w:t>
-      </w:r>
-      <w:r>
-        <w:rPr>
-          <w:rFonts w:eastAsiaTheme="minorHAnsi"/>
-          <w:i/>
-          <w:sz w:val="24"/>
-          <w:lang w:val="es-ES"/>
-        </w:rPr>
-        <w:t>form-elements.css</w:t>
-      </w:r>
-      <w:r>
-        <w:rPr>
-          <w:rFonts w:eastAsiaTheme="minorHAnsi"/>
-          <w:sz w:val="24"/>
-          <w:lang w:val="es-ES"/>
-        </w:rPr>
-        <w:t xml:space="preserve"> contiene estilos propios del formulario de acceso a la aplicación y </w:t>
+        <w:t xml:space="preserve">propios del formulario de acceso a la aplicación y </w:t>
       </w:r>
       <w:r>
         <w:rPr>
@@ -3869,6 +4032,7 @@
           <w:sz w:val="24"/>
           <w:lang w:val="es-ES"/>
         </w:rPr>
+        <w:lastRenderedPageBreak/>
         <w:t>El botón que se encargue de calcular deberá tener un id descriptivo, ya que será usado posteriormente. Un buen identificador podría ser el resultado de unir el nombre de la sección con el nombre de la calculation tool (esto es lo que se usa actualmente).</w:t>
       </w:r>
     </w:p>
@@ -5424,8 +5588,6 @@
           <w:lang w:val="es-ES"/>
         </w:rPr>
       </w:pPr>
-      <w:bookmarkStart w:id="2" w:name="_GoBack"/>
-      <w:bookmarkEnd w:id="2"/>
     </w:p>
     <w:p>
       <w:pPr>
@@ -11581,7 +11743,7 @@
 </file>
 
 <file path=customXml/itemProps1.xml><?xml version="1.0" encoding="utf-8"?>
-<ds:datastoreItem xmlns:ds="http://schemas.openxmlformats.org/officeDocument/2006/customXml" ds:itemID="{361A67E8-A08F-314C-86E8-714D21D7CBDA}">
+<ds:datastoreItem xmlns:ds="http://schemas.openxmlformats.org/officeDocument/2006/customXml" ds:itemID="{E0967CDA-9A94-6647-B924-1DED0540987C}">
   <ds:schemaRefs>
     <ds:schemaRef ds:uri="http://schemas.openxmlformats.org/officeDocument/2006/bibliography"/>
   </ds:schemaRefs>

</xml_diff>

<commit_message>
Añadidas las palabras clave
</commit_message>
<xml_diff>
--- a/documentacion/Genlab.docx
+++ b/documentacion/Genlab.docx
@@ -1625,6 +1625,106 @@
           <w:lang w:val="es-ES"/>
         </w:rPr>
         <w:t>) y así disponer la aplicación al mayor número de usuarios posibles.</w:t>
+      </w:r>
+    </w:p>
+    <w:p>
+      <w:pPr>
+        <w:rPr>
+          <w:lang w:val="es-ES"/>
+        </w:rPr>
+      </w:pPr>
+      <w:r>
+        <w:rPr>
+          <w:b/>
+          <w:lang w:val="es-ES"/>
+        </w:rPr>
+        <w:t>Palabras clave:</w:t>
+      </w:r>
+      <w:r>
+        <w:rPr>
+          <w:lang w:val="es-ES"/>
+        </w:rPr>
+        <w:t xml:space="preserve"> Aplicación Móvil, </w:t>
+      </w:r>
+      <w:proofErr w:type="spellStart"/>
+      <w:r>
+        <w:rPr>
+          <w:lang w:val="es-ES"/>
+        </w:rPr>
+        <w:t>Cordova</w:t>
+      </w:r>
+      <w:proofErr w:type="spellEnd"/>
+      <w:r>
+        <w:rPr>
+          <w:lang w:val="es-ES"/>
+        </w:rPr>
+        <w:t xml:space="preserve">, </w:t>
+      </w:r>
+      <w:r>
+        <w:rPr>
+          <w:lang w:val="es-ES"/>
+        </w:rPr>
+        <w:t>Genética</w:t>
+      </w:r>
+      <w:r>
+        <w:rPr>
+          <w:lang w:val="es-ES"/>
+        </w:rPr>
+        <w:t xml:space="preserve">, </w:t>
+      </w:r>
+      <w:r>
+        <w:rPr>
+          <w:lang w:val="es-ES"/>
+        </w:rPr>
+        <w:t>Java Spring</w:t>
+      </w:r>
+      <w:r>
+        <w:rPr>
+          <w:lang w:val="es-ES"/>
+        </w:rPr>
+        <w:t>,</w:t>
+      </w:r>
+      <w:r>
+        <w:rPr>
+          <w:lang w:val="es-ES"/>
+        </w:rPr>
+        <w:t xml:space="preserve"> </w:t>
+      </w:r>
+      <w:r>
+        <w:rPr>
+          <w:lang w:val="es-ES"/>
+        </w:rPr>
+        <w:t>MIT App Inventor</w:t>
+      </w:r>
+      <w:r>
+        <w:rPr>
+          <w:lang w:val="es-ES"/>
+        </w:rPr>
+        <w:t>, M</w:t>
+      </w:r>
+      <w:r>
+        <w:rPr>
+          <w:lang w:val="es-ES"/>
+        </w:rPr>
+        <w:t>ultiplataforma</w:t>
+      </w:r>
+      <w:r>
+        <w:rPr>
+          <w:lang w:val="es-ES"/>
+        </w:rPr>
+        <w:t>, S</w:t>
+      </w:r>
+      <w:r>
+        <w:rPr>
+          <w:lang w:val="es-ES"/>
+        </w:rPr>
+        <w:t>ervidor</w:t>
+      </w:r>
+      <w:r>
+        <w:rPr>
+          <w:lang w:val="es-ES"/>
+        </w:rPr>
+        <w:t>, Tecnologías Web.</w:t>
       </w:r>
     </w:p>
     <w:p>
@@ -11036,7 +11136,13 @@
     </w:p>
     <w:p>
       <w:r>
-        <w:t>API: Application Programming Interface</w:t>
+        <w:t>API</w:t>
+      </w:r>
+      <w:r>
+        <w:t xml:space="preserve"> </w:t>
+      </w:r>
+      <w:r>
+        <w:t>: Application Programming Interface</w:t>
       </w:r>
       <w:r>
         <w:t>.</w:t>
@@ -11044,7 +11150,13 @@
     </w:p>
     <w:p>
       <w:r>
-        <w:t>IDE: Integrated Development Environment</w:t>
+        <w:t>IDE</w:t>
+      </w:r>
+      <w:r>
+        <w:t xml:space="preserve"> </w:t>
+      </w:r>
+      <w:r>
+        <w:t>: Integrated Development Environment</w:t>
       </w:r>
       <w:r>
         <w:t>.</w:t>
@@ -11058,7 +11170,13 @@
         </w:rPr>
       </w:pPr>
       <w:r>
-        <w:t xml:space="preserve">ISBN: </w:t>
+        <w:t>ISBN</w:t>
+      </w:r>
+      <w:r>
+        <w:t xml:space="preserve"> </w:t>
+      </w:r>
+      <w:r>
+        <w:t xml:space="preserve">: </w:t>
       </w:r>
       <w:r>
         <w:t>International Standard Book Number</w:t>
@@ -11071,32 +11189,38 @@
       <w:pPr>
         <w:jc w:val="both"/>
         <w:rPr>
-          <w:lang w:val="es-ES"/>
-        </w:rPr>
-      </w:pPr>
-      <w:r>
-        <w:rPr>
-          <w:lang w:val="es-ES"/>
-        </w:rPr>
-        <w:t xml:space="preserve">JDK: Java </w:t>
-      </w:r>
-      <w:proofErr w:type="spellStart"/>
-      <w:r>
-        <w:rPr>
-          <w:lang w:val="es-ES"/>
+          <w:lang w:val="fr-BE"/>
+        </w:rPr>
+      </w:pPr>
+      <w:r>
+        <w:rPr>
+          <w:lang w:val="fr-BE"/>
+        </w:rPr>
+        <w:t>JDK :</w:t>
+      </w:r>
+      <w:r>
+        <w:rPr>
+          <w:lang w:val="fr-BE"/>
+        </w:rPr>
+        <w:t xml:space="preserve"> Java </w:t>
+      </w:r>
+      <w:proofErr w:type="spellStart"/>
+      <w:r>
+        <w:rPr>
+          <w:lang w:val="fr-BE"/>
         </w:rPr>
         <w:t>Development</w:t>
       </w:r>
       <w:proofErr w:type="spellEnd"/>
       <w:r>
         <w:rPr>
-          <w:lang w:val="es-ES"/>
+          <w:lang w:val="fr-BE"/>
         </w:rPr>
         <w:t xml:space="preserve"> Kit</w:t>
       </w:r>
       <w:r>
         <w:rPr>
-          <w:lang w:val="es-ES"/>
+          <w:lang w:val="fr-BE"/>
         </w:rPr>
         <w:t>.</w:t>
       </w:r>
@@ -11134,72 +11258,96 @@
         </w:rPr>
         <w:t>.</w:t>
       </w:r>
+    </w:p>
+    <w:p>
+      <w:pPr>
+        <w:jc w:val="both"/>
+        <w:rPr>
+          <w:lang w:val="es-ES"/>
+        </w:rPr>
+      </w:pPr>
+      <w:r>
+        <w:rPr>
+          <w:lang w:val="es-ES"/>
+        </w:rPr>
+        <w:t>MVC</w:t>
+      </w:r>
+      <w:r>
+        <w:rPr>
+          <w:lang w:val="es-ES"/>
+        </w:rPr>
+        <w:t xml:space="preserve"> </w:t>
+      </w:r>
+      <w:r>
+        <w:rPr>
+          <w:lang w:val="es-ES"/>
+        </w:rPr>
+        <w:t>: Modelo Vista Controlador.</w:t>
+      </w:r>
+    </w:p>
+    <w:p>
+      <w:pPr>
+        <w:jc w:val="both"/>
+        <w:rPr>
+          <w:lang w:val="es-ES"/>
+        </w:rPr>
+      </w:pPr>
+      <w:r>
+        <w:rPr>
+          <w:lang w:val="es-ES"/>
+        </w:rPr>
+        <w:t>REST</w:t>
+      </w:r>
+      <w:r>
+        <w:rPr>
+          <w:lang w:val="es-ES"/>
+        </w:rPr>
+        <w:t xml:space="preserve"> </w:t>
+      </w:r>
+      <w:r>
+        <w:rPr>
+          <w:lang w:val="es-ES"/>
+        </w:rPr>
+        <w:t xml:space="preserve">: </w:t>
+      </w:r>
+      <w:proofErr w:type="spellStart"/>
+      <w:r>
+        <w:rPr>
+          <w:lang w:val="es-ES"/>
+        </w:rPr>
+        <w:t>Representational</w:t>
+      </w:r>
+      <w:proofErr w:type="spellEnd"/>
+      <w:r>
+        <w:rPr>
+          <w:lang w:val="es-ES"/>
+        </w:rPr>
+        <w:t xml:space="preserve"> </w:t>
+      </w:r>
+      <w:proofErr w:type="spellStart"/>
+      <w:r>
+        <w:rPr>
+          <w:lang w:val="es-ES"/>
+        </w:rPr>
+        <w:t>State</w:t>
+      </w:r>
+      <w:proofErr w:type="spellEnd"/>
+      <w:r>
+        <w:rPr>
+          <w:lang w:val="es-ES"/>
+        </w:rPr>
+        <w:t xml:space="preserve"> Transfer.</w:t>
+      </w:r>
+    </w:p>
+    <w:p>
+      <w:pPr>
+        <w:jc w:val="both"/>
+        <w:rPr>
+          <w:lang w:val="es-ES"/>
+        </w:rPr>
+      </w:pPr>
       <w:bookmarkStart w:id="2" w:name="_GoBack"/>
       <w:bookmarkEnd w:id="2"/>
-    </w:p>
-    <w:p>
-      <w:pPr>
-        <w:jc w:val="both"/>
-        <w:rPr>
-          <w:lang w:val="es-ES"/>
-        </w:rPr>
-      </w:pPr>
-      <w:r>
-        <w:rPr>
-          <w:lang w:val="es-ES"/>
-        </w:rPr>
-        <w:t>MVC: Modelo Vista Controlador.</w:t>
-      </w:r>
-    </w:p>
-    <w:p>
-      <w:pPr>
-        <w:jc w:val="both"/>
-        <w:rPr>
-          <w:lang w:val="es-ES"/>
-        </w:rPr>
-      </w:pPr>
-      <w:r>
-        <w:rPr>
-          <w:lang w:val="es-ES"/>
-        </w:rPr>
-        <w:t xml:space="preserve">REST: </w:t>
-      </w:r>
-      <w:proofErr w:type="spellStart"/>
-      <w:r>
-        <w:rPr>
-          <w:lang w:val="es-ES"/>
-        </w:rPr>
-        <w:t>Representational</w:t>
-      </w:r>
-      <w:proofErr w:type="spellEnd"/>
-      <w:r>
-        <w:rPr>
-          <w:lang w:val="es-ES"/>
-        </w:rPr>
-        <w:t xml:space="preserve"> </w:t>
-      </w:r>
-      <w:proofErr w:type="spellStart"/>
-      <w:r>
-        <w:rPr>
-          <w:lang w:val="es-ES"/>
-        </w:rPr>
-        <w:t>State</w:t>
-      </w:r>
-      <w:proofErr w:type="spellEnd"/>
-      <w:r>
-        <w:rPr>
-          <w:lang w:val="es-ES"/>
-        </w:rPr>
-        <w:t xml:space="preserve"> Transfer.</w:t>
-      </w:r>
-    </w:p>
-    <w:p>
-      <w:pPr>
-        <w:jc w:val="both"/>
-        <w:rPr>
-          <w:lang w:val="es-ES"/>
-        </w:rPr>
-      </w:pPr>
     </w:p>
     <w:sectPr>
       <w:headerReference w:type="even" r:id="rId29"/>
@@ -11345,7 +11493,7 @@
             <w:noProof/>
             <w:lang w:val="es-ES"/>
           </w:rPr>
-          <w:t>22</w:t>
+          <w:t>24</w:t>
         </w:r>
         <w:r>
           <w:fldChar w:fldCharType="end"/>
@@ -15416,7 +15564,7 @@
 </file>
 
 <file path=customXml/itemProps1.xml><?xml version="1.0" encoding="utf-8"?>
-<ds:datastoreItem xmlns:ds="http://schemas.openxmlformats.org/officeDocument/2006/customXml" ds:itemID="{A99A7593-F501-414D-A60F-440B22E943CD}">
+<ds:datastoreItem xmlns:ds="http://schemas.openxmlformats.org/officeDocument/2006/customXml" ds:itemID="{EEC23642-B640-4641-8662-1A25A5DB777D}">
   <ds:schemaRefs>
     <ds:schemaRef ds:uri="http://schemas.openxmlformats.org/officeDocument/2006/bibliography"/>
   </ds:schemaRefs>

</xml_diff>